<commit_message>
piccole modifiche al DD
</commit_message>
<xml_diff>
--- a/DD.docx
+++ b/DD.docx
@@ -59,9 +59,8 @@
           <w:sz w:val="40"/>
           <w:szCs w:val="40"/>
         </w:rPr>
-        <w:t xml:space="preserve">Industrial and Information </w:t>
-      </w:r>
-      <w:proofErr w:type="spellStart"/>
+        <w:t>Industrial and Information Engineering</w:t>
+      </w:r>
       <w:r>
         <w:rPr>
           <w:rFonts w:ascii="PMingLiU-ExtB" w:eastAsia="PMingLiU-ExtB" w:hAnsi="PMingLiU-ExtB" w:cs="PMingLiU-ExtB"/>
@@ -70,32 +69,9 @@
           <w:sz w:val="40"/>
           <w:szCs w:val="40"/>
         </w:rPr>
-        <w:t>Engineering</w:t>
-      </w:r>
-      <w:proofErr w:type="spellEnd"/>
-      <w:r>
-        <w:rPr>
-          <w:rFonts w:ascii="PMingLiU-ExtB" w:eastAsia="PMingLiU-ExtB" w:hAnsi="PMingLiU-ExtB" w:cs="PMingLiU-ExtB"/>
-          <w:color w:val="3C3C3C"/>
-          <w:kern w:val="24"/>
-          <w:sz w:val="40"/>
-          <w:szCs w:val="40"/>
-        </w:rPr>
         <w:br/>
-        <w:t xml:space="preserve">Computer Science and </w:t>
-      </w:r>
-      <w:proofErr w:type="spellStart"/>
-      <w:r>
-        <w:rPr>
-          <w:rFonts w:ascii="PMingLiU-ExtB" w:eastAsia="PMingLiU-ExtB" w:hAnsi="PMingLiU-ExtB" w:cs="PMingLiU-ExtB"/>
-          <w:color w:val="3C3C3C"/>
-          <w:kern w:val="24"/>
-          <w:sz w:val="40"/>
-          <w:szCs w:val="40"/>
-        </w:rPr>
-        <w:t>Engineering</w:t>
-      </w:r>
-      <w:proofErr w:type="spellEnd"/>
+        <w:t>Computer Science and Engineering</w:t>
+      </w:r>
     </w:p>
     <w:p>
       <w:pPr>
@@ -227,42 +203,8 @@
           <w:sz w:val="40"/>
           <w:szCs w:val="40"/>
         </w:rPr>
-        <w:t xml:space="preserve">Software </w:t>
-      </w:r>
-      <w:proofErr w:type="spellStart"/>
-      <w:r>
-        <w:rPr>
-          <w:rFonts w:ascii="PMingLiU-ExtB" w:eastAsia="PMingLiU-ExtB" w:hAnsi="PMingLiU-ExtB" w:cs="PMingLiU-ExtB"/>
-          <w:color w:val="3C3C3C"/>
-          <w:kern w:val="24"/>
-          <w:sz w:val="40"/>
-          <w:szCs w:val="40"/>
-        </w:rPr>
-        <w:t>Engineering</w:t>
-      </w:r>
-      <w:proofErr w:type="spellEnd"/>
-      <w:r>
-        <w:rPr>
-          <w:rFonts w:ascii="PMingLiU-ExtB" w:eastAsia="PMingLiU-ExtB" w:hAnsi="PMingLiU-ExtB" w:cs="PMingLiU-ExtB"/>
-          <w:color w:val="3C3C3C"/>
-          <w:kern w:val="24"/>
-          <w:sz w:val="40"/>
-          <w:szCs w:val="40"/>
-        </w:rPr>
-        <w:t xml:space="preserve"> II </w:t>
-      </w:r>
-      <w:proofErr w:type="spellStart"/>
-      <w:r>
-        <w:rPr>
-          <w:rFonts w:ascii="PMingLiU-ExtB" w:eastAsia="PMingLiU-ExtB" w:hAnsi="PMingLiU-ExtB" w:cs="PMingLiU-ExtB"/>
-          <w:color w:val="3C3C3C"/>
-          <w:kern w:val="24"/>
-          <w:sz w:val="40"/>
-          <w:szCs w:val="40"/>
-        </w:rPr>
-        <w:t>Assignment</w:t>
-      </w:r>
-      <w:proofErr w:type="spellEnd"/>
+        <w:t>Software Engineering II Assignment</w:t>
+      </w:r>
     </w:p>
     <w:p>
       <w:pPr>
@@ -286,7 +228,6 @@
         <w:spacing w:before="0" w:after="0" w:line="264" w:lineRule="auto"/>
         <w:jc w:val="center"/>
       </w:pPr>
-      <w:proofErr w:type="spellStart"/>
       <w:r>
         <w:rPr>
           <w:rFonts w:ascii="PMingLiU-ExtB" w:eastAsia="PMingLiU-ExtB" w:hAnsi="PMingLiU-ExtB" w:cs="PMingLiU-ExtB"/>
@@ -295,31 +236,8 @@
           <w:sz w:val="40"/>
           <w:szCs w:val="40"/>
         </w:rPr>
-        <w:t>PowerEnJoy</w:t>
-      </w:r>
-      <w:proofErr w:type="spellEnd"/>
-      <w:r>
-        <w:rPr>
-          <w:rFonts w:ascii="PMingLiU-ExtB" w:eastAsia="PMingLiU-ExtB" w:hAnsi="PMingLiU-ExtB" w:cs="PMingLiU-ExtB"/>
-          <w:color w:val="3C3C3C"/>
-          <w:kern w:val="24"/>
-          <w:sz w:val="40"/>
-          <w:szCs w:val="40"/>
-        </w:rPr>
-        <w:t xml:space="preserve"> - car </w:t>
-      </w:r>
-      <w:proofErr w:type="spellStart"/>
-      <w:r>
-        <w:rPr>
-          <w:rFonts w:ascii="PMingLiU-ExtB" w:eastAsia="PMingLiU-ExtB" w:hAnsi="PMingLiU-ExtB" w:cs="PMingLiU-ExtB"/>
-          <w:color w:val="3C3C3C"/>
-          <w:kern w:val="24"/>
-          <w:sz w:val="40"/>
-          <w:szCs w:val="40"/>
-        </w:rPr>
-        <w:t>sharing</w:t>
-      </w:r>
-      <w:proofErr w:type="spellEnd"/>
+        <w:t>PowerEnJoy - car sharing</w:t>
+      </w:r>
       <w:r>
         <w:rPr>
           <w:rFonts w:ascii="PMingLiU-ExtB" w:eastAsia="PMingLiU-ExtB" w:hAnsi="PMingLiU-ExtB" w:cs="PMingLiU-ExtB"/>
@@ -396,7 +314,6 @@
           <w:szCs w:val="40"/>
         </w:rPr>
       </w:pPr>
-      <w:proofErr w:type="spellStart"/>
       <w:r>
         <w:rPr>
           <w:rFonts w:ascii="PMingLiU-ExtB" w:eastAsia="PMingLiU-ExtB" w:hAnsi="PMingLiU-ExtB" w:cs="PMingLiU-ExtB"/>
@@ -405,40 +322,7 @@
           <w:sz w:val="40"/>
           <w:szCs w:val="40"/>
         </w:rPr>
-        <w:t>Academic</w:t>
-      </w:r>
-      <w:proofErr w:type="spellEnd"/>
-      <w:r>
-        <w:rPr>
-          <w:rFonts w:ascii="PMingLiU-ExtB" w:eastAsia="PMingLiU-ExtB" w:hAnsi="PMingLiU-ExtB" w:cs="PMingLiU-ExtB"/>
-          <w:color w:val="3C3C3C"/>
-          <w:kern w:val="24"/>
-          <w:sz w:val="40"/>
-          <w:szCs w:val="40"/>
-        </w:rPr>
-        <w:t xml:space="preserve"> </w:t>
-      </w:r>
-      <w:proofErr w:type="spellStart"/>
-      <w:r>
-        <w:rPr>
-          <w:rFonts w:ascii="PMingLiU-ExtB" w:eastAsia="PMingLiU-ExtB" w:hAnsi="PMingLiU-ExtB" w:cs="PMingLiU-ExtB"/>
-          <w:color w:val="3C3C3C"/>
-          <w:kern w:val="24"/>
-          <w:sz w:val="40"/>
-          <w:szCs w:val="40"/>
-        </w:rPr>
-        <w:t>Year</w:t>
-      </w:r>
-      <w:proofErr w:type="spellEnd"/>
-      <w:r>
-        <w:rPr>
-          <w:rFonts w:ascii="PMingLiU-ExtB" w:eastAsia="PMingLiU-ExtB" w:hAnsi="PMingLiU-ExtB" w:cs="PMingLiU-ExtB"/>
-          <w:color w:val="3C3C3C"/>
-          <w:kern w:val="24"/>
-          <w:sz w:val="40"/>
-          <w:szCs w:val="40"/>
-        </w:rPr>
-        <w:t>: 2016/2017</w:t>
+        <w:t>Academic Year: 2016/2017</w:t>
       </w:r>
     </w:p>
     <w:p>
@@ -508,20 +392,8 @@
           <w:sz w:val="40"/>
           <w:szCs w:val="40"/>
         </w:rPr>
-        <w:t xml:space="preserve">Prof. Elisabetta Di </w:t>
-      </w:r>
-      <w:proofErr w:type="spellStart"/>
-      <w:r>
-        <w:rPr>
-          <w:rFonts w:ascii="PMingLiU-ExtB" w:eastAsia="PMingLiU-ExtB" w:hAnsi="PMingLiU-ExtB" w:cs="PMingLiU-ExtB"/>
-          <w:color w:val="3C3C3C"/>
-          <w:kern w:val="24"/>
-          <w:sz w:val="40"/>
-          <w:szCs w:val="40"/>
-        </w:rPr>
-        <w:t>Nitto</w:t>
-      </w:r>
-      <w:proofErr w:type="spellEnd"/>
+        <w:t>Prof. Elisabetta Di Nitto</w:t>
+      </w:r>
     </w:p>
     <w:p>
       <w:pPr>
@@ -601,28 +473,7 @@
           <w:szCs w:val="40"/>
         </w:rPr>
         <w:tab/>
-      </w:r>
-      <w:proofErr w:type="spellStart"/>
-      <w:r>
-        <w:rPr>
-          <w:rFonts w:ascii="PMingLiU-ExtB" w:eastAsia="PMingLiU-ExtB" w:hAnsi="PMingLiU-ExtB" w:cs="PMingLiU-ExtB"/>
-          <w:color w:val="3C3C3C"/>
-          <w:kern w:val="24"/>
-          <w:sz w:val="40"/>
-          <w:szCs w:val="40"/>
-        </w:rPr>
-        <w:t>matr</w:t>
-      </w:r>
-      <w:proofErr w:type="spellEnd"/>
-      <w:r>
-        <w:rPr>
-          <w:rFonts w:ascii="PMingLiU-ExtB" w:eastAsia="PMingLiU-ExtB" w:hAnsi="PMingLiU-ExtB" w:cs="PMingLiU-ExtB"/>
-          <w:color w:val="3C3C3C"/>
-          <w:kern w:val="24"/>
-          <w:sz w:val="40"/>
-          <w:szCs w:val="40"/>
-        </w:rPr>
-        <w:t>. 875045</w:t>
+        <w:t>matr. 875045</w:t>
       </w:r>
     </w:p>
     <w:p>
@@ -673,28 +524,7 @@
           <w:szCs w:val="40"/>
         </w:rPr>
         <w:tab/>
-      </w:r>
-      <w:proofErr w:type="spellStart"/>
-      <w:r>
-        <w:rPr>
-          <w:rFonts w:ascii="PMingLiU-ExtB" w:eastAsia="PMingLiU-ExtB" w:hAnsi="PMingLiU-ExtB" w:cs="PMingLiU-ExtB"/>
-          <w:color w:val="3C3C3C"/>
-          <w:kern w:val="24"/>
-          <w:sz w:val="40"/>
-          <w:szCs w:val="40"/>
-        </w:rPr>
-        <w:t>matr</w:t>
-      </w:r>
-      <w:proofErr w:type="spellEnd"/>
-      <w:r>
-        <w:rPr>
-          <w:rFonts w:ascii="PMingLiU-ExtB" w:eastAsia="PMingLiU-ExtB" w:hAnsi="PMingLiU-ExtB" w:cs="PMingLiU-ExtB"/>
-          <w:color w:val="3C3C3C"/>
-          <w:kern w:val="24"/>
-          <w:sz w:val="40"/>
-          <w:szCs w:val="40"/>
-        </w:rPr>
-        <w:t>. 876650</w:t>
+        <w:t>matr. 876650</w:t>
       </w:r>
       <w:r>
         <w:rPr>
@@ -748,28 +578,7 @@
           <w:szCs w:val="40"/>
         </w:rPr>
         <w:tab/>
-      </w:r>
-      <w:proofErr w:type="spellStart"/>
-      <w:r>
-        <w:rPr>
-          <w:rFonts w:ascii="PMingLiU-ExtB" w:eastAsia="PMingLiU-ExtB" w:hAnsi="PMingLiU-ExtB" w:cs="PMingLiU-ExtB"/>
-          <w:color w:val="3C3C3C"/>
-          <w:kern w:val="24"/>
-          <w:sz w:val="40"/>
-          <w:szCs w:val="40"/>
-        </w:rPr>
-        <w:t>matr</w:t>
-      </w:r>
-      <w:proofErr w:type="spellEnd"/>
-      <w:r>
-        <w:rPr>
-          <w:rFonts w:ascii="PMingLiU-ExtB" w:eastAsia="PMingLiU-ExtB" w:hAnsi="PMingLiU-ExtB" w:cs="PMingLiU-ExtB"/>
-          <w:color w:val="3C3C3C"/>
-          <w:kern w:val="24"/>
-          <w:sz w:val="40"/>
-          <w:szCs w:val="40"/>
-        </w:rPr>
-        <w:t>. 876199</w:t>
+        <w:t>matr. 876199</w:t>
       </w:r>
     </w:p>
     <w:p>
@@ -851,7 +660,6 @@
           <w:szCs w:val="118"/>
         </w:rPr>
       </w:pPr>
-      <w:proofErr w:type="spellStart"/>
       <w:r>
         <w:rPr>
           <w:rFonts w:ascii="PMingLiU-ExtB" w:eastAsia="PMingLiU-ExtB" w:hAnsi="PMingLiU-ExtB" w:cs="PMingLiU-ExtB"/>
@@ -862,7 +670,6 @@
         </w:rPr>
         <w:t>PowerEnJoy</w:t>
       </w:r>
-      <w:proofErr w:type="spellEnd"/>
     </w:p>
     <w:p>
       <w:pPr>
@@ -992,8 +799,6 @@
           <w:szCs w:val="118"/>
         </w:rPr>
       </w:pPr>
-      <w:bookmarkStart w:id="0" w:name="_GoBack"/>
-      <w:bookmarkEnd w:id="0"/>
     </w:p>
     <w:p>
       <w:pPr>
@@ -1130,42 +935,8 @@
           <w:sz w:val="118"/>
           <w:szCs w:val="118"/>
         </w:rPr>
-        <w:t xml:space="preserve">Car </w:t>
-      </w:r>
-      <w:proofErr w:type="spellStart"/>
-      <w:r>
-        <w:rPr>
-          <w:rFonts w:ascii="PMingLiU-ExtB" w:eastAsia="PMingLiU-ExtB" w:hAnsi="PMingLiU-ExtB" w:cs="PMingLiU-ExtB"/>
-          <w:color w:val="3C3C3C"/>
-          <w:kern w:val="24"/>
-          <w:sz w:val="118"/>
-          <w:szCs w:val="118"/>
-        </w:rPr>
-        <w:t>Sharing</w:t>
-      </w:r>
-      <w:proofErr w:type="spellEnd"/>
-      <w:r>
-        <w:rPr>
-          <w:rFonts w:ascii="PMingLiU-ExtB" w:eastAsia="PMingLiU-ExtB" w:hAnsi="PMingLiU-ExtB" w:cs="PMingLiU-ExtB"/>
-          <w:color w:val="3C3C3C"/>
-          <w:kern w:val="24"/>
-          <w:sz w:val="118"/>
-          <w:szCs w:val="118"/>
-        </w:rPr>
-        <w:t xml:space="preserve"> </w:t>
-      </w:r>
-      <w:proofErr w:type="spellStart"/>
-      <w:r>
-        <w:rPr>
-          <w:rFonts w:ascii="PMingLiU-ExtB" w:eastAsia="PMingLiU-ExtB" w:hAnsi="PMingLiU-ExtB" w:cs="PMingLiU-ExtB"/>
-          <w:color w:val="3C3C3C"/>
-          <w:kern w:val="24"/>
-          <w:sz w:val="118"/>
-          <w:szCs w:val="118"/>
-        </w:rPr>
-        <w:t>App</w:t>
-      </w:r>
-      <w:proofErr w:type="spellEnd"/>
+        <w:t>Car Sharing App</w:t>
+      </w:r>
     </w:p>
     <w:p>
       <w:pPr>
@@ -1181,17 +952,24 @@
           <w:lang w:val="en-US"/>
         </w:rPr>
       </w:pPr>
-      <w:bookmarkStart w:id="1" w:name="_Toc468285630"/>
+      <w:bookmarkStart w:id="0" w:name="_Toc468701611"/>
       <w:r>
         <w:rPr>
           <w:lang w:val="en-US"/>
         </w:rPr>
         <w:t>TABLE OF CONTENT</w:t>
       </w:r>
-      <w:bookmarkEnd w:id="1"/>
+      <w:bookmarkEnd w:id="0"/>
     </w:p>
     <w:sdt>
       <w:sdtPr>
+        <w:rPr>
+          <w:rFonts w:asciiTheme="minorHAnsi" w:eastAsiaTheme="minorHAnsi" w:hAnsiTheme="minorHAnsi" w:cstheme="minorBidi"/>
+          <w:color w:val="auto"/>
+          <w:sz w:val="22"/>
+          <w:szCs w:val="22"/>
+          <w:lang w:eastAsia="en-US"/>
+        </w:rPr>
         <w:id w:val="-1744097770"/>
         <w:docPartObj>
           <w:docPartGallery w:val="Table of Contents"/>
@@ -1200,13 +978,8 @@
       </w:sdtPr>
       <w:sdtEndPr>
         <w:rPr>
-          <w:rFonts w:asciiTheme="minorHAnsi" w:eastAsiaTheme="minorHAnsi" w:hAnsiTheme="minorHAnsi" w:cstheme="minorBidi"/>
           <w:b/>
           <w:bCs/>
-          <w:color w:val="auto"/>
-          <w:sz w:val="22"/>
-          <w:szCs w:val="22"/>
-          <w:lang w:eastAsia="en-US"/>
         </w:rPr>
       </w:sdtEndPr>
       <w:sdtContent>
@@ -1236,7 +1009,7 @@
           <w:r>
             <w:fldChar w:fldCharType="separate"/>
           </w:r>
-          <w:hyperlink w:anchor="_Toc468285630" w:history="1">
+          <w:hyperlink w:anchor="_Toc468701611" w:history="1">
             <w:r>
               <w:rPr>
                 <w:rStyle w:val="Collegamentoipertestuale"/>
@@ -1264,7 +1037,7 @@
                 <w:noProof/>
                 <w:webHidden/>
               </w:rPr>
-              <w:instrText xml:space="preserve"> PAGEREF _Toc468285630 \h </w:instrText>
+              <w:instrText xml:space="preserve"> PAGEREF _Toc468701611 \h </w:instrText>
             </w:r>
             <w:r>
               <w:rPr>
@@ -1308,7 +1081,7 @@
               <w:lang w:eastAsia="it-IT"/>
             </w:rPr>
           </w:pPr>
-          <w:hyperlink w:anchor="_Toc468285631" w:history="1">
+          <w:hyperlink w:anchor="_Toc468701612" w:history="1">
             <w:r>
               <w:rPr>
                 <w:rStyle w:val="Collegamentoipertestuale"/>
@@ -1352,7 +1125,7 @@
                 <w:noProof/>
                 <w:webHidden/>
               </w:rPr>
-              <w:instrText xml:space="preserve"> PAGEREF _Toc468285631 \h </w:instrText>
+              <w:instrText xml:space="preserve"> PAGEREF _Toc468701612 \h </w:instrText>
             </w:r>
             <w:r>
               <w:rPr>
@@ -1395,7 +1168,7 @@
               <w:lang w:eastAsia="it-IT"/>
             </w:rPr>
           </w:pPr>
-          <w:hyperlink w:anchor="_Toc468285632" w:history="1">
+          <w:hyperlink w:anchor="_Toc468701613" w:history="1">
             <w:r>
               <w:rPr>
                 <w:rStyle w:val="Collegamentoipertestuale"/>
@@ -1423,7 +1196,7 @@
                 <w:noProof/>
                 <w:webHidden/>
               </w:rPr>
-              <w:instrText xml:space="preserve"> PAGEREF _Toc468285632 \h </w:instrText>
+              <w:instrText xml:space="preserve"> PAGEREF _Toc468701613 \h </w:instrText>
             </w:r>
             <w:r>
               <w:rPr>
@@ -1466,7 +1239,7 @@
               <w:lang w:eastAsia="it-IT"/>
             </w:rPr>
           </w:pPr>
-          <w:hyperlink w:anchor="_Toc468285633" w:history="1">
+          <w:hyperlink w:anchor="_Toc468701614" w:history="1">
             <w:r>
               <w:rPr>
                 <w:rStyle w:val="Collegamentoipertestuale"/>
@@ -1494,7 +1267,7 @@
                 <w:noProof/>
                 <w:webHidden/>
               </w:rPr>
-              <w:instrText xml:space="preserve"> PAGEREF _Toc468285633 \h </w:instrText>
+              <w:instrText xml:space="preserve"> PAGEREF _Toc468701614 \h </w:instrText>
             </w:r>
             <w:r>
               <w:rPr>
@@ -1537,7 +1310,7 @@
               <w:lang w:eastAsia="it-IT"/>
             </w:rPr>
           </w:pPr>
-          <w:hyperlink w:anchor="_Toc468285634" w:history="1">
+          <w:hyperlink w:anchor="_Toc468701615" w:history="1">
             <w:r>
               <w:rPr>
                 <w:rStyle w:val="Collegamentoipertestuale"/>
@@ -1565,7 +1338,7 @@
                 <w:noProof/>
                 <w:webHidden/>
               </w:rPr>
-              <w:instrText xml:space="preserve"> PAGEREF _Toc468285634 \h </w:instrText>
+              <w:instrText xml:space="preserve"> PAGEREF _Toc468701615 \h </w:instrText>
             </w:r>
             <w:r>
               <w:rPr>
@@ -1608,7 +1381,7 @@
               <w:lang w:eastAsia="it-IT"/>
             </w:rPr>
           </w:pPr>
-          <w:hyperlink w:anchor="_Toc468285635" w:history="1">
+          <w:hyperlink w:anchor="_Toc468701616" w:history="1">
             <w:r>
               <w:rPr>
                 <w:rStyle w:val="Collegamentoipertestuale"/>
@@ -1636,7 +1409,7 @@
                 <w:noProof/>
                 <w:webHidden/>
               </w:rPr>
-              <w:instrText xml:space="preserve"> PAGEREF _Toc468285635 \h </w:instrText>
+              <w:instrText xml:space="preserve"> PAGEREF _Toc468701616 \h </w:instrText>
             </w:r>
             <w:r>
               <w:rPr>
@@ -1679,7 +1452,7 @@
               <w:lang w:eastAsia="it-IT"/>
             </w:rPr>
           </w:pPr>
-          <w:hyperlink w:anchor="_Toc468285636" w:history="1">
+          <w:hyperlink w:anchor="_Toc468701617" w:history="1">
             <w:r>
               <w:rPr>
                 <w:rStyle w:val="Collegamentoipertestuale"/>
@@ -1707,7 +1480,7 @@
                 <w:noProof/>
                 <w:webHidden/>
               </w:rPr>
-              <w:instrText xml:space="preserve"> PAGEREF _Toc468285636 \h </w:instrText>
+              <w:instrText xml:space="preserve"> PAGEREF _Toc468701617 \h </w:instrText>
             </w:r>
             <w:r>
               <w:rPr>
@@ -1751,7 +1524,7 @@
               <w:lang w:eastAsia="it-IT"/>
             </w:rPr>
           </w:pPr>
-          <w:hyperlink w:anchor="_Toc468285637" w:history="1">
+          <w:hyperlink w:anchor="_Toc468701618" w:history="1">
             <w:r>
               <w:rPr>
                 <w:rStyle w:val="Collegamentoipertestuale"/>
@@ -1774,7 +1547,7 @@
                 <w:noProof/>
                 <w:lang w:val="en-US"/>
               </w:rPr>
-              <w:t>Architectural Design</w:t>
+              <w:t>ARCHITECTURAL DESIGN</w:t>
             </w:r>
             <w:r>
               <w:rPr>
@@ -1795,7 +1568,7 @@
                 <w:noProof/>
                 <w:webHidden/>
               </w:rPr>
-              <w:instrText xml:space="preserve"> PAGEREF _Toc468285637 \h </w:instrText>
+              <w:instrText xml:space="preserve"> PAGEREF _Toc468701618 \h </w:instrText>
             </w:r>
             <w:r>
               <w:rPr>
@@ -1838,7 +1611,7 @@
               <w:lang w:eastAsia="it-IT"/>
             </w:rPr>
           </w:pPr>
-          <w:hyperlink w:anchor="_Toc468285638" w:history="1">
+          <w:hyperlink w:anchor="_Toc468701619" w:history="1">
             <w:r>
               <w:rPr>
                 <w:rStyle w:val="Collegamentoipertestuale"/>
@@ -1866,7 +1639,7 @@
                 <w:noProof/>
                 <w:webHidden/>
               </w:rPr>
-              <w:instrText xml:space="preserve"> PAGEREF _Toc468285638 \h </w:instrText>
+              <w:instrText xml:space="preserve"> PAGEREF _Toc468701619 \h </w:instrText>
             </w:r>
             <w:r>
               <w:rPr>
@@ -1909,7 +1682,7 @@
               <w:lang w:eastAsia="it-IT"/>
             </w:rPr>
           </w:pPr>
-          <w:hyperlink w:anchor="_Toc468285639" w:history="1">
+          <w:hyperlink w:anchor="_Toc468701620" w:history="1">
             <w:r>
               <w:rPr>
                 <w:rStyle w:val="Collegamentoipertestuale"/>
@@ -1937,7 +1710,7 @@
                 <w:noProof/>
                 <w:webHidden/>
               </w:rPr>
-              <w:instrText xml:space="preserve"> PAGEREF _Toc468285639 \h </w:instrText>
+              <w:instrText xml:space="preserve"> PAGEREF _Toc468701620 \h </w:instrText>
             </w:r>
             <w:r>
               <w:rPr>
@@ -1980,7 +1753,7 @@
               <w:lang w:eastAsia="it-IT"/>
             </w:rPr>
           </w:pPr>
-          <w:hyperlink w:anchor="_Toc468285640" w:history="1">
+          <w:hyperlink w:anchor="_Toc468701621" w:history="1">
             <w:r>
               <w:rPr>
                 <w:rStyle w:val="Collegamentoipertestuale"/>
@@ -2008,7 +1781,7 @@
                 <w:noProof/>
                 <w:webHidden/>
               </w:rPr>
-              <w:instrText xml:space="preserve"> PAGEREF _Toc468285640 \h </w:instrText>
+              <w:instrText xml:space="preserve"> PAGEREF _Toc468701621 \h </w:instrText>
             </w:r>
             <w:r>
               <w:rPr>
@@ -2051,7 +1824,7 @@
               <w:lang w:eastAsia="it-IT"/>
             </w:rPr>
           </w:pPr>
-          <w:hyperlink w:anchor="_Toc468285641" w:history="1">
+          <w:hyperlink w:anchor="_Toc468701622" w:history="1">
             <w:r>
               <w:rPr>
                 <w:rStyle w:val="Collegamentoipertestuale"/>
@@ -2079,7 +1852,7 @@
                 <w:noProof/>
                 <w:webHidden/>
               </w:rPr>
-              <w:instrText xml:space="preserve"> PAGEREF _Toc468285641 \h </w:instrText>
+              <w:instrText xml:space="preserve"> PAGEREF _Toc468701622 \h </w:instrText>
             </w:r>
             <w:r>
               <w:rPr>
@@ -2099,7 +1872,7 @@
                 <w:noProof/>
                 <w:webHidden/>
               </w:rPr>
-              <w:t>7</w:t>
+              <w:t>6</w:t>
             </w:r>
             <w:r>
               <w:rPr>
@@ -2122,7 +1895,7 @@
               <w:lang w:eastAsia="it-IT"/>
             </w:rPr>
           </w:pPr>
-          <w:hyperlink w:anchor="_Toc468285642" w:history="1">
+          <w:hyperlink w:anchor="_Toc468701623" w:history="1">
             <w:r>
               <w:rPr>
                 <w:rStyle w:val="Collegamentoipertestuale"/>
@@ -2150,7 +1923,7 @@
                 <w:noProof/>
                 <w:webHidden/>
               </w:rPr>
-              <w:instrText xml:space="preserve"> PAGEREF _Toc468285642 \h </w:instrText>
+              <w:instrText xml:space="preserve"> PAGEREF _Toc468701623 \h </w:instrText>
             </w:r>
             <w:r>
               <w:rPr>
@@ -2170,7 +1943,7 @@
                 <w:noProof/>
                 <w:webHidden/>
               </w:rPr>
-              <w:t>7</w:t>
+              <w:t>6</w:t>
             </w:r>
             <w:r>
               <w:rPr>
@@ -2193,7 +1966,7 @@
               <w:lang w:eastAsia="it-IT"/>
             </w:rPr>
           </w:pPr>
-          <w:hyperlink w:anchor="_Toc468285643" w:history="1">
+          <w:hyperlink w:anchor="_Toc468701624" w:history="1">
             <w:r>
               <w:rPr>
                 <w:rStyle w:val="Collegamentoipertestuale"/>
@@ -2221,7 +1994,7 @@
                 <w:noProof/>
                 <w:webHidden/>
               </w:rPr>
-              <w:instrText xml:space="preserve"> PAGEREF _Toc468285643 \h </w:instrText>
+              <w:instrText xml:space="preserve"> PAGEREF _Toc468701624 \h </w:instrText>
             </w:r>
             <w:r>
               <w:rPr>
@@ -2264,7 +2037,7 @@
               <w:lang w:eastAsia="it-IT"/>
             </w:rPr>
           </w:pPr>
-          <w:hyperlink w:anchor="_Toc468285644" w:history="1">
+          <w:hyperlink w:anchor="_Toc468701625" w:history="1">
             <w:r>
               <w:rPr>
                 <w:rStyle w:val="Collegamentoipertestuale"/>
@@ -2292,7 +2065,7 @@
                 <w:noProof/>
                 <w:webHidden/>
               </w:rPr>
-              <w:instrText xml:space="preserve"> PAGEREF _Toc468285644 \h </w:instrText>
+              <w:instrText xml:space="preserve"> PAGEREF _Toc468701625 \h </w:instrText>
             </w:r>
             <w:r>
               <w:rPr>
@@ -2334,7 +2107,7 @@
               <w:noProof/>
             </w:rPr>
           </w:pPr>
-          <w:hyperlink w:anchor="_Toc468285645" w:history="1">
+          <w:hyperlink w:anchor="_Toc468701626" w:history="1">
             <w:r>
               <w:rPr>
                 <w:rStyle w:val="Collegamentoipertestuale"/>
@@ -2362,7 +2135,7 @@
                 <w:noProof/>
                 <w:webHidden/>
               </w:rPr>
-              <w:instrText xml:space="preserve"> PAGEREF _Toc468285645 \h </w:instrText>
+              <w:instrText xml:space="preserve"> PAGEREF _Toc468701626 \h </w:instrText>
             </w:r>
             <w:r>
               <w:rPr>
@@ -2404,7 +2177,7 @@
               <w:noProof/>
             </w:rPr>
           </w:pPr>
-          <w:hyperlink w:anchor="_Toc468285646" w:history="1">
+          <w:hyperlink w:anchor="_Toc468701627" w:history="1">
             <w:r>
               <w:rPr>
                 <w:rStyle w:val="Collegamentoipertestuale"/>
@@ -2432,7 +2205,7 @@
                 <w:noProof/>
                 <w:webHidden/>
               </w:rPr>
-              <w:instrText xml:space="preserve"> PAGEREF _Toc468285646 \h </w:instrText>
+              <w:instrText xml:space="preserve"> PAGEREF _Toc468701627 \h </w:instrText>
             </w:r>
             <w:r>
               <w:rPr>
@@ -2474,7 +2247,7 @@
               <w:noProof/>
             </w:rPr>
           </w:pPr>
-          <w:hyperlink w:anchor="_Toc468285647" w:history="1">
+          <w:hyperlink w:anchor="_Toc468701628" w:history="1">
             <w:r>
               <w:rPr>
                 <w:rStyle w:val="Collegamentoipertestuale"/>
@@ -2502,7 +2275,7 @@
                 <w:noProof/>
                 <w:webHidden/>
               </w:rPr>
-              <w:instrText xml:space="preserve"> PAGEREF _Toc468285647 \h </w:instrText>
+              <w:instrText xml:space="preserve"> PAGEREF _Toc468701628 \h </w:instrText>
             </w:r>
             <w:r>
               <w:rPr>
@@ -2545,7 +2318,7 @@
               <w:lang w:eastAsia="it-IT"/>
             </w:rPr>
           </w:pPr>
-          <w:hyperlink w:anchor="_Toc468285648" w:history="1">
+          <w:hyperlink w:anchor="_Toc468701629" w:history="1">
             <w:r>
               <w:rPr>
                 <w:rStyle w:val="Collegamentoipertestuale"/>
@@ -2573,7 +2346,7 @@
                 <w:noProof/>
                 <w:webHidden/>
               </w:rPr>
-              <w:instrText xml:space="preserve"> PAGEREF _Toc468285648 \h </w:instrText>
+              <w:instrText xml:space="preserve"> PAGEREF _Toc468701629 \h </w:instrText>
             </w:r>
             <w:r>
               <w:rPr>
@@ -2616,14 +2389,14 @@
               <w:lang w:eastAsia="it-IT"/>
             </w:rPr>
           </w:pPr>
-          <w:hyperlink w:anchor="_Toc468285649" w:history="1">
+          <w:hyperlink w:anchor="_Toc468701630" w:history="1">
             <w:r>
               <w:rPr>
                 <w:rStyle w:val="Collegamentoipertestuale"/>
                 <w:noProof/>
                 <w:lang w:val="en-US"/>
               </w:rPr>
-              <w:t>3 Algorithm Design</w:t>
+              <w:t>3 ALGORITHM DESIGN</w:t>
             </w:r>
             <w:r>
               <w:rPr>
@@ -2644,7 +2417,7 @@
                 <w:noProof/>
                 <w:webHidden/>
               </w:rPr>
-              <w:instrText xml:space="preserve"> PAGEREF _Toc468285649 \h </w:instrText>
+              <w:instrText xml:space="preserve"> PAGEREF _Toc468701630 \h </w:instrText>
             </w:r>
             <w:r>
               <w:rPr>
@@ -2687,14 +2460,14 @@
               <w:lang w:eastAsia="it-IT"/>
             </w:rPr>
           </w:pPr>
-          <w:hyperlink w:anchor="_Toc468285650" w:history="1">
+          <w:hyperlink w:anchor="_Toc468701631" w:history="1">
             <w:r>
               <w:rPr>
                 <w:rStyle w:val="Collegamentoipertestuale"/>
                 <w:noProof/>
                 <w:lang w:val="en-US"/>
               </w:rPr>
-              <w:t>4 User Interface Design</w:t>
+              <w:t>4 USER INTERFACE DESIGN</w:t>
             </w:r>
             <w:r>
               <w:rPr>
@@ -2715,7 +2488,7 @@
                 <w:noProof/>
                 <w:webHidden/>
               </w:rPr>
-              <w:instrText xml:space="preserve"> PAGEREF _Toc468285650 \h </w:instrText>
+              <w:instrText xml:space="preserve"> PAGEREF _Toc468701631 \h </w:instrText>
             </w:r>
             <w:r>
               <w:rPr>
@@ -2758,14 +2531,14 @@
               <w:lang w:eastAsia="it-IT"/>
             </w:rPr>
           </w:pPr>
-          <w:hyperlink w:anchor="_Toc468285651" w:history="1">
+          <w:hyperlink w:anchor="_Toc468701632" w:history="1">
             <w:r>
               <w:rPr>
                 <w:rStyle w:val="Collegamentoipertestuale"/>
                 <w:noProof/>
                 <w:lang w:val="en-US"/>
               </w:rPr>
-              <w:t>5 Requirements Traceability</w:t>
+              <w:t>5 REQUIREMENTS TRACEABILITY</w:t>
             </w:r>
             <w:r>
               <w:rPr>
@@ -2786,7 +2559,7 @@
                 <w:noProof/>
                 <w:webHidden/>
               </w:rPr>
-              <w:instrText xml:space="preserve"> PAGEREF _Toc468285651 \h </w:instrText>
+              <w:instrText xml:space="preserve"> PAGEREF _Toc468701632 \h </w:instrText>
             </w:r>
             <w:r>
               <w:rPr>
@@ -2829,14 +2602,14 @@
               <w:lang w:eastAsia="it-IT"/>
             </w:rPr>
           </w:pPr>
-          <w:hyperlink w:anchor="_Toc468285652" w:history="1">
+          <w:hyperlink w:anchor="_Toc468701633" w:history="1">
             <w:r>
               <w:rPr>
                 <w:rStyle w:val="Collegamentoipertestuale"/>
                 <w:noProof/>
                 <w:lang w:val="en-US"/>
               </w:rPr>
-              <w:t>6 Effort Spent</w:t>
+              <w:t>6 REFERENCES</w:t>
             </w:r>
             <w:r>
               <w:rPr>
@@ -2857,7 +2630,78 @@
                 <w:noProof/>
                 <w:webHidden/>
               </w:rPr>
-              <w:instrText xml:space="preserve"> PAGEREF _Toc468285652 \h </w:instrText>
+              <w:instrText xml:space="preserve"> PAGEREF _Toc468701633 \h </w:instrText>
+            </w:r>
+            <w:r>
+              <w:rPr>
+                <w:noProof/>
+                <w:webHidden/>
+              </w:rPr>
+            </w:r>
+            <w:r>
+              <w:rPr>
+                <w:noProof/>
+                <w:webHidden/>
+              </w:rPr>
+              <w:fldChar w:fldCharType="separate"/>
+            </w:r>
+            <w:r>
+              <w:rPr>
+                <w:noProof/>
+                <w:webHidden/>
+              </w:rPr>
+              <w:t>7</w:t>
+            </w:r>
+            <w:r>
+              <w:rPr>
+                <w:noProof/>
+                <w:webHidden/>
+              </w:rPr>
+              <w:fldChar w:fldCharType="end"/>
+            </w:r>
+          </w:hyperlink>
+        </w:p>
+        <w:p>
+          <w:pPr>
+            <w:pStyle w:val="Sommario2"/>
+            <w:tabs>
+              <w:tab w:val="right" w:leader="dot" w:pos="9628"/>
+            </w:tabs>
+            <w:rPr>
+              <w:rFonts w:eastAsiaTheme="minorEastAsia"/>
+              <w:noProof/>
+              <w:lang w:eastAsia="it-IT"/>
+            </w:rPr>
+          </w:pPr>
+          <w:hyperlink w:anchor="_Toc468701634" w:history="1">
+            <w:r>
+              <w:rPr>
+                <w:rStyle w:val="Collegamentoipertestuale"/>
+                <w:noProof/>
+                <w:lang w:val="en-US"/>
+              </w:rPr>
+              <w:t>6.1 Used tools</w:t>
+            </w:r>
+            <w:r>
+              <w:rPr>
+                <w:noProof/>
+                <w:webHidden/>
+              </w:rPr>
+              <w:tab/>
+            </w:r>
+            <w:r>
+              <w:rPr>
+                <w:noProof/>
+                <w:webHidden/>
+              </w:rPr>
+              <w:fldChar w:fldCharType="begin"/>
+            </w:r>
+            <w:r>
+              <w:rPr>
+                <w:noProof/>
+                <w:webHidden/>
+              </w:rPr>
+              <w:instrText xml:space="preserve"> PAGEREF _Toc468701634 \h </w:instrText>
             </w:r>
             <w:r>
               <w:rPr>
@@ -2900,14 +2744,14 @@
               <w:lang w:eastAsia="it-IT"/>
             </w:rPr>
           </w:pPr>
-          <w:hyperlink w:anchor="_Toc468285653" w:history="1">
+          <w:hyperlink w:anchor="_Toc468701635" w:history="1">
             <w:r>
               <w:rPr>
                 <w:rStyle w:val="Collegamentoipertestuale"/>
                 <w:noProof/>
                 <w:lang w:val="en-US"/>
               </w:rPr>
-              <w:t>7 References</w:t>
+              <w:t>7 HOURS OF WORK</w:t>
             </w:r>
             <w:r>
               <w:rPr>
@@ -2928,7 +2772,7 @@
                 <w:noProof/>
                 <w:webHidden/>
               </w:rPr>
-              <w:instrText xml:space="preserve"> PAGEREF _Toc468285653 \h </w:instrText>
+              <w:instrText xml:space="preserve"> PAGEREF _Toc468701635 \h </w:instrText>
             </w:r>
             <w:r>
               <w:rPr>
@@ -3001,7 +2845,7 @@
           <w:lang w:val="en-US"/>
         </w:rPr>
       </w:pPr>
-      <w:bookmarkStart w:id="2" w:name="_Toc468285631"/>
+      <w:bookmarkStart w:id="1" w:name="_Toc468701612"/>
       <w:r>
         <w:rPr>
           <w:lang w:val="en-US"/>
@@ -3009,29 +2853,29 @@
         <w:lastRenderedPageBreak/>
         <w:t>INTRODUCTION</w:t>
       </w:r>
+      <w:bookmarkEnd w:id="1"/>
+    </w:p>
+    <w:p>
+      <w:pPr>
+        <w:pStyle w:val="Titolo2"/>
+        <w:rPr>
+          <w:lang w:val="en-US"/>
+        </w:rPr>
+      </w:pPr>
+      <w:bookmarkStart w:id="2" w:name="_Toc468701613"/>
+      <w:r>
+        <w:rPr>
+          <w:lang w:val="en-US"/>
+        </w:rPr>
+        <w:t xml:space="preserve">1.1 </w:t>
+      </w:r>
+      <w:r>
+        <w:rPr>
+          <w:lang w:val="en-US"/>
+        </w:rPr>
+        <w:t>Purpose</w:t>
+      </w:r>
       <w:bookmarkEnd w:id="2"/>
-    </w:p>
-    <w:p>
-      <w:pPr>
-        <w:pStyle w:val="Titolo2"/>
-        <w:rPr>
-          <w:lang w:val="en-US"/>
-        </w:rPr>
-      </w:pPr>
-      <w:bookmarkStart w:id="3" w:name="_Toc468285632"/>
-      <w:r>
-        <w:rPr>
-          <w:lang w:val="en-US"/>
-        </w:rPr>
-        <w:t xml:space="preserve">1.1 </w:t>
-      </w:r>
-      <w:r>
-        <w:rPr>
-          <w:lang w:val="en-US"/>
-        </w:rPr>
-        <w:t>Purpose</w:t>
-      </w:r>
-      <w:bookmarkEnd w:id="3"/>
     </w:p>
     <w:p>
       <w:pPr>
@@ -3152,7 +2996,7 @@
           <w:lang w:val="en-US"/>
         </w:rPr>
       </w:pPr>
-      <w:bookmarkStart w:id="4" w:name="_Toc468285633"/>
+      <w:bookmarkStart w:id="3" w:name="_Toc468701614"/>
       <w:r>
         <w:rPr>
           <w:lang w:val="en-US"/>
@@ -3165,6 +3009,169 @@
         </w:rPr>
         <w:t>Scope</w:t>
       </w:r>
+      <w:bookmarkEnd w:id="3"/>
+    </w:p>
+    <w:p>
+      <w:pPr>
+        <w:jc w:val="both"/>
+        <w:rPr>
+          <w:lang w:val="en-US"/>
+        </w:rPr>
+      </w:pPr>
+      <w:r>
+        <w:rPr>
+          <w:lang w:val="en-US"/>
+        </w:rPr>
+        <w:t>The system has the purpose of allowing users and more in general citizens to rent cars easily via mobile app in order to increase people’s mobility and decrease city pollution.</w:t>
+      </w:r>
+    </w:p>
+    <w:p>
+      <w:pPr>
+        <w:jc w:val="both"/>
+        <w:rPr>
+          <w:lang w:val="en-US"/>
+        </w:rPr>
+      </w:pPr>
+      <w:r>
+        <w:rPr>
+          <w:lang w:val="en-US"/>
+        </w:rPr>
+        <w:t xml:space="preserve">To use the application and the service that comes with it, people has to register and join a community of car sharers; after </w:t>
+      </w:r>
+      <w:r>
+        <w:rPr>
+          <w:lang w:val="en-US"/>
+        </w:rPr>
+        <w:t>registration,</w:t>
+      </w:r>
+      <w:r>
+        <w:rPr>
+          <w:lang w:val="en-US"/>
+        </w:rPr>
+        <w:t xml:space="preserve"> they can rent cars and drive wherever they want to go</w:t>
+      </w:r>
+      <w:r>
+        <w:rPr>
+          <w:lang w:val="en-US"/>
+        </w:rPr>
+        <w:t xml:space="preserve"> with the condition to bring back the car in a safe area.</w:t>
+      </w:r>
+    </w:p>
+    <w:p>
+      <w:pPr>
+        <w:jc w:val="both"/>
+        <w:rPr>
+          <w:lang w:val="en-US"/>
+        </w:rPr>
+      </w:pPr>
+      <w:r>
+        <w:rPr>
+          <w:lang w:val="en-US"/>
+        </w:rPr>
+        <w:t>Users can choose a car from the nearest parking suggested by the app based on their GPS position or on the given address, and they can pick it up with a limited time.</w:t>
+      </w:r>
+    </w:p>
+    <w:p>
+      <w:pPr>
+        <w:jc w:val="both"/>
+        <w:rPr>
+          <w:lang w:val="en-US"/>
+        </w:rPr>
+      </w:pPr>
+      <w:r>
+        <w:rPr>
+          <w:lang w:val="en-US"/>
+        </w:rPr>
+        <w:t>Anytime during the driving, users can set the car in pit stop mode to park the car in a sort of “reserved” state where the car is still linked to the user but it is stopped and parked outside of the safe areas.</w:t>
+      </w:r>
+    </w:p>
+    <w:p>
+      <w:pPr>
+        <w:jc w:val="both"/>
+        <w:rPr>
+          <w:lang w:val="en-US"/>
+        </w:rPr>
+      </w:pPr>
+      <w:r>
+        <w:rPr>
+          <w:lang w:val="en-US"/>
+        </w:rPr>
+        <w:t>At the end of the ride, users must return the car in a safe area and the system calculates the final amount with respect to certain situations that give user discounts or surcharges: to help users with low budget, there’s also a money saving option that calculates the nearest special parking area to the final destination of the user</w:t>
+      </w:r>
+      <w:r>
+        <w:rPr>
+          <w:lang w:val="en-US"/>
+        </w:rPr>
+        <w:t xml:space="preserve"> to get the maximum amount possible of discounts.</w:t>
+      </w:r>
+    </w:p>
+    <w:p>
+      <w:pPr>
+        <w:jc w:val="both"/>
+        <w:rPr>
+          <w:lang w:val="en-US"/>
+        </w:rPr>
+      </w:pPr>
+      <w:r>
+        <w:rPr>
+          <w:lang w:val="en-US"/>
+        </w:rPr>
+        <w:t>Therefore,</w:t>
+      </w:r>
+      <w:r>
+        <w:rPr>
+          <w:lang w:val="en-US"/>
+        </w:rPr>
+        <w:t xml:space="preserve"> the final objective of the system is to allow the company to manage the car requests faster and automatically to substitute the previous system, described in section 1.2 of the RASD.</w:t>
+      </w:r>
+    </w:p>
+    <w:p>
+      <w:pPr>
+        <w:pStyle w:val="Nessunaspaziatura"/>
+        <w:rPr>
+          <w:lang w:val="en-US"/>
+        </w:rPr>
+      </w:pPr>
+    </w:p>
+    <w:p>
+      <w:pPr>
+        <w:pStyle w:val="Titolo2"/>
+        <w:rPr>
+          <w:lang w:val="en-US"/>
+        </w:rPr>
+      </w:pPr>
+      <w:bookmarkStart w:id="4" w:name="_Toc468701615"/>
+      <w:r>
+        <w:rPr>
+          <w:lang w:val="en-US"/>
+        </w:rPr>
+        <w:t xml:space="preserve">1.3 </w:t>
+      </w:r>
+      <w:r>
+        <w:rPr>
+          <w:lang w:val="en-US"/>
+        </w:rPr>
+        <w:t>Definitions, Acronyms, Abbreviations</w:t>
+      </w:r>
+      <w:r>
+        <w:rPr>
+          <w:lang w:val="en-US"/>
+        </w:rPr>
+        <w:t xml:space="preserve"> (</w:t>
+      </w:r>
+      <w:r>
+        <w:rPr>
+          <w:color w:val="FF0000"/>
+          <w:lang w:val="en-US"/>
+        </w:rPr>
+        <w:t>UNDER CONSTRUCTION</w:t>
+      </w:r>
+      <w:r>
+        <w:rPr>
+          <w:lang w:val="en-US"/>
+        </w:rPr>
+        <w:t>)</w:t>
+      </w:r>
       <w:bookmarkEnd w:id="4"/>
     </w:p>
     <w:p>
@@ -3178,7 +3185,31 @@
         <w:rPr>
           <w:lang w:val="en-US"/>
         </w:rPr>
-        <w:t>The system has the purpose of allowing users and more in general citizens to rent cars easily via mobile app in order to increase people’s mobility and decrease city pollution.</w:t>
+        <w:t>All the words defined in the RASD at section 1.</w:t>
+      </w:r>
+      <w:r>
+        <w:rPr>
+          <w:lang w:val="en-US"/>
+        </w:rPr>
+        <w:t xml:space="preserve">5 are still valid and they will </w:t>
+      </w:r>
+      <w:r>
+        <w:rPr>
+          <w:lang w:val="en-US"/>
+        </w:rPr>
+        <w:t>appear in this document</w:t>
+      </w:r>
+      <w:r>
+        <w:rPr>
+          <w:lang w:val="en-US"/>
+        </w:rPr>
+        <w:t xml:space="preserve"> too</w:t>
+      </w:r>
+      <w:r>
+        <w:rPr>
+          <w:lang w:val="en-US"/>
+        </w:rPr>
+        <w:t>.</w:t>
       </w:r>
     </w:p>
     <w:p>
@@ -3192,25 +3223,7 @@
         <w:rPr>
           <w:lang w:val="en-US"/>
         </w:rPr>
-        <w:t xml:space="preserve">To use the application and the service that comes with it, people has to register and join a community of car sharers; after </w:t>
-      </w:r>
-      <w:r>
-        <w:rPr>
-          <w:lang w:val="en-US"/>
-        </w:rPr>
-        <w:t>registration,</w:t>
-      </w:r>
-      <w:r>
-        <w:rPr>
-          <w:lang w:val="en-US"/>
-        </w:rPr>
-        <w:t xml:space="preserve"> they can rent cars and drive wherever they want to go</w:t>
-      </w:r>
-      <w:r>
-        <w:rPr>
-          <w:lang w:val="en-US"/>
-        </w:rPr>
-        <w:t xml:space="preserve"> with the condition to bring back the car in a safe area.</w:t>
+        <w:t>DD: Design Document.</w:t>
       </w:r>
     </w:p>
     <w:p>
@@ -3224,61 +3237,7 @@
         <w:rPr>
           <w:lang w:val="en-US"/>
         </w:rPr>
-        <w:t>Users can choose a car from the nearest parking suggested by the app based on their GPS position or on the given address, and they can pick it up with a limited time.</w:t>
-      </w:r>
-    </w:p>
-    <w:p>
-      <w:pPr>
-        <w:jc w:val="both"/>
-        <w:rPr>
-          <w:lang w:val="en-US"/>
-        </w:rPr>
-      </w:pPr>
-      <w:r>
-        <w:rPr>
-          <w:lang w:val="en-US"/>
-        </w:rPr>
-        <w:t>Anytime during the driving, users can set the car in pit stop mode to park the car in a sort of “reserved” state where the car is still linked to the user but it is stopped and parked outside of the safe areas.</w:t>
-      </w:r>
-    </w:p>
-    <w:p>
-      <w:pPr>
-        <w:jc w:val="both"/>
-        <w:rPr>
-          <w:lang w:val="en-US"/>
-        </w:rPr>
-      </w:pPr>
-      <w:r>
-        <w:rPr>
-          <w:lang w:val="en-US"/>
-        </w:rPr>
-        <w:t>At the end of the ride, users must return the car in a safe area and the system calculates the final amount with respect to certain situations that give user discounts or surcharges: to help users with low budget, there’s also a money saving option that calculates the nearest special parking area to the final destination of the user</w:t>
-      </w:r>
-      <w:r>
-        <w:rPr>
-          <w:lang w:val="en-US"/>
-        </w:rPr>
-        <w:t xml:space="preserve"> to get the maximum amount possible of discounts.</w:t>
-      </w:r>
-    </w:p>
-    <w:p>
-      <w:pPr>
-        <w:jc w:val="both"/>
-        <w:rPr>
-          <w:lang w:val="en-US"/>
-        </w:rPr>
-      </w:pPr>
-      <w:r>
-        <w:rPr>
-          <w:lang w:val="en-US"/>
-        </w:rPr>
-        <w:t>Therefore,</w:t>
-      </w:r>
-      <w:r>
-        <w:rPr>
-          <w:lang w:val="en-US"/>
-        </w:rPr>
-        <w:t xml:space="preserve"> the final objective of the system is to allow the company to manage the car requests faster and automatically to substitute the previous system, described in section 1.2 of the RASD.</w:t>
+        <w:t>RASD: Requirements analysis and Specification Document.</w:t>
       </w:r>
     </w:p>
     <w:p>
@@ -3296,135 +3255,20 @@
           <w:lang w:val="en-US"/>
         </w:rPr>
       </w:pPr>
-      <w:bookmarkStart w:id="5" w:name="_Toc468285634"/>
-      <w:r>
-        <w:rPr>
-          <w:lang w:val="en-US"/>
-        </w:rPr>
-        <w:t xml:space="preserve">1.3 </w:t>
-      </w:r>
-      <w:r>
-        <w:rPr>
-          <w:lang w:val="en-US"/>
-        </w:rPr>
-        <w:t>Definitions, Acronyms, Abbreviations</w:t>
-      </w:r>
-      <w:r>
-        <w:rPr>
-          <w:lang w:val="en-US"/>
-        </w:rPr>
-        <w:t xml:space="preserve"> (</w:t>
-      </w:r>
-      <w:r>
-        <w:rPr>
-          <w:color w:val="FF0000"/>
-          <w:lang w:val="en-US"/>
-        </w:rPr>
-        <w:t>UNDER CONSTRUCTION</w:t>
-      </w:r>
-      <w:r>
-        <w:rPr>
-          <w:lang w:val="en-US"/>
-        </w:rPr>
-        <w:t>)</w:t>
+      <w:bookmarkStart w:id="5" w:name="_Toc468701616"/>
+      <w:r>
+        <w:rPr>
+          <w:lang w:val="en-US"/>
+        </w:rPr>
+        <w:t xml:space="preserve">1.4 </w:t>
+      </w:r>
+      <w:r>
+        <w:rPr>
+          <w:lang w:val="en-US"/>
+        </w:rPr>
+        <w:t>Reference Documents</w:t>
       </w:r>
       <w:bookmarkEnd w:id="5"/>
-    </w:p>
-    <w:p>
-      <w:pPr>
-        <w:jc w:val="both"/>
-        <w:rPr>
-          <w:lang w:val="en-US"/>
-        </w:rPr>
-      </w:pPr>
-      <w:r>
-        <w:rPr>
-          <w:lang w:val="en-US"/>
-        </w:rPr>
-        <w:t>All the words defined in the RASD at section 1.</w:t>
-      </w:r>
-      <w:r>
-        <w:rPr>
-          <w:lang w:val="en-US"/>
-        </w:rPr>
-        <w:t xml:space="preserve">5 are still valid and they will </w:t>
-      </w:r>
-      <w:r>
-        <w:rPr>
-          <w:lang w:val="en-US"/>
-        </w:rPr>
-        <w:t>appear in this document</w:t>
-      </w:r>
-      <w:r>
-        <w:rPr>
-          <w:lang w:val="en-US"/>
-        </w:rPr>
-        <w:t xml:space="preserve"> too</w:t>
-      </w:r>
-      <w:r>
-        <w:rPr>
-          <w:lang w:val="en-US"/>
-        </w:rPr>
-        <w:t>.</w:t>
-      </w:r>
-    </w:p>
-    <w:p>
-      <w:pPr>
-        <w:jc w:val="both"/>
-        <w:rPr>
-          <w:lang w:val="en-US"/>
-        </w:rPr>
-      </w:pPr>
-      <w:r>
-        <w:rPr>
-          <w:lang w:val="en-US"/>
-        </w:rPr>
-        <w:t>DD: Design Document.</w:t>
-      </w:r>
-    </w:p>
-    <w:p>
-      <w:pPr>
-        <w:jc w:val="both"/>
-        <w:rPr>
-          <w:lang w:val="en-US"/>
-        </w:rPr>
-      </w:pPr>
-      <w:r>
-        <w:rPr>
-          <w:lang w:val="en-US"/>
-        </w:rPr>
-        <w:t>RASD: Requirements analysis and Specification Document.</w:t>
-      </w:r>
-    </w:p>
-    <w:p>
-      <w:pPr>
-        <w:pStyle w:val="Nessunaspaziatura"/>
-        <w:rPr>
-          <w:lang w:val="en-US"/>
-        </w:rPr>
-      </w:pPr>
-    </w:p>
-    <w:p>
-      <w:pPr>
-        <w:pStyle w:val="Titolo2"/>
-        <w:rPr>
-          <w:lang w:val="en-US"/>
-        </w:rPr>
-      </w:pPr>
-      <w:bookmarkStart w:id="6" w:name="_Toc468285635"/>
-      <w:r>
-        <w:rPr>
-          <w:lang w:val="en-US"/>
-        </w:rPr>
-        <w:t xml:space="preserve">1.4 </w:t>
-      </w:r>
-      <w:r>
-        <w:rPr>
-          <w:lang w:val="en-US"/>
-        </w:rPr>
-        <w:t>Reference Documents</w:t>
-      </w:r>
-      <w:bookmarkEnd w:id="6"/>
     </w:p>
     <w:p>
       <w:pPr>
@@ -3498,7 +3342,7 @@
           <w:lang w:val="en-US"/>
         </w:rPr>
       </w:pPr>
-      <w:bookmarkStart w:id="7" w:name="_Toc468285636"/>
+      <w:bookmarkStart w:id="6" w:name="_Toc468701617"/>
       <w:r>
         <w:rPr>
           <w:lang w:val="en-US"/>
@@ -3511,7 +3355,7 @@
         </w:rPr>
         <w:t>Document Structure</w:t>
       </w:r>
-      <w:bookmarkEnd w:id="7"/>
+      <w:bookmarkEnd w:id="6"/>
     </w:p>
     <w:p>
       <w:pPr>
@@ -3873,14 +3717,51 @@
           <w:lang w:val="en-US"/>
         </w:rPr>
       </w:pPr>
-      <w:bookmarkStart w:id="8" w:name="_Toc468285637"/>
-      <w:r>
-        <w:rPr>
-          <w:lang w:val="en-US"/>
-        </w:rPr>
-        <w:t>Architectural Design</w:t>
-      </w:r>
+      <w:bookmarkStart w:id="7" w:name="_Toc468701618"/>
+      <w:r>
+        <w:rPr>
+          <w:lang w:val="en-US"/>
+        </w:rPr>
+        <w:t>A</w:t>
+      </w:r>
+      <w:r>
+        <w:rPr>
+          <w:lang w:val="en-US"/>
+        </w:rPr>
+        <w:t>RCHITECTURAL DESIGN</w:t>
+      </w:r>
+      <w:bookmarkEnd w:id="7"/>
+    </w:p>
+    <w:p>
+      <w:pPr>
+        <w:pStyle w:val="Titolo2"/>
+        <w:rPr>
+          <w:lang w:val="en-US"/>
+        </w:rPr>
+      </w:pPr>
+      <w:bookmarkStart w:id="8" w:name="_Toc468701619"/>
+      <w:r>
+        <w:rPr>
+          <w:lang w:val="en-US"/>
+        </w:rPr>
+        <w:t>2.1 Overview</w:t>
+      </w:r>
+      <w:bookmarkStart w:id="9" w:name="_GoBack"/>
       <w:bookmarkEnd w:id="8"/>
+      <w:bookmarkEnd w:id="9"/>
+    </w:p>
+    <w:p>
+      <w:pPr>
+        <w:rPr>
+          <w:lang w:val="en-US"/>
+        </w:rPr>
+      </w:pPr>
+      <w:r>
+        <w:rPr>
+          <w:lang w:val="en-US"/>
+        </w:rPr>
+        <w:t>[immagine overview]</w:t>
+      </w:r>
     </w:p>
     <w:p>
       <w:pPr>
@@ -3889,14 +3770,129 @@
           <w:lang w:val="en-US"/>
         </w:rPr>
       </w:pPr>
-      <w:bookmarkStart w:id="9" w:name="_Toc468285638"/>
-      <w:r>
-        <w:rPr>
-          <w:lang w:val="en-US"/>
-        </w:rPr>
-        <w:t>2.1 Overview</w:t>
-      </w:r>
-      <w:bookmarkEnd w:id="9"/>
+      <w:bookmarkStart w:id="10" w:name="_Toc468701620"/>
+      <w:r>
+        <w:rPr>
+          <w:lang w:val="en-US"/>
+        </w:rPr>
+        <w:t>2.2 High level components and their interaction</w:t>
+      </w:r>
+      <w:bookmarkEnd w:id="10"/>
+    </w:p>
+    <w:p>
+      <w:pPr>
+        <w:rPr>
+          <w:lang w:val="en-US"/>
+        </w:rPr>
+      </w:pPr>
+      <w:r>
+        <w:rPr>
+          <w:lang w:val="en-US"/>
+        </w:rPr>
+        <w:t>[immagine del component interactions]</w:t>
+      </w:r>
+    </w:p>
+    <w:p>
+      <w:pPr>
+        <w:rPr>
+          <w:lang w:val="en-US"/>
+        </w:rPr>
+      </w:pPr>
+      <w:r>
+        <w:rPr>
+          <w:lang w:val="en-US"/>
+        </w:rPr>
+        <w:t>Our system has four</w:t>
+      </w:r>
+      <w:r>
+        <w:rPr>
+          <w:lang w:val="en-US"/>
+        </w:rPr>
+        <w:t xml:space="preserve"> </w:t>
+      </w:r>
+      <w:r>
+        <w:rPr>
+          <w:lang w:val="en-US"/>
+        </w:rPr>
+        <w:t>components that</w:t>
+      </w:r>
+      <w:r>
+        <w:rPr>
+          <w:lang w:val="en-US"/>
+        </w:rPr>
+        <w:t xml:space="preserve"> are </w:t>
+      </w:r>
+      <w:r>
+        <w:rPr>
+          <w:lang w:val="en-US"/>
+        </w:rPr>
+        <w:t>the central system application, the client, the database and the car system. These communicate with the fifth component that is the third party system through the central system (they share the same database located in the Database server in order to give to both the same information about cars).</w:t>
+      </w:r>
+    </w:p>
+    <w:p>
+      <w:pPr>
+        <w:rPr>
+          <w:lang w:val="en-US"/>
+        </w:rPr>
+      </w:pPr>
+      <w:r>
+        <w:rPr>
+          <w:lang w:val="en-US"/>
+        </w:rPr>
+        <w:lastRenderedPageBreak/>
+        <w:t>Users can send any type of message from the mobile application e.g. reservation message, support message and some others: central system handles all the incoming messages from all the clients and respond to everyone with a certain response. In order to allow users to do different actions simultaneously, the system is asynchronous so the communication has a certain delay due to the elaboration of multiple requests. The communication between these two components is</w:t>
+      </w:r>
+      <w:r>
+        <w:rPr>
+          <w:lang w:val="en-US"/>
+        </w:rPr>
+        <w:t xml:space="preserve"> bilateral so it allows system to send back messages to users, too.</w:t>
+      </w:r>
+    </w:p>
+    <w:p>
+      <w:pPr>
+        <w:rPr>
+          <w:lang w:val="en-US"/>
+        </w:rPr>
+      </w:pPr>
+      <w:r>
+        <w:rPr>
+          <w:lang w:val="en-US"/>
+        </w:rPr>
+        <w:t>The Car component communicates only with the central system and the communication is only in one direction: the car component acts like a passive element and it has only the task to send all the information retrieved with sensors (GPS included) and buttons to the system.</w:t>
+      </w:r>
+    </w:p>
+    <w:p>
+      <w:pPr>
+        <w:rPr>
+          <w:lang w:val="en-US"/>
+        </w:rPr>
+      </w:pPr>
+      <w:r>
+        <w:rPr>
+          <w:lang w:val="en-US"/>
+        </w:rPr>
+        <w:t xml:space="preserve">The third party system, as explained previously in the RASD, fulfills all the tasks linked to car sharing “bureaucracy” such as fine delivery to users, car maintenance, </w:t>
+      </w:r>
+      <w:r>
+        <w:rPr>
+          <w:lang w:val="en-US"/>
+        </w:rPr>
+        <w:t>user support etc. It communicates only with the database that is shared between the two systems: in this way, in order to retrieve all the information about users, it queries the database directly without asking anything to the main system. We decided to use this type of communication to facilitate the installation of the new system and to maximize the compatibility with the already existing system.</w:t>
+      </w:r>
+    </w:p>
+    <w:p>
+      <w:pPr>
+        <w:rPr>
+          <w:lang w:val="en-US"/>
+        </w:rPr>
+      </w:pPr>
+      <w:r>
+        <w:rPr>
+          <w:lang w:val="en-US"/>
+        </w:rPr>
+        <w:t>Last but not least, the database component contains all information that is useful for both system such as car position at switch off, car data for maintenance, last user at switch of and so on (particularly, these attributes are useful for the system to show the cars in recovery state, the cars that have to be maintained and fine delivery to the users that got them).</w:t>
+      </w:r>
     </w:p>
     <w:p>
       <w:pPr>
@@ -3905,131 +3901,7 @@
           <w:lang w:val="en-US"/>
         </w:rPr>
       </w:pPr>
-      <w:bookmarkStart w:id="10" w:name="_Toc468285639"/>
-      <w:r>
-        <w:rPr>
-          <w:lang w:val="en-US"/>
-        </w:rPr>
-        <w:t>2.2 High level components and their interaction</w:t>
-      </w:r>
-      <w:bookmarkEnd w:id="10"/>
-    </w:p>
-    <w:p>
-      <w:pPr>
-        <w:rPr>
-          <w:lang w:val="en-US"/>
-        </w:rPr>
-      </w:pPr>
-      <w:r>
-        <w:rPr>
-          <w:lang w:val="en-US"/>
-        </w:rPr>
-        <w:t>Our system has four</w:t>
-      </w:r>
-      <w:r>
-        <w:rPr>
-          <w:lang w:val="en-US"/>
-        </w:rPr>
-        <w:t xml:space="preserve"> </w:t>
-      </w:r>
-      <w:r>
-        <w:rPr>
-          <w:lang w:val="en-US"/>
-        </w:rPr>
-        <w:t>components that</w:t>
-      </w:r>
-      <w:r>
-        <w:rPr>
-          <w:lang w:val="en-US"/>
-        </w:rPr>
-        <w:t xml:space="preserve"> are </w:t>
-      </w:r>
-      <w:r>
-        <w:rPr>
-          <w:lang w:val="en-US"/>
-        </w:rPr>
-        <w:t>the central system application, the client, the database and the car system. These communicate with the fifth component that is the third party system through the central system (they share the same database located in the Database server in order to give to both the same information about cars).</w:t>
-      </w:r>
-    </w:p>
-    <w:p>
-      <w:pPr>
-        <w:rPr>
-          <w:lang w:val="en-US"/>
-        </w:rPr>
-      </w:pPr>
-      <w:r>
-        <w:rPr>
-          <w:lang w:val="en-US"/>
-        </w:rPr>
-        <w:t xml:space="preserve">Users can send any type of message from the mobile application e.g. reservation message, support message and some others: central system handles all the incoming messages from all the clients and </w:t>
-      </w:r>
-      <w:r>
-        <w:rPr>
-          <w:lang w:val="en-US"/>
-        </w:rPr>
-        <w:lastRenderedPageBreak/>
-        <w:t>respond to everyone with a certain response. In order to allow users to do different actions simultaneously, the system is asynchronous so the communication has a certain delay due to the elaboration of multiple requests. The communication between these two components is</w:t>
-      </w:r>
-      <w:r>
-        <w:rPr>
-          <w:lang w:val="en-US"/>
-        </w:rPr>
-        <w:t xml:space="preserve"> bilateral so it allows system to send back messages to users, too.</w:t>
-      </w:r>
-    </w:p>
-    <w:p>
-      <w:pPr>
-        <w:rPr>
-          <w:lang w:val="en-US"/>
-        </w:rPr>
-      </w:pPr>
-      <w:r>
-        <w:rPr>
-          <w:lang w:val="en-US"/>
-        </w:rPr>
-        <w:t>The Car component communicates only with the central system and the communication is only in one direction: the car component acts like a passive element and it has only the task to send all the information retrieved with sensors (GPS included) and buttons to the system.</w:t>
-      </w:r>
-    </w:p>
-    <w:p>
-      <w:pPr>
-        <w:rPr>
-          <w:lang w:val="en-US"/>
-        </w:rPr>
-      </w:pPr>
-      <w:r>
-        <w:rPr>
-          <w:lang w:val="en-US"/>
-        </w:rPr>
-        <w:t xml:space="preserve">The third party system, as explained previously in the RASD, fulfills all the tasks linked to car sharing “bureaucracy” such as fine delivery to users, car maintenance, </w:t>
-      </w:r>
-      <w:r>
-        <w:rPr>
-          <w:lang w:val="en-US"/>
-        </w:rPr>
-        <w:t>user support etc. It communicates only with the database that is shared between the two systems: in this way, in order to retrieve all the information about users, it queries the database directly without asking anything to the main system. We decided to use this type of communication to facilitate the installation of the new system and to maximize the compatibility with the already existing system.</w:t>
-      </w:r>
-    </w:p>
-    <w:p>
-      <w:pPr>
-        <w:rPr>
-          <w:lang w:val="en-US"/>
-        </w:rPr>
-      </w:pPr>
-      <w:r>
-        <w:rPr>
-          <w:lang w:val="en-US"/>
-        </w:rPr>
-        <w:t>Last but not least, the database component contains all information that is useful for both system such as car position at switch off, car data for maintenance, last user at switch of and so on (particularly, these attributes are useful for the system to show the cars in recovery state, the cars that have to be maintained and fine delivery to the users that got them).</w:t>
-      </w:r>
-    </w:p>
-    <w:p>
-      <w:pPr>
-        <w:pStyle w:val="Titolo2"/>
-        <w:rPr>
-          <w:lang w:val="en-US"/>
-        </w:rPr>
-      </w:pPr>
-      <w:bookmarkStart w:id="11" w:name="_Toc468285640"/>
+      <w:bookmarkStart w:id="11" w:name="_Toc468701621"/>
       <w:r>
         <w:rPr>
           <w:lang w:val="en-US"/>
@@ -4037,6 +3909,19 @@
         <w:t>2.3 Component view</w:t>
       </w:r>
       <w:bookmarkEnd w:id="11"/>
+    </w:p>
+    <w:p>
+      <w:pPr>
+        <w:rPr>
+          <w:lang w:val="en-US"/>
+        </w:rPr>
+      </w:pPr>
+      <w:r>
+        <w:rPr>
+          <w:lang w:val="en-US"/>
+        </w:rPr>
+        <w:t>[immagine component view]</w:t>
+      </w:r>
     </w:p>
     <w:p>
       <w:pPr>
@@ -4049,19 +3934,11 @@
           <w:lang w:val="en-US"/>
         </w:rPr>
       </w:pPr>
-      <w:proofErr w:type="spellStart"/>
-      <w:r>
-        <w:rPr>
-          <w:lang w:val="en-US"/>
-        </w:rPr>
-        <w:t>User.Authentication</w:t>
-      </w:r>
-      <w:proofErr w:type="spellEnd"/>
-      <w:r>
-        <w:rPr>
-          <w:lang w:val="en-US"/>
-        </w:rPr>
-        <w:t>: handles the registration and the login of the user in the system;</w:t>
+      <w:r>
+        <w:rPr>
+          <w:lang w:val="en-US"/>
+        </w:rPr>
+        <w:t>User.Authentication: handles the registration and the login of the user in the system;</w:t>
       </w:r>
     </w:p>
     <w:p>
@@ -4075,19 +3952,11 @@
           <w:lang w:val="en-US"/>
         </w:rPr>
       </w:pPr>
-      <w:proofErr w:type="spellStart"/>
-      <w:r>
-        <w:rPr>
-          <w:lang w:val="en-US"/>
-        </w:rPr>
-        <w:t>User.Positioning</w:t>
-      </w:r>
-      <w:proofErr w:type="spellEnd"/>
-      <w:r>
-        <w:rPr>
-          <w:lang w:val="en-US"/>
-        </w:rPr>
-        <w:t>: handles the detection of user’s position;</w:t>
+      <w:r>
+        <w:rPr>
+          <w:lang w:val="en-US"/>
+        </w:rPr>
+        <w:t>User.Positioning: handles the detection of user’s position;</w:t>
       </w:r>
     </w:p>
     <w:p>
@@ -4101,19 +3970,11 @@
           <w:lang w:val="en-US"/>
         </w:rPr>
       </w:pPr>
-      <w:proofErr w:type="spellStart"/>
-      <w:r>
-        <w:rPr>
-          <w:lang w:val="en-US"/>
-        </w:rPr>
-        <w:t>User.Reservation</w:t>
-      </w:r>
-      <w:proofErr w:type="spellEnd"/>
-      <w:r>
-        <w:rPr>
-          <w:lang w:val="en-US"/>
-        </w:rPr>
-        <w:t>: handles all the actions linked to the reservation client side;</w:t>
+      <w:r>
+        <w:rPr>
+          <w:lang w:val="en-US"/>
+        </w:rPr>
+        <w:t>User.Reservation: handles all the actions linked to the reservation client side;</w:t>
       </w:r>
     </w:p>
     <w:p>
@@ -4127,19 +3988,11 @@
           <w:lang w:val="en-US"/>
         </w:rPr>
       </w:pPr>
-      <w:proofErr w:type="spellStart"/>
-      <w:r>
-        <w:rPr>
-          <w:lang w:val="en-US"/>
-        </w:rPr>
-        <w:t>User.Payment</w:t>
-      </w:r>
-      <w:proofErr w:type="spellEnd"/>
-      <w:r>
-        <w:rPr>
-          <w:lang w:val="en-US"/>
-        </w:rPr>
-        <w:t>: handles the payment method that user inserts;</w:t>
+      <w:r>
+        <w:rPr>
+          <w:lang w:val="en-US"/>
+        </w:rPr>
+        <w:t>User.Payment: handles the payment method that user inserts;</w:t>
       </w:r>
     </w:p>
     <w:p>
@@ -4153,19 +4006,11 @@
           <w:lang w:val="en-US"/>
         </w:rPr>
       </w:pPr>
-      <w:proofErr w:type="spellStart"/>
-      <w:r>
-        <w:rPr>
-          <w:lang w:val="en-US"/>
-        </w:rPr>
-        <w:t>System.UserHandler</w:t>
-      </w:r>
-      <w:proofErr w:type="spellEnd"/>
-      <w:r>
-        <w:rPr>
-          <w:lang w:val="en-US"/>
-        </w:rPr>
-        <w:t>: handles multiple users and their authentication. Also allow them to see their personal information;</w:t>
+      <w:r>
+        <w:rPr>
+          <w:lang w:val="en-US"/>
+        </w:rPr>
+        <w:t>System.UserHandler: handles multiple users and their authentication. Also allow them to see their personal information;</w:t>
       </w:r>
     </w:p>
     <w:p>
@@ -4179,19 +4024,11 @@
           <w:lang w:val="en-US"/>
         </w:rPr>
       </w:pPr>
-      <w:proofErr w:type="spellStart"/>
-      <w:r>
-        <w:rPr>
-          <w:lang w:val="en-US"/>
-        </w:rPr>
-        <w:t>System.ReservationHandler</w:t>
-      </w:r>
-      <w:proofErr w:type="spellEnd"/>
-      <w:r>
-        <w:rPr>
-          <w:lang w:val="en-US"/>
-        </w:rPr>
-        <w:t>: handles the reservation server side. Checks if the user can rent a car or if a particular car can be rented;</w:t>
+      <w:r>
+        <w:rPr>
+          <w:lang w:val="en-US"/>
+        </w:rPr>
+        <w:t>System.ReservationHandler: handles the reservation server side. Checks if the user can rent a car or if a particular car can be rented;</w:t>
       </w:r>
     </w:p>
     <w:p>
@@ -4205,19 +4042,11 @@
           <w:lang w:val="en-US"/>
         </w:rPr>
       </w:pPr>
-      <w:proofErr w:type="spellStart"/>
-      <w:r>
-        <w:rPr>
-          <w:lang w:val="en-US"/>
-        </w:rPr>
-        <w:t>System.DataManagement</w:t>
-      </w:r>
-      <w:proofErr w:type="spellEnd"/>
-      <w:r>
-        <w:rPr>
-          <w:lang w:val="en-US"/>
-        </w:rPr>
-        <w:t>: handles the communication between the MySQL server and the main system;</w:t>
+      <w:r>
+        <w:rPr>
+          <w:lang w:val="en-US"/>
+        </w:rPr>
+        <w:t>System.DataManagement: handles the communication between the MySQL server and the main system;</w:t>
       </w:r>
     </w:p>
     <w:p>
@@ -4249,19 +4078,11 @@
           <w:lang w:val="en-US"/>
         </w:rPr>
       </w:pPr>
-      <w:proofErr w:type="spellStart"/>
-      <w:r>
-        <w:rPr>
-          <w:lang w:val="en-US"/>
-        </w:rPr>
-        <w:t>Car.GPS</w:t>
-      </w:r>
-      <w:proofErr w:type="spellEnd"/>
-      <w:r>
-        <w:rPr>
-          <w:lang w:val="en-US"/>
-        </w:rPr>
-        <w:t xml:space="preserve">: handles the </w:t>
+      <w:r>
+        <w:rPr>
+          <w:lang w:val="en-US"/>
+        </w:rPr>
+        <w:t xml:space="preserve">Car.GPS: handles the </w:t>
       </w:r>
       <w:r>
         <w:rPr>
@@ -4287,19 +4108,11 @@
           <w:lang w:val="en-US"/>
         </w:rPr>
       </w:pPr>
-      <w:proofErr w:type="spellStart"/>
-      <w:r>
-        <w:rPr>
-          <w:lang w:val="en-US"/>
-        </w:rPr>
-        <w:t>Car.Sensor</w:t>
-      </w:r>
-      <w:proofErr w:type="spellEnd"/>
-      <w:r>
-        <w:rPr>
-          <w:lang w:val="en-US"/>
-        </w:rPr>
-        <w:t xml:space="preserve">: handles all detection made by car sensors and sends them, together with the </w:t>
+      <w:r>
+        <w:rPr>
+          <w:lang w:val="en-US"/>
+        </w:rPr>
+        <w:t xml:space="preserve">Car.Sensor: handles all detection made by car sensors and sends them, together with the </w:t>
       </w:r>
       <w:r>
         <w:rPr>
@@ -4315,15 +4128,86 @@
           <w:lang w:val="en-US"/>
         </w:rPr>
       </w:pPr>
-      <w:bookmarkStart w:id="12" w:name="_Toc468285641"/>
+      <w:bookmarkStart w:id="12" w:name="_Toc468701622"/>
+      <w:r>
+        <w:rPr>
+          <w:lang w:val="en-US"/>
+        </w:rPr>
+        <w:t>2.4 Deploying view</w:t>
+      </w:r>
+      <w:bookmarkEnd w:id="12"/>
+    </w:p>
+    <w:p>
+      <w:pPr>
+        <w:rPr>
+          <w:lang w:val="en-US"/>
+        </w:rPr>
+      </w:pPr>
+      <w:r>
+        <w:rPr>
+          <w:lang w:val="en-US"/>
+        </w:rPr>
+        <w:t>[immagine del deployment ed eventuale descrizione]</w:t>
+      </w:r>
+    </w:p>
+    <w:p>
+      <w:pPr>
+        <w:pStyle w:val="Titolo2"/>
+        <w:rPr>
+          <w:lang w:val="en-US"/>
+        </w:rPr>
+      </w:pPr>
+      <w:bookmarkStart w:id="13" w:name="_Toc468701623"/>
+      <w:r>
+        <w:rPr>
+          <w:lang w:val="en-US"/>
+        </w:rPr>
+        <w:t>2.5 Runtime view</w:t>
+      </w:r>
+      <w:bookmarkEnd w:id="13"/>
+    </w:p>
+    <w:p>
+      <w:pPr>
+        <w:rPr>
+          <w:lang w:val="en-US"/>
+        </w:rPr>
+      </w:pPr>
+      <w:r>
+        <w:rPr>
+          <w:lang w:val="en-US"/>
+        </w:rPr>
+        <w:t>[immagini dei sequence e spiegazione del funzionamento]</w:t>
+      </w:r>
+    </w:p>
+    <w:p>
+      <w:pPr>
+        <w:pStyle w:val="Titolo2"/>
+        <w:rPr>
+          <w:lang w:val="en-US"/>
+        </w:rPr>
+      </w:pPr>
+      <w:bookmarkStart w:id="14" w:name="_Toc468701624"/>
       <w:r>
         <w:rPr>
           <w:lang w:val="en-US"/>
         </w:rPr>
         <w:lastRenderedPageBreak/>
-        <w:t>2.4 Deploying view</w:t>
-      </w:r>
-      <w:bookmarkEnd w:id="12"/>
+        <w:t>2.6 Component interfaces</w:t>
+      </w:r>
+      <w:bookmarkEnd w:id="14"/>
+    </w:p>
+    <w:p>
+      <w:pPr>
+        <w:rPr>
+          <w:lang w:val="en-US"/>
+        </w:rPr>
+      </w:pPr>
+      <w:r>
+        <w:rPr>
+          <w:lang w:val="en-US"/>
+        </w:rPr>
+        <w:t>[immagine component interfaces]</w:t>
+      </w:r>
     </w:p>
     <w:p>
       <w:pPr>
@@ -4332,14 +4216,75 @@
           <w:lang w:val="en-US"/>
         </w:rPr>
       </w:pPr>
-      <w:bookmarkStart w:id="13" w:name="_Toc468285642"/>
-      <w:r>
-        <w:rPr>
-          <w:lang w:val="en-US"/>
-        </w:rPr>
-        <w:t>2.5 Runtime view</w:t>
-      </w:r>
-      <w:bookmarkEnd w:id="13"/>
+      <w:bookmarkStart w:id="15" w:name="_Toc468701625"/>
+      <w:r>
+        <w:rPr>
+          <w:lang w:val="en-US"/>
+        </w:rPr>
+        <w:t>2.7 Selected architectural styles and patterns</w:t>
+      </w:r>
+      <w:bookmarkEnd w:id="15"/>
+    </w:p>
+    <w:p>
+      <w:pPr>
+        <w:rPr>
+          <w:lang w:val="en-US"/>
+        </w:rPr>
+      </w:pPr>
+      <w:r>
+        <w:rPr>
+          <w:lang w:val="en-US"/>
+        </w:rPr>
+        <w:t>[immagine class diagram]</w:t>
+      </w:r>
+    </w:p>
+    <w:p>
+      <w:pPr>
+        <w:pStyle w:val="Titolo3"/>
+        <w:rPr>
+          <w:lang w:val="en-US"/>
+        </w:rPr>
+      </w:pPr>
+      <w:bookmarkStart w:id="16" w:name="_Toc468701626"/>
+      <w:r>
+        <w:rPr>
+          <w:lang w:val="en-US"/>
+        </w:rPr>
+        <w:t>2.7.1 Overall architecture</w:t>
+      </w:r>
+      <w:bookmarkEnd w:id="16"/>
+    </w:p>
+    <w:p>
+      <w:pPr>
+        <w:pStyle w:val="Titolo3"/>
+        <w:rPr>
+          <w:lang w:val="en-US"/>
+        </w:rPr>
+      </w:pPr>
+      <w:bookmarkStart w:id="17" w:name="_Toc468701627"/>
+      <w:r>
+        <w:rPr>
+          <w:lang w:val="en-US"/>
+        </w:rPr>
+        <w:t>2.7.2 Protocols</w:t>
+      </w:r>
+      <w:bookmarkEnd w:id="17"/>
+    </w:p>
+    <w:p>
+      <w:pPr>
+        <w:pStyle w:val="Titolo3"/>
+        <w:rPr>
+          <w:lang w:val="en-US"/>
+        </w:rPr>
+      </w:pPr>
+      <w:bookmarkStart w:id="18" w:name="_Toc468701628"/>
+      <w:r>
+        <w:rPr>
+          <w:lang w:val="en-US"/>
+        </w:rPr>
+        <w:t>2.7.3 Design patterns</w:t>
+      </w:r>
+      <w:bookmarkEnd w:id="18"/>
     </w:p>
     <w:p>
       <w:pPr>
@@ -4348,14 +4293,102 @@
           <w:lang w:val="en-US"/>
         </w:rPr>
       </w:pPr>
-      <w:bookmarkStart w:id="14" w:name="_Toc468285643"/>
-      <w:r>
-        <w:rPr>
-          <w:lang w:val="en-US"/>
-        </w:rPr>
-        <w:t>2.6 Component interfaces</w:t>
-      </w:r>
-      <w:bookmarkEnd w:id="14"/>
+      <w:bookmarkStart w:id="19" w:name="_Toc468701629"/>
+      <w:r>
+        <w:rPr>
+          <w:lang w:val="en-US"/>
+        </w:rPr>
+        <w:t>2.8 Other design decisions</w:t>
+      </w:r>
+      <w:bookmarkEnd w:id="19"/>
+    </w:p>
+    <w:p>
+      <w:pPr>
+        <w:pStyle w:val="Titolo1"/>
+        <w:rPr>
+          <w:lang w:val="en-US"/>
+        </w:rPr>
+      </w:pPr>
+      <w:bookmarkStart w:id="20" w:name="_Toc468701630"/>
+      <w:r>
+        <w:rPr>
+          <w:lang w:val="en-US"/>
+        </w:rPr>
+        <w:t xml:space="preserve">3 </w:t>
+      </w:r>
+      <w:r>
+        <w:rPr>
+          <w:lang w:val="en-US"/>
+        </w:rPr>
+        <w:t>ALGORITHM DESIGN</w:t>
+      </w:r>
+      <w:bookmarkEnd w:id="20"/>
+    </w:p>
+    <w:p>
+      <w:pPr>
+        <w:pStyle w:val="Titolo1"/>
+        <w:rPr>
+          <w:lang w:val="en-US"/>
+        </w:rPr>
+      </w:pPr>
+      <w:bookmarkStart w:id="21" w:name="_Toc468701631"/>
+      <w:r>
+        <w:rPr>
+          <w:lang w:val="en-US"/>
+        </w:rPr>
+        <w:t xml:space="preserve">4 </w:t>
+      </w:r>
+      <w:r>
+        <w:rPr>
+          <w:lang w:val="en-US"/>
+        </w:rPr>
+        <w:t>USER INTERFACE DESIGN</w:t>
+      </w:r>
+      <w:bookmarkEnd w:id="21"/>
+    </w:p>
+    <w:p>
+      <w:pPr>
+        <w:pStyle w:val="Titolo1"/>
+        <w:rPr>
+          <w:lang w:val="en-US"/>
+        </w:rPr>
+      </w:pPr>
+      <w:bookmarkStart w:id="22" w:name="_Toc468701632"/>
+      <w:r>
+        <w:rPr>
+          <w:lang w:val="en-US"/>
+        </w:rPr>
+        <w:t xml:space="preserve">5 </w:t>
+      </w:r>
+      <w:r>
+        <w:rPr>
+          <w:lang w:val="en-US"/>
+        </w:rPr>
+        <w:t>REQUIREMENTS TRACEABILITY</w:t>
+      </w:r>
+      <w:bookmarkEnd w:id="22"/>
+    </w:p>
+    <w:p>
+      <w:pPr>
+        <w:pStyle w:val="Titolo1"/>
+        <w:rPr>
+          <w:lang w:val="en-US"/>
+        </w:rPr>
+      </w:pPr>
+      <w:bookmarkStart w:id="23" w:name="_Toc468701633"/>
+      <w:r>
+        <w:rPr>
+          <w:lang w:val="en-US"/>
+        </w:rPr>
+        <w:t xml:space="preserve">6 </w:t>
+      </w:r>
+      <w:r>
+        <w:rPr>
+          <w:lang w:val="en-US"/>
+        </w:rPr>
+        <w:t>REFERENCES</w:t>
+      </w:r>
+      <w:bookmarkEnd w:id="23"/>
     </w:p>
     <w:p>
       <w:pPr>
@@ -4364,78 +4397,14 @@
           <w:lang w:val="en-US"/>
         </w:rPr>
       </w:pPr>
-      <w:bookmarkStart w:id="15" w:name="_Toc468285644"/>
-      <w:r>
-        <w:rPr>
-          <w:lang w:val="en-US"/>
-        </w:rPr>
-        <w:t>2.7 Selected architectural styles and patterns</w:t>
-      </w:r>
-      <w:bookmarkEnd w:id="15"/>
-    </w:p>
-    <w:p>
-      <w:pPr>
-        <w:pStyle w:val="Titolo3"/>
-        <w:rPr>
-          <w:lang w:val="en-US"/>
-        </w:rPr>
-      </w:pPr>
-      <w:bookmarkStart w:id="16" w:name="_Toc468285645"/>
-      <w:r>
-        <w:rPr>
-          <w:lang w:val="en-US"/>
-        </w:rPr>
-        <w:t>2.7.1 Overall architecture</w:t>
-      </w:r>
-      <w:bookmarkEnd w:id="16"/>
-    </w:p>
-    <w:p>
-      <w:pPr>
-        <w:pStyle w:val="Titolo3"/>
-        <w:rPr>
-          <w:lang w:val="en-US"/>
-        </w:rPr>
-      </w:pPr>
-      <w:bookmarkStart w:id="17" w:name="_Toc468285646"/>
-      <w:r>
-        <w:rPr>
-          <w:lang w:val="en-US"/>
-        </w:rPr>
-        <w:t>2.7.2 Protocols</w:t>
-      </w:r>
-      <w:bookmarkEnd w:id="17"/>
-    </w:p>
-    <w:p>
-      <w:pPr>
-        <w:pStyle w:val="Titolo3"/>
-        <w:rPr>
-          <w:lang w:val="en-US"/>
-        </w:rPr>
-      </w:pPr>
-      <w:bookmarkStart w:id="18" w:name="_Toc468285647"/>
-      <w:r>
-        <w:rPr>
-          <w:lang w:val="en-US"/>
-        </w:rPr>
-        <w:t>2.7.3 Design patterns</w:t>
-      </w:r>
-      <w:bookmarkEnd w:id="18"/>
-    </w:p>
-    <w:p>
-      <w:pPr>
-        <w:pStyle w:val="Titolo2"/>
-        <w:rPr>
-          <w:lang w:val="en-US"/>
-        </w:rPr>
-      </w:pPr>
-      <w:bookmarkStart w:id="19" w:name="_Toc468285648"/>
-      <w:r>
-        <w:rPr>
-          <w:lang w:val="en-US"/>
-        </w:rPr>
-        <w:t>2.8 Other design decisions</w:t>
-      </w:r>
-      <w:bookmarkEnd w:id="19"/>
+      <w:bookmarkStart w:id="24" w:name="_Toc468701634"/>
+      <w:r>
+        <w:rPr>
+          <w:lang w:val="en-US"/>
+        </w:rPr>
+        <w:t>6.1 Used tools</w:t>
+      </w:r>
+      <w:bookmarkEnd w:id="24"/>
     </w:p>
     <w:p>
       <w:pPr>
@@ -4444,78 +4413,20 @@
           <w:lang w:val="en-US"/>
         </w:rPr>
       </w:pPr>
-      <w:bookmarkStart w:id="20" w:name="_Toc468285649"/>
-      <w:r>
-        <w:rPr>
-          <w:lang w:val="en-US"/>
-        </w:rPr>
-        <w:t>3 Algorithm Design</w:t>
-      </w:r>
-      <w:bookmarkEnd w:id="20"/>
-    </w:p>
-    <w:p>
-      <w:pPr>
-        <w:pStyle w:val="Titolo1"/>
-        <w:rPr>
-          <w:lang w:val="en-US"/>
-        </w:rPr>
-      </w:pPr>
-      <w:bookmarkStart w:id="21" w:name="_Toc468285650"/>
-      <w:r>
-        <w:rPr>
-          <w:lang w:val="en-US"/>
-        </w:rPr>
-        <w:t>4 User Interface Design</w:t>
-      </w:r>
-      <w:bookmarkEnd w:id="21"/>
-    </w:p>
-    <w:p>
-      <w:pPr>
-        <w:pStyle w:val="Titolo1"/>
-        <w:rPr>
-          <w:lang w:val="en-US"/>
-        </w:rPr>
-      </w:pPr>
-      <w:bookmarkStart w:id="22" w:name="_Toc468285651"/>
-      <w:r>
-        <w:rPr>
-          <w:lang w:val="en-US"/>
-        </w:rPr>
-        <w:t>5 Requirements Traceability</w:t>
-      </w:r>
-      <w:bookmarkEnd w:id="22"/>
-    </w:p>
-    <w:p>
-      <w:pPr>
-        <w:pStyle w:val="Titolo1"/>
-        <w:rPr>
-          <w:lang w:val="en-US"/>
-        </w:rPr>
-      </w:pPr>
-      <w:bookmarkStart w:id="23" w:name="_Toc468285652"/>
-      <w:r>
-        <w:rPr>
-          <w:lang w:val="en-US"/>
-        </w:rPr>
-        <w:t>6 Effort Spent</w:t>
-      </w:r>
-      <w:bookmarkEnd w:id="23"/>
-    </w:p>
-    <w:p>
-      <w:pPr>
-        <w:pStyle w:val="Titolo1"/>
-        <w:rPr>
-          <w:lang w:val="en-US"/>
-        </w:rPr>
-      </w:pPr>
-      <w:bookmarkStart w:id="24" w:name="_Toc468285653"/>
-      <w:r>
-        <w:rPr>
-          <w:lang w:val="en-US"/>
-        </w:rPr>
-        <w:t>7 References</w:t>
-      </w:r>
-      <w:bookmarkEnd w:id="24"/>
+      <w:bookmarkStart w:id="25" w:name="_Toc468701635"/>
+      <w:r>
+        <w:rPr>
+          <w:lang w:val="en-US"/>
+        </w:rPr>
+        <w:t xml:space="preserve">7 </w:t>
+      </w:r>
+      <w:r>
+        <w:rPr>
+          <w:lang w:val="en-US"/>
+        </w:rPr>
+        <w:t>HOURS OF WORK</w:t>
+      </w:r>
+      <w:bookmarkEnd w:id="25"/>
     </w:p>
     <w:p>
       <w:pPr>
@@ -4670,7 +4581,7 @@
           <w:rPr>
             <w:noProof/>
           </w:rPr>
-          <w:t>4</w:t>
+          <w:t>7</w:t>
         </w:r>
         <w:r>
           <w:fldChar w:fldCharType="end"/>
@@ -7598,7 +7509,7 @@
 </file>
 
 <file path=customXml/itemProps1.xml><?xml version="1.0" encoding="utf-8"?>
-<ds:datastoreItem xmlns:ds="http://schemas.openxmlformats.org/officeDocument/2006/customXml" ds:itemID="{96CDBDBF-28ED-4828-817A-AA9C99B5199F}">
+<ds:datastoreItem xmlns:ds="http://schemas.openxmlformats.org/officeDocument/2006/customXml" ds:itemID="{BE5A5C69-E1D1-42FB-AE8B-5084F3106E33}">
   <ds:schemaRefs>
     <ds:schemaRef ds:uri="http://schemas.openxmlformats.org/officeDocument/2006/bibliography"/>
   </ds:schemaRefs>

</xml_diff>

<commit_message>
modifiche al DD: aggiunte parti di descrizione di alice, layout e requirement traceability
</commit_message>
<xml_diff>
--- a/DD.docx
+++ b/DD.docx
@@ -952,7 +952,7 @@
           <w:lang w:val="en-US"/>
         </w:rPr>
       </w:pPr>
-      <w:bookmarkStart w:id="0" w:name="_Toc468701611"/>
+      <w:bookmarkStart w:id="0" w:name="_Toc468823755"/>
       <w:r>
         <w:rPr>
           <w:lang w:val="en-US"/>
@@ -1009,7 +1009,7 @@
           <w:r>
             <w:fldChar w:fldCharType="separate"/>
           </w:r>
-          <w:hyperlink w:anchor="_Toc468701611" w:history="1">
+          <w:hyperlink w:anchor="_Toc468823755" w:history="1">
             <w:r>
               <w:rPr>
                 <w:rStyle w:val="Collegamentoipertestuale"/>
@@ -1037,7 +1037,7 @@
                 <w:noProof/>
                 <w:webHidden/>
               </w:rPr>
-              <w:instrText xml:space="preserve"> PAGEREF _Toc468701611 \h </w:instrText>
+              <w:instrText xml:space="preserve"> PAGEREF _Toc468823755 \h </w:instrText>
             </w:r>
             <w:r>
               <w:rPr>
@@ -1081,7 +1081,7 @@
               <w:lang w:eastAsia="it-IT"/>
             </w:rPr>
           </w:pPr>
-          <w:hyperlink w:anchor="_Toc468701612" w:history="1">
+          <w:hyperlink w:anchor="_Toc468823756" w:history="1">
             <w:r>
               <w:rPr>
                 <w:rStyle w:val="Collegamentoipertestuale"/>
@@ -1125,7 +1125,7 @@
                 <w:noProof/>
                 <w:webHidden/>
               </w:rPr>
-              <w:instrText xml:space="preserve"> PAGEREF _Toc468701612 \h </w:instrText>
+              <w:instrText xml:space="preserve"> PAGEREF _Toc468823756 \h </w:instrText>
             </w:r>
             <w:r>
               <w:rPr>
@@ -1168,7 +1168,7 @@
               <w:lang w:eastAsia="it-IT"/>
             </w:rPr>
           </w:pPr>
-          <w:hyperlink w:anchor="_Toc468701613" w:history="1">
+          <w:hyperlink w:anchor="_Toc468823757" w:history="1">
             <w:r>
               <w:rPr>
                 <w:rStyle w:val="Collegamentoipertestuale"/>
@@ -1196,7 +1196,7 @@
                 <w:noProof/>
                 <w:webHidden/>
               </w:rPr>
-              <w:instrText xml:space="preserve"> PAGEREF _Toc468701613 \h </w:instrText>
+              <w:instrText xml:space="preserve"> PAGEREF _Toc468823757 \h </w:instrText>
             </w:r>
             <w:r>
               <w:rPr>
@@ -1239,7 +1239,7 @@
               <w:lang w:eastAsia="it-IT"/>
             </w:rPr>
           </w:pPr>
-          <w:hyperlink w:anchor="_Toc468701614" w:history="1">
+          <w:hyperlink w:anchor="_Toc468823758" w:history="1">
             <w:r>
               <w:rPr>
                 <w:rStyle w:val="Collegamentoipertestuale"/>
@@ -1267,7 +1267,7 @@
                 <w:noProof/>
                 <w:webHidden/>
               </w:rPr>
-              <w:instrText xml:space="preserve"> PAGEREF _Toc468701614 \h </w:instrText>
+              <w:instrText xml:space="preserve"> PAGEREF _Toc468823758 \h </w:instrText>
             </w:r>
             <w:r>
               <w:rPr>
@@ -1310,7 +1310,7 @@
               <w:lang w:eastAsia="it-IT"/>
             </w:rPr>
           </w:pPr>
-          <w:hyperlink w:anchor="_Toc468701615" w:history="1">
+          <w:hyperlink w:anchor="_Toc468823759" w:history="1">
             <w:r>
               <w:rPr>
                 <w:rStyle w:val="Collegamentoipertestuale"/>
@@ -1338,7 +1338,7 @@
                 <w:noProof/>
                 <w:webHidden/>
               </w:rPr>
-              <w:instrText xml:space="preserve"> PAGEREF _Toc468701615 \h </w:instrText>
+              <w:instrText xml:space="preserve"> PAGEREF _Toc468823759 \h </w:instrText>
             </w:r>
             <w:r>
               <w:rPr>
@@ -1381,7 +1381,7 @@
               <w:lang w:eastAsia="it-IT"/>
             </w:rPr>
           </w:pPr>
-          <w:hyperlink w:anchor="_Toc468701616" w:history="1">
+          <w:hyperlink w:anchor="_Toc468823760" w:history="1">
             <w:r>
               <w:rPr>
                 <w:rStyle w:val="Collegamentoipertestuale"/>
@@ -1409,7 +1409,7 @@
                 <w:noProof/>
                 <w:webHidden/>
               </w:rPr>
-              <w:instrText xml:space="preserve"> PAGEREF _Toc468701616 \h </w:instrText>
+              <w:instrText xml:space="preserve"> PAGEREF _Toc468823760 \h </w:instrText>
             </w:r>
             <w:r>
               <w:rPr>
@@ -1452,7 +1452,7 @@
               <w:lang w:eastAsia="it-IT"/>
             </w:rPr>
           </w:pPr>
-          <w:hyperlink w:anchor="_Toc468701617" w:history="1">
+          <w:hyperlink w:anchor="_Toc468823761" w:history="1">
             <w:r>
               <w:rPr>
                 <w:rStyle w:val="Collegamentoipertestuale"/>
@@ -1480,7 +1480,7 @@
                 <w:noProof/>
                 <w:webHidden/>
               </w:rPr>
-              <w:instrText xml:space="preserve"> PAGEREF _Toc468701617 \h </w:instrText>
+              <w:instrText xml:space="preserve"> PAGEREF _Toc468823761 \h </w:instrText>
             </w:r>
             <w:r>
               <w:rPr>
@@ -1524,7 +1524,7 @@
               <w:lang w:eastAsia="it-IT"/>
             </w:rPr>
           </w:pPr>
-          <w:hyperlink w:anchor="_Toc468701618" w:history="1">
+          <w:hyperlink w:anchor="_Toc468823762" w:history="1">
             <w:r>
               <w:rPr>
                 <w:rStyle w:val="Collegamentoipertestuale"/>
@@ -1568,7 +1568,7 @@
                 <w:noProof/>
                 <w:webHidden/>
               </w:rPr>
-              <w:instrText xml:space="preserve"> PAGEREF _Toc468701618 \h </w:instrText>
+              <w:instrText xml:space="preserve"> PAGEREF _Toc468823762 \h </w:instrText>
             </w:r>
             <w:r>
               <w:rPr>
@@ -1588,7 +1588,7 @@
                 <w:noProof/>
                 <w:webHidden/>
               </w:rPr>
-              <w:t>5</w:t>
+              <w:t>6</w:t>
             </w:r>
             <w:r>
               <w:rPr>
@@ -1611,7 +1611,7 @@
               <w:lang w:eastAsia="it-IT"/>
             </w:rPr>
           </w:pPr>
-          <w:hyperlink w:anchor="_Toc468701619" w:history="1">
+          <w:hyperlink w:anchor="_Toc468823763" w:history="1">
             <w:r>
               <w:rPr>
                 <w:rStyle w:val="Collegamentoipertestuale"/>
@@ -1639,7 +1639,7 @@
                 <w:noProof/>
                 <w:webHidden/>
               </w:rPr>
-              <w:instrText xml:space="preserve"> PAGEREF _Toc468701619 \h </w:instrText>
+              <w:instrText xml:space="preserve"> PAGEREF _Toc468823763 \h </w:instrText>
             </w:r>
             <w:r>
               <w:rPr>
@@ -1659,7 +1659,7 @@
                 <w:noProof/>
                 <w:webHidden/>
               </w:rPr>
-              <w:t>5</w:t>
+              <w:t>6</w:t>
             </w:r>
             <w:r>
               <w:rPr>
@@ -1682,7 +1682,7 @@
               <w:lang w:eastAsia="it-IT"/>
             </w:rPr>
           </w:pPr>
-          <w:hyperlink w:anchor="_Toc468701620" w:history="1">
+          <w:hyperlink w:anchor="_Toc468823764" w:history="1">
             <w:r>
               <w:rPr>
                 <w:rStyle w:val="Collegamentoipertestuale"/>
@@ -1710,7 +1710,7 @@
                 <w:noProof/>
                 <w:webHidden/>
               </w:rPr>
-              <w:instrText xml:space="preserve"> PAGEREF _Toc468701620 \h </w:instrText>
+              <w:instrText xml:space="preserve"> PAGEREF _Toc468823764 \h </w:instrText>
             </w:r>
             <w:r>
               <w:rPr>
@@ -1730,7 +1730,7 @@
                 <w:noProof/>
                 <w:webHidden/>
               </w:rPr>
-              <w:t>5</w:t>
+              <w:t>7</w:t>
             </w:r>
             <w:r>
               <w:rPr>
@@ -1753,7 +1753,7 @@
               <w:lang w:eastAsia="it-IT"/>
             </w:rPr>
           </w:pPr>
-          <w:hyperlink w:anchor="_Toc468701621" w:history="1">
+          <w:hyperlink w:anchor="_Toc468823765" w:history="1">
             <w:r>
               <w:rPr>
                 <w:rStyle w:val="Collegamentoipertestuale"/>
@@ -1781,7 +1781,7 @@
                 <w:noProof/>
                 <w:webHidden/>
               </w:rPr>
-              <w:instrText xml:space="preserve"> PAGEREF _Toc468701621 \h </w:instrText>
+              <w:instrText xml:space="preserve"> PAGEREF _Toc468823765 \h </w:instrText>
             </w:r>
             <w:r>
               <w:rPr>
@@ -1801,7 +1801,7 @@
                 <w:noProof/>
                 <w:webHidden/>
               </w:rPr>
-              <w:t>6</w:t>
+              <w:t>8</w:t>
             </w:r>
             <w:r>
               <w:rPr>
@@ -1824,7 +1824,7 @@
               <w:lang w:eastAsia="it-IT"/>
             </w:rPr>
           </w:pPr>
-          <w:hyperlink w:anchor="_Toc468701622" w:history="1">
+          <w:hyperlink w:anchor="_Toc468823766" w:history="1">
             <w:r>
               <w:rPr>
                 <w:rStyle w:val="Collegamentoipertestuale"/>
@@ -1852,7 +1852,7 @@
                 <w:noProof/>
                 <w:webHidden/>
               </w:rPr>
-              <w:instrText xml:space="preserve"> PAGEREF _Toc468701622 \h </w:instrText>
+              <w:instrText xml:space="preserve"> PAGEREF _Toc468823766 \h </w:instrText>
             </w:r>
             <w:r>
               <w:rPr>
@@ -1872,7 +1872,7 @@
                 <w:noProof/>
                 <w:webHidden/>
               </w:rPr>
-              <w:t>6</w:t>
+              <w:t>8</w:t>
             </w:r>
             <w:r>
               <w:rPr>
@@ -1895,7 +1895,7 @@
               <w:lang w:eastAsia="it-IT"/>
             </w:rPr>
           </w:pPr>
-          <w:hyperlink w:anchor="_Toc468701623" w:history="1">
+          <w:hyperlink w:anchor="_Toc468823767" w:history="1">
             <w:r>
               <w:rPr>
                 <w:rStyle w:val="Collegamentoipertestuale"/>
@@ -1923,7 +1923,7 @@
                 <w:noProof/>
                 <w:webHidden/>
               </w:rPr>
-              <w:instrText xml:space="preserve"> PAGEREF _Toc468701623 \h </w:instrText>
+              <w:instrText xml:space="preserve"> PAGEREF _Toc468823767 \h </w:instrText>
             </w:r>
             <w:r>
               <w:rPr>
@@ -1943,7 +1943,7 @@
                 <w:noProof/>
                 <w:webHidden/>
               </w:rPr>
-              <w:t>6</w:t>
+              <w:t>8</w:t>
             </w:r>
             <w:r>
               <w:rPr>
@@ -1966,7 +1966,7 @@
               <w:lang w:eastAsia="it-IT"/>
             </w:rPr>
           </w:pPr>
-          <w:hyperlink w:anchor="_Toc468701624" w:history="1">
+          <w:hyperlink w:anchor="_Toc468823768" w:history="1">
             <w:r>
               <w:rPr>
                 <w:rStyle w:val="Collegamentoipertestuale"/>
@@ -1994,7 +1994,7 @@
                 <w:noProof/>
                 <w:webHidden/>
               </w:rPr>
-              <w:instrText xml:space="preserve"> PAGEREF _Toc468701624 \h </w:instrText>
+              <w:instrText xml:space="preserve"> PAGEREF _Toc468823768 \h </w:instrText>
             </w:r>
             <w:r>
               <w:rPr>
@@ -2014,7 +2014,7 @@
                 <w:noProof/>
                 <w:webHidden/>
               </w:rPr>
-              <w:t>7</w:t>
+              <w:t>9</w:t>
             </w:r>
             <w:r>
               <w:rPr>
@@ -2037,7 +2037,7 @@
               <w:lang w:eastAsia="it-IT"/>
             </w:rPr>
           </w:pPr>
-          <w:hyperlink w:anchor="_Toc468701625" w:history="1">
+          <w:hyperlink w:anchor="_Toc468823769" w:history="1">
             <w:r>
               <w:rPr>
                 <w:rStyle w:val="Collegamentoipertestuale"/>
@@ -2065,7 +2065,7 @@
                 <w:noProof/>
                 <w:webHidden/>
               </w:rPr>
-              <w:instrText xml:space="preserve"> PAGEREF _Toc468701625 \h </w:instrText>
+              <w:instrText xml:space="preserve"> PAGEREF _Toc468823769 \h </w:instrText>
             </w:r>
             <w:r>
               <w:rPr>
@@ -2085,7 +2085,7 @@
                 <w:noProof/>
                 <w:webHidden/>
               </w:rPr>
-              <w:t>7</w:t>
+              <w:t>9</w:t>
             </w:r>
             <w:r>
               <w:rPr>
@@ -2107,7 +2107,7 @@
               <w:noProof/>
             </w:rPr>
           </w:pPr>
-          <w:hyperlink w:anchor="_Toc468701626" w:history="1">
+          <w:hyperlink w:anchor="_Toc468823770" w:history="1">
             <w:r>
               <w:rPr>
                 <w:rStyle w:val="Collegamentoipertestuale"/>
@@ -2135,7 +2135,7 @@
                 <w:noProof/>
                 <w:webHidden/>
               </w:rPr>
-              <w:instrText xml:space="preserve"> PAGEREF _Toc468701626 \h </w:instrText>
+              <w:instrText xml:space="preserve"> PAGEREF _Toc468823770 \h </w:instrText>
             </w:r>
             <w:r>
               <w:rPr>
@@ -2155,7 +2155,7 @@
                 <w:noProof/>
                 <w:webHidden/>
               </w:rPr>
-              <w:t>7</w:t>
+              <w:t>9</w:t>
             </w:r>
             <w:r>
               <w:rPr>
@@ -2177,7 +2177,7 @@
               <w:noProof/>
             </w:rPr>
           </w:pPr>
-          <w:hyperlink w:anchor="_Toc468701627" w:history="1">
+          <w:hyperlink w:anchor="_Toc468823771" w:history="1">
             <w:r>
               <w:rPr>
                 <w:rStyle w:val="Collegamentoipertestuale"/>
@@ -2205,7 +2205,7 @@
                 <w:noProof/>
                 <w:webHidden/>
               </w:rPr>
-              <w:instrText xml:space="preserve"> PAGEREF _Toc468701627 \h </w:instrText>
+              <w:instrText xml:space="preserve"> PAGEREF _Toc468823771 \h </w:instrText>
             </w:r>
             <w:r>
               <w:rPr>
@@ -2225,7 +2225,7 @@
                 <w:noProof/>
                 <w:webHidden/>
               </w:rPr>
-              <w:t>7</w:t>
+              <w:t>9</w:t>
             </w:r>
             <w:r>
               <w:rPr>
@@ -2247,7 +2247,7 @@
               <w:noProof/>
             </w:rPr>
           </w:pPr>
-          <w:hyperlink w:anchor="_Toc468701628" w:history="1">
+          <w:hyperlink w:anchor="_Toc468823772" w:history="1">
             <w:r>
               <w:rPr>
                 <w:rStyle w:val="Collegamentoipertestuale"/>
@@ -2275,7 +2275,7 @@
                 <w:noProof/>
                 <w:webHidden/>
               </w:rPr>
-              <w:instrText xml:space="preserve"> PAGEREF _Toc468701628 \h </w:instrText>
+              <w:instrText xml:space="preserve"> PAGEREF _Toc468823772 \h </w:instrText>
             </w:r>
             <w:r>
               <w:rPr>
@@ -2295,7 +2295,413 @@
                 <w:noProof/>
                 <w:webHidden/>
               </w:rPr>
-              <w:t>7</w:t>
+              <w:t>9</w:t>
+            </w:r>
+            <w:r>
+              <w:rPr>
+                <w:noProof/>
+                <w:webHidden/>
+              </w:rPr>
+              <w:fldChar w:fldCharType="end"/>
+            </w:r>
+          </w:hyperlink>
+        </w:p>
+        <w:p>
+          <w:pPr>
+            <w:pStyle w:val="Sommario2"/>
+            <w:tabs>
+              <w:tab w:val="left" w:pos="880"/>
+              <w:tab w:val="right" w:leader="dot" w:pos="9628"/>
+            </w:tabs>
+            <w:rPr>
+              <w:rFonts w:eastAsiaTheme="minorEastAsia"/>
+              <w:noProof/>
+              <w:lang w:eastAsia="it-IT"/>
+            </w:rPr>
+          </w:pPr>
+          <w:hyperlink w:anchor="_Toc468823773" w:history="1">
+            <w:r>
+              <w:rPr>
+                <w:rStyle w:val="Collegamentoipertestuale"/>
+                <w:noProof/>
+                <w:lang w:val="en-US"/>
+              </w:rPr>
+              <w:t>3.8</w:t>
+            </w:r>
+            <w:r>
+              <w:rPr>
+                <w:rFonts w:eastAsiaTheme="minorEastAsia"/>
+                <w:noProof/>
+                <w:lang w:eastAsia="it-IT"/>
+              </w:rPr>
+              <w:tab/>
+            </w:r>
+            <w:r>
+              <w:rPr>
+                <w:rStyle w:val="Collegamentoipertestuale"/>
+                <w:noProof/>
+                <w:lang w:val="en-US"/>
+              </w:rPr>
+              <w:t>Other design decisions</w:t>
+            </w:r>
+            <w:r>
+              <w:rPr>
+                <w:noProof/>
+                <w:webHidden/>
+              </w:rPr>
+              <w:tab/>
+            </w:r>
+            <w:r>
+              <w:rPr>
+                <w:noProof/>
+                <w:webHidden/>
+              </w:rPr>
+              <w:fldChar w:fldCharType="begin"/>
+            </w:r>
+            <w:r>
+              <w:rPr>
+                <w:noProof/>
+                <w:webHidden/>
+              </w:rPr>
+              <w:instrText xml:space="preserve"> PAGEREF _Toc468823773 \h </w:instrText>
+            </w:r>
+            <w:r>
+              <w:rPr>
+                <w:noProof/>
+                <w:webHidden/>
+              </w:rPr>
+            </w:r>
+            <w:r>
+              <w:rPr>
+                <w:noProof/>
+                <w:webHidden/>
+              </w:rPr>
+              <w:fldChar w:fldCharType="separate"/>
+            </w:r>
+            <w:r>
+              <w:rPr>
+                <w:noProof/>
+                <w:webHidden/>
+              </w:rPr>
+              <w:t>9</w:t>
+            </w:r>
+            <w:r>
+              <w:rPr>
+                <w:noProof/>
+                <w:webHidden/>
+              </w:rPr>
+              <w:fldChar w:fldCharType="end"/>
+            </w:r>
+          </w:hyperlink>
+        </w:p>
+        <w:p>
+          <w:pPr>
+            <w:pStyle w:val="Sommario1"/>
+            <w:tabs>
+              <w:tab w:val="left" w:pos="440"/>
+              <w:tab w:val="right" w:leader="dot" w:pos="9628"/>
+            </w:tabs>
+            <w:rPr>
+              <w:rFonts w:eastAsiaTheme="minorEastAsia"/>
+              <w:noProof/>
+              <w:lang w:eastAsia="it-IT"/>
+            </w:rPr>
+          </w:pPr>
+          <w:hyperlink w:anchor="_Toc468823774" w:history="1">
+            <w:r>
+              <w:rPr>
+                <w:rStyle w:val="Collegamentoipertestuale"/>
+                <w:noProof/>
+                <w:lang w:val="en-US"/>
+              </w:rPr>
+              <w:t>3</w:t>
+            </w:r>
+            <w:r>
+              <w:rPr>
+                <w:rFonts w:eastAsiaTheme="minorEastAsia"/>
+                <w:noProof/>
+                <w:lang w:eastAsia="it-IT"/>
+              </w:rPr>
+              <w:tab/>
+            </w:r>
+            <w:r>
+              <w:rPr>
+                <w:rStyle w:val="Collegamentoipertestuale"/>
+                <w:noProof/>
+                <w:lang w:val="en-US"/>
+              </w:rPr>
+              <w:t>ALGORITHM DESIGN</w:t>
+            </w:r>
+            <w:r>
+              <w:rPr>
+                <w:noProof/>
+                <w:webHidden/>
+              </w:rPr>
+              <w:tab/>
+            </w:r>
+            <w:r>
+              <w:rPr>
+                <w:noProof/>
+                <w:webHidden/>
+              </w:rPr>
+              <w:fldChar w:fldCharType="begin"/>
+            </w:r>
+            <w:r>
+              <w:rPr>
+                <w:noProof/>
+                <w:webHidden/>
+              </w:rPr>
+              <w:instrText xml:space="preserve"> PAGEREF _Toc468823774 \h </w:instrText>
+            </w:r>
+            <w:r>
+              <w:rPr>
+                <w:noProof/>
+                <w:webHidden/>
+              </w:rPr>
+            </w:r>
+            <w:r>
+              <w:rPr>
+                <w:noProof/>
+                <w:webHidden/>
+              </w:rPr>
+              <w:fldChar w:fldCharType="separate"/>
+            </w:r>
+            <w:r>
+              <w:rPr>
+                <w:noProof/>
+                <w:webHidden/>
+              </w:rPr>
+              <w:t>9</w:t>
+            </w:r>
+            <w:r>
+              <w:rPr>
+                <w:noProof/>
+                <w:webHidden/>
+              </w:rPr>
+              <w:fldChar w:fldCharType="end"/>
+            </w:r>
+          </w:hyperlink>
+        </w:p>
+        <w:p>
+          <w:pPr>
+            <w:pStyle w:val="Sommario1"/>
+            <w:tabs>
+              <w:tab w:val="left" w:pos="440"/>
+              <w:tab w:val="right" w:leader="dot" w:pos="9628"/>
+            </w:tabs>
+            <w:rPr>
+              <w:rFonts w:eastAsiaTheme="minorEastAsia"/>
+              <w:noProof/>
+              <w:lang w:eastAsia="it-IT"/>
+            </w:rPr>
+          </w:pPr>
+          <w:hyperlink w:anchor="_Toc468823775" w:history="1">
+            <w:r>
+              <w:rPr>
+                <w:rStyle w:val="Collegamentoipertestuale"/>
+                <w:noProof/>
+                <w:lang w:val="en-US"/>
+              </w:rPr>
+              <w:t>4</w:t>
+            </w:r>
+            <w:r>
+              <w:rPr>
+                <w:rFonts w:eastAsiaTheme="minorEastAsia"/>
+                <w:noProof/>
+                <w:lang w:eastAsia="it-IT"/>
+              </w:rPr>
+              <w:tab/>
+            </w:r>
+            <w:r>
+              <w:rPr>
+                <w:rStyle w:val="Collegamentoipertestuale"/>
+                <w:noProof/>
+                <w:lang w:val="en-US"/>
+              </w:rPr>
+              <w:t>USER INTERFACE DESIGN</w:t>
+            </w:r>
+            <w:r>
+              <w:rPr>
+                <w:noProof/>
+                <w:webHidden/>
+              </w:rPr>
+              <w:tab/>
+            </w:r>
+            <w:r>
+              <w:rPr>
+                <w:noProof/>
+                <w:webHidden/>
+              </w:rPr>
+              <w:fldChar w:fldCharType="begin"/>
+            </w:r>
+            <w:r>
+              <w:rPr>
+                <w:noProof/>
+                <w:webHidden/>
+              </w:rPr>
+              <w:instrText xml:space="preserve"> PAGEREF _Toc468823775 \h </w:instrText>
+            </w:r>
+            <w:r>
+              <w:rPr>
+                <w:noProof/>
+                <w:webHidden/>
+              </w:rPr>
+            </w:r>
+            <w:r>
+              <w:rPr>
+                <w:noProof/>
+                <w:webHidden/>
+              </w:rPr>
+              <w:fldChar w:fldCharType="separate"/>
+            </w:r>
+            <w:r>
+              <w:rPr>
+                <w:noProof/>
+                <w:webHidden/>
+              </w:rPr>
+              <w:t>9</w:t>
+            </w:r>
+            <w:r>
+              <w:rPr>
+                <w:noProof/>
+                <w:webHidden/>
+              </w:rPr>
+              <w:fldChar w:fldCharType="end"/>
+            </w:r>
+          </w:hyperlink>
+        </w:p>
+        <w:p>
+          <w:pPr>
+            <w:pStyle w:val="Sommario1"/>
+            <w:tabs>
+              <w:tab w:val="right" w:leader="dot" w:pos="9628"/>
+            </w:tabs>
+            <w:rPr>
+              <w:rFonts w:eastAsiaTheme="minorEastAsia"/>
+              <w:noProof/>
+              <w:lang w:eastAsia="it-IT"/>
+            </w:rPr>
+          </w:pPr>
+          <w:hyperlink w:anchor="_Toc468823776" w:history="1">
+            <w:r>
+              <w:rPr>
+                <w:rStyle w:val="Collegamentoipertestuale"/>
+                <w:noProof/>
+                <w:lang w:val="en-US"/>
+              </w:rPr>
+              <w:t>5 REQUIREMENTS TRACEABILITY</w:t>
+            </w:r>
+            <w:r>
+              <w:rPr>
+                <w:noProof/>
+                <w:webHidden/>
+              </w:rPr>
+              <w:tab/>
+            </w:r>
+            <w:r>
+              <w:rPr>
+                <w:noProof/>
+                <w:webHidden/>
+              </w:rPr>
+              <w:fldChar w:fldCharType="begin"/>
+            </w:r>
+            <w:r>
+              <w:rPr>
+                <w:noProof/>
+                <w:webHidden/>
+              </w:rPr>
+              <w:instrText xml:space="preserve"> PAGEREF _Toc468823776 \h </w:instrText>
+            </w:r>
+            <w:r>
+              <w:rPr>
+                <w:noProof/>
+                <w:webHidden/>
+              </w:rPr>
+            </w:r>
+            <w:r>
+              <w:rPr>
+                <w:noProof/>
+                <w:webHidden/>
+              </w:rPr>
+              <w:fldChar w:fldCharType="separate"/>
+            </w:r>
+            <w:r>
+              <w:rPr>
+                <w:noProof/>
+                <w:webHidden/>
+              </w:rPr>
+              <w:t>9</w:t>
+            </w:r>
+            <w:r>
+              <w:rPr>
+                <w:noProof/>
+                <w:webHidden/>
+              </w:rPr>
+              <w:fldChar w:fldCharType="end"/>
+            </w:r>
+          </w:hyperlink>
+        </w:p>
+        <w:p>
+          <w:pPr>
+            <w:pStyle w:val="Sommario1"/>
+            <w:tabs>
+              <w:tab w:val="right" w:leader="dot" w:pos="9628"/>
+            </w:tabs>
+            <w:rPr>
+              <w:rFonts w:eastAsiaTheme="minorEastAsia"/>
+              <w:noProof/>
+              <w:lang w:eastAsia="it-IT"/>
+            </w:rPr>
+          </w:pPr>
+          <w:hyperlink w:anchor="_Toc468823777" w:history="1">
+            <w:r>
+              <w:rPr>
+                <w:rStyle w:val="Collegamentoipertestuale"/>
+                <w:noProof/>
+                <w:lang w:val="en-US"/>
+              </w:rPr>
+              <w:t>6 REFERENCES</w:t>
+            </w:r>
+            <w:r>
+              <w:rPr>
+                <w:noProof/>
+                <w:webHidden/>
+              </w:rPr>
+              <w:tab/>
+            </w:r>
+            <w:r>
+              <w:rPr>
+                <w:noProof/>
+                <w:webHidden/>
+              </w:rPr>
+              <w:fldChar w:fldCharType="begin"/>
+            </w:r>
+            <w:r>
+              <w:rPr>
+                <w:noProof/>
+                <w:webHidden/>
+              </w:rPr>
+              <w:instrText xml:space="preserve"> PAGEREF _Toc468823777 \h </w:instrText>
+            </w:r>
+            <w:r>
+              <w:rPr>
+                <w:noProof/>
+                <w:webHidden/>
+              </w:rPr>
+            </w:r>
+            <w:r>
+              <w:rPr>
+                <w:noProof/>
+                <w:webHidden/>
+              </w:rPr>
+              <w:fldChar w:fldCharType="separate"/>
+            </w:r>
+            <w:r>
+              <w:rPr>
+                <w:noProof/>
+                <w:webHidden/>
+              </w:rPr>
+              <w:t>10</w:t>
             </w:r>
             <w:r>
               <w:rPr>
@@ -2318,14 +2724,14 @@
               <w:lang w:eastAsia="it-IT"/>
             </w:rPr>
           </w:pPr>
-          <w:hyperlink w:anchor="_Toc468701629" w:history="1">
+          <w:hyperlink w:anchor="_Toc468823778" w:history="1">
             <w:r>
               <w:rPr>
                 <w:rStyle w:val="Collegamentoipertestuale"/>
                 <w:noProof/>
                 <w:lang w:val="en-US"/>
               </w:rPr>
-              <w:t>2.8 Other design decisions</w:t>
+              <w:t>6.1 Used tools</w:t>
             </w:r>
             <w:r>
               <w:rPr>
@@ -2346,7 +2752,7 @@
                 <w:noProof/>
                 <w:webHidden/>
               </w:rPr>
-              <w:instrText xml:space="preserve"> PAGEREF _Toc468701629 \h </w:instrText>
+              <w:instrText xml:space="preserve"> PAGEREF _Toc468823778 \h </w:instrText>
             </w:r>
             <w:r>
               <w:rPr>
@@ -2366,7 +2772,7 @@
                 <w:noProof/>
                 <w:webHidden/>
               </w:rPr>
-              <w:t>7</w:t>
+              <w:t>10</w:t>
             </w:r>
             <w:r>
               <w:rPr>
@@ -2389,14 +2795,14 @@
               <w:lang w:eastAsia="it-IT"/>
             </w:rPr>
           </w:pPr>
-          <w:hyperlink w:anchor="_Toc468701630" w:history="1">
+          <w:hyperlink w:anchor="_Toc468823779" w:history="1">
             <w:r>
               <w:rPr>
                 <w:rStyle w:val="Collegamentoipertestuale"/>
                 <w:noProof/>
                 <w:lang w:val="en-US"/>
               </w:rPr>
-              <w:t>3 ALGORITHM DESIGN</w:t>
+              <w:t>7 HOURS OF WORK</w:t>
             </w:r>
             <w:r>
               <w:rPr>
@@ -2417,7 +2823,7 @@
                 <w:noProof/>
                 <w:webHidden/>
               </w:rPr>
-              <w:instrText xml:space="preserve"> PAGEREF _Toc468701630 \h </w:instrText>
+              <w:instrText xml:space="preserve"> PAGEREF _Toc468823779 \h </w:instrText>
             </w:r>
             <w:r>
               <w:rPr>
@@ -2437,362 +2843,7 @@
                 <w:noProof/>
                 <w:webHidden/>
               </w:rPr>
-              <w:t>7</w:t>
-            </w:r>
-            <w:r>
-              <w:rPr>
-                <w:noProof/>
-                <w:webHidden/>
-              </w:rPr>
-              <w:fldChar w:fldCharType="end"/>
-            </w:r>
-          </w:hyperlink>
-        </w:p>
-        <w:p>
-          <w:pPr>
-            <w:pStyle w:val="Sommario1"/>
-            <w:tabs>
-              <w:tab w:val="right" w:leader="dot" w:pos="9628"/>
-            </w:tabs>
-            <w:rPr>
-              <w:rFonts w:eastAsiaTheme="minorEastAsia"/>
-              <w:noProof/>
-              <w:lang w:eastAsia="it-IT"/>
-            </w:rPr>
-          </w:pPr>
-          <w:hyperlink w:anchor="_Toc468701631" w:history="1">
-            <w:r>
-              <w:rPr>
-                <w:rStyle w:val="Collegamentoipertestuale"/>
-                <w:noProof/>
-                <w:lang w:val="en-US"/>
-              </w:rPr>
-              <w:t>4 USER INTERFACE DESIGN</w:t>
-            </w:r>
-            <w:r>
-              <w:rPr>
-                <w:noProof/>
-                <w:webHidden/>
-              </w:rPr>
-              <w:tab/>
-            </w:r>
-            <w:r>
-              <w:rPr>
-                <w:noProof/>
-                <w:webHidden/>
-              </w:rPr>
-              <w:fldChar w:fldCharType="begin"/>
-            </w:r>
-            <w:r>
-              <w:rPr>
-                <w:noProof/>
-                <w:webHidden/>
-              </w:rPr>
-              <w:instrText xml:space="preserve"> PAGEREF _Toc468701631 \h </w:instrText>
-            </w:r>
-            <w:r>
-              <w:rPr>
-                <w:noProof/>
-                <w:webHidden/>
-              </w:rPr>
-            </w:r>
-            <w:r>
-              <w:rPr>
-                <w:noProof/>
-                <w:webHidden/>
-              </w:rPr>
-              <w:fldChar w:fldCharType="separate"/>
-            </w:r>
-            <w:r>
-              <w:rPr>
-                <w:noProof/>
-                <w:webHidden/>
-              </w:rPr>
-              <w:t>7</w:t>
-            </w:r>
-            <w:r>
-              <w:rPr>
-                <w:noProof/>
-                <w:webHidden/>
-              </w:rPr>
-              <w:fldChar w:fldCharType="end"/>
-            </w:r>
-          </w:hyperlink>
-        </w:p>
-        <w:p>
-          <w:pPr>
-            <w:pStyle w:val="Sommario1"/>
-            <w:tabs>
-              <w:tab w:val="right" w:leader="dot" w:pos="9628"/>
-            </w:tabs>
-            <w:rPr>
-              <w:rFonts w:eastAsiaTheme="minorEastAsia"/>
-              <w:noProof/>
-              <w:lang w:eastAsia="it-IT"/>
-            </w:rPr>
-          </w:pPr>
-          <w:hyperlink w:anchor="_Toc468701632" w:history="1">
-            <w:r>
-              <w:rPr>
-                <w:rStyle w:val="Collegamentoipertestuale"/>
-                <w:noProof/>
-                <w:lang w:val="en-US"/>
-              </w:rPr>
-              <w:t>5 REQUIREMENTS TRACEABILITY</w:t>
-            </w:r>
-            <w:r>
-              <w:rPr>
-                <w:noProof/>
-                <w:webHidden/>
-              </w:rPr>
-              <w:tab/>
-            </w:r>
-            <w:r>
-              <w:rPr>
-                <w:noProof/>
-                <w:webHidden/>
-              </w:rPr>
-              <w:fldChar w:fldCharType="begin"/>
-            </w:r>
-            <w:r>
-              <w:rPr>
-                <w:noProof/>
-                <w:webHidden/>
-              </w:rPr>
-              <w:instrText xml:space="preserve"> PAGEREF _Toc468701632 \h </w:instrText>
-            </w:r>
-            <w:r>
-              <w:rPr>
-                <w:noProof/>
-                <w:webHidden/>
-              </w:rPr>
-            </w:r>
-            <w:r>
-              <w:rPr>
-                <w:noProof/>
-                <w:webHidden/>
-              </w:rPr>
-              <w:fldChar w:fldCharType="separate"/>
-            </w:r>
-            <w:r>
-              <w:rPr>
-                <w:noProof/>
-                <w:webHidden/>
-              </w:rPr>
-              <w:t>7</w:t>
-            </w:r>
-            <w:r>
-              <w:rPr>
-                <w:noProof/>
-                <w:webHidden/>
-              </w:rPr>
-              <w:fldChar w:fldCharType="end"/>
-            </w:r>
-          </w:hyperlink>
-        </w:p>
-        <w:p>
-          <w:pPr>
-            <w:pStyle w:val="Sommario1"/>
-            <w:tabs>
-              <w:tab w:val="right" w:leader="dot" w:pos="9628"/>
-            </w:tabs>
-            <w:rPr>
-              <w:rFonts w:eastAsiaTheme="minorEastAsia"/>
-              <w:noProof/>
-              <w:lang w:eastAsia="it-IT"/>
-            </w:rPr>
-          </w:pPr>
-          <w:hyperlink w:anchor="_Toc468701633" w:history="1">
-            <w:r>
-              <w:rPr>
-                <w:rStyle w:val="Collegamentoipertestuale"/>
-                <w:noProof/>
-                <w:lang w:val="en-US"/>
-              </w:rPr>
-              <w:t>6 REFERENCES</w:t>
-            </w:r>
-            <w:r>
-              <w:rPr>
-                <w:noProof/>
-                <w:webHidden/>
-              </w:rPr>
-              <w:tab/>
-            </w:r>
-            <w:r>
-              <w:rPr>
-                <w:noProof/>
-                <w:webHidden/>
-              </w:rPr>
-              <w:fldChar w:fldCharType="begin"/>
-            </w:r>
-            <w:r>
-              <w:rPr>
-                <w:noProof/>
-                <w:webHidden/>
-              </w:rPr>
-              <w:instrText xml:space="preserve"> PAGEREF _Toc468701633 \h </w:instrText>
-            </w:r>
-            <w:r>
-              <w:rPr>
-                <w:noProof/>
-                <w:webHidden/>
-              </w:rPr>
-            </w:r>
-            <w:r>
-              <w:rPr>
-                <w:noProof/>
-                <w:webHidden/>
-              </w:rPr>
-              <w:fldChar w:fldCharType="separate"/>
-            </w:r>
-            <w:r>
-              <w:rPr>
-                <w:noProof/>
-                <w:webHidden/>
-              </w:rPr>
-              <w:t>7</w:t>
-            </w:r>
-            <w:r>
-              <w:rPr>
-                <w:noProof/>
-                <w:webHidden/>
-              </w:rPr>
-              <w:fldChar w:fldCharType="end"/>
-            </w:r>
-          </w:hyperlink>
-        </w:p>
-        <w:p>
-          <w:pPr>
-            <w:pStyle w:val="Sommario2"/>
-            <w:tabs>
-              <w:tab w:val="right" w:leader="dot" w:pos="9628"/>
-            </w:tabs>
-            <w:rPr>
-              <w:rFonts w:eastAsiaTheme="minorEastAsia"/>
-              <w:noProof/>
-              <w:lang w:eastAsia="it-IT"/>
-            </w:rPr>
-          </w:pPr>
-          <w:hyperlink w:anchor="_Toc468701634" w:history="1">
-            <w:r>
-              <w:rPr>
-                <w:rStyle w:val="Collegamentoipertestuale"/>
-                <w:noProof/>
-                <w:lang w:val="en-US"/>
-              </w:rPr>
-              <w:t>6.1 Used tools</w:t>
-            </w:r>
-            <w:r>
-              <w:rPr>
-                <w:noProof/>
-                <w:webHidden/>
-              </w:rPr>
-              <w:tab/>
-            </w:r>
-            <w:r>
-              <w:rPr>
-                <w:noProof/>
-                <w:webHidden/>
-              </w:rPr>
-              <w:fldChar w:fldCharType="begin"/>
-            </w:r>
-            <w:r>
-              <w:rPr>
-                <w:noProof/>
-                <w:webHidden/>
-              </w:rPr>
-              <w:instrText xml:space="preserve"> PAGEREF _Toc468701634 \h </w:instrText>
-            </w:r>
-            <w:r>
-              <w:rPr>
-                <w:noProof/>
-                <w:webHidden/>
-              </w:rPr>
-            </w:r>
-            <w:r>
-              <w:rPr>
-                <w:noProof/>
-                <w:webHidden/>
-              </w:rPr>
-              <w:fldChar w:fldCharType="separate"/>
-            </w:r>
-            <w:r>
-              <w:rPr>
-                <w:noProof/>
-                <w:webHidden/>
-              </w:rPr>
-              <w:t>7</w:t>
-            </w:r>
-            <w:r>
-              <w:rPr>
-                <w:noProof/>
-                <w:webHidden/>
-              </w:rPr>
-              <w:fldChar w:fldCharType="end"/>
-            </w:r>
-          </w:hyperlink>
-        </w:p>
-        <w:p>
-          <w:pPr>
-            <w:pStyle w:val="Sommario1"/>
-            <w:tabs>
-              <w:tab w:val="right" w:leader="dot" w:pos="9628"/>
-            </w:tabs>
-            <w:rPr>
-              <w:rFonts w:eastAsiaTheme="minorEastAsia"/>
-              <w:noProof/>
-              <w:lang w:eastAsia="it-IT"/>
-            </w:rPr>
-          </w:pPr>
-          <w:hyperlink w:anchor="_Toc468701635" w:history="1">
-            <w:r>
-              <w:rPr>
-                <w:rStyle w:val="Collegamentoipertestuale"/>
-                <w:noProof/>
-                <w:lang w:val="en-US"/>
-              </w:rPr>
-              <w:t>7 HOURS OF WORK</w:t>
-            </w:r>
-            <w:r>
-              <w:rPr>
-                <w:noProof/>
-                <w:webHidden/>
-              </w:rPr>
-              <w:tab/>
-            </w:r>
-            <w:r>
-              <w:rPr>
-                <w:noProof/>
-                <w:webHidden/>
-              </w:rPr>
-              <w:fldChar w:fldCharType="begin"/>
-            </w:r>
-            <w:r>
-              <w:rPr>
-                <w:noProof/>
-                <w:webHidden/>
-              </w:rPr>
-              <w:instrText xml:space="preserve"> PAGEREF _Toc468701635 \h </w:instrText>
-            </w:r>
-            <w:r>
-              <w:rPr>
-                <w:noProof/>
-                <w:webHidden/>
-              </w:rPr>
-            </w:r>
-            <w:r>
-              <w:rPr>
-                <w:noProof/>
-                <w:webHidden/>
-              </w:rPr>
-              <w:fldChar w:fldCharType="separate"/>
-            </w:r>
-            <w:r>
-              <w:rPr>
-                <w:noProof/>
-                <w:webHidden/>
-              </w:rPr>
-              <w:t>7</w:t>
+              <w:t>10</w:t>
             </w:r>
             <w:r>
               <w:rPr>
@@ -2845,7 +2896,7 @@
           <w:lang w:val="en-US"/>
         </w:rPr>
       </w:pPr>
-      <w:bookmarkStart w:id="1" w:name="_Toc468701612"/>
+      <w:bookmarkStart w:id="1" w:name="_Toc468823756"/>
       <w:r>
         <w:rPr>
           <w:lang w:val="en-US"/>
@@ -2862,7 +2913,7 @@
           <w:lang w:val="en-US"/>
         </w:rPr>
       </w:pPr>
-      <w:bookmarkStart w:id="2" w:name="_Toc468701613"/>
+      <w:bookmarkStart w:id="2" w:name="_Toc468823757"/>
       <w:r>
         <w:rPr>
           <w:lang w:val="en-US"/>
@@ -2996,7 +3047,7 @@
           <w:lang w:val="en-US"/>
         </w:rPr>
       </w:pPr>
-      <w:bookmarkStart w:id="3" w:name="_Toc468701614"/>
+      <w:bookmarkStart w:id="3" w:name="_Toc468823758"/>
       <w:r>
         <w:rPr>
           <w:lang w:val="en-US"/>
@@ -3140,7 +3191,7 @@
           <w:lang w:val="en-US"/>
         </w:rPr>
       </w:pPr>
-      <w:bookmarkStart w:id="4" w:name="_Toc468701615"/>
+      <w:bookmarkStart w:id="4" w:name="_Toc468823759"/>
       <w:r>
         <w:rPr>
           <w:lang w:val="en-US"/>
@@ -3255,7 +3306,7 @@
           <w:lang w:val="en-US"/>
         </w:rPr>
       </w:pPr>
-      <w:bookmarkStart w:id="5" w:name="_Toc468701616"/>
+      <w:bookmarkStart w:id="5" w:name="_Toc468823760"/>
       <w:r>
         <w:rPr>
           <w:lang w:val="en-US"/>
@@ -3342,7 +3393,7 @@
           <w:lang w:val="en-US"/>
         </w:rPr>
       </w:pPr>
-      <w:bookmarkStart w:id="6" w:name="_Toc468701617"/>
+      <w:bookmarkStart w:id="6" w:name="_Toc468823761"/>
       <w:r>
         <w:rPr>
           <w:lang w:val="en-US"/>
@@ -3717,11 +3768,12 @@
           <w:lang w:val="en-US"/>
         </w:rPr>
       </w:pPr>
-      <w:bookmarkStart w:id="7" w:name="_Toc468701618"/>
-      <w:r>
-        <w:rPr>
-          <w:lang w:val="en-US"/>
-        </w:rPr>
+      <w:bookmarkStart w:id="7" w:name="_Toc468823762"/>
+      <w:r>
+        <w:rPr>
+          <w:lang w:val="en-US"/>
+        </w:rPr>
+        <w:lastRenderedPageBreak/>
         <w:t>A</w:t>
       </w:r>
       <w:r>
@@ -3739,7 +3791,7 @@
           <w:lang w:val="en-US"/>
         </w:rPr>
       </w:pPr>
-      <w:bookmarkStart w:id="8" w:name="_Toc468701619"/>
+      <w:bookmarkStart w:id="8" w:name="_Toc468823763"/>
       <w:r>
         <w:rPr>
           <w:lang w:val="en-US"/>
@@ -3750,56 +3802,276 @@
     </w:p>
     <w:p>
       <w:pPr>
-        <w:rPr>
-          <w:lang w:val="en-US"/>
-        </w:rPr>
-      </w:pPr>
-      <w:r>
-        <w:rPr>
-          <w:lang w:val="en-US"/>
-        </w:rPr>
-        <w:t>[immagine overview]</w:t>
+        <w:jc w:val="center"/>
+        <w:rPr>
+          <w:lang w:val="en-US"/>
+        </w:rPr>
+      </w:pPr>
+      <w:r>
+        <w:rPr>
+          <w:noProof/>
+          <w:lang w:eastAsia="it-IT"/>
+        </w:rPr>
+        <w:drawing>
+          <wp:inline distT="0" distB="0" distL="0" distR="0">
+            <wp:extent cx="6120130" cy="4325620"/>
+            <wp:effectExtent l="0" t="0" r="0" b="0"/>
+            <wp:docPr id="2" name="Immagine 2"/>
+            <wp:cNvGraphicFramePr>
+              <a:graphicFrameLocks xmlns:a="http://schemas.openxmlformats.org/drawingml/2006/main" noChangeAspect="1"/>
+            </wp:cNvGraphicFramePr>
+            <a:graphic xmlns:a="http://schemas.openxmlformats.org/drawingml/2006/main">
+              <a:graphicData uri="http://schemas.openxmlformats.org/drawingml/2006/picture">
+                <pic:pic xmlns:pic="http://schemas.openxmlformats.org/drawingml/2006/picture">
+                  <pic:nvPicPr>
+                    <pic:cNvPr id="2" name="Overview.jpg"/>
+                    <pic:cNvPicPr/>
+                  </pic:nvPicPr>
+                  <pic:blipFill>
+                    <a:blip r:embed="rId12" cstate="print">
+                      <a:extLst>
+                        <a:ext uri="{28A0092B-C50C-407E-A947-70E740481C1C}">
+                          <a14:useLocalDpi xmlns:a14="http://schemas.microsoft.com/office/drawing/2010/main" val="0"/>
+                        </a:ext>
+                      </a:extLst>
+                    </a:blip>
+                    <a:stretch>
+                      <a:fillRect/>
+                    </a:stretch>
+                  </pic:blipFill>
+                  <pic:spPr>
+                    <a:xfrm>
+                      <a:off x="0" y="0"/>
+                      <a:ext cx="6120130" cy="4325620"/>
+                    </a:xfrm>
+                    <a:prstGeom prst="rect">
+                      <a:avLst/>
+                    </a:prstGeom>
+                  </pic:spPr>
+                </pic:pic>
+              </a:graphicData>
+            </a:graphic>
+          </wp:inline>
+        </w:drawing>
       </w:r>
     </w:p>
     <w:p>
       <w:pPr>
         <w:jc w:val="both"/>
         <w:rPr>
-          <w:lang w:val="en-US"/>
-        </w:rPr>
-      </w:pPr>
-      <w:r>
-        <w:rPr>
-          <w:lang w:val="en-US"/>
-        </w:rPr>
-        <w:t xml:space="preserve">As we can see our PowerEnJoy </w:t>
-      </w:r>
-      <w:r>
-        <w:rPr>
-          <w:lang w:val="en-US"/>
-        </w:rPr>
-        <w:t>system has a 3-</w:t>
-      </w:r>
-      <w:r>
-        <w:rPr>
-          <w:lang w:val="en-US"/>
-        </w:rPr>
-        <w:t>tier architecture:</w:t>
+          <w:rFonts w:cstheme="minorHAnsi"/>
+          <w:lang w:val="en-US"/>
+        </w:rPr>
+      </w:pPr>
+      <w:r>
+        <w:rPr>
+          <w:rFonts w:cstheme="minorHAnsi"/>
+          <w:lang w:val="en-US"/>
+        </w:rPr>
+        <w:t>Caption:</w:t>
+      </w:r>
+    </w:p>
+    <w:p>
+      <w:pPr>
+        <w:jc w:val="both"/>
+        <w:rPr>
+          <w:rFonts w:cstheme="minorHAnsi"/>
+          <w:lang w:val="en-US"/>
+        </w:rPr>
+      </w:pPr>
+      <w:r>
+        <w:rPr>
+          <w:rFonts w:cstheme="minorHAnsi"/>
+          <w:color w:val="FF0000"/>
+          <w:lang w:val="en-US"/>
+        </w:rPr>
+        <w:t>Red</w:t>
+      </w:r>
+      <w:r>
+        <w:rPr>
+          <w:rFonts w:cstheme="minorHAnsi"/>
+          <w:lang w:val="en-US"/>
+        </w:rPr>
+        <w:t>: Tier 1 – Presentation</w:t>
+      </w:r>
+    </w:p>
+    <w:p>
+      <w:pPr>
+        <w:jc w:val="both"/>
+        <w:rPr>
+          <w:rFonts w:cstheme="minorHAnsi"/>
+          <w:lang w:val="en-US"/>
+        </w:rPr>
+      </w:pPr>
+      <w:r>
+        <w:rPr>
+          <w:rFonts w:cstheme="minorHAnsi"/>
+          <w:color w:val="92D050"/>
+          <w:lang w:val="en-US"/>
+        </w:rPr>
+        <w:t>Green</w:t>
+      </w:r>
+      <w:r>
+        <w:rPr>
+          <w:rFonts w:cstheme="minorHAnsi"/>
+          <w:lang w:val="en-US"/>
+        </w:rPr>
+        <w:t>: ier 2 – Business logic</w:t>
+      </w:r>
+    </w:p>
+    <w:p>
+      <w:pPr>
+        <w:jc w:val="both"/>
+        <w:rPr>
+          <w:rFonts w:cstheme="minorHAnsi"/>
+          <w:lang w:val="en-US"/>
+        </w:rPr>
+      </w:pPr>
+      <w:r>
+        <w:rPr>
+          <w:rFonts w:cstheme="minorHAnsi"/>
+          <w:color w:val="0070C0"/>
+          <w:lang w:val="en-US"/>
+        </w:rPr>
+        <w:t>Blue</w:t>
+      </w:r>
+      <w:r>
+        <w:rPr>
+          <w:rFonts w:cstheme="minorHAnsi"/>
+          <w:lang w:val="en-US"/>
+        </w:rPr>
+        <w:t>: Tier 3 – Data Manipulation</w:t>
+      </w:r>
+    </w:p>
+    <w:p>
+      <w:pPr>
+        <w:jc w:val="both"/>
+        <w:rPr>
+          <w:rFonts w:cstheme="minorHAnsi"/>
+          <w:lang w:val="en-US"/>
+        </w:rPr>
+      </w:pPr>
+    </w:p>
+    <w:p>
+      <w:pPr>
+        <w:jc w:val="both"/>
+        <w:rPr>
+          <w:rFonts w:cstheme="minorHAnsi"/>
+          <w:lang w:val="en-US"/>
+        </w:rPr>
+      </w:pPr>
+    </w:p>
+    <w:p>
+      <w:pPr>
+        <w:jc w:val="both"/>
+        <w:rPr>
+          <w:rFonts w:cstheme="minorHAnsi"/>
+          <w:lang w:val="en-US"/>
+        </w:rPr>
+      </w:pPr>
+    </w:p>
+    <w:p>
+      <w:pPr>
+        <w:jc w:val="both"/>
+        <w:rPr>
+          <w:rFonts w:cstheme="minorHAnsi"/>
+          <w:lang w:val="en-US"/>
+        </w:rPr>
+      </w:pPr>
+    </w:p>
+    <w:p>
+      <w:pPr>
+        <w:jc w:val="both"/>
+        <w:rPr>
+          <w:rFonts w:cstheme="minorHAnsi"/>
+          <w:lang w:val="en-US"/>
+        </w:rPr>
+      </w:pPr>
+    </w:p>
+    <w:p>
+      <w:pPr>
+        <w:jc w:val="both"/>
+        <w:rPr>
+          <w:rFonts w:cstheme="minorHAnsi"/>
+          <w:lang w:val="en-US"/>
+        </w:rPr>
+      </w:pPr>
+    </w:p>
+    <w:p>
+      <w:pPr>
+        <w:jc w:val="both"/>
+        <w:rPr>
+          <w:rFonts w:cstheme="minorHAnsi"/>
+          <w:lang w:val="en-US"/>
+        </w:rPr>
+      </w:pPr>
+    </w:p>
+    <w:p>
+      <w:pPr>
+        <w:jc w:val="both"/>
+        <w:rPr>
+          <w:rFonts w:cstheme="minorHAnsi"/>
+          <w:lang w:val="en-US"/>
+        </w:rPr>
+      </w:pPr>
+    </w:p>
+    <w:p>
+      <w:pPr>
+        <w:jc w:val="both"/>
+        <w:rPr>
+          <w:rFonts w:cstheme="minorHAnsi"/>
+          <w:lang w:val="en-US"/>
+        </w:rPr>
+      </w:pPr>
+    </w:p>
+    <w:p>
+      <w:pPr>
+        <w:jc w:val="both"/>
+        <w:rPr>
+          <w:rFonts w:cstheme="minorHAnsi"/>
+          <w:lang w:val="en-US"/>
+        </w:rPr>
+      </w:pPr>
+    </w:p>
+    <w:p>
+      <w:pPr>
+        <w:jc w:val="both"/>
+        <w:rPr>
+          <w:rFonts w:cstheme="minorHAnsi"/>
+          <w:lang w:val="en-US"/>
+        </w:rPr>
+      </w:pPr>
+    </w:p>
+    <w:p>
+      <w:pPr>
+        <w:jc w:val="both"/>
+        <w:rPr>
+          <w:rFonts w:cstheme="minorHAnsi"/>
+          <w:lang w:val="en-US"/>
+        </w:rPr>
+      </w:pPr>
+      <w:r>
+        <w:rPr>
+          <w:rFonts w:cstheme="minorHAnsi"/>
+          <w:lang w:val="en-US"/>
+        </w:rPr>
+        <w:t>As we can see our PowerEnJoy system has a 3-tier architecture:</w:t>
       </w:r>
     </w:p>
     <w:p>
       <w:pPr>
         <w:jc w:val="center"/>
         <w:rPr>
-          <w:lang w:val="en-US"/>
-        </w:rPr>
-      </w:pPr>
-      <w:r>
-        <w:rPr>
+          <w:rFonts w:cstheme="minorHAnsi"/>
+          <w:lang w:val="en-US"/>
+        </w:rPr>
+      </w:pPr>
+      <w:r>
+        <w:rPr>
+          <w:rFonts w:cstheme="minorHAnsi"/>
           <w:noProof/>
-          <w:lang w:val="en-US" w:eastAsia="it-IT"/>
-        </w:rPr>
-        <w:lastRenderedPageBreak/>
+          <w:lang w:eastAsia="it-IT"/>
+        </w:rPr>
         <w:drawing>
           <wp:inline distT="0" distB="0" distL="0" distR="0">
             <wp:extent cx="4600575" cy="2019300"/>
@@ -3818,7 +4090,7 @@
                     </pic:cNvPicPr>
                   </pic:nvPicPr>
                   <pic:blipFill>
-                    <a:blip r:embed="rId12">
+                    <a:blip r:embed="rId13">
                       <a:extLst>
                         <a:ext uri="{28A0092B-C50C-407E-A947-70E740481C1C}">
                           <a14:useLocalDpi xmlns:a14="http://schemas.microsoft.com/office/drawing/2010/main" val="0"/>
@@ -3849,19 +4121,18 @@
           </wp:inline>
         </w:drawing>
       </w:r>
-      <w:bookmarkStart w:id="9" w:name="_GoBack"/>
-      <w:bookmarkEnd w:id="9"/>
     </w:p>
     <w:p>
       <w:pPr>
         <w:jc w:val="both"/>
         <w:rPr>
-          <w:lang w:val="en-US"/>
-        </w:rPr>
-      </w:pPr>
-      <w:r>
-        <w:rPr>
-          <w:rFonts w:ascii="Helvetica-Bold" w:hAnsi="Helvetica-Bold" w:cs="Helvetica-Bold"/>
+          <w:rFonts w:cstheme="minorHAnsi"/>
+          <w:lang w:val="en-US"/>
+        </w:rPr>
+      </w:pPr>
+      <w:r>
+        <w:rPr>
+          <w:rFonts w:cstheme="minorHAnsi"/>
           <w:b/>
           <w:bCs/>
           <w:lang w:val="en-US"/>
@@ -3870,57 +4141,23 @@
       </w:r>
       <w:r>
         <w:rPr>
-          <w:lang w:val="en-US"/>
-        </w:rPr>
-        <w:t>or user services layer, gives a user access to the application. This layer</w:t>
-      </w:r>
-      <w:r>
-        <w:rPr>
-          <w:lang w:val="en-US"/>
-        </w:rPr>
-        <w:t xml:space="preserve"> shows</w:t>
-      </w:r>
-      <w:r>
-        <w:rPr>
-          <w:lang w:val="en-US"/>
-        </w:rPr>
-        <w:t xml:space="preserve"> data to the user and optionally permits data </w:t>
-      </w:r>
-      <w:r>
-        <w:rPr>
-          <w:lang w:val="en-US"/>
-        </w:rPr>
-        <w:t xml:space="preserve">input. The two main </w:t>
-      </w:r>
-      <w:r>
-        <w:rPr>
-          <w:lang w:val="en-US"/>
-        </w:rPr>
-        <w:t>types of user interface for this layer are the traditional application and the Web-based application</w:t>
-      </w:r>
-      <w:r>
-        <w:rPr>
-          <w:lang w:val="en-US"/>
-        </w:rPr>
-        <w:t xml:space="preserve"> (used by the admin of third party system)</w:t>
-      </w:r>
-      <w:r>
-        <w:rPr>
-          <w:lang w:val="en-US"/>
-        </w:rPr>
-        <w:t>.</w:t>
+          <w:rFonts w:cstheme="minorHAnsi"/>
+          <w:lang w:val="en-US"/>
+        </w:rPr>
+        <w:t>or user services layer, gives a user access to the application. This layer shows data to the user and optionally permits data input. The two main types of user interface for this layer are the traditional application and the Web-based application (used by the admin of third party system).</w:t>
       </w:r>
     </w:p>
     <w:p>
       <w:pPr>
         <w:jc w:val="both"/>
         <w:rPr>
-          <w:lang w:val="en-US"/>
-        </w:rPr>
-      </w:pPr>
-      <w:r>
-        <w:rPr>
-          <w:rFonts w:ascii="Helvetica-Bold" w:hAnsi="Helvetica-Bold" w:cs="Helvetica-Bold"/>
+          <w:rFonts w:cstheme="minorHAnsi"/>
+          <w:lang w:val="en-US"/>
+        </w:rPr>
+      </w:pPr>
+      <w:r>
+        <w:rPr>
+          <w:rFonts w:cstheme="minorHAnsi"/>
           <w:b/>
           <w:bCs/>
           <w:lang w:val="en-US"/>
@@ -3929,52 +4166,37 @@
       </w:r>
       <w:r>
         <w:rPr>
-          <w:lang w:val="en-US"/>
-        </w:rPr>
-        <w:t>runs bussiness logic for both client sides (user and admin)</w:t>
-      </w:r>
-      <w:r>
-        <w:rPr>
-          <w:lang w:val="en-US"/>
-        </w:rPr>
-        <w:t xml:space="preserve"> to ensure that effective</w:t>
-      </w:r>
-      <w:r>
-        <w:rPr>
-          <w:lang w:val="en-US"/>
-        </w:rPr>
-        <w:t xml:space="preserve"> </w:t>
-      </w:r>
-      <w:r>
-        <w:rPr>
-          <w:lang w:val="en-US"/>
-        </w:rPr>
-        <w:t xml:space="preserve">communication with </w:t>
-      </w:r>
-      <w:r>
-        <w:rPr>
-          <w:lang w:val="en-US"/>
-        </w:rPr>
-        <w:t>instances of the client over the</w:t>
-      </w:r>
-      <w:r>
-        <w:rPr>
-          <w:lang w:val="en-US"/>
-        </w:rPr>
-        <w:t xml:space="preserve"> network is possible.</w:t>
+          <w:rFonts w:cstheme="minorHAnsi"/>
+          <w:lang w:val="en-US"/>
+        </w:rPr>
+        <w:t xml:space="preserve">runs </w:t>
+      </w:r>
+      <w:r>
+        <w:rPr>
+          <w:rFonts w:cstheme="minorHAnsi"/>
+          <w:lang w:val="en-US"/>
+        </w:rPr>
+        <w:t>business</w:t>
+      </w:r>
+      <w:r>
+        <w:rPr>
+          <w:rFonts w:cstheme="minorHAnsi"/>
+          <w:lang w:val="en-US"/>
+        </w:rPr>
+        <w:t xml:space="preserve"> logic for both client sides (user and admin) to ensure that effective communication with instances of the client over the network is possible.</w:t>
       </w:r>
     </w:p>
     <w:p>
       <w:pPr>
         <w:jc w:val="both"/>
         <w:rPr>
-          <w:rFonts w:ascii="Helvetica" w:hAnsi="Helvetica" w:cs="Helvetica"/>
-          <w:lang w:val="en-US"/>
-        </w:rPr>
-      </w:pPr>
-      <w:r>
-        <w:rPr>
-          <w:rFonts w:ascii="Helvetica-Bold" w:hAnsi="Helvetica-Bold" w:cs="Helvetica-Bold"/>
+          <w:rFonts w:cstheme="minorHAnsi"/>
+          <w:lang w:val="en-US"/>
+        </w:rPr>
+      </w:pPr>
+      <w:r>
+        <w:rPr>
+          <w:rFonts w:cstheme="minorHAnsi"/>
           <w:b/>
           <w:bCs/>
           <w:lang w:val="en-US"/>
@@ -3983,35 +4205,35 @@
       </w:r>
       <w:r>
         <w:rPr>
-          <w:rFonts w:ascii="Helvetica" w:hAnsi="Helvetica" w:cs="Helvetica"/>
+          <w:rFonts w:cstheme="minorHAnsi"/>
           <w:lang w:val="en-US"/>
         </w:rPr>
         <w:t>: This is the actual DBMS access layer. It can be a</w:t>
       </w:r>
       <w:r>
         <w:rPr>
-          <w:rFonts w:ascii="Helvetica" w:hAnsi="Helvetica" w:cs="Helvetica"/>
+          <w:rFonts w:cstheme="minorHAnsi"/>
           <w:lang w:val="en-US"/>
         </w:rPr>
         <w:t xml:space="preserve">ccessed through the application </w:t>
       </w:r>
       <w:r>
         <w:rPr>
-          <w:rFonts w:ascii="Helvetica" w:hAnsi="Helvetica" w:cs="Helvetica"/>
+          <w:rFonts w:cstheme="minorHAnsi"/>
           <w:lang w:val="en-US"/>
         </w:rPr>
         <w:t>layer. This layer consists of data access components to aid in resour</w:t>
       </w:r>
       <w:r>
         <w:rPr>
-          <w:rFonts w:ascii="Helvetica" w:hAnsi="Helvetica" w:cs="Helvetica"/>
+          <w:rFonts w:cstheme="minorHAnsi"/>
           <w:lang w:val="en-US"/>
         </w:rPr>
         <w:t xml:space="preserve">ce sharing and to allow clients </w:t>
       </w:r>
       <w:r>
         <w:rPr>
-          <w:rFonts w:ascii="Helvetica" w:hAnsi="Helvetica" w:cs="Helvetica"/>
+          <w:rFonts w:cstheme="minorHAnsi"/>
           <w:lang w:val="en-US"/>
         </w:rPr>
         <w:t>to be configured without installing the DBMS libraries and ODBC drivers on each client.</w:t>
@@ -4021,16 +4243,30 @@
       <w:pPr>
         <w:jc w:val="both"/>
         <w:rPr>
-          <w:rFonts w:ascii="Helvetica" w:hAnsi="Helvetica" w:cs="Helvetica"/>
-          <w:lang w:val="en-US"/>
-        </w:rPr>
-      </w:pPr>
-      <w:r>
-        <w:rPr>
-          <w:rFonts w:ascii="Helvetica" w:hAnsi="Helvetica" w:cs="Helvetica"/>
-          <w:lang w:val="en-US"/>
-        </w:rPr>
-        <w:t>At this point we would like to point out some important observations:</w:t>
+          <w:rFonts w:cstheme="minorHAnsi"/>
+          <w:lang w:val="en-US"/>
+        </w:rPr>
+      </w:pPr>
+      <w:r>
+        <w:rPr>
+          <w:rFonts w:cstheme="minorHAnsi"/>
+          <w:lang w:val="en-US"/>
+        </w:rPr>
+        <w:t xml:space="preserve">At this </w:t>
+      </w:r>
+      <w:r>
+        <w:rPr>
+          <w:rFonts w:cstheme="minorHAnsi"/>
+          <w:lang w:val="en-US"/>
+        </w:rPr>
+        <w:t>point,</w:t>
+      </w:r>
+      <w:r>
+        <w:rPr>
+          <w:rFonts w:cstheme="minorHAnsi"/>
+          <w:lang w:val="en-US"/>
+        </w:rPr>
+        <w:t xml:space="preserve"> we would like to point out some important observations:</w:t>
       </w:r>
     </w:p>
     <w:p>
@@ -4038,17 +4274,17 @@
         <w:pStyle w:val="Paragrafoelenco"/>
         <w:numPr>
           <w:ilvl w:val="0"/>
-          <w:numId w:val="18"/>
+          <w:numId w:val="19"/>
         </w:numPr>
         <w:jc w:val="both"/>
         <w:rPr>
-          <w:rFonts w:ascii="Helvetica" w:hAnsi="Helvetica" w:cs="Helvetica"/>
-          <w:lang w:val="en-US"/>
-        </w:rPr>
-      </w:pPr>
-      <w:r>
-        <w:rPr>
-          <w:rFonts w:ascii="Helvetica" w:hAnsi="Helvetica" w:cs="Helvetica"/>
+          <w:rFonts w:cstheme="minorHAnsi"/>
+          <w:lang w:val="en-US"/>
+        </w:rPr>
+      </w:pPr>
+      <w:r>
+        <w:rPr>
+          <w:rFonts w:cstheme="minorHAnsi"/>
           <w:u w:val="single"/>
           <w:lang w:val="en-US"/>
         </w:rPr>
@@ -4056,7 +4292,7 @@
       </w:r>
       <w:r>
         <w:rPr>
-          <w:rFonts w:ascii="Helvetica" w:hAnsi="Helvetica" w:cs="Helvetica"/>
+          <w:rFonts w:cstheme="minorHAnsi"/>
           <w:lang w:val="en-US"/>
         </w:rPr>
         <w:t>.</w:t>
@@ -4067,41 +4303,540 @@
         <w:pStyle w:val="Paragrafoelenco"/>
         <w:numPr>
           <w:ilvl w:val="0"/>
-          <w:numId w:val="18"/>
+          <w:numId w:val="19"/>
         </w:numPr>
         <w:jc w:val="both"/>
         <w:rPr>
-          <w:rFonts w:ascii="Helvetica" w:hAnsi="Helvetica" w:cs="Helvetica"/>
-          <w:lang w:val="en-US"/>
-        </w:rPr>
-      </w:pPr>
-      <w:r>
-        <w:rPr>
-          <w:rFonts w:ascii="Helvetica" w:hAnsi="Helvetica" w:cs="Helvetica"/>
+          <w:rFonts w:cstheme="minorHAnsi"/>
+          <w:lang w:val="en-US"/>
+        </w:rPr>
+      </w:pPr>
+      <w:r>
+        <w:rPr>
+          <w:rFonts w:cstheme="minorHAnsi"/>
           <w:u w:val="single"/>
           <w:lang w:val="en-US"/>
         </w:rPr>
-        <w:t>we want also to be able to update the server regularly without needing to update the client</w:t>
-      </w:r>
-      <w:r>
-        <w:rPr>
-          <w:rFonts w:ascii="Helvetica" w:hAnsi="Helvetica" w:cs="Helvetica"/>
+        <w:t>we want also to be able to update the server regularly without needing to update the client software</w:t>
+      </w:r>
+      <w:r>
+        <w:rPr>
+          <w:rFonts w:cstheme="minorHAnsi"/>
+          <w:lang w:val="en-US"/>
+        </w:rPr>
+        <w:t>.</w:t>
+      </w:r>
+    </w:p>
+    <w:p>
+      <w:pPr>
+        <w:jc w:val="both"/>
+        <w:rPr>
+          <w:rFonts w:cstheme="minorHAnsi"/>
+          <w:lang w:val="en-US"/>
+        </w:rPr>
+      </w:pPr>
+      <w:r>
+        <w:rPr>
+          <w:rFonts w:cstheme="minorHAnsi"/>
+          <w:lang w:val="en-US"/>
+        </w:rPr>
+        <w:t xml:space="preserve">So </w:t>
+      </w:r>
+      <w:r>
+        <w:rPr>
+          <w:rFonts w:cstheme="minorHAnsi"/>
           <w:u w:val="single"/>
           <w:lang w:val="en-US"/>
         </w:rPr>
+        <w:t>we need to minimize the coupling between client and server components</w:t>
+      </w:r>
+      <w:r>
+        <w:rPr>
+          <w:rFonts w:cstheme="minorHAnsi"/>
+          <w:lang w:val="en-US"/>
+        </w:rPr>
+        <w:t xml:space="preserve"> in this application. In order to cover this requirements we decided to use RESTful API. RESTful web services, as the name suggests, are resources on the web that can be used to get specific information. These services basically portray the working of the REST API. The client requests a resource from the server and the server sends back the response.</w:t>
+      </w:r>
+    </w:p>
+    <w:p>
+      <w:pPr>
+        <w:jc w:val="both"/>
+        <w:rPr>
+          <w:rFonts w:cstheme="minorHAnsi"/>
+          <w:lang w:val="en-US"/>
+        </w:rPr>
+      </w:pPr>
+      <w:r>
+        <w:rPr>
+          <w:rFonts w:cstheme="minorHAnsi"/>
+          <w:lang w:val="en-US"/>
+        </w:rPr>
+        <w:t>In this way on the Client there will be not a static GUI but a dynamic one that is generated on client side.</w:t>
+      </w:r>
+    </w:p>
+    <w:p>
+      <w:pPr>
+        <w:pStyle w:val="Titolo2"/>
+        <w:rPr>
+          <w:lang w:val="en-US"/>
+        </w:rPr>
+      </w:pPr>
+      <w:bookmarkStart w:id="9" w:name="_Toc468823764"/>
+      <w:r>
+        <w:rPr>
+          <w:lang w:val="en-US"/>
+        </w:rPr>
+        <w:t>2.2 High level components and their interaction</w:t>
+      </w:r>
+      <w:bookmarkEnd w:id="9"/>
+    </w:p>
+    <w:p>
+      <w:pPr>
+        <w:rPr>
+          <w:lang w:val="en-US"/>
+        </w:rPr>
+      </w:pPr>
+      <w:r>
+        <w:rPr>
+          <w:lang w:val="en-US"/>
+        </w:rPr>
+        <w:t>[immagine del component interactions]</w:t>
+      </w:r>
+    </w:p>
+    <w:p>
+      <w:pPr>
+        <w:jc w:val="both"/>
+        <w:rPr>
+          <w:lang w:val="en-US"/>
+        </w:rPr>
+      </w:pPr>
+      <w:r>
+        <w:rPr>
+          <w:lang w:val="en-US"/>
+        </w:rPr>
+        <w:t>The high</w:t>
+      </w:r>
+      <w:r>
+        <w:rPr>
+          <w:lang w:val="en-US"/>
+        </w:rPr>
+        <w:t>-</w:t>
+      </w:r>
+      <w:r>
+        <w:rPr>
+          <w:lang w:val="en-US"/>
+        </w:rPr>
+        <w:t>level components architecture is composed of seven different elements. The main element is a singleton, the central called “main System”. The main System receives r</w:t>
+      </w:r>
+      <w:r>
+        <w:rPr>
+          <w:lang w:val="en-US"/>
+        </w:rPr>
+        <w:t>equests of reservations from another element: the client. C</w:t>
+      </w:r>
+      <w:r>
+        <w:rPr>
+          <w:lang w:val="en-US"/>
+        </w:rPr>
+        <w:t>lient</w:t>
+      </w:r>
+      <w:r>
+        <w:rPr>
+          <w:lang w:val="en-US"/>
+        </w:rPr>
+        <w:t>s</w:t>
+      </w:r>
+      <w:r>
+        <w:rPr>
+          <w:lang w:val="en-US"/>
+        </w:rPr>
+        <w:t xml:space="preserve"> can initiate this communication only </w:t>
+      </w:r>
+      <w:r>
+        <w:rPr>
+          <w:lang w:val="en-US"/>
+        </w:rPr>
+        <w:t>from</w:t>
+      </w:r>
+      <w:r>
+        <w:rPr>
+          <w:lang w:val="en-US"/>
+        </w:rPr>
+        <w:t xml:space="preserve"> mobile application. </w:t>
+      </w:r>
+      <w:r>
+        <w:rPr>
+          <w:lang w:val="en-US"/>
+        </w:rPr>
+        <w:t>This communication is made in a</w:t>
+      </w:r>
+      <w:r>
+        <w:rPr>
+          <w:lang w:val="en-US"/>
+        </w:rPr>
+        <w:t xml:space="preserve">synchronous way </w:t>
+      </w:r>
+      <w:r>
+        <w:rPr>
+          <w:lang w:val="en-US"/>
+        </w:rPr>
+        <w:t>since the client, that</w:t>
+      </w:r>
+      <w:r>
+        <w:rPr>
+          <w:lang w:val="en-US"/>
+        </w:rPr>
+        <w:t xml:space="preserve"> initiates the communication, has to wait the answer of the main System that acknowledge</w:t>
+      </w:r>
+      <w:r>
+        <w:rPr>
+          <w:lang w:val="en-US"/>
+        </w:rPr>
+        <w:t>s</w:t>
+      </w:r>
+      <w:r>
+        <w:rPr>
+          <w:lang w:val="en-US"/>
+        </w:rPr>
+        <w:t xml:space="preserve"> him that his request has been taken into account</w:t>
+      </w:r>
+      <w:r>
+        <w:rPr>
+          <w:lang w:val="en-US"/>
+        </w:rPr>
+        <w:t>. I</w:t>
+      </w:r>
+      <w:r>
+        <w:rPr>
+          <w:lang w:val="en-US"/>
+        </w:rPr>
+        <w:t xml:space="preserve">n this </w:t>
+      </w:r>
+      <w:r>
+        <w:rPr>
+          <w:lang w:val="en-US"/>
+        </w:rPr>
+        <w:lastRenderedPageBreak/>
+        <w:t>way</w:t>
+      </w:r>
+      <w:r>
+        <w:rPr>
+          <w:lang w:val="en-US"/>
+        </w:rPr>
+        <w:t>,</w:t>
+      </w:r>
+      <w:r>
+        <w:rPr>
+          <w:lang w:val="en-US"/>
+        </w:rPr>
+        <w:t xml:space="preserve"> according to the request of the client</w:t>
+      </w:r>
+      <w:r>
+        <w:rPr>
+          <w:lang w:val="en-US"/>
+        </w:rPr>
+        <w:t>,</w:t>
+      </w:r>
+      <w:r>
+        <w:rPr>
+          <w:lang w:val="en-US"/>
+        </w:rPr>
+        <w:t xml:space="preserve"> System provide</w:t>
+      </w:r>
+      <w:r>
+        <w:rPr>
+          <w:lang w:val="en-US"/>
+        </w:rPr>
+        <w:t>s</w:t>
+      </w:r>
+      <w:r>
+        <w:rPr>
+          <w:lang w:val="en-US"/>
+        </w:rPr>
+        <w:t xml:space="preserve"> him</w:t>
+      </w:r>
+      <w:r>
+        <w:rPr>
+          <w:lang w:val="en-US"/>
+        </w:rPr>
+        <w:t>,</w:t>
+      </w:r>
+      <w:r>
+        <w:rPr>
+          <w:lang w:val="en-US"/>
+        </w:rPr>
+        <w:t xml:space="preserve"> for example</w:t>
+      </w:r>
+      <w:r>
+        <w:rPr>
+          <w:lang w:val="en-US"/>
+        </w:rPr>
+        <w:t>,</w:t>
+      </w:r>
+      <w:r>
+        <w:rPr>
+          <w:lang w:val="en-US"/>
+        </w:rPr>
+        <w:t xml:space="preserve"> after search the availability of the car,</w:t>
+      </w:r>
+      <w:r>
+        <w:rPr>
+          <w:lang w:val="en-US"/>
+        </w:rPr>
+        <w:t xml:space="preserve"> all the possib</w:t>
+      </w:r>
+      <w:r>
+        <w:rPr>
+          <w:lang w:val="en-US"/>
+        </w:rPr>
+        <w:t>le parking area</w:t>
+      </w:r>
+      <w:r>
+        <w:rPr>
+          <w:lang w:val="en-US"/>
+        </w:rPr>
+        <w:t>s</w:t>
+      </w:r>
+      <w:r>
+        <w:rPr>
+          <w:lang w:val="en-US"/>
+        </w:rPr>
+        <w:t xml:space="preserve"> where</w:t>
+      </w:r>
+      <w:r>
+        <w:rPr>
+          <w:lang w:val="en-US"/>
+        </w:rPr>
+        <w:t xml:space="preserve"> to</w:t>
+      </w:r>
+      <w:r>
+        <w:rPr>
+          <w:lang w:val="en-US"/>
+        </w:rPr>
+        <w:t xml:space="preserve"> pick the car up.</w:t>
+      </w:r>
+    </w:p>
+    <w:p>
+      <w:pPr>
+        <w:jc w:val="both"/>
+        <w:rPr>
+          <w:lang w:val="en-US"/>
+        </w:rPr>
+      </w:pPr>
+      <w:r>
+        <w:rPr>
+          <w:lang w:val="en-US"/>
+        </w:rPr>
+        <w:t>The main System will also send an asynchronous message to the client in the form of email to inform about</w:t>
+      </w:r>
+      <w:r>
+        <w:rPr>
+          <w:lang w:val="en-US"/>
+        </w:rPr>
+        <w:t>,</w:t>
+      </w:r>
+      <w:r>
+        <w:rPr>
+          <w:lang w:val="en-US"/>
+        </w:rPr>
+        <w:t xml:space="preserve"> for example</w:t>
+      </w:r>
+      <w:r>
+        <w:rPr>
+          <w:lang w:val="en-US"/>
+        </w:rPr>
+        <w:t>,</w:t>
+      </w:r>
+      <w:r>
+        <w:rPr>
+          <w:lang w:val="en-US"/>
+        </w:rPr>
+        <w:t xml:space="preserve"> the receipt of the booking (with the place and the number of the car) or the receipt of the bill for the</w:t>
+      </w:r>
+      <w:r>
+        <w:rPr>
+          <w:lang w:val="en-US"/>
+        </w:rPr>
+        <w:t xml:space="preserve"> payment</w:t>
+      </w:r>
+      <w:r>
+        <w:rPr>
+          <w:lang w:val="en-US"/>
+        </w:rPr>
+        <w:t>.</w:t>
+      </w:r>
+    </w:p>
+    <w:p>
+      <w:pPr>
+        <w:jc w:val="both"/>
+        <w:rPr>
+          <w:lang w:val="en-US"/>
+        </w:rPr>
+      </w:pPr>
+      <w:r>
+        <w:rPr>
+          <w:lang w:val="en-US"/>
+        </w:rPr>
+        <w:t>The main System com</w:t>
+      </w:r>
+      <w:r>
+        <w:rPr>
+          <w:lang w:val="en-US"/>
+        </w:rPr>
+        <w:t>m</w:t>
+      </w:r>
+      <w:r>
+        <w:rPr>
+          <w:lang w:val="en-US"/>
+        </w:rPr>
+        <w:t>unicate</w:t>
+      </w:r>
+      <w:r>
+        <w:rPr>
+          <w:lang w:val="en-US"/>
+        </w:rPr>
+        <w:t>s</w:t>
+      </w:r>
+      <w:r>
+        <w:rPr>
+          <w:lang w:val="en-US"/>
+        </w:rPr>
+        <w:t xml:space="preserve"> also wi</w:t>
+      </w:r>
+      <w:r>
+        <w:rPr>
+          <w:lang w:val="en-US"/>
+        </w:rPr>
+        <w:t xml:space="preserve">th the car: after the user </w:t>
+      </w:r>
+      <w:r>
+        <w:rPr>
+          <w:lang w:val="en-US"/>
+        </w:rPr>
+        <w:t>tries</w:t>
+      </w:r>
+      <w:r>
+        <w:rPr>
+          <w:lang w:val="en-US"/>
+        </w:rPr>
+        <w:t xml:space="preserve"> to unlock the car, the main system provide</w:t>
+      </w:r>
+      <w:r>
+        <w:rPr>
+          <w:lang w:val="en-US"/>
+        </w:rPr>
+        <w:t>s</w:t>
+      </w:r>
+      <w:r>
+        <w:rPr>
+          <w:lang w:val="en-US"/>
+        </w:rPr>
+        <w:t xml:space="preserve"> user’s credential</w:t>
+      </w:r>
+      <w:r>
+        <w:rPr>
+          <w:lang w:val="en-US"/>
+        </w:rPr>
+        <w:t>s</w:t>
+      </w:r>
+      <w:r>
+        <w:rPr>
+          <w:lang w:val="en-US"/>
+        </w:rPr>
+        <w:t xml:space="preserve">, in this way the on board computer will recognize him and unlock the car, starting charging </w:t>
+      </w:r>
+      <w:r>
+        <w:rPr>
+          <w:lang w:val="en-US"/>
+        </w:rPr>
+        <w:t>his bill. T</w:t>
+      </w:r>
+      <w:r>
+        <w:rPr>
+          <w:lang w:val="en-US"/>
+        </w:rPr>
+        <w:t>he communication between the main System and the on</w:t>
+      </w:r>
+      <w:r>
+        <w:rPr>
+          <w:lang w:val="en-US"/>
+        </w:rPr>
         <w:t xml:space="preserve"> </w:t>
       </w:r>
       <w:r>
         <w:rPr>
-          <w:rFonts w:ascii="Helvetica" w:hAnsi="Helvetica" w:cs="Helvetica"/>
-          <w:u w:val="single"/>
-          <w:lang w:val="en-US"/>
-        </w:rPr>
-        <w:t>software</w:t>
-      </w:r>
-      <w:r>
-        <w:rPr>
-          <w:rFonts w:ascii="Helvetica" w:hAnsi="Helvetica" w:cs="Helvetica"/>
+          <w:lang w:val="en-US"/>
+        </w:rPr>
+        <w:t>Board Computer is also asynchronous</w:t>
+      </w:r>
+      <w:r>
+        <w:rPr>
+          <w:lang w:val="en-US"/>
+        </w:rPr>
+        <w:t>;</w:t>
+      </w:r>
+      <w:r>
+        <w:rPr>
+          <w:lang w:val="en-US"/>
+        </w:rPr>
+        <w:t xml:space="preserve"> in this way</w:t>
+      </w:r>
+      <w:r>
+        <w:rPr>
+          <w:lang w:val="en-US"/>
+        </w:rPr>
+        <w:t>,</w:t>
+      </w:r>
+      <w:r>
+        <w:rPr>
+          <w:lang w:val="en-US"/>
+        </w:rPr>
+        <w:t xml:space="preserve"> the car send</w:t>
+      </w:r>
+      <w:r>
+        <w:rPr>
+          <w:lang w:val="en-US"/>
+        </w:rPr>
+        <w:t>s</w:t>
+      </w:r>
+      <w:r>
+        <w:rPr>
+          <w:lang w:val="en-US"/>
+        </w:rPr>
+        <w:t xml:space="preserve"> to the main System all the feedback</w:t>
+      </w:r>
+      <w:r>
+        <w:rPr>
+          <w:lang w:val="en-US"/>
+        </w:rPr>
+        <w:t>s</w:t>
+      </w:r>
+      <w:r>
+        <w:rPr>
+          <w:lang w:val="en-US"/>
+        </w:rPr>
+        <w:t xml:space="preserve"> about its state and position, so the main system will know al</w:t>
+      </w:r>
+      <w:r>
+        <w:rPr>
+          <w:lang w:val="en-US"/>
+        </w:rPr>
+        <w:t xml:space="preserve">l the information about all </w:t>
+      </w:r>
+      <w:r>
+        <w:rPr>
+          <w:lang w:val="en-US"/>
+        </w:rPr>
+        <w:t>car</w:t>
+      </w:r>
+      <w:r>
+        <w:rPr>
+          <w:lang w:val="en-US"/>
+        </w:rPr>
+        <w:t>s</w:t>
+      </w:r>
+      <w:r>
+        <w:rPr>
           <w:lang w:val="en-US"/>
         </w:rPr>
         <w:t>.</w:t>
@@ -4111,117 +4846,190 @@
       <w:pPr>
         <w:jc w:val="both"/>
         <w:rPr>
-          <w:rFonts w:ascii="Helvetica" w:hAnsi="Helvetica" w:cs="Helvetica"/>
-          <w:lang w:val="en-US"/>
-        </w:rPr>
-      </w:pPr>
-      <w:r>
-        <w:rPr>
-          <w:rFonts w:ascii="Helvetica" w:hAnsi="Helvetica" w:cs="Helvetica"/>
-          <w:lang w:val="en-US"/>
-        </w:rPr>
-        <w:t xml:space="preserve">So </w:t>
-      </w:r>
-      <w:r>
-        <w:rPr>
-          <w:rFonts w:ascii="Helvetica" w:hAnsi="Helvetica" w:cs="Helvetica"/>
-          <w:u w:val="single"/>
-          <w:lang w:val="en-US"/>
-        </w:rPr>
-        <w:t>we need to minimize the coupling between client and server components</w:t>
-      </w:r>
-      <w:r>
-        <w:rPr>
-          <w:rFonts w:ascii="Helvetica" w:hAnsi="Helvetica" w:cs="Helvetica"/>
-          <w:lang w:val="en-US"/>
-        </w:rPr>
-        <w:t xml:space="preserve"> in this application. </w:t>
-      </w:r>
-      <w:r>
-        <w:rPr>
-          <w:rFonts w:ascii="Helvetica" w:hAnsi="Helvetica" w:cs="Helvetica"/>
-          <w:lang w:val="en-US"/>
-        </w:rPr>
-        <w:t>In order to cover this requirements</w:t>
-      </w:r>
-      <w:r>
-        <w:rPr>
-          <w:rFonts w:ascii="Helvetica" w:hAnsi="Helvetica" w:cs="Helvetica"/>
-          <w:lang w:val="en-US"/>
-        </w:rPr>
-        <w:t xml:space="preserve"> we decided to use RESTful API. </w:t>
-      </w:r>
-      <w:r>
-        <w:rPr>
-          <w:rFonts w:ascii="Helvetica" w:hAnsi="Helvetica" w:cs="Helvetica"/>
-          <w:lang w:val="en-US"/>
-        </w:rPr>
-        <w:t xml:space="preserve">RESTful web services, as the name suggests, are resources on </w:t>
-      </w:r>
-      <w:r>
-        <w:rPr>
-          <w:rFonts w:ascii="Helvetica" w:hAnsi="Helvetica" w:cs="Helvetica"/>
-          <w:lang w:val="en-US"/>
-        </w:rPr>
-        <w:t xml:space="preserve">the web that can be used to get </w:t>
-      </w:r>
-      <w:r>
-        <w:rPr>
-          <w:rFonts w:ascii="Helvetica" w:hAnsi="Helvetica" w:cs="Helvetica"/>
-          <w:lang w:val="en-US"/>
-        </w:rPr>
-        <w:t>specific information. These services basically portr</w:t>
-      </w:r>
-      <w:r>
-        <w:rPr>
-          <w:rFonts w:ascii="Helvetica" w:hAnsi="Helvetica" w:cs="Helvetica"/>
-          <w:lang w:val="en-US"/>
-        </w:rPr>
-        <w:t xml:space="preserve">ay the working of the REST API. </w:t>
-      </w:r>
-      <w:r>
-        <w:rPr>
-          <w:rFonts w:ascii="Helvetica" w:hAnsi="Helvetica" w:cs="Helvetica"/>
-          <w:lang w:val="en-US"/>
-        </w:rPr>
-        <w:t xml:space="preserve">The client requests a resource from the server and the </w:t>
-      </w:r>
-      <w:r>
-        <w:rPr>
-          <w:rFonts w:ascii="Helvetica" w:hAnsi="Helvetica" w:cs="Helvetica"/>
-          <w:lang w:val="en-US"/>
-        </w:rPr>
-        <w:t>server sends back the response.</w:t>
+          <w:lang w:val="en-US"/>
+        </w:rPr>
+      </w:pPr>
+      <w:r>
+        <w:rPr>
+          <w:lang w:val="en-US"/>
+        </w:rPr>
+        <w:t>The main system communicates also with a third type of component, the third part</w:t>
+      </w:r>
+      <w:r>
+        <w:rPr>
+          <w:lang w:val="en-US"/>
+        </w:rPr>
+        <w:t>y</w:t>
+      </w:r>
+      <w:r>
+        <w:rPr>
+          <w:lang w:val="en-US"/>
+        </w:rPr>
+        <w:t xml:space="preserve"> System through the database.</w:t>
       </w:r>
     </w:p>
     <w:p>
       <w:pPr>
         <w:jc w:val="both"/>
         <w:rPr>
-          <w:rFonts w:ascii="Helvetica" w:hAnsi="Helvetica" w:cs="Helvetica"/>
-          <w:lang w:val="en-US"/>
-        </w:rPr>
-      </w:pPr>
-      <w:r>
-        <w:rPr>
-          <w:rFonts w:ascii="Helvetica" w:hAnsi="Helvetica" w:cs="Helvetica"/>
-          <w:lang w:val="en-US"/>
-        </w:rPr>
-        <w:t xml:space="preserve">In this way on the Client there will be not a static GUI but a dynamic </w:t>
-      </w:r>
-      <w:r>
-        <w:rPr>
-          <w:rFonts w:ascii="Helvetica" w:hAnsi="Helvetica" w:cs="Helvetica"/>
-          <w:lang w:val="en-US"/>
-        </w:rPr>
-        <w:t xml:space="preserve">one that is generated on client </w:t>
-      </w:r>
-      <w:r>
-        <w:rPr>
-          <w:rFonts w:ascii="Helvetica" w:hAnsi="Helvetica" w:cs="Helvetica"/>
-          <w:lang w:val="en-US"/>
-        </w:rPr>
-        <w:t>side.</w:t>
+          <w:lang w:val="en-US"/>
+        </w:rPr>
+      </w:pPr>
+      <w:r>
+        <w:rPr>
+          <w:lang w:val="en-US"/>
+        </w:rPr>
+        <w:t>The last type of component</w:t>
+      </w:r>
+      <w:r>
+        <w:rPr>
+          <w:lang w:val="en-US"/>
+        </w:rPr>
+        <w:t xml:space="preserve"> is the database</w:t>
+      </w:r>
+      <w:r>
+        <w:rPr>
+          <w:lang w:val="en-US"/>
+        </w:rPr>
+        <w:t xml:space="preserve">. The database still manages </w:t>
+      </w:r>
+      <w:r>
+        <w:rPr>
+          <w:lang w:val="en-US"/>
+        </w:rPr>
+        <w:t>registr</w:t>
+      </w:r>
+      <w:r>
+        <w:rPr>
+          <w:lang w:val="en-US"/>
+        </w:rPr>
+        <w:t>ation of</w:t>
+      </w:r>
+      <w:r>
+        <w:rPr>
+          <w:lang w:val="en-US"/>
+        </w:rPr>
+        <w:t xml:space="preserve"> new users,</w:t>
+      </w:r>
+      <w:r>
+        <w:rPr>
+          <w:lang w:val="en-US"/>
+        </w:rPr>
+        <w:t xml:space="preserve"> car</w:t>
+      </w:r>
+      <w:r>
+        <w:rPr>
+          <w:lang w:val="en-US"/>
+        </w:rPr>
+        <w:t xml:space="preserve"> state</w:t>
+      </w:r>
+      <w:r>
+        <w:rPr>
+          <w:lang w:val="en-US"/>
+        </w:rPr>
+        <w:t>s</w:t>
+      </w:r>
+      <w:r>
+        <w:rPr>
+          <w:lang w:val="en-US"/>
+        </w:rPr>
+        <w:t xml:space="preserve">, quantities of cars and plugs, information about </w:t>
+      </w:r>
+      <w:r>
+        <w:rPr>
+          <w:lang w:val="en-US"/>
+        </w:rPr>
+        <w:t xml:space="preserve">car distribution in the city, </w:t>
+      </w:r>
+      <w:r>
+        <w:rPr>
+          <w:lang w:val="en-US"/>
+        </w:rPr>
+        <w:t>information about user</w:t>
+      </w:r>
+      <w:r>
+        <w:rPr>
+          <w:lang w:val="en-US"/>
+        </w:rPr>
+        <w:t>’s</w:t>
+      </w:r>
+      <w:r>
+        <w:rPr>
+          <w:lang w:val="en-US"/>
+        </w:rPr>
+        <w:t xml:space="preserve"> receipt, </w:t>
+      </w:r>
+      <w:r>
+        <w:rPr>
+          <w:lang w:val="en-US"/>
+        </w:rPr>
+        <w:t xml:space="preserve">account </w:t>
+      </w:r>
+      <w:r>
+        <w:rPr>
+          <w:lang w:val="en-US"/>
+        </w:rPr>
+        <w:t>information, trip</w:t>
+      </w:r>
+      <w:r>
+        <w:rPr>
+          <w:lang w:val="en-US"/>
+        </w:rPr>
+        <w:t>s</w:t>
+      </w:r>
+      <w:r>
+        <w:rPr>
+          <w:lang w:val="en-US"/>
+        </w:rPr>
+        <w:t>, booking etc. Therefore, the main</w:t>
+      </w:r>
+      <w:r>
+        <w:rPr>
+          <w:lang w:val="en-US"/>
+        </w:rPr>
+        <w:t xml:space="preserve"> </w:t>
+      </w:r>
+      <w:r>
+        <w:rPr>
+          <w:lang w:val="en-US"/>
+        </w:rPr>
+        <w:t>System and the third part</w:t>
+      </w:r>
+      <w:r>
+        <w:rPr>
+          <w:lang w:val="en-US"/>
+        </w:rPr>
+        <w:t>y</w:t>
+      </w:r>
+      <w:r>
+        <w:rPr>
+          <w:lang w:val="en-US"/>
+        </w:rPr>
+        <w:t xml:space="preserve"> system communicates </w:t>
+      </w:r>
+      <w:r>
+        <w:rPr>
+          <w:lang w:val="en-US"/>
+        </w:rPr>
+        <w:t>synchronously with the old data</w:t>
+      </w:r>
+      <w:r>
+        <w:rPr>
+          <w:lang w:val="en-US"/>
+        </w:rPr>
+        <w:t xml:space="preserve">base to extract </w:t>
+      </w:r>
+      <w:r>
+        <w:rPr>
+          <w:lang w:val="en-US"/>
+        </w:rPr>
+        <w:t xml:space="preserve">the right </w:t>
+      </w:r>
+      <w:r>
+        <w:rPr>
+          <w:lang w:val="en-US"/>
+        </w:rPr>
+        <w:t>information when needed.</w:t>
       </w:r>
     </w:p>
     <w:p>
@@ -4231,150 +5039,14 @@
           <w:lang w:val="en-US"/>
         </w:rPr>
       </w:pPr>
-      <w:bookmarkStart w:id="10" w:name="_Toc468701620"/>
-      <w:r>
-        <w:rPr>
-          <w:lang w:val="en-US"/>
-        </w:rPr>
-        <w:t>2.2 High level components and their interaction</w:t>
+      <w:bookmarkStart w:id="10" w:name="_Toc468823765"/>
+      <w:r>
+        <w:rPr>
+          <w:lang w:val="en-US"/>
+        </w:rPr>
+        <w:t>2.3 Component view</w:t>
       </w:r>
       <w:bookmarkEnd w:id="10"/>
-    </w:p>
-    <w:p>
-      <w:pPr>
-        <w:rPr>
-          <w:lang w:val="en-US"/>
-        </w:rPr>
-      </w:pPr>
-      <w:r>
-        <w:rPr>
-          <w:lang w:val="en-US"/>
-        </w:rPr>
-        <w:t>[immagine del component interactions]</w:t>
-      </w:r>
-    </w:p>
-    <w:p>
-      <w:pPr>
-        <w:jc w:val="both"/>
-        <w:rPr>
-          <w:lang w:val="en-US"/>
-        </w:rPr>
-      </w:pPr>
-      <w:r>
-        <w:rPr>
-          <w:lang w:val="en-US"/>
-        </w:rPr>
-        <w:t>Our system has four</w:t>
-      </w:r>
-      <w:r>
-        <w:rPr>
-          <w:lang w:val="en-US"/>
-        </w:rPr>
-        <w:t xml:space="preserve"> </w:t>
-      </w:r>
-      <w:r>
-        <w:rPr>
-          <w:lang w:val="en-US"/>
-        </w:rPr>
-        <w:t>components that</w:t>
-      </w:r>
-      <w:r>
-        <w:rPr>
-          <w:lang w:val="en-US"/>
-        </w:rPr>
-        <w:t xml:space="preserve"> are </w:t>
-      </w:r>
-      <w:r>
-        <w:rPr>
-          <w:lang w:val="en-US"/>
-        </w:rPr>
-        <w:t>the central system application, the client, the database and the car system. These communicate with the fifth component that is the third party system through the central system (they share the same database located in the Database server in order to give to both the same information about cars).</w:t>
-      </w:r>
-    </w:p>
-    <w:p>
-      <w:pPr>
-        <w:jc w:val="both"/>
-        <w:rPr>
-          <w:lang w:val="en-US"/>
-        </w:rPr>
-      </w:pPr>
-      <w:r>
-        <w:rPr>
-          <w:lang w:val="en-US"/>
-        </w:rPr>
-        <w:t>Users can send any type of message from the mobile application e.g. reservation message, support message and some others: central system handles all the incoming messages from all the clients and respond to everyone with a certain response. In order to allow users to do different actions simultaneously, the system is asynchronous so the communication has a certain delay due to the elaboration of multiple requests. The communication between these two components is</w:t>
-      </w:r>
-      <w:r>
-        <w:rPr>
-          <w:lang w:val="en-US"/>
-        </w:rPr>
-        <w:t xml:space="preserve"> bilateral so it allows system to send back messages to users, too.</w:t>
-      </w:r>
-    </w:p>
-    <w:p>
-      <w:pPr>
-        <w:jc w:val="both"/>
-        <w:rPr>
-          <w:lang w:val="en-US"/>
-        </w:rPr>
-      </w:pPr>
-      <w:r>
-        <w:rPr>
-          <w:lang w:val="en-US"/>
-        </w:rPr>
-        <w:lastRenderedPageBreak/>
-        <w:t>The Car component communicates only with the central system and the communication is only in one direction: the car component acts like a passive element and it has only the task to send all the information retrieved with sensors (GPS included) and buttons to the system.</w:t>
-      </w:r>
-    </w:p>
-    <w:p>
-      <w:pPr>
-        <w:jc w:val="both"/>
-        <w:rPr>
-          <w:lang w:val="en-US"/>
-        </w:rPr>
-      </w:pPr>
-      <w:r>
-        <w:rPr>
-          <w:lang w:val="en-US"/>
-        </w:rPr>
-        <w:t xml:space="preserve">The third party system, as explained previously in the RASD, fulfills all the tasks linked to car sharing “bureaucracy” such as fine delivery to users, car maintenance, </w:t>
-      </w:r>
-      <w:r>
-        <w:rPr>
-          <w:lang w:val="en-US"/>
-        </w:rPr>
-        <w:t>user support etc. It communicates only with the database that is shared between the two systems: in this way, in order to retrieve all the information about users, it queries the database directly without asking anything to the main system. We decided to use this type of communication to facilitate the installation of the new system and to maximize the compatibility with the already existing system.</w:t>
-      </w:r>
-    </w:p>
-    <w:p>
-      <w:pPr>
-        <w:jc w:val="both"/>
-        <w:rPr>
-          <w:lang w:val="en-US"/>
-        </w:rPr>
-      </w:pPr>
-      <w:r>
-        <w:rPr>
-          <w:lang w:val="en-US"/>
-        </w:rPr>
-        <w:t>Last but not least, the database component contains all information that is useful for both system such as car position at switch off, car data for maintenance, last user at switch of and so on (particularly, these attributes are useful for the system to show the cars in recovery state, the cars that have to be maintained and fine delivery to the users that got them).</w:t>
-      </w:r>
-    </w:p>
-    <w:p>
-      <w:pPr>
-        <w:pStyle w:val="Titolo2"/>
-        <w:rPr>
-          <w:lang w:val="en-US"/>
-        </w:rPr>
-      </w:pPr>
-      <w:bookmarkStart w:id="11" w:name="_Toc468701621"/>
-      <w:r>
-        <w:rPr>
-          <w:lang w:val="en-US"/>
-        </w:rPr>
-        <w:t>2.3 Component view</w:t>
-      </w:r>
-      <w:bookmarkEnd w:id="11"/>
     </w:p>
     <w:p>
       <w:pPr>
@@ -4604,13 +5276,42 @@
           <w:lang w:val="en-US"/>
         </w:rPr>
       </w:pPr>
-      <w:bookmarkStart w:id="12" w:name="_Toc468701622"/>
+      <w:bookmarkStart w:id="11" w:name="_Toc468823766"/>
       <w:r>
         <w:rPr>
           <w:lang w:val="en-US"/>
         </w:rPr>
         <w:t>2.4 Deploying view</w:t>
       </w:r>
+      <w:bookmarkEnd w:id="11"/>
+    </w:p>
+    <w:p>
+      <w:pPr>
+        <w:rPr>
+          <w:lang w:val="en-US"/>
+        </w:rPr>
+      </w:pPr>
+      <w:r>
+        <w:rPr>
+          <w:lang w:val="en-US"/>
+        </w:rPr>
+        <w:t>[immagine del deployment ed eventuale descrizione]</w:t>
+      </w:r>
+    </w:p>
+    <w:p>
+      <w:pPr>
+        <w:pStyle w:val="Titolo2"/>
+        <w:rPr>
+          <w:lang w:val="en-US"/>
+        </w:rPr>
+      </w:pPr>
+      <w:bookmarkStart w:id="12" w:name="_Toc468823767"/>
+      <w:r>
+        <w:rPr>
+          <w:lang w:val="en-US"/>
+        </w:rPr>
+        <w:t>2.5 Runtime view</w:t>
+      </w:r>
       <w:bookmarkEnd w:id="12"/>
     </w:p>
     <w:p>
@@ -4623,7 +5324,7 @@
         <w:rPr>
           <w:lang w:val="en-US"/>
         </w:rPr>
-        <w:t>[immagine del deployment ed eventuale descrizione]</w:t>
+        <w:t>[immagini dei sequence e spiegazione del funzionamento]</w:t>
       </w:r>
     </w:p>
     <w:p>
@@ -4633,12 +5334,13 @@
           <w:lang w:val="en-US"/>
         </w:rPr>
       </w:pPr>
-      <w:bookmarkStart w:id="13" w:name="_Toc468701623"/>
-      <w:r>
-        <w:rPr>
-          <w:lang w:val="en-US"/>
-        </w:rPr>
-        <w:t>2.5 Runtime view</w:t>
+      <w:bookmarkStart w:id="13" w:name="_Toc468823768"/>
+      <w:r>
+        <w:rPr>
+          <w:lang w:val="en-US"/>
+        </w:rPr>
+        <w:lastRenderedPageBreak/>
+        <w:t>2.6 Component interfaces</w:t>
       </w:r>
       <w:bookmarkEnd w:id="13"/>
     </w:p>
@@ -4652,7 +5354,7 @@
         <w:rPr>
           <w:lang w:val="en-US"/>
         </w:rPr>
-        <w:t>[immagini dei sequence e spiegazione del funzionamento]</w:t>
+        <w:t>[immagine component interfaces]</w:t>
       </w:r>
     </w:p>
     <w:p>
@@ -4662,12 +5364,12 @@
           <w:lang w:val="en-US"/>
         </w:rPr>
       </w:pPr>
-      <w:bookmarkStart w:id="14" w:name="_Toc468701624"/>
-      <w:r>
-        <w:rPr>
-          <w:lang w:val="en-US"/>
-        </w:rPr>
-        <w:t>2.6 Component interfaces</w:t>
+      <w:bookmarkStart w:id="14" w:name="_Toc468823769"/>
+      <w:r>
+        <w:rPr>
+          <w:lang w:val="en-US"/>
+        </w:rPr>
+        <w:t>2.7 Selected architectural styles and patterns</w:t>
       </w:r>
       <w:bookmarkEnd w:id="14"/>
     </w:p>
@@ -4681,86 +5383,951 @@
         <w:rPr>
           <w:lang w:val="en-US"/>
         </w:rPr>
-        <w:t>[immagine component interfaces]</w:t>
-      </w:r>
+        <w:t>[immagine class diagram]</w:t>
+      </w:r>
+    </w:p>
+    <w:p>
+      <w:pPr>
+        <w:pStyle w:val="Titolo3"/>
+        <w:rPr>
+          <w:lang w:val="en-US"/>
+        </w:rPr>
+      </w:pPr>
+      <w:bookmarkStart w:id="15" w:name="_Toc468823770"/>
+      <w:r>
+        <w:rPr>
+          <w:lang w:val="en-US"/>
+        </w:rPr>
+        <w:t>2.7.1 Overall architecture</w:t>
+      </w:r>
+      <w:bookmarkEnd w:id="15"/>
+    </w:p>
+    <w:p>
+      <w:pPr>
+        <w:pStyle w:val="Titolo3"/>
+        <w:rPr>
+          <w:lang w:val="en-US"/>
+        </w:rPr>
+      </w:pPr>
+      <w:bookmarkStart w:id="16" w:name="_Toc468823771"/>
+      <w:r>
+        <w:rPr>
+          <w:lang w:val="en-US"/>
+        </w:rPr>
+        <w:t>2.7.2 Protocols</w:t>
+      </w:r>
+      <w:bookmarkEnd w:id="16"/>
+    </w:p>
+    <w:p>
+      <w:pPr>
+        <w:pStyle w:val="Titolo3"/>
+        <w:rPr>
+          <w:lang w:val="en-US"/>
+        </w:rPr>
+      </w:pPr>
+      <w:bookmarkStart w:id="17" w:name="_Toc468823772"/>
+      <w:r>
+        <w:rPr>
+          <w:lang w:val="en-US"/>
+        </w:rPr>
+        <w:t>2.7.3 Design patterns</w:t>
+      </w:r>
+      <w:bookmarkEnd w:id="17"/>
     </w:p>
     <w:p>
       <w:pPr>
         <w:pStyle w:val="Titolo2"/>
-        <w:rPr>
-          <w:lang w:val="en-US"/>
-        </w:rPr>
-      </w:pPr>
-      <w:bookmarkStart w:id="15" w:name="_Toc468701625"/>
+        <w:numPr>
+          <w:ilvl w:val="1"/>
+          <w:numId w:val="21"/>
+        </w:numPr>
+        <w:rPr>
+          <w:lang w:val="en-US"/>
+        </w:rPr>
+      </w:pPr>
+      <w:bookmarkStart w:id="18" w:name="_Toc468823773"/>
+      <w:r>
+        <w:rPr>
+          <w:lang w:val="en-US"/>
+        </w:rPr>
+        <w:t>Other design decisions</w:t>
+      </w:r>
+      <w:bookmarkEnd w:id="18"/>
+    </w:p>
+    <w:p>
+      <w:pPr>
+        <w:pStyle w:val="Titolo1"/>
+        <w:numPr>
+          <w:ilvl w:val="0"/>
+          <w:numId w:val="6"/>
+        </w:numPr>
+        <w:rPr>
+          <w:lang w:val="en-US"/>
+        </w:rPr>
+      </w:pPr>
+      <w:bookmarkStart w:id="19" w:name="_Toc468823774"/>
+      <w:r>
+        <w:rPr>
+          <w:lang w:val="en-US"/>
+        </w:rPr>
+        <w:t>ALGORITHM DESIGN</w:t>
+      </w:r>
+      <w:bookmarkEnd w:id="19"/>
+    </w:p>
+    <w:p>
+      <w:pPr>
+        <w:pStyle w:val="Titolo1"/>
+        <w:numPr>
+          <w:ilvl w:val="0"/>
+          <w:numId w:val="6"/>
+        </w:numPr>
+        <w:rPr>
+          <w:lang w:val="en-US"/>
+        </w:rPr>
+      </w:pPr>
+      <w:bookmarkStart w:id="20" w:name="_Toc468823775"/>
+      <w:r>
+        <w:rPr>
+          <w:lang w:val="en-US"/>
+        </w:rPr>
+        <w:t>USER INTERFACE DESIGN</w:t>
+      </w:r>
+      <w:bookmarkEnd w:id="20"/>
+    </w:p>
+    <w:p>
+      <w:pPr>
+        <w:rPr>
+          <w:lang w:val="en-US"/>
+        </w:rPr>
+      </w:pPr>
+      <w:r>
+        <w:rPr>
+          <w:lang w:val="en-US"/>
+        </w:rPr>
+        <w:t>The User Interface Mockups are already included in the RASD at section 3.2.</w:t>
+      </w:r>
+      <w:bookmarkStart w:id="21" w:name="_GoBack"/>
+      <w:bookmarkEnd w:id="21"/>
+    </w:p>
+    <w:p>
+      <w:pPr>
+        <w:pStyle w:val="Titolo1"/>
+        <w:rPr>
+          <w:lang w:val="en-US"/>
+        </w:rPr>
+      </w:pPr>
+      <w:bookmarkStart w:id="22" w:name="_Toc468823776"/>
+      <w:r>
+        <w:rPr>
+          <w:lang w:val="en-US"/>
+        </w:rPr>
+        <w:t xml:space="preserve">5 </w:t>
+      </w:r>
+      <w:r>
+        <w:rPr>
+          <w:lang w:val="en-US"/>
+        </w:rPr>
+        <w:t>REQUIREMENTS TRACEABILITY</w:t>
+      </w:r>
+      <w:bookmarkEnd w:id="22"/>
+    </w:p>
+    <w:p>
+      <w:pPr>
+        <w:rPr>
+          <w:lang w:val="en-US"/>
+        </w:rPr>
+      </w:pPr>
+      <w:r>
+        <w:rPr>
+          <w:lang w:val="en-US"/>
+        </w:rPr>
+        <w:t>The system has to fulfill the goals defined previously in the RASD. We put a list below that contains all the goals defined previously but in a shorter shape with every component that fulfills them one by one.</w:t>
+      </w:r>
+    </w:p>
+    <w:p>
+      <w:pPr>
+        <w:pStyle w:val="Paragrafoelenco"/>
+        <w:numPr>
+          <w:ilvl w:val="0"/>
+          <w:numId w:val="20"/>
+        </w:numPr>
+        <w:rPr>
+          <w:lang w:val="en-US"/>
+        </w:rPr>
+      </w:pPr>
+      <w:r>
+        <w:rPr>
+          <w:lang w:val="en-US"/>
+        </w:rPr>
+        <w:t>[G1] Users must have the possibility to register to the system;</w:t>
+      </w:r>
+    </w:p>
+    <w:p>
+      <w:pPr>
+        <w:pStyle w:val="Paragrafoelenco"/>
+        <w:numPr>
+          <w:ilvl w:val="1"/>
+          <w:numId w:val="20"/>
+        </w:numPr>
+        <w:rPr>
+          <w:lang w:val="en-US"/>
+        </w:rPr>
+      </w:pPr>
+      <w:r>
+        <w:rPr>
+          <w:lang w:val="en-US"/>
+        </w:rPr>
+        <w:t>UserAPP.AuthenticationManager.Registration</w:t>
+      </w:r>
+      <w:r>
+        <w:rPr>
+          <w:lang w:val="en-US"/>
+        </w:rPr>
+        <w:t>;</w:t>
+      </w:r>
+    </w:p>
+    <w:p>
+      <w:pPr>
+        <w:pStyle w:val="Paragrafoelenco"/>
+        <w:numPr>
+          <w:ilvl w:val="1"/>
+          <w:numId w:val="20"/>
+        </w:numPr>
+        <w:rPr>
+          <w:lang w:val="en-US"/>
+        </w:rPr>
+      </w:pPr>
+      <w:r>
+        <w:rPr>
+          <w:lang w:val="en-US"/>
+        </w:rPr>
+        <w:t>System.UserManager.UserRegistration;</w:t>
+      </w:r>
+    </w:p>
+    <w:p>
+      <w:pPr>
+        <w:pStyle w:val="Paragrafoelenco"/>
+        <w:numPr>
+          <w:ilvl w:val="1"/>
+          <w:numId w:val="20"/>
+        </w:numPr>
+        <w:rPr>
+          <w:lang w:val="en-US"/>
+        </w:rPr>
+      </w:pPr>
+      <w:r>
+        <w:rPr>
+          <w:lang w:val="en-US"/>
+        </w:rPr>
+        <w:t>System.DataManagement;</w:t>
+      </w:r>
+    </w:p>
+    <w:p>
+      <w:pPr>
+        <w:pStyle w:val="Paragrafoelenco"/>
+        <w:numPr>
+          <w:ilvl w:val="1"/>
+          <w:numId w:val="20"/>
+        </w:numPr>
+        <w:rPr>
+          <w:lang w:val="en-US"/>
+        </w:rPr>
+      </w:pPr>
+      <w:r>
+        <w:rPr>
+          <w:lang w:val="en-US"/>
+        </w:rPr>
+        <w:t>Database</w:t>
+      </w:r>
+    </w:p>
+    <w:p>
+      <w:pPr>
+        <w:pStyle w:val="Paragrafoelenco"/>
+        <w:numPr>
+          <w:ilvl w:val="0"/>
+          <w:numId w:val="20"/>
+        </w:numPr>
+        <w:rPr>
+          <w:lang w:val="en-US"/>
+        </w:rPr>
+      </w:pPr>
+      <w:r>
+        <w:rPr>
+          <w:lang w:val="en-US"/>
+        </w:rPr>
+        <w:t>[G2] The user can select the parking lot from a subset of them where to pick the car;</w:t>
+      </w:r>
+    </w:p>
+    <w:p>
+      <w:pPr>
+        <w:pStyle w:val="Paragrafoelenco"/>
+        <w:numPr>
+          <w:ilvl w:val="1"/>
+          <w:numId w:val="20"/>
+        </w:numPr>
+        <w:rPr>
+          <w:lang w:val="en-US"/>
+        </w:rPr>
+      </w:pPr>
+      <w:r>
+        <w:rPr>
+          <w:lang w:val="en-US"/>
+        </w:rPr>
+        <w:t>UserAPP.ReservationManager.ReservationCreation;</w:t>
+      </w:r>
+    </w:p>
+    <w:p>
+      <w:pPr>
+        <w:pStyle w:val="Paragrafoelenco"/>
+        <w:numPr>
+          <w:ilvl w:val="1"/>
+          <w:numId w:val="20"/>
+        </w:numPr>
+        <w:rPr>
+          <w:lang w:val="en-US"/>
+        </w:rPr>
+      </w:pPr>
+      <w:r>
+        <w:rPr>
+          <w:lang w:val="en-US"/>
+        </w:rPr>
+        <w:t>System.ReservationManager.ReservationManager;</w:t>
+      </w:r>
+    </w:p>
+    <w:p>
+      <w:pPr>
+        <w:pStyle w:val="Paragrafoelenco"/>
+        <w:numPr>
+          <w:ilvl w:val="1"/>
+          <w:numId w:val="20"/>
+        </w:numPr>
+        <w:rPr>
+          <w:lang w:val="en-US"/>
+        </w:rPr>
+      </w:pPr>
+      <w:r>
+        <w:rPr>
+          <w:lang w:val="en-US"/>
+        </w:rPr>
+        <w:t>System.ReservationManager.BookingManager;</w:t>
+      </w:r>
+    </w:p>
+    <w:p>
+      <w:pPr>
+        <w:pStyle w:val="Paragrafoelenco"/>
+        <w:numPr>
+          <w:ilvl w:val="1"/>
+          <w:numId w:val="20"/>
+        </w:numPr>
+        <w:rPr>
+          <w:lang w:val="en-US"/>
+        </w:rPr>
+      </w:pPr>
+      <w:r>
+        <w:rPr>
+          <w:lang w:val="en-US"/>
+        </w:rPr>
+        <w:t>Car.GPS;</w:t>
+      </w:r>
+    </w:p>
+    <w:p>
+      <w:pPr>
+        <w:pStyle w:val="Paragrafoelenco"/>
+        <w:numPr>
+          <w:ilvl w:val="0"/>
+          <w:numId w:val="20"/>
+        </w:numPr>
+        <w:rPr>
+          <w:lang w:val="en-US"/>
+        </w:rPr>
+      </w:pPr>
+      <w:r>
+        <w:rPr>
+          <w:lang w:val="en-US"/>
+        </w:rPr>
+        <w:t>[G3] The user will be able to reserve a car for up to one hour from the pickup, from the list of the available ones in the selected parking lot;</w:t>
+      </w:r>
+    </w:p>
+    <w:p>
+      <w:pPr>
+        <w:pStyle w:val="Paragrafoelenco"/>
+        <w:numPr>
+          <w:ilvl w:val="1"/>
+          <w:numId w:val="20"/>
+        </w:numPr>
+        <w:rPr>
+          <w:lang w:val="en-US"/>
+        </w:rPr>
+      </w:pPr>
+      <w:r>
+        <w:rPr>
+          <w:lang w:val="en-US"/>
+        </w:rPr>
+        <w:t>System.ReservationManager.ReservationManager;</w:t>
+      </w:r>
+    </w:p>
+    <w:p>
+      <w:pPr>
+        <w:pStyle w:val="Paragrafoelenco"/>
+        <w:numPr>
+          <w:ilvl w:val="1"/>
+          <w:numId w:val="20"/>
+        </w:numPr>
+        <w:rPr>
+          <w:lang w:val="en-US"/>
+        </w:rPr>
+      </w:pPr>
+      <w:r>
+        <w:rPr>
+          <w:lang w:val="en-US"/>
+        </w:rPr>
+        <w:t>System.ReservationManager.BookingManager;</w:t>
+      </w:r>
+    </w:p>
+    <w:p>
+      <w:pPr>
+        <w:pStyle w:val="Paragrafoelenco"/>
+        <w:numPr>
+          <w:ilvl w:val="1"/>
+          <w:numId w:val="20"/>
+        </w:numPr>
+        <w:rPr>
+          <w:lang w:val="en-US"/>
+        </w:rPr>
+      </w:pPr>
+      <w:r>
+        <w:rPr>
+          <w:lang w:val="en-US"/>
+        </w:rPr>
+        <w:t>Car.GPS;</w:t>
+      </w:r>
+    </w:p>
+    <w:p>
+      <w:pPr>
+        <w:pStyle w:val="Paragrafoelenco"/>
+        <w:numPr>
+          <w:ilvl w:val="1"/>
+          <w:numId w:val="20"/>
+        </w:numPr>
+        <w:rPr>
+          <w:lang w:val="en-US"/>
+        </w:rPr>
+      </w:pPr>
       <w:r>
         <w:rPr>
           <w:lang w:val="en-US"/>
         </w:rPr>
         <w:lastRenderedPageBreak/>
-        <w:t>2.7 Selected architectural styles and patterns</w:t>
-      </w:r>
-      <w:bookmarkEnd w:id="15"/>
-    </w:p>
-    <w:p>
-      <w:pPr>
-        <w:rPr>
-          <w:lang w:val="en-US"/>
-        </w:rPr>
-      </w:pPr>
-      <w:r>
-        <w:rPr>
-          <w:lang w:val="en-US"/>
-        </w:rPr>
-        <w:t>[immagine class diagram]</w:t>
-      </w:r>
-    </w:p>
-    <w:p>
-      <w:pPr>
-        <w:pStyle w:val="Titolo3"/>
-        <w:rPr>
-          <w:lang w:val="en-US"/>
-        </w:rPr>
-      </w:pPr>
-      <w:bookmarkStart w:id="16" w:name="_Toc468701626"/>
-      <w:r>
-        <w:rPr>
-          <w:lang w:val="en-US"/>
-        </w:rPr>
-        <w:t>2.7.1 Overall architecture</w:t>
-      </w:r>
-      <w:bookmarkEnd w:id="16"/>
-    </w:p>
-    <w:p>
-      <w:pPr>
-        <w:pStyle w:val="Titolo3"/>
-        <w:rPr>
-          <w:lang w:val="en-US"/>
-        </w:rPr>
-      </w:pPr>
-      <w:bookmarkStart w:id="17" w:name="_Toc468701627"/>
-      <w:r>
-        <w:rPr>
-          <w:lang w:val="en-US"/>
-        </w:rPr>
-        <w:t>2.7.2 Protocols</w:t>
-      </w:r>
-      <w:bookmarkEnd w:id="17"/>
-    </w:p>
-    <w:p>
-      <w:pPr>
-        <w:pStyle w:val="Titolo3"/>
-        <w:rPr>
-          <w:lang w:val="en-US"/>
-        </w:rPr>
-      </w:pPr>
-      <w:bookmarkStart w:id="18" w:name="_Toc468701628"/>
-      <w:r>
-        <w:rPr>
-          <w:lang w:val="en-US"/>
-        </w:rPr>
-        <w:t>2.7.3 Design patterns</w:t>
-      </w:r>
-      <w:bookmarkEnd w:id="18"/>
+        <w:t>System.DataManagement;</w:t>
+      </w:r>
+    </w:p>
+    <w:p>
+      <w:pPr>
+        <w:pStyle w:val="Paragrafoelenco"/>
+        <w:numPr>
+          <w:ilvl w:val="1"/>
+          <w:numId w:val="20"/>
+        </w:numPr>
+        <w:rPr>
+          <w:lang w:val="en-US"/>
+        </w:rPr>
+      </w:pPr>
+      <w:r>
+        <w:rPr>
+          <w:lang w:val="en-US"/>
+        </w:rPr>
+        <w:t>Database;</w:t>
+      </w:r>
+    </w:p>
+    <w:p>
+      <w:pPr>
+        <w:pStyle w:val="Paragrafoelenco"/>
+        <w:numPr>
+          <w:ilvl w:val="0"/>
+          <w:numId w:val="20"/>
+        </w:numPr>
+        <w:rPr>
+          <w:lang w:val="en-US"/>
+        </w:rPr>
+      </w:pPr>
+      <w:r>
+        <w:rPr>
+          <w:lang w:val="en-US"/>
+        </w:rPr>
+        <w:t>[G4] The system must control that every reserved car will be picked in the time range;</w:t>
+      </w:r>
+    </w:p>
+    <w:p>
+      <w:pPr>
+        <w:pStyle w:val="Paragrafoelenco"/>
+        <w:numPr>
+          <w:ilvl w:val="1"/>
+          <w:numId w:val="20"/>
+        </w:numPr>
+        <w:rPr>
+          <w:lang w:val="en-US"/>
+        </w:rPr>
+      </w:pPr>
+      <w:r>
+        <w:rPr>
+          <w:lang w:val="en-US"/>
+        </w:rPr>
+        <w:t>UserAPP.UtilityUserManager.UnlockCarManager;</w:t>
+      </w:r>
+    </w:p>
+    <w:p>
+      <w:pPr>
+        <w:pStyle w:val="Paragrafoelenco"/>
+        <w:numPr>
+          <w:ilvl w:val="1"/>
+          <w:numId w:val="20"/>
+        </w:numPr>
+        <w:rPr>
+          <w:lang w:val="en-US"/>
+        </w:rPr>
+      </w:pPr>
+      <w:r>
+        <w:rPr>
+          <w:lang w:val="en-US"/>
+        </w:rPr>
+        <w:t>UserAPP.UtilityUserManager.NotificationReader;</w:t>
+      </w:r>
+    </w:p>
+    <w:p>
+      <w:pPr>
+        <w:pStyle w:val="Paragrafoelenco"/>
+        <w:numPr>
+          <w:ilvl w:val="1"/>
+          <w:numId w:val="20"/>
+        </w:numPr>
+        <w:rPr>
+          <w:lang w:val="en-US"/>
+        </w:rPr>
+      </w:pPr>
+      <w:r>
+        <w:rPr>
+          <w:lang w:val="en-US"/>
+        </w:rPr>
+        <w:t>System.ReservationManager.ReservationManager;</w:t>
+      </w:r>
+    </w:p>
+    <w:p>
+      <w:pPr>
+        <w:pStyle w:val="Paragrafoelenco"/>
+        <w:numPr>
+          <w:ilvl w:val="1"/>
+          <w:numId w:val="20"/>
+        </w:numPr>
+        <w:rPr>
+          <w:lang w:val="en-US"/>
+        </w:rPr>
+      </w:pPr>
+      <w:r>
+        <w:rPr>
+          <w:lang w:val="en-US"/>
+        </w:rPr>
+        <w:t>System.ReservationManager.BookingManager;</w:t>
+      </w:r>
+    </w:p>
+    <w:p>
+      <w:pPr>
+        <w:pStyle w:val="Paragrafoelenco"/>
+        <w:numPr>
+          <w:ilvl w:val="1"/>
+          <w:numId w:val="20"/>
+        </w:numPr>
+        <w:rPr>
+          <w:lang w:val="en-US"/>
+        </w:rPr>
+      </w:pPr>
+      <w:r>
+        <w:rPr>
+          <w:lang w:val="en-US"/>
+        </w:rPr>
+        <w:t>System.ReservationManager.UnlockCarManager;</w:t>
+      </w:r>
+    </w:p>
+    <w:p>
+      <w:pPr>
+        <w:pStyle w:val="Paragrafoelenco"/>
+        <w:numPr>
+          <w:ilvl w:val="1"/>
+          <w:numId w:val="20"/>
+        </w:numPr>
+        <w:rPr>
+          <w:lang w:val="en-US"/>
+        </w:rPr>
+      </w:pPr>
+      <w:r>
+        <w:rPr>
+          <w:lang w:val="en-US"/>
+        </w:rPr>
+        <w:t>Car.SensorManager.UnlockCar;</w:t>
+      </w:r>
+    </w:p>
+    <w:p>
+      <w:pPr>
+        <w:pStyle w:val="Paragrafoelenco"/>
+        <w:numPr>
+          <w:ilvl w:val="0"/>
+          <w:numId w:val="20"/>
+        </w:numPr>
+        <w:rPr>
+          <w:lang w:val="en-US"/>
+        </w:rPr>
+      </w:pPr>
+      <w:r>
+        <w:rPr>
+          <w:lang w:val="en-US"/>
+        </w:rPr>
+        <w:t>[G5] The system must charge the user by a certain amount of Euros per minute;</w:t>
+      </w:r>
+    </w:p>
+    <w:p>
+      <w:pPr>
+        <w:pStyle w:val="Paragrafoelenco"/>
+        <w:numPr>
+          <w:ilvl w:val="1"/>
+          <w:numId w:val="20"/>
+        </w:numPr>
+        <w:rPr>
+          <w:lang w:val="en-US"/>
+        </w:rPr>
+      </w:pPr>
+      <w:r>
+        <w:rPr>
+          <w:lang w:val="en-US"/>
+        </w:rPr>
+        <w:t>Car.GPS;</w:t>
+      </w:r>
+    </w:p>
+    <w:p>
+      <w:pPr>
+        <w:pStyle w:val="Paragrafoelenco"/>
+        <w:numPr>
+          <w:ilvl w:val="1"/>
+          <w:numId w:val="20"/>
+        </w:numPr>
+        <w:rPr>
+          <w:lang w:val="en-US"/>
+        </w:rPr>
+      </w:pPr>
+      <w:r>
+        <w:rPr>
+          <w:lang w:val="en-US"/>
+        </w:rPr>
+        <w:t>Car.SensorManager.UnlockCar;</w:t>
+      </w:r>
+    </w:p>
+    <w:p>
+      <w:pPr>
+        <w:pStyle w:val="Paragrafoelenco"/>
+        <w:numPr>
+          <w:ilvl w:val="1"/>
+          <w:numId w:val="20"/>
+        </w:numPr>
+        <w:rPr>
+          <w:lang w:val="en-US"/>
+        </w:rPr>
+      </w:pPr>
+      <w:r>
+        <w:rPr>
+          <w:lang w:val="en-US"/>
+        </w:rPr>
+        <w:t>System.ReservationManager.UnlockCarManager;</w:t>
+      </w:r>
+    </w:p>
+    <w:p>
+      <w:pPr>
+        <w:pStyle w:val="Paragrafoelenco"/>
+        <w:numPr>
+          <w:ilvl w:val="1"/>
+          <w:numId w:val="20"/>
+        </w:numPr>
+        <w:rPr>
+          <w:lang w:val="en-US"/>
+        </w:rPr>
+      </w:pPr>
+      <w:r>
+        <w:rPr>
+          <w:lang w:val="en-US"/>
+        </w:rPr>
+        <w:t>System.ReservationManager.PaymentManager;</w:t>
+      </w:r>
+    </w:p>
+    <w:p>
+      <w:pPr>
+        <w:pStyle w:val="Paragrafoelenco"/>
+        <w:numPr>
+          <w:ilvl w:val="1"/>
+          <w:numId w:val="20"/>
+        </w:numPr>
+        <w:rPr>
+          <w:lang w:val="en-US"/>
+        </w:rPr>
+      </w:pPr>
+      <w:r>
+        <w:rPr>
+          <w:lang w:val="en-US"/>
+        </w:rPr>
+        <w:t>UserAPP.UtilityUserManager.Payment;</w:t>
+      </w:r>
+    </w:p>
+    <w:p>
+      <w:pPr>
+        <w:pStyle w:val="Paragrafoelenco"/>
+        <w:numPr>
+          <w:ilvl w:val="0"/>
+          <w:numId w:val="20"/>
+        </w:numPr>
+        <w:rPr>
+          <w:lang w:val="en-US"/>
+        </w:rPr>
+      </w:pPr>
+      <w:r>
+        <w:rPr>
+          <w:lang w:val="en-US"/>
+        </w:rPr>
+        <w:t>[G6] The system must provide the user the possibility to select the money saving mode;</w:t>
+      </w:r>
+    </w:p>
+    <w:p>
+      <w:pPr>
+        <w:pStyle w:val="Paragrafoelenco"/>
+        <w:numPr>
+          <w:ilvl w:val="1"/>
+          <w:numId w:val="20"/>
+        </w:numPr>
+        <w:rPr>
+          <w:lang w:val="en-US"/>
+        </w:rPr>
+      </w:pPr>
+      <w:r>
+        <w:rPr>
+          <w:lang w:val="en-US"/>
+        </w:rPr>
+        <w:t>UserAPP.ReservationManager.ReservationCreation;</w:t>
+      </w:r>
+    </w:p>
+    <w:p>
+      <w:pPr>
+        <w:pStyle w:val="Paragrafoelenco"/>
+        <w:numPr>
+          <w:ilvl w:val="1"/>
+          <w:numId w:val="20"/>
+        </w:numPr>
+        <w:rPr>
+          <w:lang w:val="en-US"/>
+        </w:rPr>
+      </w:pPr>
+      <w:r>
+        <w:rPr>
+          <w:lang w:val="en-US"/>
+        </w:rPr>
+        <w:t>System.ReservationManager.ReservationManager;</w:t>
+      </w:r>
+    </w:p>
+    <w:p>
+      <w:pPr>
+        <w:pStyle w:val="Paragrafoelenco"/>
+        <w:numPr>
+          <w:ilvl w:val="1"/>
+          <w:numId w:val="20"/>
+        </w:numPr>
+        <w:rPr>
+          <w:lang w:val="en-US"/>
+        </w:rPr>
+      </w:pPr>
+      <w:r>
+        <w:rPr>
+          <w:lang w:val="en-US"/>
+        </w:rPr>
+        <w:t>System.ReservationManager.BookingManager;</w:t>
+      </w:r>
+    </w:p>
+    <w:p>
+      <w:pPr>
+        <w:pStyle w:val="Paragrafoelenco"/>
+        <w:numPr>
+          <w:ilvl w:val="1"/>
+          <w:numId w:val="20"/>
+        </w:numPr>
+        <w:rPr>
+          <w:lang w:val="en-US"/>
+        </w:rPr>
+      </w:pPr>
+      <w:r>
+        <w:rPr>
+          <w:lang w:val="en-US"/>
+        </w:rPr>
+        <w:t>Car.GPS;</w:t>
+      </w:r>
+    </w:p>
+    <w:p>
+      <w:pPr>
+        <w:pStyle w:val="Paragrafoelenco"/>
+        <w:numPr>
+          <w:ilvl w:val="0"/>
+          <w:numId w:val="20"/>
+        </w:numPr>
+        <w:rPr>
+          <w:lang w:val="en-US"/>
+        </w:rPr>
+      </w:pPr>
+      <w:r>
+        <w:rPr>
+          <w:lang w:val="en-US"/>
+        </w:rPr>
+        <w:t>[G7] To close the bill, the user must park the car in one of the predefined parking areas.</w:t>
+      </w:r>
+    </w:p>
+    <w:p>
+      <w:pPr>
+        <w:pStyle w:val="Paragrafoelenco"/>
+        <w:numPr>
+          <w:ilvl w:val="1"/>
+          <w:numId w:val="20"/>
+        </w:numPr>
+        <w:rPr>
+          <w:lang w:val="en-US"/>
+        </w:rPr>
+      </w:pPr>
+      <w:r>
+        <w:rPr>
+          <w:lang w:val="en-US"/>
+        </w:rPr>
+        <w:t>System.ReservationManager.ReservationManager;</w:t>
+      </w:r>
+    </w:p>
+    <w:p>
+      <w:pPr>
+        <w:pStyle w:val="Paragrafoelenco"/>
+        <w:numPr>
+          <w:ilvl w:val="1"/>
+          <w:numId w:val="20"/>
+        </w:numPr>
+        <w:rPr>
+          <w:lang w:val="en-US"/>
+        </w:rPr>
+      </w:pPr>
+      <w:r>
+        <w:rPr>
+          <w:lang w:val="en-US"/>
+        </w:rPr>
+        <w:t>System.ReservationManager.BookingManager;</w:t>
+      </w:r>
+    </w:p>
+    <w:p>
+      <w:pPr>
+        <w:pStyle w:val="Paragrafoelenco"/>
+        <w:numPr>
+          <w:ilvl w:val="1"/>
+          <w:numId w:val="20"/>
+        </w:numPr>
+        <w:rPr>
+          <w:lang w:val="en-US"/>
+        </w:rPr>
+      </w:pPr>
+      <w:r>
+        <w:rPr>
+          <w:lang w:val="en-US"/>
+        </w:rPr>
+        <w:t>Car.GPS;</w:t>
+      </w:r>
+    </w:p>
+    <w:p>
+      <w:pPr>
+        <w:pStyle w:val="Paragrafoelenco"/>
+        <w:numPr>
+          <w:ilvl w:val="1"/>
+          <w:numId w:val="20"/>
+        </w:numPr>
+        <w:rPr>
+          <w:lang w:val="en-US"/>
+        </w:rPr>
+      </w:pPr>
+      <w:r>
+        <w:rPr>
+          <w:lang w:val="en-US"/>
+        </w:rPr>
+        <w:t>System.ReservationManager.PaymentManager;</w:t>
+      </w:r>
+    </w:p>
+    <w:p>
+      <w:pPr>
+        <w:pStyle w:val="Paragrafoelenco"/>
+        <w:numPr>
+          <w:ilvl w:val="1"/>
+          <w:numId w:val="20"/>
+        </w:numPr>
+        <w:rPr>
+          <w:lang w:val="en-US"/>
+        </w:rPr>
+      </w:pPr>
+      <w:r>
+        <w:rPr>
+          <w:lang w:val="en-US"/>
+        </w:rPr>
+        <w:t>UserAPP.UtilityUserManager.Payment;</w:t>
+      </w:r>
+    </w:p>
+    <w:p>
+      <w:pPr>
+        <w:pStyle w:val="Paragrafoelenco"/>
+        <w:numPr>
+          <w:ilvl w:val="1"/>
+          <w:numId w:val="20"/>
+        </w:numPr>
+        <w:rPr>
+          <w:lang w:val="en-US"/>
+        </w:rPr>
+      </w:pPr>
+      <w:r>
+        <w:rPr>
+          <w:lang w:val="en-US"/>
+        </w:rPr>
+        <w:t>System.DataManagement;</w:t>
+      </w:r>
+    </w:p>
+    <w:p>
+      <w:pPr>
+        <w:pStyle w:val="Paragrafoelenco"/>
+        <w:numPr>
+          <w:ilvl w:val="1"/>
+          <w:numId w:val="20"/>
+        </w:numPr>
+        <w:rPr>
+          <w:lang w:val="en-US"/>
+        </w:rPr>
+      </w:pPr>
+      <w:r>
+        <w:rPr>
+          <w:lang w:val="en-US"/>
+        </w:rPr>
+        <w:t>Database;</w:t>
+      </w:r>
+    </w:p>
+    <w:p>
+      <w:pPr>
+        <w:pStyle w:val="Titolo1"/>
+        <w:rPr>
+          <w:lang w:val="en-US"/>
+        </w:rPr>
+      </w:pPr>
+      <w:bookmarkStart w:id="23" w:name="_Toc468823777"/>
+      <w:r>
+        <w:rPr>
+          <w:lang w:val="en-US"/>
+        </w:rPr>
+        <w:t xml:space="preserve">6 </w:t>
+      </w:r>
+      <w:r>
+        <w:rPr>
+          <w:lang w:val="en-US"/>
+        </w:rPr>
+        <w:t>REFERENCES</w:t>
+      </w:r>
+      <w:bookmarkEnd w:id="23"/>
     </w:p>
     <w:p>
       <w:pPr>
@@ -4769,14 +6336,14 @@
           <w:lang w:val="en-US"/>
         </w:rPr>
       </w:pPr>
-      <w:bookmarkStart w:id="19" w:name="_Toc468701629"/>
-      <w:r>
-        <w:rPr>
-          <w:lang w:val="en-US"/>
-        </w:rPr>
-        <w:t>2.8 Other design decisions</w:t>
-      </w:r>
-      <w:bookmarkEnd w:id="19"/>
+      <w:bookmarkStart w:id="24" w:name="_Toc468823778"/>
+      <w:r>
+        <w:rPr>
+          <w:lang w:val="en-US"/>
+        </w:rPr>
+        <w:t>6.1 Used tools</w:t>
+      </w:r>
+      <w:bookmarkEnd w:id="24"/>
     </w:p>
     <w:p>
       <w:pPr>
@@ -4785,111 +6352,7 @@
           <w:lang w:val="en-US"/>
         </w:rPr>
       </w:pPr>
-      <w:bookmarkStart w:id="20" w:name="_Toc468701630"/>
-      <w:r>
-        <w:rPr>
-          <w:lang w:val="en-US"/>
-        </w:rPr>
-        <w:t xml:space="preserve">3 </w:t>
-      </w:r>
-      <w:r>
-        <w:rPr>
-          <w:lang w:val="en-US"/>
-        </w:rPr>
-        <w:t>ALGORITHM DESIGN</w:t>
-      </w:r>
-      <w:bookmarkEnd w:id="20"/>
-    </w:p>
-    <w:p>
-      <w:pPr>
-        <w:pStyle w:val="Titolo1"/>
-        <w:rPr>
-          <w:lang w:val="en-US"/>
-        </w:rPr>
-      </w:pPr>
-      <w:bookmarkStart w:id="21" w:name="_Toc468701631"/>
-      <w:r>
-        <w:rPr>
-          <w:lang w:val="en-US"/>
-        </w:rPr>
-        <w:t xml:space="preserve">4 </w:t>
-      </w:r>
-      <w:r>
-        <w:rPr>
-          <w:lang w:val="en-US"/>
-        </w:rPr>
-        <w:t>USER INTERFACE DESIGN</w:t>
-      </w:r>
-      <w:bookmarkEnd w:id="21"/>
-    </w:p>
-    <w:p>
-      <w:pPr>
-        <w:pStyle w:val="Titolo1"/>
-        <w:rPr>
-          <w:lang w:val="en-US"/>
-        </w:rPr>
-      </w:pPr>
-      <w:bookmarkStart w:id="22" w:name="_Toc468701632"/>
-      <w:r>
-        <w:rPr>
-          <w:lang w:val="en-US"/>
-        </w:rPr>
-        <w:t xml:space="preserve">5 </w:t>
-      </w:r>
-      <w:r>
-        <w:rPr>
-          <w:lang w:val="en-US"/>
-        </w:rPr>
-        <w:t>REQUIREMENTS TRACEABILITY</w:t>
-      </w:r>
-      <w:bookmarkEnd w:id="22"/>
-    </w:p>
-    <w:p>
-      <w:pPr>
-        <w:pStyle w:val="Titolo1"/>
-        <w:rPr>
-          <w:lang w:val="en-US"/>
-        </w:rPr>
-      </w:pPr>
-      <w:bookmarkStart w:id="23" w:name="_Toc468701633"/>
-      <w:r>
-        <w:rPr>
-          <w:lang w:val="en-US"/>
-        </w:rPr>
-        <w:t xml:space="preserve">6 </w:t>
-      </w:r>
-      <w:r>
-        <w:rPr>
-          <w:lang w:val="en-US"/>
-        </w:rPr>
-        <w:t>REFERENCES</w:t>
-      </w:r>
-      <w:bookmarkEnd w:id="23"/>
-    </w:p>
-    <w:p>
-      <w:pPr>
-        <w:pStyle w:val="Titolo2"/>
-        <w:rPr>
-          <w:lang w:val="en-US"/>
-        </w:rPr>
-      </w:pPr>
-      <w:bookmarkStart w:id="24" w:name="_Toc468701634"/>
-      <w:r>
-        <w:rPr>
-          <w:lang w:val="en-US"/>
-        </w:rPr>
-        <w:t>6.1 Used tools</w:t>
-      </w:r>
-      <w:bookmarkEnd w:id="24"/>
-    </w:p>
-    <w:p>
-      <w:pPr>
-        <w:pStyle w:val="Titolo1"/>
-        <w:rPr>
-          <w:lang w:val="en-US"/>
-        </w:rPr>
-      </w:pPr>
-      <w:bookmarkStart w:id="25" w:name="_Toc468701635"/>
+      <w:bookmarkStart w:id="25" w:name="_Toc468823779"/>
       <w:r>
         <w:rPr>
           <w:lang w:val="en-US"/>
@@ -4921,7 +6384,7 @@
       </w:pPr>
     </w:p>
     <w:sectPr>
-      <w:footerReference w:type="default" r:id="rId13"/>
+      <w:footerReference w:type="default" r:id="rId14"/>
       <w:pgSz w:w="11906" w:h="16838"/>
       <w:pgMar w:top="1417" w:right="1134" w:bottom="1134" w:left="1134" w:header="708" w:footer="708" w:gutter="0"/>
       <w:cols w:space="708"/>
@@ -5037,7 +6500,6 @@
         <w:docPartUnique/>
       </w:docPartObj>
     </w:sdtPr>
-    <w:sdtEndPr/>
     <w:sdtContent>
       <w:p>
         <w:pPr>
@@ -5057,7 +6519,7 @@
           <w:rPr>
             <w:noProof/>
           </w:rPr>
-          <w:t>6</w:t>
+          <w:t>10</w:t>
         </w:r>
         <w:r>
           <w:fldChar w:fldCharType="end"/>
@@ -5228,6 +6690,119 @@
     </w:lvl>
   </w:abstractNum>
   <w:abstractNum w:abstractNumId="1" w15:restartNumberingAfterBreak="0">
+    <w:nsid w:val="081828EB"/>
+    <w:multiLevelType w:val="hybridMultilevel"/>
+    <w:tmpl w:val="07BAB608"/>
+    <w:lvl w:ilvl="0" w:tplc="04100001">
+      <w:start w:val="1"/>
+      <w:numFmt w:val="bullet"/>
+      <w:lvlText w:val=""/>
+      <w:lvlJc w:val="left"/>
+      <w:pPr>
+        <w:ind w:left="720" w:hanging="360"/>
+      </w:pPr>
+      <w:rPr>
+        <w:rFonts w:ascii="Symbol" w:hAnsi="Symbol" w:hint="default"/>
+      </w:rPr>
+    </w:lvl>
+    <w:lvl w:ilvl="1" w:tplc="04100003" w:tentative="1">
+      <w:start w:val="1"/>
+      <w:numFmt w:val="bullet"/>
+      <w:lvlText w:val="o"/>
+      <w:lvlJc w:val="left"/>
+      <w:pPr>
+        <w:ind w:left="1440" w:hanging="360"/>
+      </w:pPr>
+      <w:rPr>
+        <w:rFonts w:ascii="Courier New" w:hAnsi="Courier New" w:cs="Courier New" w:hint="default"/>
+      </w:rPr>
+    </w:lvl>
+    <w:lvl w:ilvl="2" w:tplc="04100005" w:tentative="1">
+      <w:start w:val="1"/>
+      <w:numFmt w:val="bullet"/>
+      <w:lvlText w:val=""/>
+      <w:lvlJc w:val="left"/>
+      <w:pPr>
+        <w:ind w:left="2160" w:hanging="360"/>
+      </w:pPr>
+      <w:rPr>
+        <w:rFonts w:ascii="Wingdings" w:hAnsi="Wingdings" w:hint="default"/>
+      </w:rPr>
+    </w:lvl>
+    <w:lvl w:ilvl="3" w:tplc="04100001" w:tentative="1">
+      <w:start w:val="1"/>
+      <w:numFmt w:val="bullet"/>
+      <w:lvlText w:val=""/>
+      <w:lvlJc w:val="left"/>
+      <w:pPr>
+        <w:ind w:left="2880" w:hanging="360"/>
+      </w:pPr>
+      <w:rPr>
+        <w:rFonts w:ascii="Symbol" w:hAnsi="Symbol" w:hint="default"/>
+      </w:rPr>
+    </w:lvl>
+    <w:lvl w:ilvl="4" w:tplc="04100003" w:tentative="1">
+      <w:start w:val="1"/>
+      <w:numFmt w:val="bullet"/>
+      <w:lvlText w:val="o"/>
+      <w:lvlJc w:val="left"/>
+      <w:pPr>
+        <w:ind w:left="3600" w:hanging="360"/>
+      </w:pPr>
+      <w:rPr>
+        <w:rFonts w:ascii="Courier New" w:hAnsi="Courier New" w:cs="Courier New" w:hint="default"/>
+      </w:rPr>
+    </w:lvl>
+    <w:lvl w:ilvl="5" w:tplc="04100005" w:tentative="1">
+      <w:start w:val="1"/>
+      <w:numFmt w:val="bullet"/>
+      <w:lvlText w:val=""/>
+      <w:lvlJc w:val="left"/>
+      <w:pPr>
+        <w:ind w:left="4320" w:hanging="360"/>
+      </w:pPr>
+      <w:rPr>
+        <w:rFonts w:ascii="Wingdings" w:hAnsi="Wingdings" w:hint="default"/>
+      </w:rPr>
+    </w:lvl>
+    <w:lvl w:ilvl="6" w:tplc="04100001" w:tentative="1">
+      <w:start w:val="1"/>
+      <w:numFmt w:val="bullet"/>
+      <w:lvlText w:val=""/>
+      <w:lvlJc w:val="left"/>
+      <w:pPr>
+        <w:ind w:left="5040" w:hanging="360"/>
+      </w:pPr>
+      <w:rPr>
+        <w:rFonts w:ascii="Symbol" w:hAnsi="Symbol" w:hint="default"/>
+      </w:rPr>
+    </w:lvl>
+    <w:lvl w:ilvl="7" w:tplc="04100003" w:tentative="1">
+      <w:start w:val="1"/>
+      <w:numFmt w:val="bullet"/>
+      <w:lvlText w:val="o"/>
+      <w:lvlJc w:val="left"/>
+      <w:pPr>
+        <w:ind w:left="5760" w:hanging="360"/>
+      </w:pPr>
+      <w:rPr>
+        <w:rFonts w:ascii="Courier New" w:hAnsi="Courier New" w:cs="Courier New" w:hint="default"/>
+      </w:rPr>
+    </w:lvl>
+    <w:lvl w:ilvl="8" w:tplc="04100005" w:tentative="1">
+      <w:start w:val="1"/>
+      <w:numFmt w:val="bullet"/>
+      <w:lvlText w:val=""/>
+      <w:lvlJc w:val="left"/>
+      <w:pPr>
+        <w:ind w:left="6480" w:hanging="360"/>
+      </w:pPr>
+      <w:rPr>
+        <w:rFonts w:ascii="Wingdings" w:hAnsi="Wingdings" w:hint="default"/>
+      </w:rPr>
+    </w:lvl>
+  </w:abstractNum>
+  <w:abstractNum w:abstractNumId="2" w15:restartNumberingAfterBreak="0">
     <w:nsid w:val="0C0A7DC0"/>
     <w:multiLevelType w:val="hybridMultilevel"/>
     <w:tmpl w:val="394C6740"/>
@@ -5340,7 +6915,7 @@
       </w:rPr>
     </w:lvl>
   </w:abstractNum>
-  <w:abstractNum w:abstractNumId="2" w15:restartNumberingAfterBreak="0">
+  <w:abstractNum w:abstractNumId="3" w15:restartNumberingAfterBreak="0">
     <w:nsid w:val="16697947"/>
     <w:multiLevelType w:val="multilevel"/>
     <w:tmpl w:val="9C5E54FC"/>
@@ -5453,7 +7028,7 @@
       </w:rPr>
     </w:lvl>
   </w:abstractNum>
-  <w:abstractNum w:abstractNumId="3" w15:restartNumberingAfterBreak="0">
+  <w:abstractNum w:abstractNumId="4" w15:restartNumberingAfterBreak="0">
     <w:nsid w:val="18732984"/>
     <w:multiLevelType w:val="hybridMultilevel"/>
     <w:tmpl w:val="B5B2F66C"/>
@@ -5566,7 +7141,7 @@
       </w:rPr>
     </w:lvl>
   </w:abstractNum>
-  <w:abstractNum w:abstractNumId="4" w15:restartNumberingAfterBreak="0">
+  <w:abstractNum w:abstractNumId="5" w15:restartNumberingAfterBreak="0">
     <w:nsid w:val="260C4C47"/>
     <w:multiLevelType w:val="multilevel"/>
     <w:tmpl w:val="9C5E54FC"/>
@@ -5679,7 +7254,129 @@
       </w:rPr>
     </w:lvl>
   </w:abstractNum>
-  <w:abstractNum w:abstractNumId="5" w15:restartNumberingAfterBreak="0">
+  <w:abstractNum w:abstractNumId="6" w15:restartNumberingAfterBreak="0">
+    <w:nsid w:val="2D3B6A04"/>
+    <w:multiLevelType w:val="multilevel"/>
+    <w:tmpl w:val="DB5CEE7C"/>
+    <w:lvl w:ilvl="0">
+      <w:start w:val="3"/>
+      <w:numFmt w:val="decimal"/>
+      <w:lvlText w:val="%1"/>
+      <w:lvlJc w:val="left"/>
+      <w:pPr>
+        <w:ind w:left="510" w:hanging="510"/>
+      </w:pPr>
+      <w:rPr>
+        <w:rFonts w:hint="default"/>
+        <w:sz w:val="56"/>
+      </w:rPr>
+    </w:lvl>
+    <w:lvl w:ilvl="1">
+      <w:start w:val="8"/>
+      <w:numFmt w:val="decimal"/>
+      <w:lvlText w:val="%1.%2"/>
+      <w:lvlJc w:val="left"/>
+      <w:pPr>
+        <w:ind w:left="720" w:hanging="720"/>
+      </w:pPr>
+      <w:rPr>
+        <w:rFonts w:hint="default"/>
+        <w:sz w:val="56"/>
+      </w:rPr>
+    </w:lvl>
+    <w:lvl w:ilvl="2">
+      <w:start w:val="1"/>
+      <w:numFmt w:val="decimal"/>
+      <w:lvlText w:val="%1.%2.%3"/>
+      <w:lvlJc w:val="left"/>
+      <w:pPr>
+        <w:ind w:left="1080" w:hanging="1080"/>
+      </w:pPr>
+      <w:rPr>
+        <w:rFonts w:hint="default"/>
+        <w:sz w:val="56"/>
+      </w:rPr>
+    </w:lvl>
+    <w:lvl w:ilvl="3">
+      <w:start w:val="1"/>
+      <w:numFmt w:val="decimal"/>
+      <w:lvlText w:val="%1.%2.%3.%4"/>
+      <w:lvlJc w:val="left"/>
+      <w:pPr>
+        <w:ind w:left="1800" w:hanging="1800"/>
+      </w:pPr>
+      <w:rPr>
+        <w:rFonts w:hint="default"/>
+        <w:sz w:val="56"/>
+      </w:rPr>
+    </w:lvl>
+    <w:lvl w:ilvl="4">
+      <w:start w:val="1"/>
+      <w:numFmt w:val="decimal"/>
+      <w:lvlText w:val="%1.%2.%3.%4.%5"/>
+      <w:lvlJc w:val="left"/>
+      <w:pPr>
+        <w:ind w:left="2160" w:hanging="2160"/>
+      </w:pPr>
+      <w:rPr>
+        <w:rFonts w:hint="default"/>
+        <w:sz w:val="56"/>
+      </w:rPr>
+    </w:lvl>
+    <w:lvl w:ilvl="5">
+      <w:start w:val="1"/>
+      <w:numFmt w:val="decimal"/>
+      <w:lvlText w:val="%1.%2.%3.%4.%5.%6"/>
+      <w:lvlJc w:val="left"/>
+      <w:pPr>
+        <w:ind w:left="2520" w:hanging="2520"/>
+      </w:pPr>
+      <w:rPr>
+        <w:rFonts w:hint="default"/>
+        <w:sz w:val="56"/>
+      </w:rPr>
+    </w:lvl>
+    <w:lvl w:ilvl="6">
+      <w:start w:val="1"/>
+      <w:numFmt w:val="decimal"/>
+      <w:lvlText w:val="%1.%2.%3.%4.%5.%6.%7"/>
+      <w:lvlJc w:val="left"/>
+      <w:pPr>
+        <w:ind w:left="2880" w:hanging="2880"/>
+      </w:pPr>
+      <w:rPr>
+        <w:rFonts w:hint="default"/>
+        <w:sz w:val="56"/>
+      </w:rPr>
+    </w:lvl>
+    <w:lvl w:ilvl="7">
+      <w:start w:val="1"/>
+      <w:numFmt w:val="decimal"/>
+      <w:lvlText w:val="%1.%2.%3.%4.%5.%6.%7.%8"/>
+      <w:lvlJc w:val="left"/>
+      <w:pPr>
+        <w:ind w:left="3240" w:hanging="3240"/>
+      </w:pPr>
+      <w:rPr>
+        <w:rFonts w:hint="default"/>
+        <w:sz w:val="56"/>
+      </w:rPr>
+    </w:lvl>
+    <w:lvl w:ilvl="8">
+      <w:start w:val="1"/>
+      <w:numFmt w:val="decimal"/>
+      <w:lvlText w:val="%1.%2.%3.%4.%5.%6.%7.%8.%9"/>
+      <w:lvlJc w:val="left"/>
+      <w:pPr>
+        <w:ind w:left="3600" w:hanging="3600"/>
+      </w:pPr>
+      <w:rPr>
+        <w:rFonts w:hint="default"/>
+        <w:sz w:val="56"/>
+      </w:rPr>
+    </w:lvl>
+  </w:abstractNum>
+  <w:abstractNum w:abstractNumId="7" w15:restartNumberingAfterBreak="0">
     <w:nsid w:val="2D7A6391"/>
     <w:multiLevelType w:val="multilevel"/>
     <w:tmpl w:val="9C5E54FC"/>
@@ -5792,7 +7489,7 @@
       </w:rPr>
     </w:lvl>
   </w:abstractNum>
-  <w:abstractNum w:abstractNumId="6" w15:restartNumberingAfterBreak="0">
+  <w:abstractNum w:abstractNumId="8" w15:restartNumberingAfterBreak="0">
     <w:nsid w:val="2FA7439E"/>
     <w:multiLevelType w:val="multilevel"/>
     <w:tmpl w:val="9C5E54FC"/>
@@ -5905,7 +7602,7 @@
       </w:rPr>
     </w:lvl>
   </w:abstractNum>
-  <w:abstractNum w:abstractNumId="7" w15:restartNumberingAfterBreak="0">
+  <w:abstractNum w:abstractNumId="9" w15:restartNumberingAfterBreak="0">
     <w:nsid w:val="317C2746"/>
     <w:multiLevelType w:val="hybridMultilevel"/>
     <w:tmpl w:val="5020471C"/>
@@ -6018,7 +7715,7 @@
       </w:rPr>
     </w:lvl>
   </w:abstractNum>
-  <w:abstractNum w:abstractNumId="8" w15:restartNumberingAfterBreak="0">
+  <w:abstractNum w:abstractNumId="10" w15:restartNumberingAfterBreak="0">
     <w:nsid w:val="32454E56"/>
     <w:multiLevelType w:val="hybridMultilevel"/>
     <w:tmpl w:val="217AD188"/>
@@ -6131,7 +7828,7 @@
       </w:rPr>
     </w:lvl>
   </w:abstractNum>
-  <w:abstractNum w:abstractNumId="9" w15:restartNumberingAfterBreak="0">
+  <w:abstractNum w:abstractNumId="11" w15:restartNumberingAfterBreak="0">
     <w:nsid w:val="38026BF7"/>
     <w:multiLevelType w:val="hybridMultilevel"/>
     <w:tmpl w:val="2F58BCD0"/>
@@ -6244,7 +7941,7 @@
       </w:rPr>
     </w:lvl>
   </w:abstractNum>
-  <w:abstractNum w:abstractNumId="10" w15:restartNumberingAfterBreak="0">
+  <w:abstractNum w:abstractNumId="12" w15:restartNumberingAfterBreak="0">
     <w:nsid w:val="3C7D3C01"/>
     <w:multiLevelType w:val="multilevel"/>
     <w:tmpl w:val="9C5E54FC"/>
@@ -6357,7 +8054,7 @@
       </w:rPr>
     </w:lvl>
   </w:abstractNum>
-  <w:abstractNum w:abstractNumId="11" w15:restartNumberingAfterBreak="0">
+  <w:abstractNum w:abstractNumId="13" w15:restartNumberingAfterBreak="0">
     <w:nsid w:val="4D6B3E59"/>
     <w:multiLevelType w:val="hybridMultilevel"/>
     <w:tmpl w:val="F43651A8"/>
@@ -6470,7 +8167,7 @@
       </w:rPr>
     </w:lvl>
   </w:abstractNum>
-  <w:abstractNum w:abstractNumId="12" w15:restartNumberingAfterBreak="0">
+  <w:abstractNum w:abstractNumId="14" w15:restartNumberingAfterBreak="0">
     <w:nsid w:val="4DBD19E2"/>
     <w:multiLevelType w:val="multilevel"/>
     <w:tmpl w:val="4D7CE808"/>
@@ -6583,7 +8280,7 @@
       </w:rPr>
     </w:lvl>
   </w:abstractNum>
-  <w:abstractNum w:abstractNumId="13" w15:restartNumberingAfterBreak="0">
+  <w:abstractNum w:abstractNumId="15" w15:restartNumberingAfterBreak="0">
     <w:nsid w:val="4F8900BD"/>
     <w:multiLevelType w:val="hybridMultilevel"/>
     <w:tmpl w:val="1CD44458"/>
@@ -6696,7 +8393,7 @@
       </w:rPr>
     </w:lvl>
   </w:abstractNum>
-  <w:abstractNum w:abstractNumId="14" w15:restartNumberingAfterBreak="0">
+  <w:abstractNum w:abstractNumId="16" w15:restartNumberingAfterBreak="0">
     <w:nsid w:val="56D15FDF"/>
     <w:multiLevelType w:val="multilevel"/>
     <w:tmpl w:val="9C5E54FC"/>
@@ -6809,7 +8506,7 @@
       </w:rPr>
     </w:lvl>
   </w:abstractNum>
-  <w:abstractNum w:abstractNumId="15" w15:restartNumberingAfterBreak="0">
+  <w:abstractNum w:abstractNumId="17" w15:restartNumberingAfterBreak="0">
     <w:nsid w:val="5F0479AC"/>
     <w:multiLevelType w:val="hybridMultilevel"/>
     <w:tmpl w:val="F698B750"/>
@@ -6922,7 +8619,7 @@
       </w:rPr>
     </w:lvl>
   </w:abstractNum>
-  <w:abstractNum w:abstractNumId="16" w15:restartNumberingAfterBreak="0">
+  <w:abstractNum w:abstractNumId="18" w15:restartNumberingAfterBreak="0">
     <w:nsid w:val="5FF91D09"/>
     <w:multiLevelType w:val="hybridMultilevel"/>
     <w:tmpl w:val="00EA589A"/>
@@ -7035,7 +8732,7 @@
       </w:rPr>
     </w:lvl>
   </w:abstractNum>
-  <w:abstractNum w:abstractNumId="17" w15:restartNumberingAfterBreak="0">
+  <w:abstractNum w:abstractNumId="19" w15:restartNumberingAfterBreak="0">
     <w:nsid w:val="66727B68"/>
     <w:multiLevelType w:val="multilevel"/>
     <w:tmpl w:val="0A5CA58C"/>
@@ -7156,59 +8853,181 @@
       </w:rPr>
     </w:lvl>
   </w:abstractNum>
+  <w:abstractNum w:abstractNumId="20" w15:restartNumberingAfterBreak="0">
+    <w:nsid w:val="70803B6B"/>
+    <w:multiLevelType w:val="hybridMultilevel"/>
+    <w:tmpl w:val="5DEEC5D2"/>
+    <w:lvl w:ilvl="0" w:tplc="04100001">
+      <w:start w:val="1"/>
+      <w:numFmt w:val="bullet"/>
+      <w:lvlText w:val=""/>
+      <w:lvlJc w:val="left"/>
+      <w:pPr>
+        <w:ind w:left="720" w:hanging="360"/>
+      </w:pPr>
+      <w:rPr>
+        <w:rFonts w:ascii="Symbol" w:hAnsi="Symbol" w:hint="default"/>
+      </w:rPr>
+    </w:lvl>
+    <w:lvl w:ilvl="1" w:tplc="04100003">
+      <w:start w:val="1"/>
+      <w:numFmt w:val="bullet"/>
+      <w:lvlText w:val="o"/>
+      <w:lvlJc w:val="left"/>
+      <w:pPr>
+        <w:ind w:left="1440" w:hanging="360"/>
+      </w:pPr>
+      <w:rPr>
+        <w:rFonts w:ascii="Courier New" w:hAnsi="Courier New" w:cs="Courier New" w:hint="default"/>
+      </w:rPr>
+    </w:lvl>
+    <w:lvl w:ilvl="2" w:tplc="04100005" w:tentative="1">
+      <w:start w:val="1"/>
+      <w:numFmt w:val="bullet"/>
+      <w:lvlText w:val=""/>
+      <w:lvlJc w:val="left"/>
+      <w:pPr>
+        <w:ind w:left="2160" w:hanging="360"/>
+      </w:pPr>
+      <w:rPr>
+        <w:rFonts w:ascii="Wingdings" w:hAnsi="Wingdings" w:hint="default"/>
+      </w:rPr>
+    </w:lvl>
+    <w:lvl w:ilvl="3" w:tplc="04100001" w:tentative="1">
+      <w:start w:val="1"/>
+      <w:numFmt w:val="bullet"/>
+      <w:lvlText w:val=""/>
+      <w:lvlJc w:val="left"/>
+      <w:pPr>
+        <w:ind w:left="2880" w:hanging="360"/>
+      </w:pPr>
+      <w:rPr>
+        <w:rFonts w:ascii="Symbol" w:hAnsi="Symbol" w:hint="default"/>
+      </w:rPr>
+    </w:lvl>
+    <w:lvl w:ilvl="4" w:tplc="04100003" w:tentative="1">
+      <w:start w:val="1"/>
+      <w:numFmt w:val="bullet"/>
+      <w:lvlText w:val="o"/>
+      <w:lvlJc w:val="left"/>
+      <w:pPr>
+        <w:ind w:left="3600" w:hanging="360"/>
+      </w:pPr>
+      <w:rPr>
+        <w:rFonts w:ascii="Courier New" w:hAnsi="Courier New" w:cs="Courier New" w:hint="default"/>
+      </w:rPr>
+    </w:lvl>
+    <w:lvl w:ilvl="5" w:tplc="04100005" w:tentative="1">
+      <w:start w:val="1"/>
+      <w:numFmt w:val="bullet"/>
+      <w:lvlText w:val=""/>
+      <w:lvlJc w:val="left"/>
+      <w:pPr>
+        <w:ind w:left="4320" w:hanging="360"/>
+      </w:pPr>
+      <w:rPr>
+        <w:rFonts w:ascii="Wingdings" w:hAnsi="Wingdings" w:hint="default"/>
+      </w:rPr>
+    </w:lvl>
+    <w:lvl w:ilvl="6" w:tplc="04100001" w:tentative="1">
+      <w:start w:val="1"/>
+      <w:numFmt w:val="bullet"/>
+      <w:lvlText w:val=""/>
+      <w:lvlJc w:val="left"/>
+      <w:pPr>
+        <w:ind w:left="5040" w:hanging="360"/>
+      </w:pPr>
+      <w:rPr>
+        <w:rFonts w:ascii="Symbol" w:hAnsi="Symbol" w:hint="default"/>
+      </w:rPr>
+    </w:lvl>
+    <w:lvl w:ilvl="7" w:tplc="04100003" w:tentative="1">
+      <w:start w:val="1"/>
+      <w:numFmt w:val="bullet"/>
+      <w:lvlText w:val="o"/>
+      <w:lvlJc w:val="left"/>
+      <w:pPr>
+        <w:ind w:left="5760" w:hanging="360"/>
+      </w:pPr>
+      <w:rPr>
+        <w:rFonts w:ascii="Courier New" w:hAnsi="Courier New" w:cs="Courier New" w:hint="default"/>
+      </w:rPr>
+    </w:lvl>
+    <w:lvl w:ilvl="8" w:tplc="04100005" w:tentative="1">
+      <w:start w:val="1"/>
+      <w:numFmt w:val="bullet"/>
+      <w:lvlText w:val=""/>
+      <w:lvlJc w:val="left"/>
+      <w:pPr>
+        <w:ind w:left="6480" w:hanging="360"/>
+      </w:pPr>
+      <w:rPr>
+        <w:rFonts w:ascii="Wingdings" w:hAnsi="Wingdings" w:hint="default"/>
+      </w:rPr>
+    </w:lvl>
+  </w:abstractNum>
   <w:num w:numId="1">
-    <w:abstractNumId w:val="2"/>
+    <w:abstractNumId w:val="3"/>
   </w:num>
   <w:num w:numId="2">
+    <w:abstractNumId w:val="17"/>
+  </w:num>
+  <w:num w:numId="3">
     <w:abstractNumId w:val="15"/>
   </w:num>
-  <w:num w:numId="3">
-    <w:abstractNumId w:val="13"/>
-  </w:num>
   <w:num w:numId="4">
-    <w:abstractNumId w:val="3"/>
+    <w:abstractNumId w:val="4"/>
   </w:num>
   <w:num w:numId="5">
+    <w:abstractNumId w:val="18"/>
+  </w:num>
+  <w:num w:numId="6">
+    <w:abstractNumId w:val="19"/>
+  </w:num>
+  <w:num w:numId="7">
+    <w:abstractNumId w:val="12"/>
+  </w:num>
+  <w:num w:numId="8">
+    <w:abstractNumId w:val="5"/>
+  </w:num>
+  <w:num w:numId="9">
+    <w:abstractNumId w:val="8"/>
+  </w:num>
+  <w:num w:numId="10">
+    <w:abstractNumId w:val="14"/>
+  </w:num>
+  <w:num w:numId="11">
     <w:abstractNumId w:val="16"/>
   </w:num>
-  <w:num w:numId="6">
-    <w:abstractNumId w:val="17"/>
+  <w:num w:numId="12">
+    <w:abstractNumId w:val="7"/>
   </w:num>
-  <w:num w:numId="7">
+  <w:num w:numId="13">
     <w:abstractNumId w:val="10"/>
   </w:num>
-  <w:num w:numId="8">
-    <w:abstractNumId w:val="4"/>
-  </w:num>
-  <w:num w:numId="9">
-    <w:abstractNumId w:val="6"/>
-  </w:num>
-  <w:num w:numId="10">
-    <w:abstractNumId w:val="12"/>
-  </w:num>
-  <w:num w:numId="11">
-    <w:abstractNumId w:val="14"/>
-  </w:num>
-  <w:num w:numId="12">
-    <w:abstractNumId w:val="5"/>
-  </w:num>
-  <w:num w:numId="13">
-    <w:abstractNumId w:val="8"/>
-  </w:num>
   <w:num w:numId="14">
-    <w:abstractNumId w:val="9"/>
+    <w:abstractNumId w:val="11"/>
   </w:num>
   <w:num w:numId="15">
-    <w:abstractNumId w:val="1"/>
+    <w:abstractNumId w:val="2"/>
   </w:num>
   <w:num w:numId="16">
     <w:abstractNumId w:val="0"/>
   </w:num>
   <w:num w:numId="17">
-    <w:abstractNumId w:val="11"/>
+    <w:abstractNumId w:val="13"/>
   </w:num>
   <w:num w:numId="18">
-    <w:abstractNumId w:val="7"/>
+    <w:abstractNumId w:val="9"/>
+  </w:num>
+  <w:num w:numId="19">
+    <w:abstractNumId w:val="1"/>
+  </w:num>
+  <w:num w:numId="20">
+    <w:abstractNumId w:val="20"/>
+  </w:num>
+  <w:num w:numId="21">
+    <w:abstractNumId w:val="6"/>
   </w:num>
 </w:numbering>
 </file>
@@ -8217,7 +10036,7 @@
 </file>
 
 <file path=customXml/itemProps1.xml><?xml version="1.0" encoding="utf-8"?>
-<ds:datastoreItem xmlns:ds="http://schemas.openxmlformats.org/officeDocument/2006/customXml" ds:itemID="{E93416FB-8A09-40B6-9EC8-977D180736E0}">
+<ds:datastoreItem xmlns:ds="http://schemas.openxmlformats.org/officeDocument/2006/customXml" ds:itemID="{627D619F-2A7F-416F-9BA0-F74A2E64C06E}">
   <ds:schemaRefs>
     <ds:schemaRef ds:uri="http://schemas.openxmlformats.org/officeDocument/2006/bibliography"/>
   </ds:schemaRefs>

</xml_diff>

<commit_message>
modificato DD e sistemata repository: ho corretto solo un piccolo errore
</commit_message>
<xml_diff>
--- a/DD.docx
+++ b/DD.docx
@@ -1,6 +1,6 @@
 
 <file path=word/document.xml><?xml version="1.0" encoding="utf-8"?>
-<w:document xmlns:wpc="http://schemas.microsoft.com/office/word/2010/wordprocessingCanvas" xmlns:mo="http://schemas.microsoft.com/office/mac/office/2008/main" xmlns:mc="http://schemas.openxmlformats.org/markup-compatibility/2006" xmlns:mv="urn:schemas-microsoft-com:mac:vml" xmlns:o="urn:schemas-microsoft-com:office:office" xmlns:r="http://schemas.openxmlformats.org/officeDocument/2006/relationships" xmlns:m="http://schemas.openxmlformats.org/officeDocument/2006/math" xmlns:v="urn:schemas-microsoft-com:vml" xmlns:wp14="http://schemas.microsoft.com/office/word/2010/wordprocessingDrawing" xmlns:wp="http://schemas.openxmlformats.org/drawingml/2006/wordprocessingDrawing" xmlns:w10="urn:schemas-microsoft-com:office:word" xmlns:w="http://schemas.openxmlformats.org/wordprocessingml/2006/main" xmlns:w14="http://schemas.microsoft.com/office/word/2010/wordml" xmlns:w15="http://schemas.microsoft.com/office/word/2012/wordml" xmlns:wpg="http://schemas.microsoft.com/office/word/2010/wordprocessingGroup" xmlns:wpi="http://schemas.microsoft.com/office/word/2010/wordprocessingInk" xmlns:wne="http://schemas.microsoft.com/office/word/2006/wordml" xmlns:wps="http://schemas.microsoft.com/office/word/2010/wordprocessingShape" mc:Ignorable="w14 w15 wp14">
+<w:document xmlns:wpc="http://schemas.microsoft.com/office/word/2010/wordprocessingCanvas" xmlns:mc="http://schemas.openxmlformats.org/markup-compatibility/2006" xmlns:o="urn:schemas-microsoft-com:office:office" xmlns:r="http://schemas.openxmlformats.org/officeDocument/2006/relationships" xmlns:m="http://schemas.openxmlformats.org/officeDocument/2006/math" xmlns:v="urn:schemas-microsoft-com:vml" xmlns:wp14="http://schemas.microsoft.com/office/word/2010/wordprocessingDrawing" xmlns:wp="http://schemas.openxmlformats.org/drawingml/2006/wordprocessingDrawing" xmlns:w10="urn:schemas-microsoft-com:office:word" xmlns:w="http://schemas.openxmlformats.org/wordprocessingml/2006/main" xmlns:w14="http://schemas.microsoft.com/office/word/2010/wordml" xmlns:w15="http://schemas.microsoft.com/office/word/2012/wordml" xmlns:wpg="http://schemas.microsoft.com/office/word/2010/wordprocessingGroup" xmlns:wpi="http://schemas.microsoft.com/office/word/2010/wordprocessingInk" xmlns:wne="http://schemas.microsoft.com/office/word/2006/wordml" xmlns:wps="http://schemas.microsoft.com/office/word/2010/wordprocessingShape" mc:Ignorable="w14 w15 wp14">
   <w:body>
     <w:p>
       <w:pPr>
@@ -952,7 +952,7 @@
           <w:lang w:val="en-US"/>
         </w:rPr>
       </w:pPr>
-      <w:bookmarkStart w:id="0" w:name="_Toc468823755"/>
+      <w:bookmarkStart w:id="0" w:name="_Toc468962604"/>
       <w:r>
         <w:rPr>
           <w:lang w:val="en-US"/>
@@ -1009,7 +1009,7 @@
           <w:r>
             <w:fldChar w:fldCharType="separate"/>
           </w:r>
-          <w:hyperlink w:anchor="_Toc468823755" w:history="1">
+          <w:hyperlink w:anchor="_Toc468962604" w:history="1">
             <w:r>
               <w:rPr>
                 <w:rStyle w:val="Collegamentoipertestuale"/>
@@ -1037,7 +1037,7 @@
                 <w:noProof/>
                 <w:webHidden/>
               </w:rPr>
-              <w:instrText xml:space="preserve"> PAGEREF _Toc468823755 \h </w:instrText>
+              <w:instrText xml:space="preserve"> PAGEREF _Toc468962604 \h </w:instrText>
             </w:r>
             <w:r>
               <w:rPr>
@@ -1081,7 +1081,7 @@
               <w:lang w:eastAsia="it-IT"/>
             </w:rPr>
           </w:pPr>
-          <w:hyperlink w:anchor="_Toc468823756" w:history="1">
+          <w:hyperlink w:anchor="_Toc468962605" w:history="1">
             <w:r>
               <w:rPr>
                 <w:rStyle w:val="Collegamentoipertestuale"/>
@@ -1125,7 +1125,7 @@
                 <w:noProof/>
                 <w:webHidden/>
               </w:rPr>
-              <w:instrText xml:space="preserve"> PAGEREF _Toc468823756 \h </w:instrText>
+              <w:instrText xml:space="preserve"> PAGEREF _Toc468962605 \h </w:instrText>
             </w:r>
             <w:r>
               <w:rPr>
@@ -1168,7 +1168,7 @@
               <w:lang w:eastAsia="it-IT"/>
             </w:rPr>
           </w:pPr>
-          <w:hyperlink w:anchor="_Toc468823757" w:history="1">
+          <w:hyperlink w:anchor="_Toc468962606" w:history="1">
             <w:r>
               <w:rPr>
                 <w:rStyle w:val="Collegamentoipertestuale"/>
@@ -1196,7 +1196,7 @@
                 <w:noProof/>
                 <w:webHidden/>
               </w:rPr>
-              <w:instrText xml:space="preserve"> PAGEREF _Toc468823757 \h </w:instrText>
+              <w:instrText xml:space="preserve"> PAGEREF _Toc468962606 \h </w:instrText>
             </w:r>
             <w:r>
               <w:rPr>
@@ -1239,7 +1239,7 @@
               <w:lang w:eastAsia="it-IT"/>
             </w:rPr>
           </w:pPr>
-          <w:hyperlink w:anchor="_Toc468823758" w:history="1">
+          <w:hyperlink w:anchor="_Toc468962607" w:history="1">
             <w:r>
               <w:rPr>
                 <w:rStyle w:val="Collegamentoipertestuale"/>
@@ -1267,7 +1267,7 @@
                 <w:noProof/>
                 <w:webHidden/>
               </w:rPr>
-              <w:instrText xml:space="preserve"> PAGEREF _Toc468823758 \h </w:instrText>
+              <w:instrText xml:space="preserve"> PAGEREF _Toc468962607 \h </w:instrText>
             </w:r>
             <w:r>
               <w:rPr>
@@ -1310,7 +1310,7 @@
               <w:lang w:eastAsia="it-IT"/>
             </w:rPr>
           </w:pPr>
-          <w:hyperlink w:anchor="_Toc468823759" w:history="1">
+          <w:hyperlink w:anchor="_Toc468962608" w:history="1">
             <w:r>
               <w:rPr>
                 <w:rStyle w:val="Collegamentoipertestuale"/>
@@ -1338,7 +1338,7 @@
                 <w:noProof/>
                 <w:webHidden/>
               </w:rPr>
-              <w:instrText xml:space="preserve"> PAGEREF _Toc468823759 \h </w:instrText>
+              <w:instrText xml:space="preserve"> PAGEREF _Toc468962608 \h </w:instrText>
             </w:r>
             <w:r>
               <w:rPr>
@@ -1381,7 +1381,7 @@
               <w:lang w:eastAsia="it-IT"/>
             </w:rPr>
           </w:pPr>
-          <w:hyperlink w:anchor="_Toc468823760" w:history="1">
+          <w:hyperlink w:anchor="_Toc468962609" w:history="1">
             <w:r>
               <w:rPr>
                 <w:rStyle w:val="Collegamentoipertestuale"/>
@@ -1409,7 +1409,7 @@
                 <w:noProof/>
                 <w:webHidden/>
               </w:rPr>
-              <w:instrText xml:space="preserve"> PAGEREF _Toc468823760 \h </w:instrText>
+              <w:instrText xml:space="preserve"> PAGEREF _Toc468962609 \h </w:instrText>
             </w:r>
             <w:r>
               <w:rPr>
@@ -1452,7 +1452,7 @@
               <w:lang w:eastAsia="it-IT"/>
             </w:rPr>
           </w:pPr>
-          <w:hyperlink w:anchor="_Toc468823761" w:history="1">
+          <w:hyperlink w:anchor="_Toc468962610" w:history="1">
             <w:r>
               <w:rPr>
                 <w:rStyle w:val="Collegamentoipertestuale"/>
@@ -1480,7 +1480,7 @@
                 <w:noProof/>
                 <w:webHidden/>
               </w:rPr>
-              <w:instrText xml:space="preserve"> PAGEREF _Toc468823761 \h </w:instrText>
+              <w:instrText xml:space="preserve"> PAGEREF _Toc468962610 \h </w:instrText>
             </w:r>
             <w:r>
               <w:rPr>
@@ -1524,7 +1524,7 @@
               <w:lang w:eastAsia="it-IT"/>
             </w:rPr>
           </w:pPr>
-          <w:hyperlink w:anchor="_Toc468823762" w:history="1">
+          <w:hyperlink w:anchor="_Toc468962611" w:history="1">
             <w:r>
               <w:rPr>
                 <w:rStyle w:val="Collegamentoipertestuale"/>
@@ -1568,7 +1568,7 @@
                 <w:noProof/>
                 <w:webHidden/>
               </w:rPr>
-              <w:instrText xml:space="preserve"> PAGEREF _Toc468823762 \h </w:instrText>
+              <w:instrText xml:space="preserve"> PAGEREF _Toc468962611 \h </w:instrText>
             </w:r>
             <w:r>
               <w:rPr>
@@ -1611,7 +1611,7 @@
               <w:lang w:eastAsia="it-IT"/>
             </w:rPr>
           </w:pPr>
-          <w:hyperlink w:anchor="_Toc468823763" w:history="1">
+          <w:hyperlink w:anchor="_Toc468962612" w:history="1">
             <w:r>
               <w:rPr>
                 <w:rStyle w:val="Collegamentoipertestuale"/>
@@ -1639,7 +1639,7 @@
                 <w:noProof/>
                 <w:webHidden/>
               </w:rPr>
-              <w:instrText xml:space="preserve"> PAGEREF _Toc468823763 \h </w:instrText>
+              <w:instrText xml:space="preserve"> PAGEREF _Toc468962612 \h </w:instrText>
             </w:r>
             <w:r>
               <w:rPr>
@@ -1682,7 +1682,7 @@
               <w:lang w:eastAsia="it-IT"/>
             </w:rPr>
           </w:pPr>
-          <w:hyperlink w:anchor="_Toc468823764" w:history="1">
+          <w:hyperlink w:anchor="_Toc468962613" w:history="1">
             <w:r>
               <w:rPr>
                 <w:rStyle w:val="Collegamentoipertestuale"/>
@@ -1710,7 +1710,7 @@
                 <w:noProof/>
                 <w:webHidden/>
               </w:rPr>
-              <w:instrText xml:space="preserve"> PAGEREF _Toc468823764 \h </w:instrText>
+              <w:instrText xml:space="preserve"> PAGEREF _Toc468962613 \h </w:instrText>
             </w:r>
             <w:r>
               <w:rPr>
@@ -1753,7 +1753,7 @@
               <w:lang w:eastAsia="it-IT"/>
             </w:rPr>
           </w:pPr>
-          <w:hyperlink w:anchor="_Toc468823765" w:history="1">
+          <w:hyperlink w:anchor="_Toc468962614" w:history="1">
             <w:r>
               <w:rPr>
                 <w:rStyle w:val="Collegamentoipertestuale"/>
@@ -1781,7 +1781,7 @@
                 <w:noProof/>
                 <w:webHidden/>
               </w:rPr>
-              <w:instrText xml:space="preserve"> PAGEREF _Toc468823765 \h </w:instrText>
+              <w:instrText xml:space="preserve"> PAGEREF _Toc468962614 \h </w:instrText>
             </w:r>
             <w:r>
               <w:rPr>
@@ -1824,7 +1824,7 @@
               <w:lang w:eastAsia="it-IT"/>
             </w:rPr>
           </w:pPr>
-          <w:hyperlink w:anchor="_Toc468823766" w:history="1">
+          <w:hyperlink w:anchor="_Toc468962615" w:history="1">
             <w:r>
               <w:rPr>
                 <w:rStyle w:val="Collegamentoipertestuale"/>
@@ -1852,7 +1852,7 @@
                 <w:noProof/>
                 <w:webHidden/>
               </w:rPr>
-              <w:instrText xml:space="preserve"> PAGEREF _Toc468823766 \h </w:instrText>
+              <w:instrText xml:space="preserve"> PAGEREF _Toc468962615 \h </w:instrText>
             </w:r>
             <w:r>
               <w:rPr>
@@ -1895,7 +1895,7 @@
               <w:lang w:eastAsia="it-IT"/>
             </w:rPr>
           </w:pPr>
-          <w:hyperlink w:anchor="_Toc468823767" w:history="1">
+          <w:hyperlink w:anchor="_Toc468962616" w:history="1">
             <w:r>
               <w:rPr>
                 <w:rStyle w:val="Collegamentoipertestuale"/>
@@ -1923,7 +1923,7 @@
                 <w:noProof/>
                 <w:webHidden/>
               </w:rPr>
-              <w:instrText xml:space="preserve"> PAGEREF _Toc468823767 \h </w:instrText>
+              <w:instrText xml:space="preserve"> PAGEREF _Toc468962616 \h </w:instrText>
             </w:r>
             <w:r>
               <w:rPr>
@@ -1966,7 +1966,7 @@
               <w:lang w:eastAsia="it-IT"/>
             </w:rPr>
           </w:pPr>
-          <w:hyperlink w:anchor="_Toc468823768" w:history="1">
+          <w:hyperlink w:anchor="_Toc468962617" w:history="1">
             <w:r>
               <w:rPr>
                 <w:rStyle w:val="Collegamentoipertestuale"/>
@@ -1994,7 +1994,7 @@
                 <w:noProof/>
                 <w:webHidden/>
               </w:rPr>
-              <w:instrText xml:space="preserve"> PAGEREF _Toc468823768 \h </w:instrText>
+              <w:instrText xml:space="preserve"> PAGEREF _Toc468962617 \h </w:instrText>
             </w:r>
             <w:r>
               <w:rPr>
@@ -2037,7 +2037,7 @@
               <w:lang w:eastAsia="it-IT"/>
             </w:rPr>
           </w:pPr>
-          <w:hyperlink w:anchor="_Toc468823769" w:history="1">
+          <w:hyperlink w:anchor="_Toc468962618" w:history="1">
             <w:r>
               <w:rPr>
                 <w:rStyle w:val="Collegamentoipertestuale"/>
@@ -2065,7 +2065,7 @@
                 <w:noProof/>
                 <w:webHidden/>
               </w:rPr>
-              <w:instrText xml:space="preserve"> PAGEREF _Toc468823769 \h </w:instrText>
+              <w:instrText xml:space="preserve"> PAGEREF _Toc468962618 \h </w:instrText>
             </w:r>
             <w:r>
               <w:rPr>
@@ -2107,7 +2107,7 @@
               <w:noProof/>
             </w:rPr>
           </w:pPr>
-          <w:hyperlink w:anchor="_Toc468823770" w:history="1">
+          <w:hyperlink w:anchor="_Toc468962619" w:history="1">
             <w:r>
               <w:rPr>
                 <w:rStyle w:val="Collegamentoipertestuale"/>
@@ -2135,7 +2135,7 @@
                 <w:noProof/>
                 <w:webHidden/>
               </w:rPr>
-              <w:instrText xml:space="preserve"> PAGEREF _Toc468823770 \h </w:instrText>
+              <w:instrText xml:space="preserve"> PAGEREF _Toc468962619 \h </w:instrText>
             </w:r>
             <w:r>
               <w:rPr>
@@ -2177,7 +2177,7 @@
               <w:noProof/>
             </w:rPr>
           </w:pPr>
-          <w:hyperlink w:anchor="_Toc468823771" w:history="1">
+          <w:hyperlink w:anchor="_Toc468962620" w:history="1">
             <w:r>
               <w:rPr>
                 <w:rStyle w:val="Collegamentoipertestuale"/>
@@ -2205,7 +2205,7 @@
                 <w:noProof/>
                 <w:webHidden/>
               </w:rPr>
-              <w:instrText xml:space="preserve"> PAGEREF _Toc468823771 \h </w:instrText>
+              <w:instrText xml:space="preserve"> PAGEREF _Toc468962620 \h </w:instrText>
             </w:r>
             <w:r>
               <w:rPr>
@@ -2247,7 +2247,7 @@
               <w:noProof/>
             </w:rPr>
           </w:pPr>
-          <w:hyperlink w:anchor="_Toc468823772" w:history="1">
+          <w:hyperlink w:anchor="_Toc468962621" w:history="1">
             <w:r>
               <w:rPr>
                 <w:rStyle w:val="Collegamentoipertestuale"/>
@@ -2275,7 +2275,7 @@
                 <w:noProof/>
                 <w:webHidden/>
               </w:rPr>
-              <w:instrText xml:space="preserve"> PAGEREF _Toc468823772 \h </w:instrText>
+              <w:instrText xml:space="preserve"> PAGEREF _Toc468962621 \h </w:instrText>
             </w:r>
             <w:r>
               <w:rPr>
@@ -2319,7 +2319,7 @@
               <w:lang w:eastAsia="it-IT"/>
             </w:rPr>
           </w:pPr>
-          <w:hyperlink w:anchor="_Toc468823773" w:history="1">
+          <w:hyperlink w:anchor="_Toc468962622" w:history="1">
             <w:r>
               <w:rPr>
                 <w:rStyle w:val="Collegamentoipertestuale"/>
@@ -2363,7 +2363,7 @@
                 <w:noProof/>
                 <w:webHidden/>
               </w:rPr>
-              <w:instrText xml:space="preserve"> PAGEREF _Toc468823773 \h </w:instrText>
+              <w:instrText xml:space="preserve"> PAGEREF _Toc468962622 \h </w:instrText>
             </w:r>
             <w:r>
               <w:rPr>
@@ -2407,7 +2407,7 @@
               <w:lang w:eastAsia="it-IT"/>
             </w:rPr>
           </w:pPr>
-          <w:hyperlink w:anchor="_Toc468823774" w:history="1">
+          <w:hyperlink w:anchor="_Toc468962623" w:history="1">
             <w:r>
               <w:rPr>
                 <w:rStyle w:val="Collegamentoipertestuale"/>
@@ -2451,7 +2451,7 @@
                 <w:noProof/>
                 <w:webHidden/>
               </w:rPr>
-              <w:instrText xml:space="preserve"> PAGEREF _Toc468823774 \h </w:instrText>
+              <w:instrText xml:space="preserve"> PAGEREF _Toc468962623 \h </w:instrText>
             </w:r>
             <w:r>
               <w:rPr>
@@ -2495,7 +2495,7 @@
               <w:lang w:eastAsia="it-IT"/>
             </w:rPr>
           </w:pPr>
-          <w:hyperlink w:anchor="_Toc468823775" w:history="1">
+          <w:hyperlink w:anchor="_Toc468962624" w:history="1">
             <w:r>
               <w:rPr>
                 <w:rStyle w:val="Collegamentoipertestuale"/>
@@ -2539,7 +2539,7 @@
                 <w:noProof/>
                 <w:webHidden/>
               </w:rPr>
-              <w:instrText xml:space="preserve"> PAGEREF _Toc468823775 \h </w:instrText>
+              <w:instrText xml:space="preserve"> PAGEREF _Toc468962624 \h </w:instrText>
             </w:r>
             <w:r>
               <w:rPr>
@@ -2582,7 +2582,7 @@
               <w:lang w:eastAsia="it-IT"/>
             </w:rPr>
           </w:pPr>
-          <w:hyperlink w:anchor="_Toc468823776" w:history="1">
+          <w:hyperlink w:anchor="_Toc468962625" w:history="1">
             <w:r>
               <w:rPr>
                 <w:rStyle w:val="Collegamentoipertestuale"/>
@@ -2610,7 +2610,7 @@
                 <w:noProof/>
                 <w:webHidden/>
               </w:rPr>
-              <w:instrText xml:space="preserve"> PAGEREF _Toc468823776 \h </w:instrText>
+              <w:instrText xml:space="preserve"> PAGEREF _Toc468962625 \h </w:instrText>
             </w:r>
             <w:r>
               <w:rPr>
@@ -2653,7 +2653,7 @@
               <w:lang w:eastAsia="it-IT"/>
             </w:rPr>
           </w:pPr>
-          <w:hyperlink w:anchor="_Toc468823777" w:history="1">
+          <w:hyperlink w:anchor="_Toc468962626" w:history="1">
             <w:r>
               <w:rPr>
                 <w:rStyle w:val="Collegamentoipertestuale"/>
@@ -2681,7 +2681,7 @@
                 <w:noProof/>
                 <w:webHidden/>
               </w:rPr>
-              <w:instrText xml:space="preserve"> PAGEREF _Toc468823777 \h </w:instrText>
+              <w:instrText xml:space="preserve"> PAGEREF _Toc468962626 \h </w:instrText>
             </w:r>
             <w:r>
               <w:rPr>
@@ -2724,7 +2724,7 @@
               <w:lang w:eastAsia="it-IT"/>
             </w:rPr>
           </w:pPr>
-          <w:hyperlink w:anchor="_Toc468823778" w:history="1">
+          <w:hyperlink w:anchor="_Toc468962627" w:history="1">
             <w:r>
               <w:rPr>
                 <w:rStyle w:val="Collegamentoipertestuale"/>
@@ -2752,7 +2752,7 @@
                 <w:noProof/>
                 <w:webHidden/>
               </w:rPr>
-              <w:instrText xml:space="preserve"> PAGEREF _Toc468823778 \h </w:instrText>
+              <w:instrText xml:space="preserve"> PAGEREF _Toc468962627 \h </w:instrText>
             </w:r>
             <w:r>
               <w:rPr>
@@ -2795,7 +2795,7 @@
               <w:lang w:eastAsia="it-IT"/>
             </w:rPr>
           </w:pPr>
-          <w:hyperlink w:anchor="_Toc468823779" w:history="1">
+          <w:hyperlink w:anchor="_Toc468962628" w:history="1">
             <w:r>
               <w:rPr>
                 <w:rStyle w:val="Collegamentoipertestuale"/>
@@ -2823,7 +2823,7 @@
                 <w:noProof/>
                 <w:webHidden/>
               </w:rPr>
-              <w:instrText xml:space="preserve"> PAGEREF _Toc468823779 \h </w:instrText>
+              <w:instrText xml:space="preserve"> PAGEREF _Toc468962628 \h </w:instrText>
             </w:r>
             <w:r>
               <w:rPr>
@@ -2896,7 +2896,7 @@
           <w:lang w:val="en-US"/>
         </w:rPr>
       </w:pPr>
-      <w:bookmarkStart w:id="1" w:name="_Toc468823756"/>
+      <w:bookmarkStart w:id="1" w:name="_Toc468962605"/>
       <w:r>
         <w:rPr>
           <w:lang w:val="en-US"/>
@@ -2913,7 +2913,7 @@
           <w:lang w:val="en-US"/>
         </w:rPr>
       </w:pPr>
-      <w:bookmarkStart w:id="2" w:name="_Toc468823757"/>
+      <w:bookmarkStart w:id="2" w:name="_Toc468962606"/>
       <w:r>
         <w:rPr>
           <w:lang w:val="en-US"/>
@@ -3047,7 +3047,7 @@
           <w:lang w:val="en-US"/>
         </w:rPr>
       </w:pPr>
-      <w:bookmarkStart w:id="3" w:name="_Toc468823758"/>
+      <w:bookmarkStart w:id="3" w:name="_Toc468962607"/>
       <w:r>
         <w:rPr>
           <w:lang w:val="en-US"/>
@@ -3191,7 +3191,7 @@
           <w:lang w:val="en-US"/>
         </w:rPr>
       </w:pPr>
-      <w:bookmarkStart w:id="4" w:name="_Toc468823759"/>
+      <w:bookmarkStart w:id="4" w:name="_Toc468962608"/>
       <w:r>
         <w:rPr>
           <w:lang w:val="en-US"/>
@@ -3306,7 +3306,7 @@
           <w:lang w:val="en-US"/>
         </w:rPr>
       </w:pPr>
-      <w:bookmarkStart w:id="5" w:name="_Toc468823760"/>
+      <w:bookmarkStart w:id="5" w:name="_Toc468962609"/>
       <w:r>
         <w:rPr>
           <w:lang w:val="en-US"/>
@@ -3393,7 +3393,7 @@
           <w:lang w:val="en-US"/>
         </w:rPr>
       </w:pPr>
-      <w:bookmarkStart w:id="6" w:name="_Toc468823761"/>
+      <w:bookmarkStart w:id="6" w:name="_Toc468962610"/>
       <w:r>
         <w:rPr>
           <w:lang w:val="en-US"/>
@@ -3768,7 +3768,7 @@
           <w:lang w:val="en-US"/>
         </w:rPr>
       </w:pPr>
-      <w:bookmarkStart w:id="7" w:name="_Toc468823762"/>
+      <w:bookmarkStart w:id="7" w:name="_Toc468962611"/>
       <w:r>
         <w:rPr>
           <w:lang w:val="en-US"/>
@@ -3791,7 +3791,7 @@
           <w:lang w:val="en-US"/>
         </w:rPr>
       </w:pPr>
-      <w:bookmarkStart w:id="8" w:name="_Toc468823763"/>
+      <w:bookmarkStart w:id="8" w:name="_Toc468962612"/>
       <w:r>
         <w:rPr>
           <w:lang w:val="en-US"/>
@@ -4138,15 +4138,12 @@
     </w:p>
     <w:p>
       <w:pPr>
-        <w:jc w:val="both"/>
-        <w:rPr>
-          <w:rFonts w:cstheme="minorHAnsi"/>
-          <w:lang w:val="en-US"/>
-        </w:rPr>
-      </w:pPr>
-      <w:r>
-        <w:rPr>
-          <w:rFonts w:cstheme="minorHAnsi"/>
+        <w:rPr>
+          <w:lang w:val="en-US"/>
+        </w:rPr>
+      </w:pPr>
+      <w:r>
+        <w:rPr>
           <w:b/>
           <w:bCs/>
           <w:lang w:val="en-US"/>
@@ -4155,21 +4152,26 @@
       </w:r>
       <w:r>
         <w:rPr>
-          <w:rFonts w:cstheme="minorHAnsi"/>
           <w:lang w:val="en-US"/>
         </w:rPr>
         <w:t xml:space="preserve">or user services layer, gives a user access to the application. This layer shows data to the user and </w:t>
       </w:r>
       <w:r>
         <w:rPr>
-          <w:rFonts w:cstheme="minorHAnsi"/>
-          <w:lang w:val="en-US"/>
-        </w:rPr>
-        <w:t>Optionally</w:t>
-      </w:r>
-      <w:r>
-        <w:rPr>
-          <w:rFonts w:cstheme="minorHAnsi"/>
+          <w:lang w:val="en-US"/>
+        </w:rPr>
+        <w:t>o</w:t>
+      </w:r>
+      <w:bookmarkStart w:id="9" w:name="_GoBack"/>
+      <w:bookmarkEnd w:id="9"/>
+      <w:r>
+        <w:rPr>
+          <w:lang w:val="en-US"/>
+        </w:rPr>
+        <w:t>ptionally</w:t>
+      </w:r>
+      <w:r>
+        <w:rPr>
           <w:lang w:val="en-US"/>
         </w:rPr>
         <w:t xml:space="preserve"> permits data input. The two main types of user interface for this layer are the traditional application and the Web-based application (used by the admin of third party system).</w:t>
@@ -4177,217 +4179,831 @@
     </w:p>
     <w:p>
       <w:pPr>
-        <w:pStyle w:val="p1"/>
-        <w:rPr>
-          <w:rFonts w:cs="Times New Roman"/>
+        <w:rPr>
           <w:color w:val="000000" w:themeColor="text1"/>
-          <w:sz w:val="22"/>
-          <w:szCs w:val="22"/>
-        </w:rPr>
-      </w:pPr>
-      <w:r>
-        <w:rPr>
-          <w:rFonts w:cstheme="minorHAnsi"/>
+          <w:lang w:val="en-US"/>
+        </w:rPr>
+      </w:pPr>
+      <w:r>
+        <w:rPr>
           <w:b/>
           <w:bCs/>
           <w:color w:val="000000" w:themeColor="text1"/>
-          <w:sz w:val="22"/>
-          <w:szCs w:val="22"/>
           <w:lang w:val="en-US"/>
         </w:rPr>
         <w:t>The application layer</w:t>
       </w:r>
       <w:r>
         <w:rPr>
-          <w:rFonts w:cstheme="minorHAnsi"/>
           <w:b/>
           <w:bCs/>
           <w:color w:val="000000" w:themeColor="text1"/>
-          <w:sz w:val="22"/>
-          <w:szCs w:val="22"/>
           <w:lang w:val="en-US"/>
         </w:rPr>
         <w:t xml:space="preserve"> </w:t>
       </w:r>
       <w:r>
         <w:rPr>
-          <w:rFonts w:cs="Times New Roman"/>
           <w:color w:val="000000" w:themeColor="text1"/>
-          <w:sz w:val="22"/>
-          <w:szCs w:val="22"/>
+          <w:lang w:val="en-US"/>
         </w:rPr>
         <w:t>It contains all the logical part of the application, it can also communicate with the Database for the retrieval or the insertion of Data.</w:t>
       </w:r>
     </w:p>
     <w:p>
       <w:pPr>
-        <w:spacing w:after="120" w:line="240" w:lineRule="auto"/>
-        <w:jc w:val="both"/>
-        <w:rPr>
-          <w:rFonts w:ascii="Trebuchet MS" w:hAnsi="Trebuchet MS" w:cs="Times New Roman"/>
+        <w:rPr>
           <w:color w:val="000000" w:themeColor="text1"/>
-          <w:lang w:eastAsia="it-IT"/>
-        </w:rPr>
-      </w:pPr>
-      <w:r>
-        <w:rPr>
-          <w:rFonts w:ascii="Trebuchet MS" w:hAnsi="Trebuchet MS" w:cs="Times New Roman"/>
+          <w:lang w:val="en-US" w:eastAsia="it-IT"/>
+        </w:rPr>
+      </w:pPr>
+      <w:r>
+        <w:rPr>
           <w:b/>
           <w:bCs/>
           <w:color w:val="000000" w:themeColor="text1"/>
-          <w:lang w:eastAsia="it-IT"/>
+          <w:lang w:val="en-US" w:eastAsia="it-IT"/>
         </w:rPr>
         <w:t>The data layer</w:t>
       </w:r>
       <w:r>
         <w:rPr>
-          <w:rFonts w:ascii="Trebuchet MS" w:hAnsi="Trebuchet MS" w:cs="Times New Roman"/>
           <w:color w:val="000000" w:themeColor="text1"/>
-          <w:lang w:eastAsia="it-IT"/>
+          <w:lang w:val="en-US" w:eastAsia="it-IT"/>
         </w:rPr>
         <w:t>: This is the actual DBMS access layer. It can be accessed through the application layer. This layer consists of data access components to aid in resource sharing and to allow clients to be configured without installing the DBMS libraries and ODBC drivers on each client.</w:t>
       </w:r>
     </w:p>
     <w:p>
       <w:pPr>
-        <w:spacing w:after="120" w:line="240" w:lineRule="auto"/>
-        <w:jc w:val="both"/>
-        <w:rPr>
-          <w:rFonts w:ascii="Trebuchet MS" w:hAnsi="Trebuchet MS" w:cs="Times New Roman"/>
+        <w:rPr>
           <w:color w:val="000000" w:themeColor="text1"/>
-          <w:lang w:eastAsia="it-IT"/>
-        </w:rPr>
-      </w:pPr>
-    </w:p>
-    <w:p>
-      <w:pPr>
-        <w:spacing w:after="120" w:line="240" w:lineRule="auto"/>
-        <w:jc w:val="both"/>
-        <w:rPr>
-          <w:rFonts w:ascii="Trebuchet MS" w:hAnsi="Trebuchet MS" w:cs="Times New Roman"/>
+          <w:lang w:val="en-US" w:eastAsia="it-IT"/>
+        </w:rPr>
+      </w:pPr>
+    </w:p>
+    <w:p>
+      <w:pPr>
+        <w:rPr>
           <w:color w:val="000000" w:themeColor="text1"/>
-          <w:lang w:eastAsia="it-IT"/>
-        </w:rPr>
-      </w:pPr>
-      <w:r>
-        <w:rPr>
-          <w:rFonts w:ascii="Trebuchet MS" w:hAnsi="Trebuchet MS" w:cs="Times New Roman"/>
+          <w:lang w:val="en-US" w:eastAsia="it-IT"/>
+        </w:rPr>
+      </w:pPr>
+      <w:r>
+        <w:rPr>
           <w:color w:val="000000" w:themeColor="text1"/>
-          <w:lang w:eastAsia="it-IT"/>
+          <w:lang w:val="en-US" w:eastAsia="it-IT"/>
         </w:rPr>
         <w:t>At this point, we would like to point out some important observations:</w:t>
       </w:r>
     </w:p>
     <w:p>
       <w:pPr>
+        <w:pStyle w:val="Paragrafoelenco"/>
         <w:numPr>
           <w:ilvl w:val="0"/>
-          <w:numId w:val="22"/>
+          <w:numId w:val="23"/>
         </w:numPr>
-        <w:spacing w:after="120" w:line="240" w:lineRule="auto"/>
-        <w:jc w:val="both"/>
-        <w:rPr>
-          <w:rFonts w:ascii="Trebuchet MS" w:eastAsia="Times New Roman" w:hAnsi="Trebuchet MS" w:cs="Times New Roman"/>
+        <w:rPr>
           <w:color w:val="000000" w:themeColor="text1"/>
-          <w:lang w:eastAsia="it-IT"/>
-        </w:rPr>
-      </w:pPr>
-      <w:r>
-        <w:rPr>
-          <w:rFonts w:ascii="Trebuchet MS" w:eastAsia="Times New Roman" w:hAnsi="Trebuchet MS" w:cs="Times New Roman"/>
+          <w:lang w:val="en-US" w:eastAsia="it-IT"/>
+        </w:rPr>
+      </w:pPr>
+      <w:r>
+        <w:rPr>
+          <w:rFonts w:eastAsia="Times New Roman"/>
           <w:color w:val="000000" w:themeColor="text1"/>
-          <w:lang w:eastAsia="it-IT"/>
-        </w:rPr>
-        <w:t>our server is going to be used by many different clients that we do not have control over.</w:t>
-      </w:r>
-    </w:p>
-    <w:p>
-      <w:pPr>
+          <w:lang w:val="en-US" w:eastAsia="it-IT"/>
+        </w:rPr>
+        <w:t>our server is going to be used by many different clients that we do</w:t>
+      </w:r>
+      <w:r>
+        <w:rPr>
+          <w:rFonts w:eastAsia="Times New Roman"/>
+          <w:color w:val="000000" w:themeColor="text1"/>
+          <w:lang w:val="en-US" w:eastAsia="it-IT"/>
+        </w:rPr>
+        <w:t xml:space="preserve"> not have control over;</w:t>
+      </w:r>
+    </w:p>
+    <w:p>
+      <w:pPr>
+        <w:pStyle w:val="Paragrafoelenco"/>
         <w:numPr>
           <w:ilvl w:val="0"/>
-          <w:numId w:val="22"/>
+          <w:numId w:val="23"/>
         </w:numPr>
-        <w:spacing w:after="120" w:line="240" w:lineRule="auto"/>
+        <w:rPr>
+          <w:color w:val="000000" w:themeColor="text1"/>
+          <w:lang w:val="en-US" w:eastAsia="it-IT"/>
+        </w:rPr>
+      </w:pPr>
+      <w:r>
+        <w:rPr>
+          <w:rFonts w:eastAsia="Times New Roman"/>
+          <w:color w:val="000000" w:themeColor="text1"/>
+          <w:lang w:val="en-US" w:eastAsia="it-IT"/>
+        </w:rPr>
+        <w:t>we want also to be able to update the server regularly without needing to update the client software.</w:t>
+      </w:r>
+    </w:p>
+    <w:p>
+      <w:pPr>
+        <w:rPr>
+          <w:color w:val="000000"/>
+          <w:lang w:val="en-US" w:eastAsia="it-IT"/>
+        </w:rPr>
+      </w:pPr>
+      <w:r>
+        <w:rPr>
+          <w:color w:val="000000" w:themeColor="text1"/>
+          <w:lang w:val="en-US" w:eastAsia="it-IT"/>
+        </w:rPr>
+        <w:t xml:space="preserve">So we need to minimize the coupling between client and server components in this application. </w:t>
+      </w:r>
+      <w:r>
+        <w:rPr>
+          <w:color w:val="000000"/>
+          <w:lang w:val="en-US" w:eastAsia="it-IT"/>
+        </w:rPr>
+        <w:t>In order to cover this requirements we decided to use RESTful API. RESTful web services, as the name suggests, are resources on the web that can be used to get specific information. These services basically portray the working of the REST API. The client requests a resource from the server and the server sends back the response.</w:t>
+      </w:r>
+    </w:p>
+    <w:p>
+      <w:pPr>
+        <w:rPr>
+          <w:color w:val="000000"/>
+          <w:lang w:val="en-US" w:eastAsia="it-IT"/>
+        </w:rPr>
+      </w:pPr>
+      <w:r>
+        <w:rPr>
+          <w:color w:val="000000"/>
+          <w:lang w:val="en-US" w:eastAsia="it-IT"/>
+        </w:rPr>
+        <w:t>In this way on the Client there will be not a static GUI but a dynamic one that is generated on client side.</w:t>
+      </w:r>
+    </w:p>
+    <w:p>
+      <w:pPr>
         <w:jc w:val="both"/>
         <w:rPr>
-          <w:rFonts w:ascii="Trebuchet MS" w:eastAsia="Times New Roman" w:hAnsi="Trebuchet MS" w:cs="Times New Roman"/>
-          <w:color w:val="000000" w:themeColor="text1"/>
-          <w:lang w:eastAsia="it-IT"/>
-        </w:rPr>
-      </w:pPr>
-      <w:r>
-        <w:rPr>
-          <w:rFonts w:ascii="Trebuchet MS" w:eastAsia="Times New Roman" w:hAnsi="Trebuchet MS" w:cs="Times New Roman"/>
-          <w:color w:val="000000" w:themeColor="text1"/>
-          <w:lang w:eastAsia="it-IT"/>
-        </w:rPr>
-        <w:t>we want also to be able to update the server regularly without needing to update the client software.</w:t>
-      </w:r>
-    </w:p>
-    <w:p>
-      <w:pPr>
-        <w:spacing w:after="120" w:line="240" w:lineRule="auto"/>
+          <w:rFonts w:cstheme="minorHAnsi"/>
+          <w:lang w:val="en-US"/>
+        </w:rPr>
+      </w:pPr>
+    </w:p>
+    <w:p>
+      <w:pPr>
+        <w:pStyle w:val="Titolo2"/>
+        <w:rPr>
+          <w:lang w:val="en-US"/>
+        </w:rPr>
+      </w:pPr>
+      <w:bookmarkStart w:id="10" w:name="_Toc468962613"/>
+      <w:r>
+        <w:rPr>
+          <w:lang w:val="en-US"/>
+        </w:rPr>
+        <w:t>2.2 High level components and their interaction</w:t>
+      </w:r>
+      <w:bookmarkEnd w:id="10"/>
+    </w:p>
+    <w:p>
+      <w:pPr>
+        <w:rPr>
+          <w:lang w:val="en-US"/>
+        </w:rPr>
+      </w:pPr>
+      <w:r>
+        <w:rPr>
+          <w:lang w:val="en-US"/>
+        </w:rPr>
+        <w:t>[immagine del component interactions]</w:t>
+      </w:r>
+    </w:p>
+    <w:p>
+      <w:pPr>
         <w:jc w:val="both"/>
         <w:rPr>
-          <w:rFonts w:ascii="Trebuchet MS" w:hAnsi="Trebuchet MS" w:cs="Times New Roman"/>
-          <w:color w:val="000000"/>
-          <w:lang w:eastAsia="it-IT"/>
-        </w:rPr>
-      </w:pPr>
-      <w:r>
-        <w:rPr>
-          <w:rFonts w:ascii="Trebuchet MS" w:hAnsi="Trebuchet MS" w:cs="Times New Roman"/>
-          <w:color w:val="000000" w:themeColor="text1"/>
-          <w:lang w:eastAsia="it-IT"/>
-        </w:rPr>
-        <w:t>So we need to m</w:t>
-      </w:r>
-      <w:bookmarkStart w:id="9" w:name="_GoBack"/>
-      <w:bookmarkEnd w:id="9"/>
-      <w:r>
-        <w:rPr>
-          <w:rFonts w:ascii="Trebuchet MS" w:hAnsi="Trebuchet MS" w:cs="Times New Roman"/>
-          <w:color w:val="000000" w:themeColor="text1"/>
-          <w:lang w:eastAsia="it-IT"/>
-        </w:rPr>
-        <w:t xml:space="preserve">inimize the coupling between client and server components in this application. </w:t>
-      </w:r>
-      <w:r>
-        <w:rPr>
-          <w:rFonts w:ascii="Trebuchet MS" w:hAnsi="Trebuchet MS" w:cs="Times New Roman"/>
-          <w:color w:val="000000"/>
-          <w:lang w:eastAsia="it-IT"/>
-        </w:rPr>
-        <w:t>In order to cover this requirements we decided to use RESTful API. RESTful web services, as the name suggests, are resources on the web that can be used to get specific information. These services basically portray the working of the REST API. The client requests a resource from the server and the server sends back the response.</w:t>
-      </w:r>
-    </w:p>
-    <w:p>
-      <w:pPr>
-        <w:spacing w:after="120" w:line="240" w:lineRule="auto"/>
+          <w:lang w:val="en-US"/>
+        </w:rPr>
+      </w:pPr>
+      <w:r>
+        <w:rPr>
+          <w:lang w:val="en-US"/>
+        </w:rPr>
+        <w:lastRenderedPageBreak/>
+        <w:t>The high</w:t>
+      </w:r>
+      <w:r>
+        <w:rPr>
+          <w:lang w:val="en-US"/>
+        </w:rPr>
+        <w:t>-</w:t>
+      </w:r>
+      <w:r>
+        <w:rPr>
+          <w:lang w:val="en-US"/>
+        </w:rPr>
+        <w:t>level components architecture is composed of seven different elements. The main element is a singleton, the central called “main System”. The main System receives r</w:t>
+      </w:r>
+      <w:r>
+        <w:rPr>
+          <w:lang w:val="en-US"/>
+        </w:rPr>
+        <w:t>equests of reservations from another element: the client. C</w:t>
+      </w:r>
+      <w:r>
+        <w:rPr>
+          <w:lang w:val="en-US"/>
+        </w:rPr>
+        <w:t>lient</w:t>
+      </w:r>
+      <w:r>
+        <w:rPr>
+          <w:lang w:val="en-US"/>
+        </w:rPr>
+        <w:t>s</w:t>
+      </w:r>
+      <w:r>
+        <w:rPr>
+          <w:lang w:val="en-US"/>
+        </w:rPr>
+        <w:t xml:space="preserve"> can initiate this communication only </w:t>
+      </w:r>
+      <w:r>
+        <w:rPr>
+          <w:lang w:val="en-US"/>
+        </w:rPr>
+        <w:t>from</w:t>
+      </w:r>
+      <w:r>
+        <w:rPr>
+          <w:lang w:val="en-US"/>
+        </w:rPr>
+        <w:t xml:space="preserve"> mobile application. </w:t>
+      </w:r>
+      <w:r>
+        <w:rPr>
+          <w:lang w:val="en-US"/>
+        </w:rPr>
+        <w:t>This communication is made in a</w:t>
+      </w:r>
+      <w:r>
+        <w:rPr>
+          <w:lang w:val="en-US"/>
+        </w:rPr>
+        <w:t xml:space="preserve">synchronous way </w:t>
+      </w:r>
+      <w:r>
+        <w:rPr>
+          <w:lang w:val="en-US"/>
+        </w:rPr>
+        <w:t>since the client, that</w:t>
+      </w:r>
+      <w:r>
+        <w:rPr>
+          <w:lang w:val="en-US"/>
+        </w:rPr>
+        <w:t xml:space="preserve"> initiates the communication, has to wait the answer of the main System that acknowledge</w:t>
+      </w:r>
+      <w:r>
+        <w:rPr>
+          <w:lang w:val="en-US"/>
+        </w:rPr>
+        <w:t>s</w:t>
+      </w:r>
+      <w:r>
+        <w:rPr>
+          <w:lang w:val="en-US"/>
+        </w:rPr>
+        <w:t xml:space="preserve"> him that his request has been taken into account</w:t>
+      </w:r>
+      <w:r>
+        <w:rPr>
+          <w:lang w:val="en-US"/>
+        </w:rPr>
+        <w:t>. I</w:t>
+      </w:r>
+      <w:r>
+        <w:rPr>
+          <w:lang w:val="en-US"/>
+        </w:rPr>
+        <w:t>n this way</w:t>
+      </w:r>
+      <w:r>
+        <w:rPr>
+          <w:lang w:val="en-US"/>
+        </w:rPr>
+        <w:t>,</w:t>
+      </w:r>
+      <w:r>
+        <w:rPr>
+          <w:lang w:val="en-US"/>
+        </w:rPr>
+        <w:t xml:space="preserve"> according to the request of the client</w:t>
+      </w:r>
+      <w:r>
+        <w:rPr>
+          <w:lang w:val="en-US"/>
+        </w:rPr>
+        <w:t>,</w:t>
+      </w:r>
+      <w:r>
+        <w:rPr>
+          <w:lang w:val="en-US"/>
+        </w:rPr>
+        <w:t xml:space="preserve"> System provide</w:t>
+      </w:r>
+      <w:r>
+        <w:rPr>
+          <w:lang w:val="en-US"/>
+        </w:rPr>
+        <w:t>s</w:t>
+      </w:r>
+      <w:r>
+        <w:rPr>
+          <w:lang w:val="en-US"/>
+        </w:rPr>
+        <w:t xml:space="preserve"> him</w:t>
+      </w:r>
+      <w:r>
+        <w:rPr>
+          <w:lang w:val="en-US"/>
+        </w:rPr>
+        <w:t>,</w:t>
+      </w:r>
+      <w:r>
+        <w:rPr>
+          <w:lang w:val="en-US"/>
+        </w:rPr>
+        <w:t xml:space="preserve"> for example</w:t>
+      </w:r>
+      <w:r>
+        <w:rPr>
+          <w:lang w:val="en-US"/>
+        </w:rPr>
+        <w:t>,</w:t>
+      </w:r>
+      <w:r>
+        <w:rPr>
+          <w:lang w:val="en-US"/>
+        </w:rPr>
+        <w:t xml:space="preserve"> after search the availability of the car,</w:t>
+      </w:r>
+      <w:r>
+        <w:rPr>
+          <w:lang w:val="en-US"/>
+        </w:rPr>
+        <w:t xml:space="preserve"> all the possib</w:t>
+      </w:r>
+      <w:r>
+        <w:rPr>
+          <w:lang w:val="en-US"/>
+        </w:rPr>
+        <w:t>le parking area</w:t>
+      </w:r>
+      <w:r>
+        <w:rPr>
+          <w:lang w:val="en-US"/>
+        </w:rPr>
+        <w:t>s</w:t>
+      </w:r>
+      <w:r>
+        <w:rPr>
+          <w:lang w:val="en-US"/>
+        </w:rPr>
+        <w:t xml:space="preserve"> where</w:t>
+      </w:r>
+      <w:r>
+        <w:rPr>
+          <w:lang w:val="en-US"/>
+        </w:rPr>
+        <w:t xml:space="preserve"> to</w:t>
+      </w:r>
+      <w:r>
+        <w:rPr>
+          <w:lang w:val="en-US"/>
+        </w:rPr>
+        <w:t xml:space="preserve"> pick the car up.</w:t>
+      </w:r>
+    </w:p>
+    <w:p>
+      <w:pPr>
         <w:jc w:val="both"/>
         <w:rPr>
-          <w:rFonts w:ascii="Trebuchet MS" w:hAnsi="Trebuchet MS" w:cs="Times New Roman"/>
-          <w:color w:val="000000"/>
-          <w:lang w:eastAsia="it-IT"/>
-        </w:rPr>
-      </w:pPr>
-      <w:r>
-        <w:rPr>
-          <w:rFonts w:ascii="Trebuchet MS" w:hAnsi="Trebuchet MS" w:cs="Times New Roman"/>
-          <w:color w:val="000000"/>
-          <w:lang w:eastAsia="it-IT"/>
-        </w:rPr>
-        <w:t>In this way on the Client there will be not a static GUI but a dynamic one that is generated on client side.</w:t>
+          <w:lang w:val="en-US"/>
+        </w:rPr>
+      </w:pPr>
+      <w:r>
+        <w:rPr>
+          <w:lang w:val="en-US"/>
+        </w:rPr>
+        <w:t>The main System will also send an asynchronous message to the client in the form of email to inform about</w:t>
+      </w:r>
+      <w:r>
+        <w:rPr>
+          <w:lang w:val="en-US"/>
+        </w:rPr>
+        <w:t>,</w:t>
+      </w:r>
+      <w:r>
+        <w:rPr>
+          <w:lang w:val="en-US"/>
+        </w:rPr>
+        <w:t xml:space="preserve"> for example</w:t>
+      </w:r>
+      <w:r>
+        <w:rPr>
+          <w:lang w:val="en-US"/>
+        </w:rPr>
+        <w:t>,</w:t>
+      </w:r>
+      <w:r>
+        <w:rPr>
+          <w:lang w:val="en-US"/>
+        </w:rPr>
+        <w:t xml:space="preserve"> the receipt of the booking (with the place and the number of the car) or the receipt of the bill for the</w:t>
+      </w:r>
+      <w:r>
+        <w:rPr>
+          <w:lang w:val="en-US"/>
+        </w:rPr>
+        <w:t xml:space="preserve"> payment</w:t>
+      </w:r>
+      <w:r>
+        <w:rPr>
+          <w:lang w:val="en-US"/>
+        </w:rPr>
+        <w:t>.</w:t>
       </w:r>
     </w:p>
     <w:p>
       <w:pPr>
         <w:jc w:val="both"/>
         <w:rPr>
-          <w:rFonts w:cstheme="minorHAnsi"/>
-          <w:lang w:val="en-US"/>
-        </w:rPr>
-      </w:pPr>
+          <w:lang w:val="en-US"/>
+        </w:rPr>
+      </w:pPr>
+      <w:r>
+        <w:rPr>
+          <w:lang w:val="en-US"/>
+        </w:rPr>
+        <w:t>The main System com</w:t>
+      </w:r>
+      <w:r>
+        <w:rPr>
+          <w:lang w:val="en-US"/>
+        </w:rPr>
+        <w:t>m</w:t>
+      </w:r>
+      <w:r>
+        <w:rPr>
+          <w:lang w:val="en-US"/>
+        </w:rPr>
+        <w:t>unicate</w:t>
+      </w:r>
+      <w:r>
+        <w:rPr>
+          <w:lang w:val="en-US"/>
+        </w:rPr>
+        <w:t>s</w:t>
+      </w:r>
+      <w:r>
+        <w:rPr>
+          <w:lang w:val="en-US"/>
+        </w:rPr>
+        <w:t xml:space="preserve"> also wi</w:t>
+      </w:r>
+      <w:r>
+        <w:rPr>
+          <w:lang w:val="en-US"/>
+        </w:rPr>
+        <w:t xml:space="preserve">th the car: after the user </w:t>
+      </w:r>
+      <w:r>
+        <w:rPr>
+          <w:lang w:val="en-US"/>
+        </w:rPr>
+        <w:t>tries</w:t>
+      </w:r>
+      <w:r>
+        <w:rPr>
+          <w:lang w:val="en-US"/>
+        </w:rPr>
+        <w:t xml:space="preserve"> to unlock the car, the main system provide</w:t>
+      </w:r>
+      <w:r>
+        <w:rPr>
+          <w:lang w:val="en-US"/>
+        </w:rPr>
+        <w:t>s</w:t>
+      </w:r>
+      <w:r>
+        <w:rPr>
+          <w:lang w:val="en-US"/>
+        </w:rPr>
+        <w:t xml:space="preserve"> user’s credential</w:t>
+      </w:r>
+      <w:r>
+        <w:rPr>
+          <w:lang w:val="en-US"/>
+        </w:rPr>
+        <w:t>s</w:t>
+      </w:r>
+      <w:r>
+        <w:rPr>
+          <w:lang w:val="en-US"/>
+        </w:rPr>
+        <w:t xml:space="preserve">, in this way the on board computer will recognize him and unlock the car, starting charging </w:t>
+      </w:r>
+      <w:r>
+        <w:rPr>
+          <w:lang w:val="en-US"/>
+        </w:rPr>
+        <w:t>his bill. T</w:t>
+      </w:r>
+      <w:r>
+        <w:rPr>
+          <w:lang w:val="en-US"/>
+        </w:rPr>
+        <w:t>he communication between the main System and the on</w:t>
+      </w:r>
+      <w:r>
+        <w:rPr>
+          <w:lang w:val="en-US"/>
+        </w:rPr>
+        <w:t xml:space="preserve"> </w:t>
+      </w:r>
+      <w:r>
+        <w:rPr>
+          <w:lang w:val="en-US"/>
+        </w:rPr>
+        <w:t>Board Computer is also asynchronous</w:t>
+      </w:r>
+      <w:r>
+        <w:rPr>
+          <w:lang w:val="en-US"/>
+        </w:rPr>
+        <w:t>;</w:t>
+      </w:r>
+      <w:r>
+        <w:rPr>
+          <w:lang w:val="en-US"/>
+        </w:rPr>
+        <w:t xml:space="preserve"> in this way</w:t>
+      </w:r>
+      <w:r>
+        <w:rPr>
+          <w:lang w:val="en-US"/>
+        </w:rPr>
+        <w:t>,</w:t>
+      </w:r>
+      <w:r>
+        <w:rPr>
+          <w:lang w:val="en-US"/>
+        </w:rPr>
+        <w:t xml:space="preserve"> the car send</w:t>
+      </w:r>
+      <w:r>
+        <w:rPr>
+          <w:lang w:val="en-US"/>
+        </w:rPr>
+        <w:t>s</w:t>
+      </w:r>
+      <w:r>
+        <w:rPr>
+          <w:lang w:val="en-US"/>
+        </w:rPr>
+        <w:t xml:space="preserve"> to the main System all the feedback</w:t>
+      </w:r>
+      <w:r>
+        <w:rPr>
+          <w:lang w:val="en-US"/>
+        </w:rPr>
+        <w:t>s</w:t>
+      </w:r>
+      <w:r>
+        <w:rPr>
+          <w:lang w:val="en-US"/>
+        </w:rPr>
+        <w:t xml:space="preserve"> about its state and position, so the main system will know al</w:t>
+      </w:r>
+      <w:r>
+        <w:rPr>
+          <w:lang w:val="en-US"/>
+        </w:rPr>
+        <w:t xml:space="preserve">l the information about all </w:t>
+      </w:r>
+      <w:r>
+        <w:rPr>
+          <w:lang w:val="en-US"/>
+        </w:rPr>
+        <w:t>car</w:t>
+      </w:r>
+      <w:r>
+        <w:rPr>
+          <w:lang w:val="en-US"/>
+        </w:rPr>
+        <w:t>s</w:t>
+      </w:r>
+      <w:r>
+        <w:rPr>
+          <w:lang w:val="en-US"/>
+        </w:rPr>
+        <w:t>.</w:t>
+      </w:r>
+    </w:p>
+    <w:p>
+      <w:pPr>
+        <w:jc w:val="both"/>
+        <w:rPr>
+          <w:lang w:val="en-US"/>
+        </w:rPr>
+      </w:pPr>
+      <w:r>
+        <w:rPr>
+          <w:lang w:val="en-US"/>
+        </w:rPr>
+        <w:t>The main system communicates also with a third type of component, the third part</w:t>
+      </w:r>
+      <w:r>
+        <w:rPr>
+          <w:lang w:val="en-US"/>
+        </w:rPr>
+        <w:t>y</w:t>
+      </w:r>
+      <w:r>
+        <w:rPr>
+          <w:lang w:val="en-US"/>
+        </w:rPr>
+        <w:t xml:space="preserve"> System through the database.</w:t>
+      </w:r>
+    </w:p>
+    <w:p>
+      <w:pPr>
+        <w:jc w:val="both"/>
+        <w:rPr>
+          <w:lang w:val="en-US"/>
+        </w:rPr>
+      </w:pPr>
+      <w:r>
+        <w:rPr>
+          <w:lang w:val="en-US"/>
+        </w:rPr>
+        <w:t>The last type of component</w:t>
+      </w:r>
+      <w:r>
+        <w:rPr>
+          <w:lang w:val="en-US"/>
+        </w:rPr>
+        <w:t xml:space="preserve"> is the database</w:t>
+      </w:r>
+      <w:r>
+        <w:rPr>
+          <w:lang w:val="en-US"/>
+        </w:rPr>
+        <w:t xml:space="preserve">. The database still manages </w:t>
+      </w:r>
+      <w:r>
+        <w:rPr>
+          <w:lang w:val="en-US"/>
+        </w:rPr>
+        <w:t>registr</w:t>
+      </w:r>
+      <w:r>
+        <w:rPr>
+          <w:lang w:val="en-US"/>
+        </w:rPr>
+        <w:t>ation of</w:t>
+      </w:r>
+      <w:r>
+        <w:rPr>
+          <w:lang w:val="en-US"/>
+        </w:rPr>
+        <w:t xml:space="preserve"> new users,</w:t>
+      </w:r>
+      <w:r>
+        <w:rPr>
+          <w:lang w:val="en-US"/>
+        </w:rPr>
+        <w:t xml:space="preserve"> car</w:t>
+      </w:r>
+      <w:r>
+        <w:rPr>
+          <w:lang w:val="en-US"/>
+        </w:rPr>
+        <w:t xml:space="preserve"> state</w:t>
+      </w:r>
+      <w:r>
+        <w:rPr>
+          <w:lang w:val="en-US"/>
+        </w:rPr>
+        <w:t>s</w:t>
+      </w:r>
+      <w:r>
+        <w:rPr>
+          <w:lang w:val="en-US"/>
+        </w:rPr>
+        <w:t xml:space="preserve">, quantities of cars and plugs, information about </w:t>
+      </w:r>
+      <w:r>
+        <w:rPr>
+          <w:lang w:val="en-US"/>
+        </w:rPr>
+        <w:t xml:space="preserve">car distribution in the city, </w:t>
+      </w:r>
+      <w:r>
+        <w:rPr>
+          <w:lang w:val="en-US"/>
+        </w:rPr>
+        <w:t>information about user</w:t>
+      </w:r>
+      <w:r>
+        <w:rPr>
+          <w:lang w:val="en-US"/>
+        </w:rPr>
+        <w:t>’s</w:t>
+      </w:r>
+      <w:r>
+        <w:rPr>
+          <w:lang w:val="en-US"/>
+        </w:rPr>
+        <w:t xml:space="preserve"> receipt, </w:t>
+      </w:r>
+      <w:r>
+        <w:rPr>
+          <w:lang w:val="en-US"/>
+        </w:rPr>
+        <w:t xml:space="preserve">account </w:t>
+      </w:r>
+      <w:r>
+        <w:rPr>
+          <w:lang w:val="en-US"/>
+        </w:rPr>
+        <w:t>information, trip</w:t>
+      </w:r>
+      <w:r>
+        <w:rPr>
+          <w:lang w:val="en-US"/>
+        </w:rPr>
+        <w:t>s</w:t>
+      </w:r>
+      <w:r>
+        <w:rPr>
+          <w:lang w:val="en-US"/>
+        </w:rPr>
+        <w:t>, booking etc. Therefore, the main</w:t>
+      </w:r>
+      <w:r>
+        <w:rPr>
+          <w:lang w:val="en-US"/>
+        </w:rPr>
+        <w:t xml:space="preserve"> </w:t>
+      </w:r>
+      <w:r>
+        <w:rPr>
+          <w:lang w:val="en-US"/>
+        </w:rPr>
+        <w:t>System and the third part</w:t>
+      </w:r>
+      <w:r>
+        <w:rPr>
+          <w:lang w:val="en-US"/>
+        </w:rPr>
+        <w:t>y</w:t>
+      </w:r>
+      <w:r>
+        <w:rPr>
+          <w:lang w:val="en-US"/>
+        </w:rPr>
+        <w:t xml:space="preserve"> system communicates </w:t>
+      </w:r>
+      <w:r>
+        <w:rPr>
+          <w:lang w:val="en-US"/>
+        </w:rPr>
+        <w:t>synchronously with the old data</w:t>
+      </w:r>
+      <w:r>
+        <w:rPr>
+          <w:lang w:val="en-US"/>
+        </w:rPr>
+        <w:t xml:space="preserve">base to extract </w:t>
+      </w:r>
+      <w:r>
+        <w:rPr>
+          <w:lang w:val="en-US"/>
+        </w:rPr>
+        <w:t xml:space="preserve">the right </w:t>
+      </w:r>
+      <w:r>
+        <w:rPr>
+          <w:lang w:val="en-US"/>
+        </w:rPr>
+        <w:t>information when needed.</w:t>
+      </w:r>
     </w:p>
     <w:p>
       <w:pPr>
@@ -4396,665 +5012,7 @@
           <w:lang w:val="en-US"/>
         </w:rPr>
       </w:pPr>
-      <w:bookmarkStart w:id="10" w:name="_Toc468823764"/>
-      <w:r>
-        <w:rPr>
-          <w:lang w:val="en-US"/>
-        </w:rPr>
-        <w:t>2.2 High level components and their interaction</w:t>
-      </w:r>
-      <w:bookmarkEnd w:id="10"/>
-    </w:p>
-    <w:p>
-      <w:pPr>
-        <w:rPr>
-          <w:lang w:val="en-US"/>
-        </w:rPr>
-      </w:pPr>
-      <w:r>
-        <w:rPr>
-          <w:lang w:val="en-US"/>
-        </w:rPr>
-        <w:t>[immagine del component interactions]</w:t>
-      </w:r>
-    </w:p>
-    <w:p>
-      <w:pPr>
-        <w:jc w:val="both"/>
-        <w:rPr>
-          <w:lang w:val="en-US"/>
-        </w:rPr>
-      </w:pPr>
-      <w:r>
-        <w:rPr>
-          <w:lang w:val="en-US"/>
-        </w:rPr>
-        <w:t>The high</w:t>
-      </w:r>
-      <w:r>
-        <w:rPr>
-          <w:lang w:val="en-US"/>
-        </w:rPr>
-        <w:t>-</w:t>
-      </w:r>
-      <w:r>
-        <w:rPr>
-          <w:lang w:val="en-US"/>
-        </w:rPr>
-        <w:t>level components architecture is composed of seven different elements. The main element is a singleton, the central called “main System”. The main System receives r</w:t>
-      </w:r>
-      <w:r>
-        <w:rPr>
-          <w:lang w:val="en-US"/>
-        </w:rPr>
-        <w:t xml:space="preserve">equests of reservations from another </w:t>
-      </w:r>
-      <w:r>
-        <w:rPr>
-          <w:lang w:val="en-US"/>
-        </w:rPr>
-        <w:lastRenderedPageBreak/>
-        <w:t>element: the client. C</w:t>
-      </w:r>
-      <w:r>
-        <w:rPr>
-          <w:lang w:val="en-US"/>
-        </w:rPr>
-        <w:t>lient</w:t>
-      </w:r>
-      <w:r>
-        <w:rPr>
-          <w:lang w:val="en-US"/>
-        </w:rPr>
-        <w:t>s</w:t>
-      </w:r>
-      <w:r>
-        <w:rPr>
-          <w:lang w:val="en-US"/>
-        </w:rPr>
-        <w:t xml:space="preserve"> can initiate this communication only </w:t>
-      </w:r>
-      <w:r>
-        <w:rPr>
-          <w:lang w:val="en-US"/>
-        </w:rPr>
-        <w:t>from</w:t>
-      </w:r>
-      <w:r>
-        <w:rPr>
-          <w:lang w:val="en-US"/>
-        </w:rPr>
-        <w:t xml:space="preserve"> mobile application. </w:t>
-      </w:r>
-      <w:r>
-        <w:rPr>
-          <w:lang w:val="en-US"/>
-        </w:rPr>
-        <w:t>This communication is made in a</w:t>
-      </w:r>
-      <w:r>
-        <w:rPr>
-          <w:lang w:val="en-US"/>
-        </w:rPr>
-        <w:t xml:space="preserve">synchronous way </w:t>
-      </w:r>
-      <w:r>
-        <w:rPr>
-          <w:lang w:val="en-US"/>
-        </w:rPr>
-        <w:t>since the client, that</w:t>
-      </w:r>
-      <w:r>
-        <w:rPr>
-          <w:lang w:val="en-US"/>
-        </w:rPr>
-        <w:t xml:space="preserve"> initiates the communication, has to wait the answer of the main System that acknowledge</w:t>
-      </w:r>
-      <w:r>
-        <w:rPr>
-          <w:lang w:val="en-US"/>
-        </w:rPr>
-        <w:t>s</w:t>
-      </w:r>
-      <w:r>
-        <w:rPr>
-          <w:lang w:val="en-US"/>
-        </w:rPr>
-        <w:t xml:space="preserve"> him that his request has been taken into account</w:t>
-      </w:r>
-      <w:r>
-        <w:rPr>
-          <w:lang w:val="en-US"/>
-        </w:rPr>
-        <w:t>. I</w:t>
-      </w:r>
-      <w:r>
-        <w:rPr>
-          <w:lang w:val="en-US"/>
-        </w:rPr>
-        <w:t>n this way</w:t>
-      </w:r>
-      <w:r>
-        <w:rPr>
-          <w:lang w:val="en-US"/>
-        </w:rPr>
-        <w:t>,</w:t>
-      </w:r>
-      <w:r>
-        <w:rPr>
-          <w:lang w:val="en-US"/>
-        </w:rPr>
-        <w:t xml:space="preserve"> according to the request of the client</w:t>
-      </w:r>
-      <w:r>
-        <w:rPr>
-          <w:lang w:val="en-US"/>
-        </w:rPr>
-        <w:t>,</w:t>
-      </w:r>
-      <w:r>
-        <w:rPr>
-          <w:lang w:val="en-US"/>
-        </w:rPr>
-        <w:t xml:space="preserve"> System provide</w:t>
-      </w:r>
-      <w:r>
-        <w:rPr>
-          <w:lang w:val="en-US"/>
-        </w:rPr>
-        <w:t>s</w:t>
-      </w:r>
-      <w:r>
-        <w:rPr>
-          <w:lang w:val="en-US"/>
-        </w:rPr>
-        <w:t xml:space="preserve"> him</w:t>
-      </w:r>
-      <w:r>
-        <w:rPr>
-          <w:lang w:val="en-US"/>
-        </w:rPr>
-        <w:t>,</w:t>
-      </w:r>
-      <w:r>
-        <w:rPr>
-          <w:lang w:val="en-US"/>
-        </w:rPr>
-        <w:t xml:space="preserve"> for example</w:t>
-      </w:r>
-      <w:r>
-        <w:rPr>
-          <w:lang w:val="en-US"/>
-        </w:rPr>
-        <w:t>,</w:t>
-      </w:r>
-      <w:r>
-        <w:rPr>
-          <w:lang w:val="en-US"/>
-        </w:rPr>
-        <w:t xml:space="preserve"> after search the availability of the car,</w:t>
-      </w:r>
-      <w:r>
-        <w:rPr>
-          <w:lang w:val="en-US"/>
-        </w:rPr>
-        <w:t xml:space="preserve"> all the possib</w:t>
-      </w:r>
-      <w:r>
-        <w:rPr>
-          <w:lang w:val="en-US"/>
-        </w:rPr>
-        <w:t>le parking area</w:t>
-      </w:r>
-      <w:r>
-        <w:rPr>
-          <w:lang w:val="en-US"/>
-        </w:rPr>
-        <w:t>s</w:t>
-      </w:r>
-      <w:r>
-        <w:rPr>
-          <w:lang w:val="en-US"/>
-        </w:rPr>
-        <w:t xml:space="preserve"> where</w:t>
-      </w:r>
-      <w:r>
-        <w:rPr>
-          <w:lang w:val="en-US"/>
-        </w:rPr>
-        <w:t xml:space="preserve"> to</w:t>
-      </w:r>
-      <w:r>
-        <w:rPr>
-          <w:lang w:val="en-US"/>
-        </w:rPr>
-        <w:t xml:space="preserve"> pick the car up.</w:t>
-      </w:r>
-    </w:p>
-    <w:p>
-      <w:pPr>
-        <w:jc w:val="both"/>
-        <w:rPr>
-          <w:lang w:val="en-US"/>
-        </w:rPr>
-      </w:pPr>
-      <w:r>
-        <w:rPr>
-          <w:lang w:val="en-US"/>
-        </w:rPr>
-        <w:t>The main System will also send an asynchronous message to the client in the form of email to inform about</w:t>
-      </w:r>
-      <w:r>
-        <w:rPr>
-          <w:lang w:val="en-US"/>
-        </w:rPr>
-        <w:t>,</w:t>
-      </w:r>
-      <w:r>
-        <w:rPr>
-          <w:lang w:val="en-US"/>
-        </w:rPr>
-        <w:t xml:space="preserve"> for example</w:t>
-      </w:r>
-      <w:r>
-        <w:rPr>
-          <w:lang w:val="en-US"/>
-        </w:rPr>
-        <w:t>,</w:t>
-      </w:r>
-      <w:r>
-        <w:rPr>
-          <w:lang w:val="en-US"/>
-        </w:rPr>
-        <w:t xml:space="preserve"> the receipt of the booking (with the place and the number of the car) or the receipt of the bill for the</w:t>
-      </w:r>
-      <w:r>
-        <w:rPr>
-          <w:lang w:val="en-US"/>
-        </w:rPr>
-        <w:t xml:space="preserve"> payment</w:t>
-      </w:r>
-      <w:r>
-        <w:rPr>
-          <w:lang w:val="en-US"/>
-        </w:rPr>
-        <w:t>.</w:t>
-      </w:r>
-    </w:p>
-    <w:p>
-      <w:pPr>
-        <w:jc w:val="both"/>
-        <w:rPr>
-          <w:lang w:val="en-US"/>
-        </w:rPr>
-      </w:pPr>
-      <w:r>
-        <w:rPr>
-          <w:lang w:val="en-US"/>
-        </w:rPr>
-        <w:t>The main System com</w:t>
-      </w:r>
-      <w:r>
-        <w:rPr>
-          <w:lang w:val="en-US"/>
-        </w:rPr>
-        <w:t>m</w:t>
-      </w:r>
-      <w:r>
-        <w:rPr>
-          <w:lang w:val="en-US"/>
-        </w:rPr>
-        <w:t>unicate</w:t>
-      </w:r>
-      <w:r>
-        <w:rPr>
-          <w:lang w:val="en-US"/>
-        </w:rPr>
-        <w:t>s</w:t>
-      </w:r>
-      <w:r>
-        <w:rPr>
-          <w:lang w:val="en-US"/>
-        </w:rPr>
-        <w:t xml:space="preserve"> also wi</w:t>
-      </w:r>
-      <w:r>
-        <w:rPr>
-          <w:lang w:val="en-US"/>
-        </w:rPr>
-        <w:t xml:space="preserve">th the car: after the user </w:t>
-      </w:r>
-      <w:r>
-        <w:rPr>
-          <w:lang w:val="en-US"/>
-        </w:rPr>
-        <w:t>tries</w:t>
-      </w:r>
-      <w:r>
-        <w:rPr>
-          <w:lang w:val="en-US"/>
-        </w:rPr>
-        <w:t xml:space="preserve"> to unlock the car, the main system provide</w:t>
-      </w:r>
-      <w:r>
-        <w:rPr>
-          <w:lang w:val="en-US"/>
-        </w:rPr>
-        <w:t>s</w:t>
-      </w:r>
-      <w:r>
-        <w:rPr>
-          <w:lang w:val="en-US"/>
-        </w:rPr>
-        <w:t xml:space="preserve"> user’s credential</w:t>
-      </w:r>
-      <w:r>
-        <w:rPr>
-          <w:lang w:val="en-US"/>
-        </w:rPr>
-        <w:t>s</w:t>
-      </w:r>
-      <w:r>
-        <w:rPr>
-          <w:lang w:val="en-US"/>
-        </w:rPr>
-        <w:t xml:space="preserve">, in this way the on board computer will recognize him and unlock the car, starting charging </w:t>
-      </w:r>
-      <w:r>
-        <w:rPr>
-          <w:lang w:val="en-US"/>
-        </w:rPr>
-        <w:t>his bill. T</w:t>
-      </w:r>
-      <w:r>
-        <w:rPr>
-          <w:lang w:val="en-US"/>
-        </w:rPr>
-        <w:t>he communication between the main System and the on</w:t>
-      </w:r>
-      <w:r>
-        <w:rPr>
-          <w:lang w:val="en-US"/>
-        </w:rPr>
-        <w:t xml:space="preserve"> </w:t>
-      </w:r>
-      <w:r>
-        <w:rPr>
-          <w:lang w:val="en-US"/>
-        </w:rPr>
-        <w:t>Board Computer is also asynchronous</w:t>
-      </w:r>
-      <w:r>
-        <w:rPr>
-          <w:lang w:val="en-US"/>
-        </w:rPr>
-        <w:t>;</w:t>
-      </w:r>
-      <w:r>
-        <w:rPr>
-          <w:lang w:val="en-US"/>
-        </w:rPr>
-        <w:t xml:space="preserve"> in this way</w:t>
-      </w:r>
-      <w:r>
-        <w:rPr>
-          <w:lang w:val="en-US"/>
-        </w:rPr>
-        <w:t>,</w:t>
-      </w:r>
-      <w:r>
-        <w:rPr>
-          <w:lang w:val="en-US"/>
-        </w:rPr>
-        <w:t xml:space="preserve"> the car send</w:t>
-      </w:r>
-      <w:r>
-        <w:rPr>
-          <w:lang w:val="en-US"/>
-        </w:rPr>
-        <w:t>s</w:t>
-      </w:r>
-      <w:r>
-        <w:rPr>
-          <w:lang w:val="en-US"/>
-        </w:rPr>
-        <w:t xml:space="preserve"> to the main System all the feedback</w:t>
-      </w:r>
-      <w:r>
-        <w:rPr>
-          <w:lang w:val="en-US"/>
-        </w:rPr>
-        <w:t>s</w:t>
-      </w:r>
-      <w:r>
-        <w:rPr>
-          <w:lang w:val="en-US"/>
-        </w:rPr>
-        <w:t xml:space="preserve"> about its state and position, so the main system will know al</w:t>
-      </w:r>
-      <w:r>
-        <w:rPr>
-          <w:lang w:val="en-US"/>
-        </w:rPr>
-        <w:t xml:space="preserve">l the information about all </w:t>
-      </w:r>
-      <w:r>
-        <w:rPr>
-          <w:lang w:val="en-US"/>
-        </w:rPr>
-        <w:t>car</w:t>
-      </w:r>
-      <w:r>
-        <w:rPr>
-          <w:lang w:val="en-US"/>
-        </w:rPr>
-        <w:t>s</w:t>
-      </w:r>
-      <w:r>
-        <w:rPr>
-          <w:lang w:val="en-US"/>
-        </w:rPr>
-        <w:t>.</w:t>
-      </w:r>
-    </w:p>
-    <w:p>
-      <w:pPr>
-        <w:jc w:val="both"/>
-        <w:rPr>
-          <w:lang w:val="en-US"/>
-        </w:rPr>
-      </w:pPr>
-      <w:r>
-        <w:rPr>
-          <w:lang w:val="en-US"/>
-        </w:rPr>
-        <w:t>The main system communicates also with a third type of component, the third part</w:t>
-      </w:r>
-      <w:r>
-        <w:rPr>
-          <w:lang w:val="en-US"/>
-        </w:rPr>
-        <w:t>y</w:t>
-      </w:r>
-      <w:r>
-        <w:rPr>
-          <w:lang w:val="en-US"/>
-        </w:rPr>
-        <w:t xml:space="preserve"> System through the database.</w:t>
-      </w:r>
-    </w:p>
-    <w:p>
-      <w:pPr>
-        <w:jc w:val="both"/>
-        <w:rPr>
-          <w:lang w:val="en-US"/>
-        </w:rPr>
-      </w:pPr>
-      <w:r>
-        <w:rPr>
-          <w:lang w:val="en-US"/>
-        </w:rPr>
-        <w:t>The last type of component</w:t>
-      </w:r>
-      <w:r>
-        <w:rPr>
-          <w:lang w:val="en-US"/>
-        </w:rPr>
-        <w:t xml:space="preserve"> is the database</w:t>
-      </w:r>
-      <w:r>
-        <w:rPr>
-          <w:lang w:val="en-US"/>
-        </w:rPr>
-        <w:t xml:space="preserve">. The database still manages </w:t>
-      </w:r>
-      <w:r>
-        <w:rPr>
-          <w:lang w:val="en-US"/>
-        </w:rPr>
-        <w:t>registr</w:t>
-      </w:r>
-      <w:r>
-        <w:rPr>
-          <w:lang w:val="en-US"/>
-        </w:rPr>
-        <w:t>ation of</w:t>
-      </w:r>
-      <w:r>
-        <w:rPr>
-          <w:lang w:val="en-US"/>
-        </w:rPr>
-        <w:t xml:space="preserve"> new users,</w:t>
-      </w:r>
-      <w:r>
-        <w:rPr>
-          <w:lang w:val="en-US"/>
-        </w:rPr>
-        <w:t xml:space="preserve"> car</w:t>
-      </w:r>
-      <w:r>
-        <w:rPr>
-          <w:lang w:val="en-US"/>
-        </w:rPr>
-        <w:t xml:space="preserve"> state</w:t>
-      </w:r>
-      <w:r>
-        <w:rPr>
-          <w:lang w:val="en-US"/>
-        </w:rPr>
-        <w:t>s</w:t>
-      </w:r>
-      <w:r>
-        <w:rPr>
-          <w:lang w:val="en-US"/>
-        </w:rPr>
-        <w:t xml:space="preserve">, quantities of cars and plugs, information about </w:t>
-      </w:r>
-      <w:r>
-        <w:rPr>
-          <w:lang w:val="en-US"/>
-        </w:rPr>
-        <w:t xml:space="preserve">car distribution in the city, </w:t>
-      </w:r>
-      <w:r>
-        <w:rPr>
-          <w:lang w:val="en-US"/>
-        </w:rPr>
-        <w:t>information about user</w:t>
-      </w:r>
-      <w:r>
-        <w:rPr>
-          <w:lang w:val="en-US"/>
-        </w:rPr>
-        <w:t>’s</w:t>
-      </w:r>
-      <w:r>
-        <w:rPr>
-          <w:lang w:val="en-US"/>
-        </w:rPr>
-        <w:t xml:space="preserve"> receipt, </w:t>
-      </w:r>
-      <w:r>
-        <w:rPr>
-          <w:lang w:val="en-US"/>
-        </w:rPr>
-        <w:t xml:space="preserve">account </w:t>
-      </w:r>
-      <w:r>
-        <w:rPr>
-          <w:lang w:val="en-US"/>
-        </w:rPr>
-        <w:t>information, trip</w:t>
-      </w:r>
-      <w:r>
-        <w:rPr>
-          <w:lang w:val="en-US"/>
-        </w:rPr>
-        <w:t>s</w:t>
-      </w:r>
-      <w:r>
-        <w:rPr>
-          <w:lang w:val="en-US"/>
-        </w:rPr>
-        <w:t>, booking etc. Therefore, the main</w:t>
-      </w:r>
-      <w:r>
-        <w:rPr>
-          <w:lang w:val="en-US"/>
-        </w:rPr>
-        <w:t xml:space="preserve"> </w:t>
-      </w:r>
-      <w:r>
-        <w:rPr>
-          <w:lang w:val="en-US"/>
-        </w:rPr>
-        <w:t>System and the third part</w:t>
-      </w:r>
-      <w:r>
-        <w:rPr>
-          <w:lang w:val="en-US"/>
-        </w:rPr>
-        <w:t>y</w:t>
-      </w:r>
-      <w:r>
-        <w:rPr>
-          <w:lang w:val="en-US"/>
-        </w:rPr>
-        <w:t xml:space="preserve"> system communicates </w:t>
-      </w:r>
-      <w:r>
-        <w:rPr>
-          <w:lang w:val="en-US"/>
-        </w:rPr>
-        <w:t>synchronously with the old data</w:t>
-      </w:r>
-      <w:r>
-        <w:rPr>
-          <w:lang w:val="en-US"/>
-        </w:rPr>
-        <w:t xml:space="preserve">base to extract </w:t>
-      </w:r>
-      <w:r>
-        <w:rPr>
-          <w:lang w:val="en-US"/>
-        </w:rPr>
-        <w:t xml:space="preserve">the right </w:t>
-      </w:r>
-      <w:r>
-        <w:rPr>
-          <w:lang w:val="en-US"/>
-        </w:rPr>
-        <w:t>information when needed.</w:t>
-      </w:r>
-    </w:p>
-    <w:p>
-      <w:pPr>
-        <w:pStyle w:val="Titolo2"/>
-        <w:rPr>
-          <w:lang w:val="en-US"/>
-        </w:rPr>
-      </w:pPr>
-      <w:bookmarkStart w:id="11" w:name="_Toc468823765"/>
+      <w:bookmarkStart w:id="11" w:name="_Toc468962614"/>
       <w:r>
         <w:rPr>
           <w:lang w:val="en-US"/>
@@ -5291,7 +5249,7 @@
           <w:lang w:val="en-US"/>
         </w:rPr>
       </w:pPr>
-      <w:bookmarkStart w:id="12" w:name="_Toc468823766"/>
+      <w:bookmarkStart w:id="12" w:name="_Toc468962615"/>
       <w:r>
         <w:rPr>
           <w:lang w:val="en-US"/>
@@ -5320,11 +5278,12 @@
           <w:lang w:val="en-US"/>
         </w:rPr>
       </w:pPr>
-      <w:bookmarkStart w:id="13" w:name="_Toc468823767"/>
-      <w:r>
-        <w:rPr>
-          <w:lang w:val="en-US"/>
-        </w:rPr>
+      <w:bookmarkStart w:id="13" w:name="_Toc468962616"/>
+      <w:r>
+        <w:rPr>
+          <w:lang w:val="en-US"/>
+        </w:rPr>
+        <w:lastRenderedPageBreak/>
         <w:t>2.5 Runtime view</w:t>
       </w:r>
       <w:bookmarkEnd w:id="13"/>
@@ -5349,12 +5308,11 @@
           <w:lang w:val="en-US"/>
         </w:rPr>
       </w:pPr>
-      <w:bookmarkStart w:id="14" w:name="_Toc468823768"/>
-      <w:r>
-        <w:rPr>
-          <w:lang w:val="en-US"/>
-        </w:rPr>
-        <w:lastRenderedPageBreak/>
+      <w:bookmarkStart w:id="14" w:name="_Toc468962617"/>
+      <w:r>
+        <w:rPr>
+          <w:lang w:val="en-US"/>
+        </w:rPr>
         <w:t>2.6 Component interfaces</w:t>
       </w:r>
       <w:bookmarkEnd w:id="14"/>
@@ -5379,7 +5337,7 @@
           <w:lang w:val="en-US"/>
         </w:rPr>
       </w:pPr>
-      <w:bookmarkStart w:id="15" w:name="_Toc468823769"/>
+      <w:bookmarkStart w:id="15" w:name="_Toc468962618"/>
       <w:r>
         <w:rPr>
           <w:lang w:val="en-US"/>
@@ -5408,7 +5366,7 @@
           <w:lang w:val="en-US"/>
         </w:rPr>
       </w:pPr>
-      <w:bookmarkStart w:id="16" w:name="_Toc468823770"/>
+      <w:bookmarkStart w:id="16" w:name="_Toc468962619"/>
       <w:r>
         <w:rPr>
           <w:lang w:val="en-US"/>
@@ -5424,7 +5382,7 @@
           <w:lang w:val="en-US"/>
         </w:rPr>
       </w:pPr>
-      <w:bookmarkStart w:id="17" w:name="_Toc468823771"/>
+      <w:bookmarkStart w:id="17" w:name="_Toc468962620"/>
       <w:r>
         <w:rPr>
           <w:lang w:val="en-US"/>
@@ -5440,7 +5398,7 @@
           <w:lang w:val="en-US"/>
         </w:rPr>
       </w:pPr>
-      <w:bookmarkStart w:id="18" w:name="_Toc468823772"/>
+      <w:bookmarkStart w:id="18" w:name="_Toc468962621"/>
       <w:r>
         <w:rPr>
           <w:lang w:val="en-US"/>
@@ -5460,7 +5418,7 @@
           <w:lang w:val="en-US"/>
         </w:rPr>
       </w:pPr>
-      <w:bookmarkStart w:id="19" w:name="_Toc468823773"/>
+      <w:bookmarkStart w:id="19" w:name="_Toc468962622"/>
       <w:r>
         <w:rPr>
           <w:lang w:val="en-US"/>
@@ -5480,7 +5438,7 @@
           <w:lang w:val="en-US"/>
         </w:rPr>
       </w:pPr>
-      <w:bookmarkStart w:id="20" w:name="_Toc468823774"/>
+      <w:bookmarkStart w:id="20" w:name="_Toc468962623"/>
       <w:r>
         <w:rPr>
           <w:lang w:val="en-US"/>
@@ -5500,7 +5458,7 @@
           <w:lang w:val="en-US"/>
         </w:rPr>
       </w:pPr>
-      <w:bookmarkStart w:id="21" w:name="_Toc468823775"/>
+      <w:bookmarkStart w:id="21" w:name="_Toc468962624"/>
       <w:r>
         <w:rPr>
           <w:lang w:val="en-US"/>
@@ -5529,7 +5487,7 @@
           <w:lang w:val="en-US"/>
         </w:rPr>
       </w:pPr>
-      <w:bookmarkStart w:id="22" w:name="_Toc468823776"/>
+      <w:bookmarkStart w:id="22" w:name="_Toc468962625"/>
       <w:r>
         <w:rPr>
           <w:lang w:val="en-US"/>
@@ -5758,6 +5716,7 @@
         <w:rPr>
           <w:lang w:val="en-US"/>
         </w:rPr>
+        <w:lastRenderedPageBreak/>
         <w:t>[G3] The user will be able to reserve a car for up to one hour from the pickup, from the list of the available ones in the selected parking lot;</w:t>
       </w:r>
     </w:p>
@@ -5830,7 +5789,6 @@
         <w:rPr>
           <w:lang w:val="en-US"/>
         </w:rPr>
-        <w:lastRenderedPageBreak/>
         <w:t>System.DataManagement;</w:t>
       </w:r>
     </w:p>
@@ -6327,7 +6285,7 @@
           <w:lang w:val="en-US"/>
         </w:rPr>
       </w:pPr>
-      <w:bookmarkStart w:id="23" w:name="_Toc468823777"/>
+      <w:bookmarkStart w:id="23" w:name="_Toc468962626"/>
       <w:r>
         <w:rPr>
           <w:lang w:val="en-US"/>
@@ -6349,7 +6307,7 @@
           <w:lang w:val="en-US"/>
         </w:rPr>
       </w:pPr>
-      <w:bookmarkStart w:id="24" w:name="_Toc468823778"/>
+      <w:bookmarkStart w:id="24" w:name="_Toc468962627"/>
       <w:r>
         <w:rPr>
           <w:lang w:val="en-US"/>
@@ -6365,7 +6323,7 @@
           <w:lang w:val="en-US"/>
         </w:rPr>
       </w:pPr>
-      <w:bookmarkStart w:id="25" w:name="_Toc468823779"/>
+      <w:bookmarkStart w:id="25" w:name="_Toc468962628"/>
       <w:r>
         <w:rPr>
           <w:lang w:val="en-US"/>
@@ -6408,7 +6366,7 @@
 </file>
 
 <file path=word/endnotes.xml><?xml version="1.0" encoding="utf-8"?>
-<w:endnotes xmlns:wpc="http://schemas.microsoft.com/office/word/2010/wordprocessingCanvas" xmlns:mo="http://schemas.microsoft.com/office/mac/office/2008/main" xmlns:mc="http://schemas.openxmlformats.org/markup-compatibility/2006" xmlns:mv="urn:schemas-microsoft-com:mac:vml" xmlns:o="urn:schemas-microsoft-com:office:office" xmlns:r="http://schemas.openxmlformats.org/officeDocument/2006/relationships" xmlns:m="http://schemas.openxmlformats.org/officeDocument/2006/math" xmlns:v="urn:schemas-microsoft-com:vml" xmlns:wp14="http://schemas.microsoft.com/office/word/2010/wordprocessingDrawing" xmlns:wp="http://schemas.openxmlformats.org/drawingml/2006/wordprocessingDrawing" xmlns:w10="urn:schemas-microsoft-com:office:word" xmlns:w="http://schemas.openxmlformats.org/wordprocessingml/2006/main" xmlns:w14="http://schemas.microsoft.com/office/word/2010/wordml" xmlns:w15="http://schemas.microsoft.com/office/word/2012/wordml" xmlns:wpg="http://schemas.microsoft.com/office/word/2010/wordprocessingGroup" xmlns:wpi="http://schemas.microsoft.com/office/word/2010/wordprocessingInk" xmlns:wne="http://schemas.microsoft.com/office/word/2006/wordml" xmlns:wps="http://schemas.microsoft.com/office/word/2010/wordprocessingShape" mc:Ignorable="w14 w15 wp14">
+<w:endnotes xmlns:wpc="http://schemas.microsoft.com/office/word/2010/wordprocessingCanvas" xmlns:mc="http://schemas.openxmlformats.org/markup-compatibility/2006" xmlns:o="urn:schemas-microsoft-com:office:office" xmlns:r="http://schemas.openxmlformats.org/officeDocument/2006/relationships" xmlns:m="http://schemas.openxmlformats.org/officeDocument/2006/math" xmlns:v="urn:schemas-microsoft-com:vml" xmlns:wp14="http://schemas.microsoft.com/office/word/2010/wordprocessingDrawing" xmlns:wp="http://schemas.openxmlformats.org/drawingml/2006/wordprocessingDrawing" xmlns:w10="urn:schemas-microsoft-com:office:word" xmlns:w="http://schemas.openxmlformats.org/wordprocessingml/2006/main" xmlns:w14="http://schemas.microsoft.com/office/word/2010/wordml" xmlns:w15="http://schemas.microsoft.com/office/word/2012/wordml" xmlns:wpg="http://schemas.microsoft.com/office/word/2010/wordprocessingGroup" xmlns:wpi="http://schemas.microsoft.com/office/word/2010/wordprocessingInk" xmlns:wne="http://schemas.microsoft.com/office/word/2006/wordml" xmlns:wps="http://schemas.microsoft.com/office/word/2010/wordprocessingShape" mc:Ignorable="w14 w15 wp14">
   <w:endnote w:type="separator" w:id="-1">
     <w:p>
       <w:pPr>
@@ -6433,7 +6391,7 @@
 </file>
 
 <file path=word/footer1.xml><?xml version="1.0" encoding="utf-8"?>
-<w:ftr xmlns:wpc="http://schemas.microsoft.com/office/word/2010/wordprocessingCanvas" xmlns:mo="http://schemas.microsoft.com/office/mac/office/2008/main" xmlns:mc="http://schemas.openxmlformats.org/markup-compatibility/2006" xmlns:mv="urn:schemas-microsoft-com:mac:vml" xmlns:o="urn:schemas-microsoft-com:office:office" xmlns:r="http://schemas.openxmlformats.org/officeDocument/2006/relationships" xmlns:m="http://schemas.openxmlformats.org/officeDocument/2006/math" xmlns:v="urn:schemas-microsoft-com:vml" xmlns:wp14="http://schemas.microsoft.com/office/word/2010/wordprocessingDrawing" xmlns:wp="http://schemas.openxmlformats.org/drawingml/2006/wordprocessingDrawing" xmlns:w10="urn:schemas-microsoft-com:office:word" xmlns:w="http://schemas.openxmlformats.org/wordprocessingml/2006/main" xmlns:w14="http://schemas.microsoft.com/office/word/2010/wordml" xmlns:w15="http://schemas.microsoft.com/office/word/2012/wordml" xmlns:wpg="http://schemas.microsoft.com/office/word/2010/wordprocessingGroup" xmlns:wpi="http://schemas.microsoft.com/office/word/2010/wordprocessingInk" xmlns:wne="http://schemas.microsoft.com/office/word/2006/wordml" xmlns:wps="http://schemas.microsoft.com/office/word/2010/wordprocessingShape" mc:Ignorable="w14 w15 wp14 mv">
+<w:ftr xmlns:wpc="http://schemas.microsoft.com/office/word/2010/wordprocessingCanvas" xmlns:mc="http://schemas.openxmlformats.org/markup-compatibility/2006" xmlns:o="urn:schemas-microsoft-com:office:office" xmlns:r="http://schemas.openxmlformats.org/officeDocument/2006/relationships" xmlns:m="http://schemas.openxmlformats.org/officeDocument/2006/math" xmlns:v="urn:schemas-microsoft-com:vml" xmlns:wp14="http://schemas.microsoft.com/office/word/2010/wordprocessingDrawing" xmlns:wp="http://schemas.openxmlformats.org/drawingml/2006/wordprocessingDrawing" xmlns:w10="urn:schemas-microsoft-com:office:word" xmlns:w="http://schemas.openxmlformats.org/wordprocessingml/2006/main" xmlns:w14="http://schemas.microsoft.com/office/word/2010/wordml" xmlns:w15="http://schemas.microsoft.com/office/word/2012/wordml" xmlns:wpg="http://schemas.microsoft.com/office/word/2010/wordprocessingGroup" xmlns:wpi="http://schemas.microsoft.com/office/word/2010/wordprocessingInk" xmlns:wne="http://schemas.microsoft.com/office/word/2006/wordml" xmlns:wps="http://schemas.microsoft.com/office/word/2010/wordprocessingShape" mc:Ignorable="w14 w15 wp14">
   <w:p>
     <w:pPr>
       <w:pStyle w:val="Pidipagina"/>
@@ -6447,7 +6405,7 @@
         <w:sz w:val="18"/>
       </w:rPr>
       <w:pict w14:anchorId="7943CEED">
-        <v:shapetype id="_x0000_t202" coordsize="21600,21600" o:spt="202" path="m0,0l0,21600,21600,21600,21600,0xe">
+        <v:shapetype id="_x0000_t202" coordsize="21600,21600" o:spt="202" path="m,l,21600r21600,l21600,xe">
           <v:stroke joinstyle="miter"/>
           <v:path gradientshapeok="t" o:connecttype="rect"/>
         </v:shapetype>
@@ -6504,7 +6462,7 @@
 </file>
 
 <file path=word/footer2.xml><?xml version="1.0" encoding="utf-8"?>
-<w:ftr xmlns:wpc="http://schemas.microsoft.com/office/word/2010/wordprocessingCanvas" xmlns:mo="http://schemas.microsoft.com/office/mac/office/2008/main" xmlns:mc="http://schemas.openxmlformats.org/markup-compatibility/2006" xmlns:mv="urn:schemas-microsoft-com:mac:vml" xmlns:o="urn:schemas-microsoft-com:office:office" xmlns:r="http://schemas.openxmlformats.org/officeDocument/2006/relationships" xmlns:m="http://schemas.openxmlformats.org/officeDocument/2006/math" xmlns:v="urn:schemas-microsoft-com:vml" xmlns:wp14="http://schemas.microsoft.com/office/word/2010/wordprocessingDrawing" xmlns:wp="http://schemas.openxmlformats.org/drawingml/2006/wordprocessingDrawing" xmlns:w10="urn:schemas-microsoft-com:office:word" xmlns:w="http://schemas.openxmlformats.org/wordprocessingml/2006/main" xmlns:w14="http://schemas.microsoft.com/office/word/2010/wordml" xmlns:w15="http://schemas.microsoft.com/office/word/2012/wordml" xmlns:wpg="http://schemas.microsoft.com/office/word/2010/wordprocessingGroup" xmlns:wpi="http://schemas.microsoft.com/office/word/2010/wordprocessingInk" xmlns:wne="http://schemas.microsoft.com/office/word/2006/wordml" xmlns:wps="http://schemas.microsoft.com/office/word/2010/wordprocessingShape" mc:Ignorable="w14 w15 wp14 mv">
+<w:ftr xmlns:wpc="http://schemas.microsoft.com/office/word/2010/wordprocessingCanvas" xmlns:mc="http://schemas.openxmlformats.org/markup-compatibility/2006" xmlns:o="urn:schemas-microsoft-com:office:office" xmlns:r="http://schemas.openxmlformats.org/officeDocument/2006/relationships" xmlns:m="http://schemas.openxmlformats.org/officeDocument/2006/math" xmlns:v="urn:schemas-microsoft-com:vml" xmlns:wp14="http://schemas.microsoft.com/office/word/2010/wordprocessingDrawing" xmlns:wp="http://schemas.openxmlformats.org/drawingml/2006/wordprocessingDrawing" xmlns:w10="urn:schemas-microsoft-com:office:word" xmlns:w="http://schemas.openxmlformats.org/wordprocessingml/2006/main" xmlns:w14="http://schemas.microsoft.com/office/word/2010/wordml" xmlns:w15="http://schemas.microsoft.com/office/word/2012/wordml" xmlns:wpg="http://schemas.microsoft.com/office/word/2010/wordprocessingGroup" xmlns:wpi="http://schemas.microsoft.com/office/word/2010/wordprocessingInk" xmlns:wne="http://schemas.microsoft.com/office/word/2006/wordml" xmlns:wps="http://schemas.microsoft.com/office/word/2010/wordprocessingShape" mc:Ignorable="w14 w15 wp14">
   <w:sdt>
     <w:sdtPr>
       <w:id w:val="-794668415"/>
@@ -6533,7 +6491,7 @@
           <w:rPr>
             <w:noProof/>
           </w:rPr>
-          <w:t>8</w:t>
+          <w:t>7</w:t>
         </w:r>
         <w:r>
           <w:fldChar w:fldCharType="end"/>
@@ -6550,7 +6508,7 @@
 </file>
 
 <file path=word/footnotes.xml><?xml version="1.0" encoding="utf-8"?>
-<w:footnotes xmlns:wpc="http://schemas.microsoft.com/office/word/2010/wordprocessingCanvas" xmlns:mo="http://schemas.microsoft.com/office/mac/office/2008/main" xmlns:mc="http://schemas.openxmlformats.org/markup-compatibility/2006" xmlns:mv="urn:schemas-microsoft-com:mac:vml" xmlns:o="urn:schemas-microsoft-com:office:office" xmlns:r="http://schemas.openxmlformats.org/officeDocument/2006/relationships" xmlns:m="http://schemas.openxmlformats.org/officeDocument/2006/math" xmlns:v="urn:schemas-microsoft-com:vml" xmlns:wp14="http://schemas.microsoft.com/office/word/2010/wordprocessingDrawing" xmlns:wp="http://schemas.openxmlformats.org/drawingml/2006/wordprocessingDrawing" xmlns:w10="urn:schemas-microsoft-com:office:word" xmlns:w="http://schemas.openxmlformats.org/wordprocessingml/2006/main" xmlns:w14="http://schemas.microsoft.com/office/word/2010/wordml" xmlns:w15="http://schemas.microsoft.com/office/word/2012/wordml" xmlns:wpg="http://schemas.microsoft.com/office/word/2010/wordprocessingGroup" xmlns:wpi="http://schemas.microsoft.com/office/word/2010/wordprocessingInk" xmlns:wne="http://schemas.microsoft.com/office/word/2006/wordml" xmlns:wps="http://schemas.microsoft.com/office/word/2010/wordprocessingShape" mc:Ignorable="w14 w15 wp14">
+<w:footnotes xmlns:wpc="http://schemas.microsoft.com/office/word/2010/wordprocessingCanvas" xmlns:mc="http://schemas.openxmlformats.org/markup-compatibility/2006" xmlns:o="urn:schemas-microsoft-com:office:office" xmlns:r="http://schemas.openxmlformats.org/officeDocument/2006/relationships" xmlns:m="http://schemas.openxmlformats.org/officeDocument/2006/math" xmlns:v="urn:schemas-microsoft-com:vml" xmlns:wp14="http://schemas.microsoft.com/office/word/2010/wordprocessingDrawing" xmlns:wp="http://schemas.openxmlformats.org/drawingml/2006/wordprocessingDrawing" xmlns:w10="urn:schemas-microsoft-com:office:word" xmlns:w="http://schemas.openxmlformats.org/wordprocessingml/2006/main" xmlns:w14="http://schemas.microsoft.com/office/word/2010/wordml" xmlns:w15="http://schemas.microsoft.com/office/word/2012/wordml" xmlns:wpg="http://schemas.microsoft.com/office/word/2010/wordprocessingGroup" xmlns:wpi="http://schemas.microsoft.com/office/word/2010/wordprocessingInk" xmlns:wne="http://schemas.microsoft.com/office/word/2006/wordml" xmlns:wps="http://schemas.microsoft.com/office/word/2010/wordprocessingShape" mc:Ignorable="w14 w15 wp14">
   <w:footnote w:type="separator" w:id="-1">
     <w:p>
       <w:pPr>
@@ -6575,7 +6533,7 @@
 </file>
 
 <file path=word/header1.xml><?xml version="1.0" encoding="utf-8"?>
-<w:hdr xmlns:wpc="http://schemas.microsoft.com/office/word/2010/wordprocessingCanvas" xmlns:mo="http://schemas.microsoft.com/office/mac/office/2008/main" xmlns:mc="http://schemas.openxmlformats.org/markup-compatibility/2006" xmlns:mv="urn:schemas-microsoft-com:mac:vml" xmlns:o="urn:schemas-microsoft-com:office:office" xmlns:r="http://schemas.openxmlformats.org/officeDocument/2006/relationships" xmlns:m="http://schemas.openxmlformats.org/officeDocument/2006/math" xmlns:v="urn:schemas-microsoft-com:vml" xmlns:wp14="http://schemas.microsoft.com/office/word/2010/wordprocessingDrawing" xmlns:wp="http://schemas.openxmlformats.org/drawingml/2006/wordprocessingDrawing" xmlns:w10="urn:schemas-microsoft-com:office:word" xmlns:w="http://schemas.openxmlformats.org/wordprocessingml/2006/main" xmlns:w14="http://schemas.microsoft.com/office/word/2010/wordml" xmlns:w15="http://schemas.microsoft.com/office/word/2012/wordml" xmlns:wpg="http://schemas.microsoft.com/office/word/2010/wordprocessingGroup" xmlns:wpi="http://schemas.microsoft.com/office/word/2010/wordprocessingInk" xmlns:wne="http://schemas.microsoft.com/office/word/2006/wordml" xmlns:wps="http://schemas.microsoft.com/office/word/2010/wordprocessingShape" mc:Ignorable="w14 w15 wp14 mv">
+<w:hdr xmlns:wpc="http://schemas.microsoft.com/office/word/2010/wordprocessingCanvas" xmlns:mc="http://schemas.openxmlformats.org/markup-compatibility/2006" xmlns:o="urn:schemas-microsoft-com:office:office" xmlns:r="http://schemas.openxmlformats.org/officeDocument/2006/relationships" xmlns:m="http://schemas.openxmlformats.org/officeDocument/2006/math" xmlns:v="urn:schemas-microsoft-com:vml" xmlns:wp14="http://schemas.microsoft.com/office/word/2010/wordprocessingDrawing" xmlns:wp="http://schemas.openxmlformats.org/drawingml/2006/wordprocessingDrawing" xmlns:w10="urn:schemas-microsoft-com:office:word" xmlns:w="http://schemas.openxmlformats.org/wordprocessingml/2006/main" xmlns:w14="http://schemas.microsoft.com/office/word/2010/wordml" xmlns:w15="http://schemas.microsoft.com/office/word/2012/wordml" xmlns:wpg="http://schemas.microsoft.com/office/word/2010/wordprocessingGroup" xmlns:wpi="http://schemas.microsoft.com/office/word/2010/wordprocessingInk" xmlns:wne="http://schemas.microsoft.com/office/word/2006/wordml" xmlns:wps="http://schemas.microsoft.com/office/word/2010/wordprocessingShape" mc:Ignorable="w14 w15 wp14">
   <w:p>
     <w:pPr>
       <w:pStyle w:val="Intestazione"/>
@@ -6589,8 +6547,8 @@
 </file>
 
 <file path=word/numbering.xml><?xml version="1.0" encoding="utf-8"?>
-<w:numbering xmlns:wpc="http://schemas.microsoft.com/office/word/2010/wordprocessingCanvas" xmlns:mo="http://schemas.microsoft.com/office/mac/office/2008/main" xmlns:mc="http://schemas.openxmlformats.org/markup-compatibility/2006" xmlns:mv="urn:schemas-microsoft-com:mac:vml" xmlns:o="urn:schemas-microsoft-com:office:office" xmlns:r="http://schemas.openxmlformats.org/officeDocument/2006/relationships" xmlns:m="http://schemas.openxmlformats.org/officeDocument/2006/math" xmlns:v="urn:schemas-microsoft-com:vml" xmlns:wp14="http://schemas.microsoft.com/office/word/2010/wordprocessingDrawing" xmlns:wp="http://schemas.openxmlformats.org/drawingml/2006/wordprocessingDrawing" xmlns:w10="urn:schemas-microsoft-com:office:word" xmlns:w="http://schemas.openxmlformats.org/wordprocessingml/2006/main" xmlns:w14="http://schemas.microsoft.com/office/word/2010/wordml" xmlns:w15="http://schemas.microsoft.com/office/word/2012/wordml" xmlns:wpg="http://schemas.microsoft.com/office/word/2010/wordprocessingGroup" xmlns:wpi="http://schemas.microsoft.com/office/word/2010/wordprocessingInk" xmlns:wne="http://schemas.microsoft.com/office/word/2006/wordml" xmlns:wps="http://schemas.microsoft.com/office/word/2010/wordprocessingShape" mc:Ignorable="w14 w15 wp14">
-  <w:abstractNum w:abstractNumId="0">
+<w:numbering xmlns:wpc="http://schemas.microsoft.com/office/word/2010/wordprocessingCanvas" xmlns:mc="http://schemas.openxmlformats.org/markup-compatibility/2006" xmlns:o="urn:schemas-microsoft-com:office:office" xmlns:r="http://schemas.openxmlformats.org/officeDocument/2006/relationships" xmlns:m="http://schemas.openxmlformats.org/officeDocument/2006/math" xmlns:v="urn:schemas-microsoft-com:vml" xmlns:wp14="http://schemas.microsoft.com/office/word/2010/wordprocessingDrawing" xmlns:wp="http://schemas.openxmlformats.org/drawingml/2006/wordprocessingDrawing" xmlns:w10="urn:schemas-microsoft-com:office:word" xmlns:w="http://schemas.openxmlformats.org/wordprocessingml/2006/main" xmlns:w14="http://schemas.microsoft.com/office/word/2010/wordml" xmlns:w15="http://schemas.microsoft.com/office/word/2012/wordml" xmlns:wpg="http://schemas.microsoft.com/office/word/2010/wordprocessingGroup" xmlns:wpi="http://schemas.microsoft.com/office/word/2010/wordprocessingInk" xmlns:wne="http://schemas.microsoft.com/office/word/2006/wordml" xmlns:wps="http://schemas.microsoft.com/office/word/2010/wordprocessingShape" mc:Ignorable="w14 w15 wp14">
+  <w:abstractNum w:abstractNumId="0" w15:restartNumberingAfterBreak="0">
     <w:nsid w:val="06EA7C80"/>
     <w:multiLevelType w:val="hybridMultilevel"/>
     <w:tmpl w:val="03587F26"/>
@@ -6703,7 +6661,7 @@
       </w:rPr>
     </w:lvl>
   </w:abstractNum>
-  <w:abstractNum w:abstractNumId="1">
+  <w:abstractNum w:abstractNumId="1" w15:restartNumberingAfterBreak="0">
     <w:nsid w:val="081828EB"/>
     <w:multiLevelType w:val="hybridMultilevel"/>
     <w:tmpl w:val="07BAB608"/>
@@ -6816,7 +6774,7 @@
       </w:rPr>
     </w:lvl>
   </w:abstractNum>
-  <w:abstractNum w:abstractNumId="2">
+  <w:abstractNum w:abstractNumId="2" w15:restartNumberingAfterBreak="0">
     <w:nsid w:val="0C0A7DC0"/>
     <w:multiLevelType w:val="hybridMultilevel"/>
     <w:tmpl w:val="394C6740"/>
@@ -6929,7 +6887,7 @@
       </w:rPr>
     </w:lvl>
   </w:abstractNum>
-  <w:abstractNum w:abstractNumId="3">
+  <w:abstractNum w:abstractNumId="3" w15:restartNumberingAfterBreak="0">
     <w:nsid w:val="16697947"/>
     <w:multiLevelType w:val="multilevel"/>
     <w:tmpl w:val="9C5E54FC"/>
@@ -7042,7 +7000,7 @@
       </w:rPr>
     </w:lvl>
   </w:abstractNum>
-  <w:abstractNum w:abstractNumId="4">
+  <w:abstractNum w:abstractNumId="4" w15:restartNumberingAfterBreak="0">
     <w:nsid w:val="18732984"/>
     <w:multiLevelType w:val="hybridMultilevel"/>
     <w:tmpl w:val="B5B2F66C"/>
@@ -7155,7 +7113,7 @@
       </w:rPr>
     </w:lvl>
   </w:abstractNum>
-  <w:abstractNum w:abstractNumId="5">
+  <w:abstractNum w:abstractNumId="5" w15:restartNumberingAfterBreak="0">
     <w:nsid w:val="2049389D"/>
     <w:multiLevelType w:val="multilevel"/>
     <w:tmpl w:val="280CA51E"/>
@@ -7304,7 +7262,7 @@
       </w:rPr>
     </w:lvl>
   </w:abstractNum>
-  <w:abstractNum w:abstractNumId="6">
+  <w:abstractNum w:abstractNumId="6" w15:restartNumberingAfterBreak="0">
     <w:nsid w:val="260C4C47"/>
     <w:multiLevelType w:val="multilevel"/>
     <w:tmpl w:val="9C5E54FC"/>
@@ -7417,7 +7375,7 @@
       </w:rPr>
     </w:lvl>
   </w:abstractNum>
-  <w:abstractNum w:abstractNumId="7">
+  <w:abstractNum w:abstractNumId="7" w15:restartNumberingAfterBreak="0">
     <w:nsid w:val="2D3B6A04"/>
     <w:multiLevelType w:val="multilevel"/>
     <w:tmpl w:val="DB5CEE7C"/>
@@ -7539,7 +7497,7 @@
       </w:rPr>
     </w:lvl>
   </w:abstractNum>
-  <w:abstractNum w:abstractNumId="8">
+  <w:abstractNum w:abstractNumId="8" w15:restartNumberingAfterBreak="0">
     <w:nsid w:val="2D7A6391"/>
     <w:multiLevelType w:val="multilevel"/>
     <w:tmpl w:val="9C5E54FC"/>
@@ -7652,7 +7610,7 @@
       </w:rPr>
     </w:lvl>
   </w:abstractNum>
-  <w:abstractNum w:abstractNumId="9">
+  <w:abstractNum w:abstractNumId="9" w15:restartNumberingAfterBreak="0">
     <w:nsid w:val="2FA7439E"/>
     <w:multiLevelType w:val="multilevel"/>
     <w:tmpl w:val="9C5E54FC"/>
@@ -7765,7 +7723,7 @@
       </w:rPr>
     </w:lvl>
   </w:abstractNum>
-  <w:abstractNum w:abstractNumId="10">
+  <w:abstractNum w:abstractNumId="10" w15:restartNumberingAfterBreak="0">
     <w:nsid w:val="317C2746"/>
     <w:multiLevelType w:val="hybridMultilevel"/>
     <w:tmpl w:val="5020471C"/>
@@ -7878,7 +7836,7 @@
       </w:rPr>
     </w:lvl>
   </w:abstractNum>
-  <w:abstractNum w:abstractNumId="11">
+  <w:abstractNum w:abstractNumId="11" w15:restartNumberingAfterBreak="0">
     <w:nsid w:val="32454E56"/>
     <w:multiLevelType w:val="hybridMultilevel"/>
     <w:tmpl w:val="217AD188"/>
@@ -7991,7 +7949,7 @@
       </w:rPr>
     </w:lvl>
   </w:abstractNum>
-  <w:abstractNum w:abstractNumId="12">
+  <w:abstractNum w:abstractNumId="12" w15:restartNumberingAfterBreak="0">
     <w:nsid w:val="38026BF7"/>
     <w:multiLevelType w:val="hybridMultilevel"/>
     <w:tmpl w:val="2F58BCD0"/>
@@ -8104,7 +8062,7 @@
       </w:rPr>
     </w:lvl>
   </w:abstractNum>
-  <w:abstractNum w:abstractNumId="13">
+  <w:abstractNum w:abstractNumId="13" w15:restartNumberingAfterBreak="0">
     <w:nsid w:val="3C7D3C01"/>
     <w:multiLevelType w:val="multilevel"/>
     <w:tmpl w:val="9C5E54FC"/>
@@ -8217,7 +8175,7 @@
       </w:rPr>
     </w:lvl>
   </w:abstractNum>
-  <w:abstractNum w:abstractNumId="14">
+  <w:abstractNum w:abstractNumId="14" w15:restartNumberingAfterBreak="0">
     <w:nsid w:val="4D6B3E59"/>
     <w:multiLevelType w:val="hybridMultilevel"/>
     <w:tmpl w:val="F43651A8"/>
@@ -8330,7 +8288,7 @@
       </w:rPr>
     </w:lvl>
   </w:abstractNum>
-  <w:abstractNum w:abstractNumId="15">
+  <w:abstractNum w:abstractNumId="15" w15:restartNumberingAfterBreak="0">
     <w:nsid w:val="4DBD19E2"/>
     <w:multiLevelType w:val="multilevel"/>
     <w:tmpl w:val="4D7CE808"/>
@@ -8443,7 +8401,120 @@
       </w:rPr>
     </w:lvl>
   </w:abstractNum>
-  <w:abstractNum w:abstractNumId="16">
+  <w:abstractNum w:abstractNumId="16" w15:restartNumberingAfterBreak="0">
+    <w:nsid w:val="4E1C5B07"/>
+    <w:multiLevelType w:val="hybridMultilevel"/>
+    <w:tmpl w:val="C5D28658"/>
+    <w:lvl w:ilvl="0" w:tplc="04100001">
+      <w:start w:val="1"/>
+      <w:numFmt w:val="bullet"/>
+      <w:lvlText w:val=""/>
+      <w:lvlJc w:val="left"/>
+      <w:pPr>
+        <w:ind w:left="720" w:hanging="360"/>
+      </w:pPr>
+      <w:rPr>
+        <w:rFonts w:ascii="Symbol" w:hAnsi="Symbol" w:hint="default"/>
+      </w:rPr>
+    </w:lvl>
+    <w:lvl w:ilvl="1" w:tplc="04100003" w:tentative="1">
+      <w:start w:val="1"/>
+      <w:numFmt w:val="bullet"/>
+      <w:lvlText w:val="o"/>
+      <w:lvlJc w:val="left"/>
+      <w:pPr>
+        <w:ind w:left="1440" w:hanging="360"/>
+      </w:pPr>
+      <w:rPr>
+        <w:rFonts w:ascii="Courier New" w:hAnsi="Courier New" w:cs="Courier New" w:hint="default"/>
+      </w:rPr>
+    </w:lvl>
+    <w:lvl w:ilvl="2" w:tplc="04100005" w:tentative="1">
+      <w:start w:val="1"/>
+      <w:numFmt w:val="bullet"/>
+      <w:lvlText w:val=""/>
+      <w:lvlJc w:val="left"/>
+      <w:pPr>
+        <w:ind w:left="2160" w:hanging="360"/>
+      </w:pPr>
+      <w:rPr>
+        <w:rFonts w:ascii="Wingdings" w:hAnsi="Wingdings" w:hint="default"/>
+      </w:rPr>
+    </w:lvl>
+    <w:lvl w:ilvl="3" w:tplc="04100001" w:tentative="1">
+      <w:start w:val="1"/>
+      <w:numFmt w:val="bullet"/>
+      <w:lvlText w:val=""/>
+      <w:lvlJc w:val="left"/>
+      <w:pPr>
+        <w:ind w:left="2880" w:hanging="360"/>
+      </w:pPr>
+      <w:rPr>
+        <w:rFonts w:ascii="Symbol" w:hAnsi="Symbol" w:hint="default"/>
+      </w:rPr>
+    </w:lvl>
+    <w:lvl w:ilvl="4" w:tplc="04100003" w:tentative="1">
+      <w:start w:val="1"/>
+      <w:numFmt w:val="bullet"/>
+      <w:lvlText w:val="o"/>
+      <w:lvlJc w:val="left"/>
+      <w:pPr>
+        <w:ind w:left="3600" w:hanging="360"/>
+      </w:pPr>
+      <w:rPr>
+        <w:rFonts w:ascii="Courier New" w:hAnsi="Courier New" w:cs="Courier New" w:hint="default"/>
+      </w:rPr>
+    </w:lvl>
+    <w:lvl w:ilvl="5" w:tplc="04100005" w:tentative="1">
+      <w:start w:val="1"/>
+      <w:numFmt w:val="bullet"/>
+      <w:lvlText w:val=""/>
+      <w:lvlJc w:val="left"/>
+      <w:pPr>
+        <w:ind w:left="4320" w:hanging="360"/>
+      </w:pPr>
+      <w:rPr>
+        <w:rFonts w:ascii="Wingdings" w:hAnsi="Wingdings" w:hint="default"/>
+      </w:rPr>
+    </w:lvl>
+    <w:lvl w:ilvl="6" w:tplc="04100001" w:tentative="1">
+      <w:start w:val="1"/>
+      <w:numFmt w:val="bullet"/>
+      <w:lvlText w:val=""/>
+      <w:lvlJc w:val="left"/>
+      <w:pPr>
+        <w:ind w:left="5040" w:hanging="360"/>
+      </w:pPr>
+      <w:rPr>
+        <w:rFonts w:ascii="Symbol" w:hAnsi="Symbol" w:hint="default"/>
+      </w:rPr>
+    </w:lvl>
+    <w:lvl w:ilvl="7" w:tplc="04100003" w:tentative="1">
+      <w:start w:val="1"/>
+      <w:numFmt w:val="bullet"/>
+      <w:lvlText w:val="o"/>
+      <w:lvlJc w:val="left"/>
+      <w:pPr>
+        <w:ind w:left="5760" w:hanging="360"/>
+      </w:pPr>
+      <w:rPr>
+        <w:rFonts w:ascii="Courier New" w:hAnsi="Courier New" w:cs="Courier New" w:hint="default"/>
+      </w:rPr>
+    </w:lvl>
+    <w:lvl w:ilvl="8" w:tplc="04100005" w:tentative="1">
+      <w:start w:val="1"/>
+      <w:numFmt w:val="bullet"/>
+      <w:lvlText w:val=""/>
+      <w:lvlJc w:val="left"/>
+      <w:pPr>
+        <w:ind w:left="6480" w:hanging="360"/>
+      </w:pPr>
+      <w:rPr>
+        <w:rFonts w:ascii="Wingdings" w:hAnsi="Wingdings" w:hint="default"/>
+      </w:rPr>
+    </w:lvl>
+  </w:abstractNum>
+  <w:abstractNum w:abstractNumId="17" w15:restartNumberingAfterBreak="0">
     <w:nsid w:val="4F8900BD"/>
     <w:multiLevelType w:val="hybridMultilevel"/>
     <w:tmpl w:val="1CD44458"/>
@@ -8556,7 +8627,7 @@
       </w:rPr>
     </w:lvl>
   </w:abstractNum>
-  <w:abstractNum w:abstractNumId="17">
+  <w:abstractNum w:abstractNumId="18" w15:restartNumberingAfterBreak="0">
     <w:nsid w:val="56D15FDF"/>
     <w:multiLevelType w:val="multilevel"/>
     <w:tmpl w:val="9C5E54FC"/>
@@ -8669,7 +8740,7 @@
       </w:rPr>
     </w:lvl>
   </w:abstractNum>
-  <w:abstractNum w:abstractNumId="18">
+  <w:abstractNum w:abstractNumId="19" w15:restartNumberingAfterBreak="0">
     <w:nsid w:val="5F0479AC"/>
     <w:multiLevelType w:val="hybridMultilevel"/>
     <w:tmpl w:val="F698B750"/>
@@ -8782,7 +8853,7 @@
       </w:rPr>
     </w:lvl>
   </w:abstractNum>
-  <w:abstractNum w:abstractNumId="19">
+  <w:abstractNum w:abstractNumId="20" w15:restartNumberingAfterBreak="0">
     <w:nsid w:val="5FF91D09"/>
     <w:multiLevelType w:val="hybridMultilevel"/>
     <w:tmpl w:val="00EA589A"/>
@@ -8895,7 +8966,7 @@
       </w:rPr>
     </w:lvl>
   </w:abstractNum>
-  <w:abstractNum w:abstractNumId="20">
+  <w:abstractNum w:abstractNumId="21" w15:restartNumberingAfterBreak="0">
     <w:nsid w:val="66727B68"/>
     <w:multiLevelType w:val="multilevel"/>
     <w:tmpl w:val="0A5CA58C"/>
@@ -9016,7 +9087,7 @@
       </w:rPr>
     </w:lvl>
   </w:abstractNum>
-  <w:abstractNum w:abstractNumId="21">
+  <w:abstractNum w:abstractNumId="22" w15:restartNumberingAfterBreak="0">
     <w:nsid w:val="70803B6B"/>
     <w:multiLevelType w:val="hybridMultilevel"/>
     <w:tmpl w:val="5DEEC5D2"/>
@@ -9133,19 +9204,19 @@
     <w:abstractNumId w:val="3"/>
   </w:num>
   <w:num w:numId="2">
-    <w:abstractNumId w:val="18"/>
+    <w:abstractNumId w:val="19"/>
   </w:num>
   <w:num w:numId="3">
-    <w:abstractNumId w:val="16"/>
+    <w:abstractNumId w:val="17"/>
   </w:num>
   <w:num w:numId="4">
     <w:abstractNumId w:val="4"/>
   </w:num>
   <w:num w:numId="5">
-    <w:abstractNumId w:val="19"/>
+    <w:abstractNumId w:val="20"/>
   </w:num>
   <w:num w:numId="6">
-    <w:abstractNumId w:val="20"/>
+    <w:abstractNumId w:val="21"/>
   </w:num>
   <w:num w:numId="7">
     <w:abstractNumId w:val="13"/>
@@ -9160,7 +9231,7 @@
     <w:abstractNumId w:val="15"/>
   </w:num>
   <w:num w:numId="11">
-    <w:abstractNumId w:val="17"/>
+    <w:abstractNumId w:val="18"/>
   </w:num>
   <w:num w:numId="12">
     <w:abstractNumId w:val="8"/>
@@ -9187,13 +9258,16 @@
     <w:abstractNumId w:val="1"/>
   </w:num>
   <w:num w:numId="20">
-    <w:abstractNumId w:val="21"/>
+    <w:abstractNumId w:val="22"/>
   </w:num>
   <w:num w:numId="21">
     <w:abstractNumId w:val="7"/>
   </w:num>
   <w:num w:numId="22">
     <w:abstractNumId w:val="5"/>
+  </w:num>
+  <w:num w:numId="23">
+    <w:abstractNumId w:val="16"/>
   </w:num>
 </w:numbering>
 </file>
@@ -9215,7 +9289,7 @@
       </w:pPr>
     </w:pPrDefault>
   </w:docDefaults>
-  <w:latentStyles w:defLockedState="0" w:defUIPriority="99" w:defSemiHidden="0" w:defUnhideWhenUsed="0" w:defQFormat="0" w:count="382">
+  <w:latentStyles w:defLockedState="0" w:defUIPriority="99" w:defSemiHidden="0" w:defUnhideWhenUsed="0" w:defQFormat="0" w:count="371">
     <w:lsdException w:name="Normal" w:uiPriority="0" w:qFormat="1"/>
     <w:lsdException w:name="heading 1" w:uiPriority="9" w:qFormat="1"/>
     <w:lsdException w:name="heading 2" w:semiHidden="1" w:uiPriority="9" w:unhideWhenUsed="1" w:qFormat="1"/>
@@ -9321,6 +9395,7 @@
     <w:lsdException w:name="HTML Sample" w:semiHidden="1" w:unhideWhenUsed="1"/>
     <w:lsdException w:name="HTML Typewriter" w:semiHidden="1" w:unhideWhenUsed="1"/>
     <w:lsdException w:name="HTML Variable" w:semiHidden="1" w:unhideWhenUsed="1"/>
+    <w:lsdException w:name="Normal Table" w:semiHidden="1" w:unhideWhenUsed="1"/>
     <w:lsdException w:name="annotation subject" w:semiHidden="1" w:unhideWhenUsed="1"/>
     <w:lsdException w:name="No List" w:semiHidden="1" w:unhideWhenUsed="1"/>
     <w:lsdException w:name="Outline List 1" w:semiHidden="1" w:unhideWhenUsed="1"/>
@@ -9366,9 +9441,11 @@
     <w:lsdException w:name="Table Subtle 1" w:semiHidden="1" w:unhideWhenUsed="1"/>
     <w:lsdException w:name="Table Subtle 2" w:semiHidden="1" w:unhideWhenUsed="1"/>
     <w:lsdException w:name="Table Web 1" w:semiHidden="1" w:unhideWhenUsed="1"/>
+    <w:lsdException w:name="Table Web 2" w:semiHidden="1" w:unhideWhenUsed="1"/>
     <w:lsdException w:name="Table Web 3" w:semiHidden="1" w:unhideWhenUsed="1"/>
     <w:lsdException w:name="Balloon Text" w:semiHidden="1" w:unhideWhenUsed="1"/>
     <w:lsdException w:name="Table Grid" w:uiPriority="39"/>
+    <w:lsdException w:name="Table Theme" w:semiHidden="1" w:unhideWhenUsed="1"/>
     <w:lsdException w:name="Placeholder Text" w:semiHidden="1"/>
     <w:lsdException w:name="No Spacing" w:uiPriority="1" w:qFormat="1"/>
     <w:lsdException w:name="Light Shading" w:uiPriority="60"/>
@@ -9584,8 +9661,6 @@
     <w:lsdException w:name="List Table 5 Dark Accent 6" w:uiPriority="50"/>
     <w:lsdException w:name="List Table 6 Colorful Accent 6" w:uiPriority="51"/>
     <w:lsdException w:name="List Table 7 Colorful Accent 6" w:uiPriority="52"/>
-    <w:lsdException w:name="Mention" w:semiHidden="1" w:unhideWhenUsed="1"/>
-    <w:lsdException w:name="Smart Hyperlink" w:semiHidden="1" w:unhideWhenUsed="1"/>
   </w:latentStyles>
   <w:style w:type="paragraph" w:default="1" w:styleId="Normale">
     <w:name w:val="Normal"/>
@@ -10262,7 +10337,7 @@
 </file>
 
 <file path=customXml/itemProps1.xml><?xml version="1.0" encoding="utf-8"?>
-<ds:datastoreItem xmlns:ds="http://schemas.openxmlformats.org/officeDocument/2006/customXml" ds:itemID="{C37DF1C2-C8B1-4847-A1A2-2DB3887AE5B9}">
+<ds:datastoreItem xmlns:ds="http://schemas.openxmlformats.org/officeDocument/2006/customXml" ds:itemID="{D5592705-3FD8-4CA8-929F-0B36E30BE873}">
   <ds:schemaRefs>
     <ds:schemaRef ds:uri="http://schemas.openxmlformats.org/officeDocument/2006/bibliography"/>
   </ds:schemaRefs>

</xml_diff>

<commit_message>
aggiunto design pattern nel DD: observer
</commit_message>
<xml_diff>
--- a/DD.docx
+++ b/DD.docx
@@ -3605,9 +3605,7 @@
         </w:rPr>
         <w:t>LIST OF FIGURES</w:t>
       </w:r>
-      <w:bookmarkStart w:id="2" w:name="_GoBack"/>
       <w:bookmarkEnd w:id="1"/>
-      <w:bookmarkEnd w:id="2"/>
     </w:p>
     <w:p>
       <w:pPr>
@@ -4337,7 +4335,7 @@
           <w:lang w:val="en-US"/>
         </w:rPr>
       </w:pPr>
-      <w:bookmarkStart w:id="3" w:name="_Toc469589008"/>
+      <w:bookmarkStart w:id="2" w:name="_Toc469589008"/>
       <w:r>
         <w:rPr>
           <w:lang w:val="en-US"/>
@@ -4351,29 +4349,29 @@
         </w:rPr>
         <w:t>INTRODUCTION</w:t>
       </w:r>
+      <w:bookmarkEnd w:id="2"/>
+    </w:p>
+    <w:p>
+      <w:pPr>
+        <w:pStyle w:val="Titolo2"/>
+        <w:rPr>
+          <w:lang w:val="en-US"/>
+        </w:rPr>
+      </w:pPr>
+      <w:bookmarkStart w:id="3" w:name="_Toc469589009"/>
+      <w:r>
+        <w:rPr>
+          <w:lang w:val="en-US"/>
+        </w:rPr>
+        <w:t xml:space="preserve">1.1 </w:t>
+      </w:r>
+      <w:r>
+        <w:rPr>
+          <w:lang w:val="en-US"/>
+        </w:rPr>
+        <w:t>Purpose</w:t>
+      </w:r>
       <w:bookmarkEnd w:id="3"/>
-    </w:p>
-    <w:p>
-      <w:pPr>
-        <w:pStyle w:val="Titolo2"/>
-        <w:rPr>
-          <w:lang w:val="en-US"/>
-        </w:rPr>
-      </w:pPr>
-      <w:bookmarkStart w:id="4" w:name="_Toc469589009"/>
-      <w:r>
-        <w:rPr>
-          <w:lang w:val="en-US"/>
-        </w:rPr>
-        <w:t xml:space="preserve">1.1 </w:t>
-      </w:r>
-      <w:r>
-        <w:rPr>
-          <w:lang w:val="en-US"/>
-        </w:rPr>
-        <w:t>Purpose</w:t>
-      </w:r>
-      <w:bookmarkEnd w:id="4"/>
     </w:p>
     <w:p>
       <w:pPr>
@@ -4508,7 +4506,7 @@
           <w:lang w:val="en-US"/>
         </w:rPr>
       </w:pPr>
-      <w:bookmarkStart w:id="5" w:name="_Toc469589010"/>
+      <w:bookmarkStart w:id="4" w:name="_Toc469589010"/>
       <w:r>
         <w:rPr>
           <w:lang w:val="en-US"/>
@@ -4521,167 +4519,167 @@
         </w:rPr>
         <w:t>Scope</w:t>
       </w:r>
+      <w:bookmarkEnd w:id="4"/>
+    </w:p>
+    <w:p>
+      <w:pPr>
+        <w:jc w:val="both"/>
+        <w:rPr>
+          <w:lang w:val="en-US"/>
+        </w:rPr>
+      </w:pPr>
+      <w:r>
+        <w:rPr>
+          <w:lang w:val="en-US"/>
+        </w:rPr>
+        <w:t>The system has the purpose of allowing users and more in general citizens to rent cars easily via mobile app in order to increase people’s mobility and decrease city pollution.</w:t>
+      </w:r>
+    </w:p>
+    <w:p>
+      <w:pPr>
+        <w:jc w:val="both"/>
+        <w:rPr>
+          <w:lang w:val="en-US"/>
+        </w:rPr>
+      </w:pPr>
+      <w:r>
+        <w:rPr>
+          <w:lang w:val="en-US"/>
+        </w:rPr>
+        <w:t xml:space="preserve">To use the application and the service that comes with it, people has to register and join a community of car sharers; after </w:t>
+      </w:r>
+      <w:r>
+        <w:rPr>
+          <w:lang w:val="en-US"/>
+        </w:rPr>
+        <w:t>registration,</w:t>
+      </w:r>
+      <w:r>
+        <w:rPr>
+          <w:lang w:val="en-US"/>
+        </w:rPr>
+        <w:t xml:space="preserve"> they can rent cars and drive wherever they want to go</w:t>
+      </w:r>
+      <w:r>
+        <w:rPr>
+          <w:lang w:val="en-US"/>
+        </w:rPr>
+        <w:t xml:space="preserve"> with the condition to bring back the car in a safe area.</w:t>
+      </w:r>
+    </w:p>
+    <w:p>
+      <w:pPr>
+        <w:jc w:val="both"/>
+        <w:rPr>
+          <w:lang w:val="en-US"/>
+        </w:rPr>
+      </w:pPr>
+      <w:r>
+        <w:rPr>
+          <w:lang w:val="en-US"/>
+        </w:rPr>
+        <w:t>Users can choose a car from the nearest parking suggested by the app based on their GPS position or on the given address, and they can pick it up with a limited time.</w:t>
+      </w:r>
+    </w:p>
+    <w:p>
+      <w:pPr>
+        <w:jc w:val="both"/>
+        <w:rPr>
+          <w:lang w:val="en-US"/>
+        </w:rPr>
+      </w:pPr>
+      <w:r>
+        <w:rPr>
+          <w:lang w:val="en-US"/>
+        </w:rPr>
+        <w:t xml:space="preserve">Anytime during the driving, users can set the car in pit stop mode to park the car in a sort of “reserved” state where the car </w:t>
+      </w:r>
+      <w:proofErr w:type="gramStart"/>
+      <w:r>
+        <w:rPr>
+          <w:lang w:val="en-US"/>
+        </w:rPr>
+        <w:t>is still linked</w:t>
+      </w:r>
+      <w:proofErr w:type="gramEnd"/>
+      <w:r>
+        <w:rPr>
+          <w:lang w:val="en-US"/>
+        </w:rPr>
+        <w:t xml:space="preserve"> to the user but it is stopped and parked outside of the safe areas.</w:t>
+      </w:r>
+    </w:p>
+    <w:p>
+      <w:pPr>
+        <w:jc w:val="both"/>
+        <w:rPr>
+          <w:lang w:val="en-US"/>
+        </w:rPr>
+      </w:pPr>
+      <w:proofErr w:type="gramStart"/>
+      <w:r>
+        <w:rPr>
+          <w:lang w:val="en-US"/>
+        </w:rPr>
+        <w:t>At the end of the ride, users must return the car in a safe area and the system calculates the final amount with respect to certain situations that give user discounts or surcharges: to help users with low budget, there’s also a money saving option that calculates the nearest special parking area to the final destination of the user</w:t>
+      </w:r>
+      <w:r>
+        <w:rPr>
+          <w:lang w:val="en-US"/>
+        </w:rPr>
+        <w:t xml:space="preserve"> to get the maximum amount possible of discounts.</w:t>
+      </w:r>
+      <w:proofErr w:type="gramEnd"/>
+    </w:p>
+    <w:p>
+      <w:pPr>
+        <w:jc w:val="both"/>
+        <w:rPr>
+          <w:lang w:val="en-US"/>
+        </w:rPr>
+      </w:pPr>
+      <w:r>
+        <w:rPr>
+          <w:lang w:val="en-US"/>
+        </w:rPr>
+        <w:t>Therefore,</w:t>
+      </w:r>
+      <w:r>
+        <w:rPr>
+          <w:lang w:val="en-US"/>
+        </w:rPr>
+        <w:t xml:space="preserve"> the final objective of the system is to allow the company to manage the car requests faster and automatically to substitute the previous system, described in section 1.2 of the RASD.</w:t>
+      </w:r>
+    </w:p>
+    <w:p>
+      <w:pPr>
+        <w:pStyle w:val="Nessunaspaziatura"/>
+        <w:rPr>
+          <w:lang w:val="en-US"/>
+        </w:rPr>
+      </w:pPr>
+    </w:p>
+    <w:p>
+      <w:pPr>
+        <w:pStyle w:val="Titolo2"/>
+        <w:rPr>
+          <w:lang w:val="en-US"/>
+        </w:rPr>
+      </w:pPr>
+      <w:bookmarkStart w:id="5" w:name="_Toc469589011"/>
+      <w:r>
+        <w:rPr>
+          <w:lang w:val="en-US"/>
+        </w:rPr>
+        <w:t xml:space="preserve">1.3 </w:t>
+      </w:r>
+      <w:r>
+        <w:rPr>
+          <w:lang w:val="en-US"/>
+        </w:rPr>
+        <w:t>Definitions, Acronyms, Abbreviations</w:t>
+      </w:r>
       <w:bookmarkEnd w:id="5"/>
-    </w:p>
-    <w:p>
-      <w:pPr>
-        <w:jc w:val="both"/>
-        <w:rPr>
-          <w:lang w:val="en-US"/>
-        </w:rPr>
-      </w:pPr>
-      <w:r>
-        <w:rPr>
-          <w:lang w:val="en-US"/>
-        </w:rPr>
-        <w:t>The system has the purpose of allowing users and more in general citizens to rent cars easily via mobile app in order to increase people’s mobility and decrease city pollution.</w:t>
-      </w:r>
-    </w:p>
-    <w:p>
-      <w:pPr>
-        <w:jc w:val="both"/>
-        <w:rPr>
-          <w:lang w:val="en-US"/>
-        </w:rPr>
-      </w:pPr>
-      <w:r>
-        <w:rPr>
-          <w:lang w:val="en-US"/>
-        </w:rPr>
-        <w:t xml:space="preserve">To use the application and the service that comes with it, people has to register and join a community of car sharers; after </w:t>
-      </w:r>
-      <w:r>
-        <w:rPr>
-          <w:lang w:val="en-US"/>
-        </w:rPr>
-        <w:t>registration,</w:t>
-      </w:r>
-      <w:r>
-        <w:rPr>
-          <w:lang w:val="en-US"/>
-        </w:rPr>
-        <w:t xml:space="preserve"> they can rent cars and drive wherever they want to go</w:t>
-      </w:r>
-      <w:r>
-        <w:rPr>
-          <w:lang w:val="en-US"/>
-        </w:rPr>
-        <w:t xml:space="preserve"> with the condition to bring back the car in a safe area.</w:t>
-      </w:r>
-    </w:p>
-    <w:p>
-      <w:pPr>
-        <w:jc w:val="both"/>
-        <w:rPr>
-          <w:lang w:val="en-US"/>
-        </w:rPr>
-      </w:pPr>
-      <w:r>
-        <w:rPr>
-          <w:lang w:val="en-US"/>
-        </w:rPr>
-        <w:t>Users can choose a car from the nearest parking suggested by the app based on their GPS position or on the given address, and they can pick it up with a limited time.</w:t>
-      </w:r>
-    </w:p>
-    <w:p>
-      <w:pPr>
-        <w:jc w:val="both"/>
-        <w:rPr>
-          <w:lang w:val="en-US"/>
-        </w:rPr>
-      </w:pPr>
-      <w:r>
-        <w:rPr>
-          <w:lang w:val="en-US"/>
-        </w:rPr>
-        <w:t xml:space="preserve">Anytime during the driving, users can set the car in pit stop mode to park the car in a sort of “reserved” state where the car </w:t>
-      </w:r>
-      <w:proofErr w:type="gramStart"/>
-      <w:r>
-        <w:rPr>
-          <w:lang w:val="en-US"/>
-        </w:rPr>
-        <w:t>is still linked</w:t>
-      </w:r>
-      <w:proofErr w:type="gramEnd"/>
-      <w:r>
-        <w:rPr>
-          <w:lang w:val="en-US"/>
-        </w:rPr>
-        <w:t xml:space="preserve"> to the user but it is stopped and parked outside of the safe areas.</w:t>
-      </w:r>
-    </w:p>
-    <w:p>
-      <w:pPr>
-        <w:jc w:val="both"/>
-        <w:rPr>
-          <w:lang w:val="en-US"/>
-        </w:rPr>
-      </w:pPr>
-      <w:proofErr w:type="gramStart"/>
-      <w:r>
-        <w:rPr>
-          <w:lang w:val="en-US"/>
-        </w:rPr>
-        <w:t>At the end of the ride, users must return the car in a safe area and the system calculates the final amount with respect to certain situations that give user discounts or surcharges: to help users with low budget, there’s also a money saving option that calculates the nearest special parking area to the final destination of the user</w:t>
-      </w:r>
-      <w:r>
-        <w:rPr>
-          <w:lang w:val="en-US"/>
-        </w:rPr>
-        <w:t xml:space="preserve"> to get the maximum amount possible of discounts.</w:t>
-      </w:r>
-      <w:proofErr w:type="gramEnd"/>
-    </w:p>
-    <w:p>
-      <w:pPr>
-        <w:jc w:val="both"/>
-        <w:rPr>
-          <w:lang w:val="en-US"/>
-        </w:rPr>
-      </w:pPr>
-      <w:r>
-        <w:rPr>
-          <w:lang w:val="en-US"/>
-        </w:rPr>
-        <w:t>Therefore,</w:t>
-      </w:r>
-      <w:r>
-        <w:rPr>
-          <w:lang w:val="en-US"/>
-        </w:rPr>
-        <w:t xml:space="preserve"> the final objective of the system is to allow the company to manage the car requests faster and automatically to substitute the previous system, described in section 1.2 of the RASD.</w:t>
-      </w:r>
-    </w:p>
-    <w:p>
-      <w:pPr>
-        <w:pStyle w:val="Nessunaspaziatura"/>
-        <w:rPr>
-          <w:lang w:val="en-US"/>
-        </w:rPr>
-      </w:pPr>
-    </w:p>
-    <w:p>
-      <w:pPr>
-        <w:pStyle w:val="Titolo2"/>
-        <w:rPr>
-          <w:lang w:val="en-US"/>
-        </w:rPr>
-      </w:pPr>
-      <w:bookmarkStart w:id="6" w:name="_Toc469589011"/>
-      <w:r>
-        <w:rPr>
-          <w:lang w:val="en-US"/>
-        </w:rPr>
-        <w:t xml:space="preserve">1.3 </w:t>
-      </w:r>
-      <w:r>
-        <w:rPr>
-          <w:lang w:val="en-US"/>
-        </w:rPr>
-        <w:t>Definitions, Acronyms, Abbreviations</w:t>
-      </w:r>
-      <w:bookmarkEnd w:id="6"/>
     </w:p>
     <w:p>
       <w:pPr>
@@ -6537,7 +6535,7 @@
           <w:lang w:val="en-US"/>
         </w:rPr>
       </w:pPr>
-      <w:bookmarkStart w:id="7" w:name="_Toc469589012"/>
+      <w:bookmarkStart w:id="6" w:name="_Toc469589012"/>
       <w:r>
         <w:rPr>
           <w:lang w:val="en-US"/>
@@ -6550,7 +6548,7 @@
         </w:rPr>
         <w:t>Reference Documents</w:t>
       </w:r>
-      <w:bookmarkEnd w:id="7"/>
+      <w:bookmarkEnd w:id="6"/>
     </w:p>
     <w:p>
       <w:pPr>
@@ -6624,7 +6622,7 @@
           <w:lang w:val="en-US"/>
         </w:rPr>
       </w:pPr>
-      <w:bookmarkStart w:id="8" w:name="_Toc469589013"/>
+      <w:bookmarkStart w:id="7" w:name="_Toc469589013"/>
       <w:r>
         <w:rPr>
           <w:lang w:val="en-US"/>
@@ -6637,7 +6635,7 @@
         </w:rPr>
         <w:t>Document Structure</w:t>
       </w:r>
-      <w:bookmarkEnd w:id="8"/>
+      <w:bookmarkEnd w:id="7"/>
     </w:p>
     <w:p>
       <w:pPr>
@@ -6996,7 +6994,7 @@
           <w:lang w:val="en-US"/>
         </w:rPr>
       </w:pPr>
-      <w:bookmarkStart w:id="9" w:name="_Toc469589014"/>
+      <w:bookmarkStart w:id="8" w:name="_Toc469589014"/>
       <w:r>
         <w:rPr>
           <w:lang w:val="en-US"/>
@@ -7016,23 +7014,23 @@
         </w:rPr>
         <w:t>RCHITECTURAL DESIGN</w:t>
       </w:r>
+      <w:bookmarkEnd w:id="8"/>
+    </w:p>
+    <w:p>
+      <w:pPr>
+        <w:pStyle w:val="Titolo2"/>
+        <w:rPr>
+          <w:lang w:val="en-US"/>
+        </w:rPr>
+      </w:pPr>
+      <w:bookmarkStart w:id="9" w:name="_Toc469589015"/>
+      <w:r>
+        <w:rPr>
+          <w:lang w:val="en-US"/>
+        </w:rPr>
+        <w:t>2.1 Overview</w:t>
+      </w:r>
       <w:bookmarkEnd w:id="9"/>
-    </w:p>
-    <w:p>
-      <w:pPr>
-        <w:pStyle w:val="Titolo2"/>
-        <w:rPr>
-          <w:lang w:val="en-US"/>
-        </w:rPr>
-      </w:pPr>
-      <w:bookmarkStart w:id="10" w:name="_Toc469589015"/>
-      <w:r>
-        <w:rPr>
-          <w:lang w:val="en-US"/>
-        </w:rPr>
-        <w:t>2.1 Overview</w:t>
-      </w:r>
-      <w:bookmarkEnd w:id="10"/>
     </w:p>
     <w:p>
       <w:pPr>
@@ -7820,7 +7818,7 @@
           <w:lang w:val="en-US"/>
         </w:rPr>
       </w:pPr>
-      <w:bookmarkStart w:id="11" w:name="_Toc469589016"/>
+      <w:bookmarkStart w:id="10" w:name="_Toc469589016"/>
       <w:r>
         <w:rPr>
           <w:lang w:val="en-US"/>
@@ -7828,7 +7826,7 @@
         <w:lastRenderedPageBreak/>
         <w:t>2.2 High level components and their interaction</w:t>
       </w:r>
-      <w:bookmarkEnd w:id="11"/>
+      <w:bookmarkEnd w:id="10"/>
     </w:p>
     <w:p>
       <w:pPr>
@@ -8618,7 +8616,7 @@
           <w:lang w:val="en-US"/>
         </w:rPr>
       </w:pPr>
-      <w:bookmarkStart w:id="12" w:name="_Toc469589017"/>
+      <w:bookmarkStart w:id="11" w:name="_Toc469589017"/>
       <w:r>
         <w:rPr>
           <w:lang w:val="en-US"/>
@@ -8626,7 +8624,7 @@
         <w:lastRenderedPageBreak/>
         <w:t>2.3 Component view</w:t>
       </w:r>
-      <w:bookmarkEnd w:id="12"/>
+      <w:bookmarkEnd w:id="11"/>
     </w:p>
     <w:p>
       <w:pPr>
@@ -8709,7 +8707,7 @@
               </wp:anchor>
             </w:drawing>
           </mc:Choice>
-          <mc:Fallback xmlns:mo="http://schemas.microsoft.com/office/mac/office/2008/main" xmlns:mv="urn:schemas-microsoft-com:mac:vml" xmlns:w16se="http://schemas.microsoft.com/office/word/2015/wordml/symex" xmlns:cx2="http://schemas.microsoft.com/office/drawing/2015/10/21/chartex" xmlns:cx1="http://schemas.microsoft.com/office/drawing/2015/9/8/chartex" xmlns:cx="http://schemas.microsoft.com/office/drawing/2014/chartex">
+          <mc:Fallback xmlns:cx="http://schemas.microsoft.com/office/drawing/2014/chartex" xmlns:cx1="http://schemas.microsoft.com/office/drawing/2015/9/8/chartex" xmlns:cx2="http://schemas.microsoft.com/office/drawing/2015/10/21/chartex" xmlns:w16se="http://schemas.microsoft.com/office/word/2015/wordml/symex" xmlns:mv="urn:schemas-microsoft-com:mac:vml" xmlns:mo="http://schemas.microsoft.com/office/mac/office/2008/main">
             <w:pict>
               <v:rect w14:anchorId="64BCCE5A" id="Rettangolo 24" o:spid="_x0000_s1026" href="#_Application_Server" style="position:absolute;margin-left:5.15pt;margin-top:113.65pt;width:250.9pt;height:166.5pt;z-index:251664384;visibility:visible;mso-wrap-style:square;mso-width-percent:0;mso-wrap-distance-left:9pt;mso-wrap-distance-top:0;mso-wrap-distance-right:9pt;mso-wrap-distance-bottom:0;mso-position-horizontal:absolute;mso-position-horizontal-relative:text;mso-position-vertical:absolute;mso-position-vertical-relative:text;mso-width-percent:0;mso-width-relative:margin;v-text-anchor:middle" o:gfxdata="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" o:button="t" filled="f" stroked="f" strokeweight="1pt">
                 <v:fill o:detectmouseclick="t"/>
@@ -8792,7 +8790,7 @@
               </wp:anchor>
             </w:drawing>
           </mc:Choice>
-          <mc:Fallback xmlns:mo="http://schemas.microsoft.com/office/mac/office/2008/main" xmlns:mv="urn:schemas-microsoft-com:mac:vml" xmlns:w16se="http://schemas.microsoft.com/office/word/2015/wordml/symex" xmlns:cx2="http://schemas.microsoft.com/office/drawing/2015/10/21/chartex" xmlns:cx1="http://schemas.microsoft.com/office/drawing/2015/9/8/chartex" xmlns:cx="http://schemas.microsoft.com/office/drawing/2014/chartex">
+          <mc:Fallback xmlns:cx="http://schemas.microsoft.com/office/drawing/2014/chartex" xmlns:cx1="http://schemas.microsoft.com/office/drawing/2015/9/8/chartex" xmlns:cx2="http://schemas.microsoft.com/office/drawing/2015/10/21/chartex" xmlns:w16se="http://schemas.microsoft.com/office/word/2015/wordml/symex" xmlns:mv="urn:schemas-microsoft-com:mac:vml" xmlns:mo="http://schemas.microsoft.com/office/mac/office/2008/main">
             <w:pict>
               <v:rect w14:anchorId="190BAA22" id="Rettangolo 26" o:spid="_x0000_s1026" href="#_Employee_App" style="position:absolute;margin-left:293.6pt;margin-top:55.8pt;width:125.4pt;height:50.5pt;z-index:251666432;visibility:visible;mso-wrap-style:square;mso-width-percent:0;mso-height-percent:0;mso-wrap-distance-left:9pt;mso-wrap-distance-top:0;mso-wrap-distance-right:9pt;mso-wrap-distance-bottom:0;mso-position-horizontal:absolute;mso-position-horizontal-relative:text;mso-position-vertical:absolute;mso-position-vertical-relative:text;mso-width-percent:0;mso-height-percent:0;mso-width-relative:margin;mso-height-relative:margin;v-text-anchor:middle" o:gfxdata="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" o:button="t" filled="f" stroked="f" strokeweight="1pt">
                 <v:fill o:detectmouseclick="t"/>
@@ -8875,7 +8873,7 @@
               </wp:anchor>
             </w:drawing>
           </mc:Choice>
-          <mc:Fallback xmlns:mo="http://schemas.microsoft.com/office/mac/office/2008/main" xmlns:mv="urn:schemas-microsoft-com:mac:vml" xmlns:w16se="http://schemas.microsoft.com/office/word/2015/wordml/symex" xmlns:cx2="http://schemas.microsoft.com/office/drawing/2015/10/21/chartex" xmlns:cx1="http://schemas.microsoft.com/office/drawing/2015/9/8/chartex" xmlns:cx="http://schemas.microsoft.com/office/drawing/2014/chartex">
+          <mc:Fallback xmlns:cx="http://schemas.microsoft.com/office/drawing/2014/chartex" xmlns:cx1="http://schemas.microsoft.com/office/drawing/2015/9/8/chartex" xmlns:cx2="http://schemas.microsoft.com/office/drawing/2015/10/21/chartex" xmlns:w16se="http://schemas.microsoft.com/office/word/2015/wordml/symex" xmlns:mv="urn:schemas-microsoft-com:mac:vml" xmlns:mo="http://schemas.microsoft.com/office/mac/office/2008/main">
             <w:pict>
               <v:rect w14:anchorId="3C296E9F" id="Rettangolo 25" o:spid="_x0000_s1026" href="#_Admin_Browser" style="position:absolute;margin-left:292.7pt;margin-top:2.35pt;width:126.35pt;height:48.9pt;z-index:251665408;visibility:visible;mso-wrap-style:square;mso-width-percent:0;mso-height-percent:0;mso-wrap-distance-left:9pt;mso-wrap-distance-top:0;mso-wrap-distance-right:9pt;mso-wrap-distance-bottom:0;mso-position-horizontal:absolute;mso-position-horizontal-relative:text;mso-position-vertical:absolute;mso-position-vertical-relative:text;mso-width-percent:0;mso-height-percent:0;mso-width-relative:margin;mso-height-relative:margin;v-text-anchor:middle" o:gfxdata="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" o:button="t" filled="f" stroked="f" strokeweight="1pt">
                 <v:fill o:detectmouseclick="t"/>
@@ -8958,7 +8956,7 @@
               </wp:anchor>
             </w:drawing>
           </mc:Choice>
-          <mc:Fallback xmlns:mo="http://schemas.microsoft.com/office/mac/office/2008/main" xmlns:mv="urn:schemas-microsoft-com:mac:vml" xmlns:w16se="http://schemas.microsoft.com/office/word/2015/wordml/symex" xmlns:cx2="http://schemas.microsoft.com/office/drawing/2015/10/21/chartex" xmlns:cx1="http://schemas.microsoft.com/office/drawing/2015/9/8/chartex" xmlns:cx="http://schemas.microsoft.com/office/drawing/2014/chartex">
+          <mc:Fallback xmlns:cx="http://schemas.microsoft.com/office/drawing/2014/chartex" xmlns:cx1="http://schemas.microsoft.com/office/drawing/2015/9/8/chartex" xmlns:cx2="http://schemas.microsoft.com/office/drawing/2015/10/21/chartex" xmlns:w16se="http://schemas.microsoft.com/office/word/2015/wordml/symex" xmlns:mv="urn:schemas-microsoft-com:mac:vml" xmlns:mo="http://schemas.microsoft.com/office/mac/office/2008/main">
             <w:pict>
               <v:rect w14:anchorId="71617A96" id="Rettangolo 28" o:spid="_x0000_s1026" href="#_Database" style="position:absolute;margin-left:191.1pt;margin-top:36.35pt;width:92.25pt;height:37.1pt;z-index:251668480;visibility:visible;mso-wrap-style:square;mso-width-percent:0;mso-height-percent:0;mso-wrap-distance-left:9pt;mso-wrap-distance-top:0;mso-wrap-distance-right:9pt;mso-wrap-distance-bottom:0;mso-position-horizontal:absolute;mso-position-horizontal-relative:margin;mso-position-vertical:absolute;mso-position-vertical-relative:text;mso-width-percent:0;mso-height-percent:0;mso-width-relative:margin;mso-height-relative:margin;v-text-anchor:middle" o:gfxdata="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" o:button="t" filled="f" stroked="f" strokeweight="1pt">
                 <v:fill o:detectmouseclick="t"/>
@@ -9042,7 +9040,7 @@
               </wp:anchor>
             </w:drawing>
           </mc:Choice>
-          <mc:Fallback xmlns:mo="http://schemas.microsoft.com/office/mac/office/2008/main" xmlns:mv="urn:schemas-microsoft-com:mac:vml" xmlns:w16se="http://schemas.microsoft.com/office/word/2015/wordml/symex" xmlns:cx2="http://schemas.microsoft.com/office/drawing/2015/10/21/chartex" xmlns:cx1="http://schemas.microsoft.com/office/drawing/2015/9/8/chartex" xmlns:cx="http://schemas.microsoft.com/office/drawing/2014/chartex">
+          <mc:Fallback xmlns:cx="http://schemas.microsoft.com/office/drawing/2014/chartex" xmlns:cx1="http://schemas.microsoft.com/office/drawing/2015/9/8/chartex" xmlns:cx2="http://schemas.microsoft.com/office/drawing/2015/10/21/chartex" xmlns:w16se="http://schemas.microsoft.com/office/word/2015/wordml/symex" xmlns:mv="urn:schemas-microsoft-com:mac:vml" xmlns:mo="http://schemas.microsoft.com/office/mac/office/2008/main">
             <w:pict>
               <v:rect w14:anchorId="24DB478E" id="Rettangolo 22" o:spid="_x0000_s1026" href="#_User_App" style="position:absolute;margin-left:49.75pt;margin-top:58.9pt;width:132pt;height:51.1pt;z-index:251662336;visibility:visible;mso-wrap-style:square;mso-width-percent:0;mso-height-percent:0;mso-wrap-distance-left:9pt;mso-wrap-distance-top:0;mso-wrap-distance-right:9pt;mso-wrap-distance-bottom:0;mso-position-horizontal:absolute;mso-position-horizontal-relative:text;mso-position-vertical:absolute;mso-position-vertical-relative:text;mso-width-percent:0;mso-height-percent:0;mso-width-relative:margin;mso-height-relative:margin;v-text-anchor:middle" o:gfxdata="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" o:button="t" filled="f" stroked="f" strokeweight="1pt">
                 <v:fill o:detectmouseclick="t"/>
@@ -9125,7 +9123,7 @@
               </wp:anchor>
             </w:drawing>
           </mc:Choice>
-          <mc:Fallback xmlns:mo="http://schemas.microsoft.com/office/mac/office/2008/main" xmlns:mv="urn:schemas-microsoft-com:mac:vml" xmlns:w16se="http://schemas.microsoft.com/office/word/2015/wordml/symex" xmlns:cx2="http://schemas.microsoft.com/office/drawing/2015/10/21/chartex" xmlns:cx1="http://schemas.microsoft.com/office/drawing/2015/9/8/chartex" xmlns:cx="http://schemas.microsoft.com/office/drawing/2014/chartex">
+          <mc:Fallback xmlns:cx="http://schemas.microsoft.com/office/drawing/2014/chartex" xmlns:cx1="http://schemas.microsoft.com/office/drawing/2015/9/8/chartex" xmlns:cx2="http://schemas.microsoft.com/office/drawing/2015/10/21/chartex" xmlns:w16se="http://schemas.microsoft.com/office/word/2015/wordml/symex" xmlns:mv="urn:schemas-microsoft-com:mac:vml" xmlns:mo="http://schemas.microsoft.com/office/mac/office/2008/main">
             <w:pict>
               <v:rect w14:anchorId="3A0767C3" id="Rettangolo 21" o:spid="_x0000_s1026" href="#_Car_Computer" style="position:absolute;margin-left:47.55pt;margin-top:4.1pt;width:134.25pt;height:47.15pt;z-index:251661312;visibility:visible;mso-wrap-style:square;mso-width-percent:0;mso-height-percent:0;mso-wrap-distance-left:9pt;mso-wrap-distance-top:0;mso-wrap-distance-right:9pt;mso-wrap-distance-bottom:0;mso-position-horizontal:absolute;mso-position-horizontal-relative:text;mso-position-vertical:absolute;mso-position-vertical-relative:text;mso-width-percent:0;mso-height-percent:0;mso-width-relative:margin;mso-height-relative:margin;v-text-anchor:middle" o:gfxdata="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" o:button="t" filled="f" stroked="f" strokeweight="1pt">
                 <v:fill o:detectmouseclick="t"/>
@@ -9202,7 +9200,7 @@
               </wp:anchor>
             </w:drawing>
           </mc:Choice>
-          <mc:Fallback xmlns:mo="http://schemas.microsoft.com/office/mac/office/2008/main" xmlns:mv="urn:schemas-microsoft-com:mac:vml" xmlns:w16se="http://schemas.microsoft.com/office/word/2015/wordml/symex" xmlns:cx2="http://schemas.microsoft.com/office/drawing/2015/10/21/chartex" xmlns:cx1="http://schemas.microsoft.com/office/drawing/2015/9/8/chartex" xmlns:cx="http://schemas.microsoft.com/office/drawing/2014/chartex">
+          <mc:Fallback xmlns:cx="http://schemas.microsoft.com/office/drawing/2014/chartex" xmlns:cx1="http://schemas.microsoft.com/office/drawing/2015/9/8/chartex" xmlns:cx2="http://schemas.microsoft.com/office/drawing/2015/10/21/chartex" xmlns:w16se="http://schemas.microsoft.com/office/word/2015/wordml/symex" xmlns:mv="urn:schemas-microsoft-com:mac:vml" xmlns:mo="http://schemas.microsoft.com/office/mac/office/2008/main">
             <w:pict>
               <v:rect w14:anchorId="6B8DCCD0" id="Rettangolo 27" o:spid="_x0000_s1026" href="#_Application_Server_1" style="position:absolute;margin-left:258.3pt;margin-top:111.4pt;width:199.5pt;height:167.25pt;z-index:251667456;visibility:visible;mso-wrap-style:square;mso-wrap-distance-left:9pt;mso-wrap-distance-top:0;mso-wrap-distance-right:9pt;mso-wrap-distance-bottom:0;mso-position-horizontal:absolute;mso-position-horizontal-relative:text;mso-position-vertical:absolute;mso-position-vertical-relative:text;v-text-anchor:middle" o:gfxdata="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" o:button="t" filled="f" stroked="f" strokeweight="1pt">
                 <v:fill o:detectmouseclick="t"/>
@@ -9277,7 +9275,7 @@
               </wp:anchor>
             </w:drawing>
           </mc:Choice>
-          <mc:Fallback xmlns:mo="http://schemas.microsoft.com/office/mac/office/2008/main" xmlns:mv="urn:schemas-microsoft-com:mac:vml" xmlns:w16se="http://schemas.microsoft.com/office/word/2015/wordml/symex" xmlns:cx2="http://schemas.microsoft.com/office/drawing/2015/10/21/chartex" xmlns:cx1="http://schemas.microsoft.com/office/drawing/2015/9/8/chartex" xmlns:cx="http://schemas.microsoft.com/office/drawing/2014/chartex">
+          <mc:Fallback xmlns:cx="http://schemas.microsoft.com/office/drawing/2014/chartex" xmlns:cx1="http://schemas.microsoft.com/office/drawing/2015/9/8/chartex" xmlns:cx2="http://schemas.microsoft.com/office/drawing/2015/10/21/chartex" xmlns:w16se="http://schemas.microsoft.com/office/word/2015/wordml/symex" xmlns:mv="urn:schemas-microsoft-com:mac:vml" xmlns:mo="http://schemas.microsoft.com/office/mac/office/2008/main">
             <w:pict>
               <v:rect w14:anchorId="69C95236" id="Rettangolo 23" o:spid="_x0000_s1026" style="position:absolute;margin-left:2.55pt;margin-top:112.15pt;width:243pt;height:165.75pt;z-index:251663360;visibility:visible;mso-wrap-style:square;mso-wrap-distance-left:9pt;mso-wrap-distance-top:0;mso-wrap-distance-right:9pt;mso-wrap-distance-bottom:0;mso-position-horizontal:absolute;mso-position-horizontal-relative:text;mso-position-vertical:absolute;mso-position-vertical-relative:text;v-text-anchor:middle" o:gfxdata="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" filled="f" stroked="f" strokeweight="1pt"/>
             </w:pict>
@@ -9439,7 +9437,7 @@
       <w:pPr>
         <w:pStyle w:val="Titolo3"/>
       </w:pPr>
-      <w:bookmarkStart w:id="13" w:name="_Toc469589018"/>
+      <w:bookmarkStart w:id="12" w:name="_Toc469589018"/>
       <w:r>
         <w:rPr>
           <w:lang w:val="en-US"/>
@@ -9452,9 +9450,9 @@
         </w:rPr>
         <w:t>Main System</w:t>
       </w:r>
-      <w:bookmarkStart w:id="14" w:name="_Application_Server"/>
+      <w:bookmarkStart w:id="13" w:name="_Application_Server"/>
+      <w:bookmarkEnd w:id="12"/>
       <w:bookmarkEnd w:id="13"/>
-      <w:bookmarkEnd w:id="14"/>
     </w:p>
     <w:p>
       <w:pPr>
@@ -10668,8 +10666,8 @@
           <w:lang w:val="en-US"/>
         </w:rPr>
       </w:pPr>
-      <w:bookmarkStart w:id="15" w:name="_Database"/>
-      <w:bookmarkEnd w:id="15"/>
+      <w:bookmarkStart w:id="14" w:name="_Database"/>
+      <w:bookmarkEnd w:id="14"/>
       <w:r>
         <w:rPr>
           <w:lang w:val="en-US"/>
@@ -11026,8 +11024,8 @@
           <w:lang w:val="en-US"/>
         </w:rPr>
       </w:pPr>
-      <w:bookmarkStart w:id="16" w:name="_User_App"/>
-      <w:bookmarkEnd w:id="16"/>
+      <w:bookmarkStart w:id="15" w:name="_User_App"/>
+      <w:bookmarkEnd w:id="15"/>
       <w:r>
         <w:rPr>
           <w:lang w:val="en-US"/>
@@ -11436,9 +11434,9 @@
           <w:lang w:val="en-US"/>
         </w:rPr>
       </w:pPr>
-      <w:bookmarkStart w:id="17" w:name="_Car_Computer"/>
-      <w:bookmarkStart w:id="18" w:name="_Ref468981340"/>
-      <w:bookmarkEnd w:id="17"/>
+      <w:bookmarkStart w:id="16" w:name="_Car_Computer"/>
+      <w:bookmarkStart w:id="17" w:name="_Ref468981340"/>
+      <w:bookmarkEnd w:id="16"/>
       <w:r>
         <w:rPr>
           <w:lang w:val="en-US"/>
@@ -11446,7 +11444,7 @@
         <w:lastRenderedPageBreak/>
         <w:t>Car Computer</w:t>
       </w:r>
-      <w:bookmarkEnd w:id="18"/>
+      <w:bookmarkEnd w:id="17"/>
     </w:p>
     <w:p>
       <w:pPr>
@@ -11988,14 +11986,14 @@
           <w:lang w:val="en-US"/>
         </w:rPr>
       </w:pPr>
-      <w:bookmarkStart w:id="19" w:name="_Toc469589019"/>
+      <w:bookmarkStart w:id="18" w:name="_Toc469589019"/>
       <w:r>
         <w:rPr>
           <w:lang w:val="en-US"/>
         </w:rPr>
         <w:t>2.3.2 Third Part System</w:t>
       </w:r>
-      <w:bookmarkEnd w:id="19"/>
+      <w:bookmarkEnd w:id="18"/>
     </w:p>
     <w:p>
       <w:pPr>
@@ -12150,8 +12148,8 @@
           <w:lang w:val="en-US"/>
         </w:rPr>
       </w:pPr>
-      <w:bookmarkStart w:id="20" w:name="_Application_Server_1"/>
-      <w:bookmarkEnd w:id="20"/>
+      <w:bookmarkStart w:id="19" w:name="_Application_Server_1"/>
+      <w:bookmarkEnd w:id="19"/>
       <w:r>
         <w:rPr>
           <w:lang w:val="en-US"/>
@@ -12531,8 +12529,8 @@
           <w:lang w:val="en-US"/>
         </w:rPr>
       </w:pPr>
-      <w:bookmarkStart w:id="21" w:name="_Employee_App"/>
-      <w:bookmarkEnd w:id="21"/>
+      <w:bookmarkStart w:id="20" w:name="_Employee_App"/>
+      <w:bookmarkEnd w:id="20"/>
       <w:r>
         <w:rPr>
           <w:lang w:val="en-US"/>
@@ -12630,8 +12628,8 @@
           <w:lang w:val="en-US"/>
         </w:rPr>
       </w:pPr>
-      <w:bookmarkStart w:id="22" w:name="_Admin_Browser"/>
-      <w:bookmarkEnd w:id="22"/>
+      <w:bookmarkStart w:id="21" w:name="_Admin_Browser"/>
+      <w:bookmarkEnd w:id="21"/>
       <w:r>
         <w:rPr>
           <w:lang w:val="en-US"/>
@@ -13020,14 +13018,14 @@
           <w:lang w:val="en-US"/>
         </w:rPr>
       </w:pPr>
-      <w:bookmarkStart w:id="23" w:name="_Toc469589020"/>
+      <w:bookmarkStart w:id="22" w:name="_Toc469589020"/>
       <w:r>
         <w:rPr>
           <w:lang w:val="en-US"/>
         </w:rPr>
         <w:t>2.4 Deploying view</w:t>
       </w:r>
-      <w:bookmarkEnd w:id="23"/>
+      <w:bookmarkEnd w:id="22"/>
     </w:p>
     <w:p>
       <w:pPr>
@@ -13390,7 +13388,7 @@
           <w:lang w:val="en-US"/>
         </w:rPr>
       </w:pPr>
-      <w:bookmarkStart w:id="24" w:name="_Toc469589021"/>
+      <w:bookmarkStart w:id="23" w:name="_Toc469589021"/>
       <w:r>
         <w:rPr>
           <w:lang w:val="en-US"/>
@@ -13404,29 +13402,29 @@
         </w:rPr>
         <w:t>view</w:t>
       </w:r>
+      <w:bookmarkEnd w:id="23"/>
+    </w:p>
+    <w:p>
+      <w:pPr>
+        <w:pStyle w:val="Titolo3"/>
+        <w:rPr>
+          <w:lang w:val="en-US"/>
+        </w:rPr>
+      </w:pPr>
+      <w:bookmarkStart w:id="24" w:name="_Toc469589022"/>
+      <w:r>
+        <w:rPr>
+          <w:lang w:val="en-US"/>
+        </w:rPr>
+        <w:t xml:space="preserve">2.5.1 </w:t>
+      </w:r>
+      <w:r>
+        <w:rPr>
+          <w:lang w:val="en-US"/>
+        </w:rPr>
+        <w:t>User Log In</w:t>
+      </w:r>
       <w:bookmarkEnd w:id="24"/>
-    </w:p>
-    <w:p>
-      <w:pPr>
-        <w:pStyle w:val="Titolo3"/>
-        <w:rPr>
-          <w:lang w:val="en-US"/>
-        </w:rPr>
-      </w:pPr>
-      <w:bookmarkStart w:id="25" w:name="_Toc469589022"/>
-      <w:r>
-        <w:rPr>
-          <w:lang w:val="en-US"/>
-        </w:rPr>
-        <w:t xml:space="preserve">2.5.1 </w:t>
-      </w:r>
-      <w:r>
-        <w:rPr>
-          <w:lang w:val="en-US"/>
-        </w:rPr>
-        <w:t>User Log In</w:t>
-      </w:r>
-      <w:bookmarkEnd w:id="25"/>
     </w:p>
     <w:p>
       <w:pPr>
@@ -13519,7 +13517,7 @@
           <w:lang w:val="en-US"/>
         </w:rPr>
       </w:pPr>
-      <w:bookmarkStart w:id="26" w:name="_Toc469589023"/>
+      <w:bookmarkStart w:id="25" w:name="_Toc469589023"/>
       <w:r>
         <w:rPr>
           <w:lang w:val="en-US"/>
@@ -13527,7 +13525,7 @@
         <w:lastRenderedPageBreak/>
         <w:t>2.5.2 User Registration</w:t>
       </w:r>
-      <w:bookmarkEnd w:id="26"/>
+      <w:bookmarkEnd w:id="25"/>
     </w:p>
     <w:p>
       <w:pPr>
@@ -13648,7 +13646,7 @@
           <w:lang w:val="en-US"/>
         </w:rPr>
       </w:pPr>
-      <w:bookmarkStart w:id="27" w:name="_Toc469589024"/>
+      <w:bookmarkStart w:id="26" w:name="_Toc469589024"/>
       <w:r>
         <w:rPr>
           <w:lang w:val="en-US"/>
@@ -13656,7 +13654,7 @@
         <w:lastRenderedPageBreak/>
         <w:t>2.5.3 Car Pick Up</w:t>
       </w:r>
-      <w:bookmarkEnd w:id="27"/>
+      <w:bookmarkEnd w:id="26"/>
     </w:p>
     <w:p>
       <w:pPr>
@@ -13749,14 +13747,14 @@
           <w:lang w:val="en-US"/>
         </w:rPr>
       </w:pPr>
-      <w:bookmarkStart w:id="28" w:name="_Toc469589025"/>
+      <w:bookmarkStart w:id="27" w:name="_Toc469589025"/>
       <w:r>
         <w:rPr>
           <w:lang w:val="en-US"/>
         </w:rPr>
         <w:t>2.6 Component interfaces</w:t>
       </w:r>
-      <w:bookmarkEnd w:id="28"/>
+      <w:bookmarkEnd w:id="27"/>
     </w:p>
     <w:p>
       <w:pPr>
@@ -15146,7 +15144,7 @@
           <w:lang w:val="en-US"/>
         </w:rPr>
       </w:pPr>
-      <w:bookmarkStart w:id="29" w:name="_Toc469589026"/>
+      <w:bookmarkStart w:id="28" w:name="_Toc469589026"/>
       <w:r>
         <w:rPr>
           <w:rFonts w:cs="Helvetica"/>
@@ -15161,7 +15159,7 @@
         </w:rPr>
         <w:t>Selected architectural styles and patterns</w:t>
       </w:r>
-      <w:bookmarkEnd w:id="29"/>
+      <w:bookmarkEnd w:id="28"/>
     </w:p>
     <w:p>
       <w:pPr>
@@ -15240,7 +15238,7 @@
           <w:lang w:val="en-US"/>
         </w:rPr>
       </w:pPr>
-      <w:bookmarkStart w:id="30" w:name="_Toc469589027"/>
+      <w:bookmarkStart w:id="29" w:name="_Toc469589027"/>
       <w:r>
         <w:rPr>
           <w:lang w:val="en-US"/>
@@ -15253,7 +15251,7 @@
         </w:rPr>
         <w:t>Overall architecture</w:t>
       </w:r>
-      <w:bookmarkEnd w:id="30"/>
+      <w:bookmarkEnd w:id="29"/>
     </w:p>
     <w:p>
       <w:pPr>
@@ -15391,7 +15389,7 @@
           <w:lang w:val="en-US"/>
         </w:rPr>
       </w:pPr>
-      <w:bookmarkStart w:id="31" w:name="_Toc469589028"/>
+      <w:bookmarkStart w:id="30" w:name="_Toc469589028"/>
       <w:r>
         <w:rPr>
           <w:lang w:val="en-US"/>
@@ -15405,7 +15403,7 @@
         </w:rPr>
         <w:t>Protocols</w:t>
       </w:r>
-      <w:bookmarkEnd w:id="31"/>
+      <w:bookmarkEnd w:id="30"/>
     </w:p>
     <w:p>
       <w:pPr>
@@ -15618,7 +15616,7 @@
           <w:lang w:val="en-US"/>
         </w:rPr>
       </w:pPr>
-      <w:bookmarkStart w:id="32" w:name="_Toc469589029"/>
+      <w:bookmarkStart w:id="31" w:name="_Toc469589029"/>
       <w:r>
         <w:rPr>
           <w:lang w:val="en-US"/>
@@ -15643,7 +15641,7 @@
         </w:rPr>
         <w:t>s</w:t>
       </w:r>
-      <w:bookmarkEnd w:id="32"/>
+      <w:bookmarkEnd w:id="31"/>
     </w:p>
     <w:p>
       <w:pPr>
@@ -16287,7 +16285,32 @@
         <w:rPr>
           <w:lang w:val="en-US"/>
         </w:rPr>
-        <w:t>.</w:t>
+        <w:t>;</w:t>
+      </w:r>
+    </w:p>
+    <w:p>
+      <w:pPr>
+        <w:pStyle w:val="Paragrafoelenco"/>
+        <w:numPr>
+          <w:ilvl w:val="0"/>
+          <w:numId w:val="14"/>
+        </w:numPr>
+        <w:jc w:val="both"/>
+        <w:rPr>
+          <w:lang w:val="en-US"/>
+        </w:rPr>
+      </w:pPr>
+      <w:r>
+        <w:rPr>
+          <w:lang w:val="en-US"/>
+        </w:rPr>
+        <w:t xml:space="preserve">Observer: to allow the system to broadcast the state of the cars to the user clients in order to avoid </w:t>
+      </w:r>
+      <w:r>
+        <w:rPr>
+          <w:lang w:val="en-US"/>
+        </w:rPr>
+        <w:t>conflicts during a simultaneous reservation procedure on different clients.</w:t>
       </w:r>
     </w:p>
     <w:p>
@@ -16297,7 +16320,7 @@
           <w:lang w:val="en-US"/>
         </w:rPr>
       </w:pPr>
-      <w:bookmarkStart w:id="33" w:name="_Toc469589030"/>
+      <w:bookmarkStart w:id="32" w:name="_Toc469589030"/>
       <w:r>
         <w:rPr>
           <w:lang w:val="en-US"/>
@@ -16329,59 +16352,59 @@
         </w:rPr>
         <w:t>decisions</w:t>
       </w:r>
+      <w:bookmarkEnd w:id="32"/>
+    </w:p>
+    <w:p>
+      <w:pPr>
+        <w:jc w:val="both"/>
+        <w:rPr>
+          <w:lang w:val="en-US"/>
+        </w:rPr>
+      </w:pPr>
+      <w:r>
+        <w:rPr>
+          <w:lang w:val="en-US"/>
+        </w:rPr>
+        <w:t>In order to simplify the implementation of city map, we include in our system the Google API for the managing of route creation and all the tasks linked to this operation.</w:t>
+      </w:r>
+    </w:p>
+    <w:p>
+      <w:pPr>
+        <w:pStyle w:val="Titolo1"/>
+        <w:rPr>
+          <w:lang w:val="en-US"/>
+        </w:rPr>
+      </w:pPr>
+      <w:bookmarkStart w:id="33" w:name="_Toc469589031"/>
+      <w:r>
+        <w:rPr>
+          <w:lang w:val="en-US"/>
+        </w:rPr>
+        <w:t xml:space="preserve">3 </w:t>
+      </w:r>
+      <w:r>
+        <w:rPr>
+          <w:lang w:val="en-US"/>
+        </w:rPr>
+        <w:t>ALGORITHM DESIGN</w:t>
+      </w:r>
       <w:bookmarkEnd w:id="33"/>
     </w:p>
     <w:p>
       <w:pPr>
-        <w:jc w:val="both"/>
-        <w:rPr>
-          <w:lang w:val="en-US"/>
-        </w:rPr>
-      </w:pPr>
-      <w:r>
-        <w:rPr>
-          <w:lang w:val="en-US"/>
-        </w:rPr>
-        <w:t>In order to simplify the implementation of city map, we include in our system the Google API for the managing of route creation and all the tasks linked to this operation.</w:t>
-      </w:r>
-    </w:p>
-    <w:p>
-      <w:pPr>
-        <w:pStyle w:val="Titolo1"/>
-        <w:rPr>
-          <w:lang w:val="en-US"/>
-        </w:rPr>
-      </w:pPr>
-      <w:bookmarkStart w:id="34" w:name="_Toc469589031"/>
-      <w:r>
-        <w:rPr>
-          <w:lang w:val="en-US"/>
-        </w:rPr>
-        <w:t xml:space="preserve">3 </w:t>
-      </w:r>
-      <w:r>
-        <w:rPr>
-          <w:lang w:val="en-US"/>
-        </w:rPr>
-        <w:t>ALGORITHM DESIGN</w:t>
+        <w:pStyle w:val="Titolo2"/>
+        <w:rPr>
+          <w:lang w:val="en-US"/>
+        </w:rPr>
+      </w:pPr>
+      <w:bookmarkStart w:id="34" w:name="_Toc469589032"/>
+      <w:r>
+        <w:rPr>
+          <w:lang w:val="en-US"/>
+        </w:rPr>
+        <w:t>3.1 Money Saving Option</w:t>
       </w:r>
       <w:bookmarkEnd w:id="34"/>
-    </w:p>
-    <w:p>
-      <w:pPr>
-        <w:pStyle w:val="Titolo2"/>
-        <w:rPr>
-          <w:lang w:val="en-US"/>
-        </w:rPr>
-      </w:pPr>
-      <w:bookmarkStart w:id="35" w:name="_Toc469589032"/>
-      <w:r>
-        <w:rPr>
-          <w:lang w:val="en-US"/>
-        </w:rPr>
-        <w:t>3.1 Money Saving Option</w:t>
-      </w:r>
-      <w:bookmarkEnd w:id="35"/>
     </w:p>
     <w:p>
       <w:pPr>
@@ -17969,14 +17992,14 @@
           <w:lang w:val="en-US"/>
         </w:rPr>
       </w:pPr>
-      <w:bookmarkStart w:id="36" w:name="_Toc469589033"/>
+      <w:bookmarkStart w:id="35" w:name="_Toc469589033"/>
       <w:r>
         <w:rPr>
           <w:lang w:val="en-US"/>
         </w:rPr>
         <w:t>3.2 Reservation</w:t>
       </w:r>
-      <w:bookmarkEnd w:id="36"/>
+      <w:bookmarkEnd w:id="35"/>
     </w:p>
     <w:p>
       <w:pPr>
@@ -18847,7 +18870,7 @@
           <w:lang w:val="en-US"/>
         </w:rPr>
       </w:pPr>
-      <w:bookmarkStart w:id="37" w:name="_Toc469589034"/>
+      <w:bookmarkStart w:id="36" w:name="_Toc469589034"/>
       <w:r>
         <w:rPr>
           <w:lang w:val="en-US"/>
@@ -18861,7 +18884,7 @@
         </w:rPr>
         <w:t>USER INTERFACE DESIGN</w:t>
       </w:r>
-      <w:bookmarkEnd w:id="37"/>
+      <w:bookmarkEnd w:id="36"/>
     </w:p>
     <w:p>
       <w:pPr>
@@ -18983,7 +19006,7 @@
           <w:lang w:val="en-US"/>
         </w:rPr>
       </w:pPr>
-      <w:bookmarkStart w:id="38" w:name="_Toc469589035"/>
+      <w:bookmarkStart w:id="37" w:name="_Toc469589035"/>
       <w:r>
         <w:rPr>
           <w:lang w:val="en-US"/>
@@ -18997,7 +19020,7 @@
         </w:rPr>
         <w:t>REQUIREMENTS TRACEABILITY</w:t>
       </w:r>
-      <w:bookmarkEnd w:id="38"/>
+      <w:bookmarkEnd w:id="37"/>
     </w:p>
     <w:p>
       <w:pPr>
@@ -20278,7 +20301,7 @@
           <w:lang w:val="en-US"/>
         </w:rPr>
       </w:pPr>
-      <w:bookmarkStart w:id="39" w:name="_Toc469589036"/>
+      <w:bookmarkStart w:id="38" w:name="_Toc469589036"/>
       <w:r>
         <w:rPr>
           <w:lang w:val="en-US"/>
@@ -20292,23 +20315,23 @@
         </w:rPr>
         <w:t>REFERENCES</w:t>
       </w:r>
+      <w:bookmarkEnd w:id="38"/>
+    </w:p>
+    <w:p>
+      <w:pPr>
+        <w:pStyle w:val="Titolo2"/>
+        <w:rPr>
+          <w:lang w:val="en-US"/>
+        </w:rPr>
+      </w:pPr>
+      <w:bookmarkStart w:id="39" w:name="_Toc469589037"/>
+      <w:r>
+        <w:rPr>
+          <w:lang w:val="en-US"/>
+        </w:rPr>
+        <w:t>6.1 Used tools</w:t>
+      </w:r>
       <w:bookmarkEnd w:id="39"/>
-    </w:p>
-    <w:p>
-      <w:pPr>
-        <w:pStyle w:val="Titolo2"/>
-        <w:rPr>
-          <w:lang w:val="en-US"/>
-        </w:rPr>
-      </w:pPr>
-      <w:bookmarkStart w:id="40" w:name="_Toc469589037"/>
-      <w:r>
-        <w:rPr>
-          <w:lang w:val="en-US"/>
-        </w:rPr>
-        <w:t>6.1 Used tools</w:t>
-      </w:r>
-      <w:bookmarkEnd w:id="40"/>
     </w:p>
     <w:p>
       <w:pPr>
@@ -20568,27 +20591,42 @@
           <w:lang w:val="en-US"/>
         </w:rPr>
       </w:pPr>
-      <w:bookmarkStart w:id="41" w:name="_Toc469589038"/>
+      <w:bookmarkStart w:id="40" w:name="_Toc469589038"/>
       <w:r>
         <w:rPr>
           <w:lang w:val="en-US"/>
         </w:rPr>
         <w:t>8 CHANGELOG</w:t>
       </w:r>
+      <w:bookmarkEnd w:id="40"/>
+    </w:p>
+    <w:p>
+      <w:pPr>
+        <w:rPr>
+          <w:lang w:val="en-US"/>
+        </w:rPr>
+      </w:pPr>
+      <w:r>
+        <w:rPr>
+          <w:lang w:val="en-US"/>
+        </w:rPr>
+        <w:t>V 1.1: explicated assumption on car computer and its communication with main server for detected data dispatch.</w:t>
+      </w:r>
+    </w:p>
+    <w:p>
+      <w:pPr>
+        <w:rPr>
+          <w:lang w:val="en-US"/>
+        </w:rPr>
+      </w:pPr>
+      <w:r>
+        <w:rPr>
+          <w:lang w:val="en-US"/>
+        </w:rPr>
+        <w:t>V 1.2: added new design pattern: observer.</w:t>
+      </w:r>
+      <w:bookmarkStart w:id="41" w:name="_GoBack"/>
       <w:bookmarkEnd w:id="41"/>
-    </w:p>
-    <w:p>
-      <w:pPr>
-        <w:rPr>
-          <w:lang w:val="en-US"/>
-        </w:rPr>
-      </w:pPr>
-      <w:r>
-        <w:rPr>
-          <w:lang w:val="en-US"/>
-        </w:rPr>
-        <w:t>V 1.1: explicated assumption on car computer and its communication with main server for detected data dispatch.</w:t>
-      </w:r>
     </w:p>
     <w:sectPr>
       <w:footerReference w:type="default" r:id="rId79"/>
@@ -20726,7 +20764,7 @@
           <w:rPr>
             <w:noProof/>
           </w:rPr>
-          <w:t>21</w:t>
+          <w:t>30</w:t>
         </w:r>
         <w:r>
           <w:fldChar w:fldCharType="end"/>
@@ -23731,7 +23769,7 @@
 </file>
 
 <file path=customXml/itemProps1.xml><?xml version="1.0" encoding="utf-8"?>
-<ds:datastoreItem xmlns:ds="http://schemas.openxmlformats.org/officeDocument/2006/customXml" ds:itemID="{3D873E9F-6012-46CF-99C3-257C3B869AC9}">
+<ds:datastoreItem xmlns:ds="http://schemas.openxmlformats.org/officeDocument/2006/customXml" ds:itemID="{614F39D7-3A9E-46EE-B8FE-118401EBD6BB}">
   <ds:schemaRefs>
     <ds:schemaRef ds:uri="http://schemas.openxmlformats.org/officeDocument/2006/bibliography"/>
   </ds:schemaRefs>

</xml_diff>

<commit_message>
fatta sezione 2.1 - FP
</commit_message>
<xml_diff>
--- a/DD.docx
+++ b/DD.docx
@@ -32,7 +32,6 @@
           <w:lang w:val="en-US"/>
         </w:rPr>
       </w:pPr>
-      <w:proofErr w:type="spellStart"/>
       <w:r>
         <w:rPr>
           <w:rFonts w:ascii="PMingLiU-ExtB" w:eastAsia="PMingLiU-ExtB" w:hAnsi="PMingLiU-ExtB" w:cs="PMingLiU-ExtB"/>
@@ -44,7 +43,6 @@
         </w:rPr>
         <w:t>Politecnico</w:t>
       </w:r>
-      <w:proofErr w:type="spellEnd"/>
       <w:r>
         <w:rPr>
           <w:rFonts w:ascii="PMingLiU-ExtB" w:eastAsia="PMingLiU-ExtB" w:hAnsi="PMingLiU-ExtB" w:cs="PMingLiU-ExtB"/>
@@ -252,7 +250,6 @@
           <w:lang w:val="en-US"/>
         </w:rPr>
       </w:pPr>
-      <w:proofErr w:type="spellStart"/>
       <w:r>
         <w:rPr>
           <w:rFonts w:ascii="PMingLiU-ExtB" w:eastAsia="PMingLiU-ExtB" w:hAnsi="PMingLiU-ExtB" w:cs="PMingLiU-ExtB"/>
@@ -262,19 +259,7 @@
           <w:szCs w:val="40"/>
           <w:lang w:val="en-US"/>
         </w:rPr>
-        <w:t>PowerEnJoy</w:t>
-      </w:r>
-      <w:proofErr w:type="spellEnd"/>
-      <w:r>
-        <w:rPr>
-          <w:rFonts w:ascii="PMingLiU-ExtB" w:eastAsia="PMingLiU-ExtB" w:hAnsi="PMingLiU-ExtB" w:cs="PMingLiU-ExtB"/>
-          <w:color w:val="3C3C3C"/>
-          <w:kern w:val="24"/>
-          <w:sz w:val="40"/>
-          <w:szCs w:val="40"/>
-          <w:lang w:val="en-US"/>
-        </w:rPr>
-        <w:t xml:space="preserve"> - car sharing</w:t>
+        <w:t>PowerEnJoy - car sharing</w:t>
       </w:r>
       <w:r>
         <w:rPr>
@@ -371,7 +356,6 @@
           <w:szCs w:val="40"/>
         </w:rPr>
       </w:pPr>
-      <w:proofErr w:type="spellStart"/>
       <w:r>
         <w:rPr>
           <w:rFonts w:ascii="PMingLiU-ExtB" w:eastAsia="PMingLiU-ExtB" w:hAnsi="PMingLiU-ExtB" w:cs="PMingLiU-ExtB"/>
@@ -382,7 +366,6 @@
         </w:rPr>
         <w:t>Academic</w:t>
       </w:r>
-      <w:proofErr w:type="spellEnd"/>
       <w:r>
         <w:rPr>
           <w:rFonts w:ascii="PMingLiU-ExtB" w:eastAsia="PMingLiU-ExtB" w:hAnsi="PMingLiU-ExtB" w:cs="PMingLiU-ExtB"/>
@@ -393,7 +376,6 @@
         </w:rPr>
         <w:t xml:space="preserve"> </w:t>
       </w:r>
-      <w:proofErr w:type="spellStart"/>
       <w:r>
         <w:rPr>
           <w:rFonts w:ascii="PMingLiU-ExtB" w:eastAsia="PMingLiU-ExtB" w:hAnsi="PMingLiU-ExtB" w:cs="PMingLiU-ExtB"/>
@@ -404,7 +386,6 @@
         </w:rPr>
         <w:t>Year</w:t>
       </w:r>
-      <w:proofErr w:type="spellEnd"/>
       <w:r>
         <w:rPr>
           <w:rFonts w:ascii="PMingLiU-ExtB" w:eastAsia="PMingLiU-ExtB" w:hAnsi="PMingLiU-ExtB" w:cs="PMingLiU-ExtB"/>
@@ -483,20 +464,8 @@
           <w:sz w:val="40"/>
           <w:szCs w:val="40"/>
         </w:rPr>
-        <w:t xml:space="preserve">Prof. Elisabetta Di </w:t>
-      </w:r>
-      <w:proofErr w:type="spellStart"/>
-      <w:r>
-        <w:rPr>
-          <w:rFonts w:ascii="PMingLiU-ExtB" w:eastAsia="PMingLiU-ExtB" w:hAnsi="PMingLiU-ExtB" w:cs="PMingLiU-ExtB"/>
-          <w:color w:val="3C3C3C"/>
-          <w:kern w:val="24"/>
-          <w:sz w:val="40"/>
-          <w:szCs w:val="40"/>
-        </w:rPr>
-        <w:t>Nitto</w:t>
-      </w:r>
-      <w:proofErr w:type="spellEnd"/>
+        <w:t>Prof. Elisabetta Di Nitto</w:t>
+      </w:r>
     </w:p>
     <w:p>
       <w:pPr>
@@ -567,9 +536,8 @@
           <w:szCs w:val="40"/>
           <w:lang w:val="en-US"/>
         </w:rPr>
-        <w:t xml:space="preserve">Alice </w:t>
-      </w:r>
-      <w:proofErr w:type="spellStart"/>
+        <w:t>Alice Segato</w:t>
+      </w:r>
       <w:r>
         <w:rPr>
           <w:rFonts w:ascii="PMingLiU-ExtB" w:eastAsia="PMingLiU-ExtB" w:hAnsi="PMingLiU-ExtB" w:cs="PMingLiU-ExtB"/>
@@ -579,43 +547,8 @@
           <w:szCs w:val="40"/>
           <w:lang w:val="en-US"/>
         </w:rPr>
-        <w:t>Segato</w:t>
-      </w:r>
-      <w:proofErr w:type="spellEnd"/>
-      <w:r>
-        <w:rPr>
-          <w:rFonts w:ascii="PMingLiU-ExtB" w:eastAsia="PMingLiU-ExtB" w:hAnsi="PMingLiU-ExtB" w:cs="PMingLiU-ExtB"/>
-          <w:color w:val="3C3C3C"/>
-          <w:kern w:val="24"/>
-          <w:sz w:val="40"/>
-          <w:szCs w:val="40"/>
-          <w:lang w:val="en-US"/>
-        </w:rPr>
         <w:tab/>
-      </w:r>
-      <w:proofErr w:type="spellStart"/>
-      <w:r>
-        <w:rPr>
-          <w:rFonts w:ascii="PMingLiU-ExtB" w:eastAsia="PMingLiU-ExtB" w:hAnsi="PMingLiU-ExtB" w:cs="PMingLiU-ExtB"/>
-          <w:color w:val="3C3C3C"/>
-          <w:kern w:val="24"/>
-          <w:sz w:val="40"/>
-          <w:szCs w:val="40"/>
-          <w:lang w:val="en-US"/>
-        </w:rPr>
-        <w:t>matr</w:t>
-      </w:r>
-      <w:proofErr w:type="spellEnd"/>
-      <w:r>
-        <w:rPr>
-          <w:rFonts w:ascii="PMingLiU-ExtB" w:eastAsia="PMingLiU-ExtB" w:hAnsi="PMingLiU-ExtB" w:cs="PMingLiU-ExtB"/>
-          <w:color w:val="3C3C3C"/>
-          <w:kern w:val="24"/>
-          <w:sz w:val="40"/>
-          <w:szCs w:val="40"/>
-          <w:lang w:val="en-US"/>
-        </w:rPr>
-        <w:t>. 875045</w:t>
+        <w:t>matr. 875045</w:t>
       </w:r>
     </w:p>
     <w:p>
@@ -669,30 +602,7 @@
           <w:lang w:val="en-US"/>
         </w:rPr>
         <w:tab/>
-      </w:r>
-      <w:proofErr w:type="spellStart"/>
-      <w:r>
-        <w:rPr>
-          <w:rFonts w:ascii="PMingLiU-ExtB" w:eastAsia="PMingLiU-ExtB" w:hAnsi="PMingLiU-ExtB" w:cs="PMingLiU-ExtB"/>
-          <w:color w:val="3C3C3C"/>
-          <w:kern w:val="24"/>
-          <w:sz w:val="40"/>
-          <w:szCs w:val="40"/>
-          <w:lang w:val="en-US"/>
-        </w:rPr>
-        <w:t>matr</w:t>
-      </w:r>
-      <w:proofErr w:type="spellEnd"/>
-      <w:r>
-        <w:rPr>
-          <w:rFonts w:ascii="PMingLiU-ExtB" w:eastAsia="PMingLiU-ExtB" w:hAnsi="PMingLiU-ExtB" w:cs="PMingLiU-ExtB"/>
-          <w:color w:val="3C3C3C"/>
-          <w:kern w:val="24"/>
-          <w:sz w:val="40"/>
-          <w:szCs w:val="40"/>
-          <w:lang w:val="en-US"/>
-        </w:rPr>
-        <w:t>. 876650</w:t>
+        <w:t>matr. 876650</w:t>
       </w:r>
       <w:r>
         <w:rPr>
@@ -731,7 +641,6 @@
           <w:lang w:val="en-US"/>
         </w:rPr>
       </w:pPr>
-      <w:proofErr w:type="spellStart"/>
       <w:r>
         <w:rPr>
           <w:rFonts w:ascii="PMingLiU-ExtB" w:eastAsia="PMingLiU-ExtB" w:hAnsi="PMingLiU-ExtB" w:cs="PMingLiU-ExtB"/>
@@ -741,9 +650,8 @@
           <w:szCs w:val="40"/>
           <w:lang w:val="en-US"/>
         </w:rPr>
-        <w:t>Davide</w:t>
-      </w:r>
-      <w:proofErr w:type="spellEnd"/>
+        <w:t>Davide Bonacina</w:t>
+      </w:r>
       <w:r>
         <w:rPr>
           <w:rFonts w:ascii="PMingLiU-ExtB" w:eastAsia="PMingLiU-ExtB" w:hAnsi="PMingLiU-ExtB" w:cs="PMingLiU-ExtB"/>
@@ -753,55 +661,8 @@
           <w:szCs w:val="40"/>
           <w:lang w:val="en-US"/>
         </w:rPr>
-        <w:t xml:space="preserve"> </w:t>
-      </w:r>
-      <w:proofErr w:type="spellStart"/>
-      <w:r>
-        <w:rPr>
-          <w:rFonts w:ascii="PMingLiU-ExtB" w:eastAsia="PMingLiU-ExtB" w:hAnsi="PMingLiU-ExtB" w:cs="PMingLiU-ExtB"/>
-          <w:color w:val="3C3C3C"/>
-          <w:kern w:val="24"/>
-          <w:sz w:val="40"/>
-          <w:szCs w:val="40"/>
-          <w:lang w:val="en-US"/>
-        </w:rPr>
-        <w:t>Bonacina</w:t>
-      </w:r>
-      <w:proofErr w:type="spellEnd"/>
-      <w:r>
-        <w:rPr>
-          <w:rFonts w:ascii="PMingLiU-ExtB" w:eastAsia="PMingLiU-ExtB" w:hAnsi="PMingLiU-ExtB" w:cs="PMingLiU-ExtB"/>
-          <w:color w:val="3C3C3C"/>
-          <w:kern w:val="24"/>
-          <w:sz w:val="40"/>
-          <w:szCs w:val="40"/>
-          <w:lang w:val="en-US"/>
-        </w:rPr>
         <w:tab/>
-      </w:r>
-      <w:proofErr w:type="spellStart"/>
-      <w:r>
-        <w:rPr>
-          <w:rFonts w:ascii="PMingLiU-ExtB" w:eastAsia="PMingLiU-ExtB" w:hAnsi="PMingLiU-ExtB" w:cs="PMingLiU-ExtB"/>
-          <w:color w:val="3C3C3C"/>
-          <w:kern w:val="24"/>
-          <w:sz w:val="40"/>
-          <w:szCs w:val="40"/>
-          <w:lang w:val="en-US"/>
-        </w:rPr>
-        <w:t>matr</w:t>
-      </w:r>
-      <w:proofErr w:type="spellEnd"/>
-      <w:r>
-        <w:rPr>
-          <w:rFonts w:ascii="PMingLiU-ExtB" w:eastAsia="PMingLiU-ExtB" w:hAnsi="PMingLiU-ExtB" w:cs="PMingLiU-ExtB"/>
-          <w:color w:val="3C3C3C"/>
-          <w:kern w:val="24"/>
-          <w:sz w:val="40"/>
-          <w:szCs w:val="40"/>
-          <w:lang w:val="en-US"/>
-        </w:rPr>
-        <w:t>. 876199</w:t>
+        <w:t>matr. 876199</w:t>
       </w:r>
     </w:p>
     <w:p>
@@ -885,7 +746,6 @@
           <w:lang w:val="en-US"/>
         </w:rPr>
       </w:pPr>
-      <w:proofErr w:type="spellStart"/>
       <w:r>
         <w:rPr>
           <w:rFonts w:ascii="PMingLiU-ExtB" w:eastAsia="PMingLiU-ExtB" w:hAnsi="PMingLiU-ExtB" w:cs="PMingLiU-ExtB"/>
@@ -897,7 +757,6 @@
         </w:rPr>
         <w:t>PowerEnJoy</w:t>
       </w:r>
-      <w:proofErr w:type="spellEnd"/>
     </w:p>
     <w:p>
       <w:pPr>
@@ -4384,21 +4243,7 @@
         <w:rPr>
           <w:lang w:val="en-US"/>
         </w:rPr>
-        <w:t xml:space="preserve">This document has the purpose to give more information about the </w:t>
-      </w:r>
-      <w:proofErr w:type="spellStart"/>
-      <w:r>
-        <w:rPr>
-          <w:lang w:val="en-US"/>
-        </w:rPr>
-        <w:t>PowerEnJoy</w:t>
-      </w:r>
-      <w:proofErr w:type="spellEnd"/>
-      <w:r>
-        <w:rPr>
-          <w:lang w:val="en-US"/>
-        </w:rPr>
-        <w:t xml:space="preserve"> System than the Requirement Analysis and Specification Document (RASD).</w:t>
+        <w:t>This document has the purpose to give more information about the PowerEnJoy System than the Requirement Analysis and Specification Document (RASD).</w:t>
       </w:r>
     </w:p>
     <w:p>
@@ -4592,31 +4437,16 @@
         <w:rPr>
           <w:lang w:val="en-US"/>
         </w:rPr>
-        <w:t xml:space="preserve">Anytime during the driving, users can set the car in pit stop mode to park the car in a sort of “reserved” state where the car </w:t>
-      </w:r>
-      <w:proofErr w:type="gramStart"/>
-      <w:r>
-        <w:rPr>
-          <w:lang w:val="en-US"/>
-        </w:rPr>
-        <w:t>is still linked</w:t>
-      </w:r>
-      <w:proofErr w:type="gramEnd"/>
-      <w:r>
-        <w:rPr>
-          <w:lang w:val="en-US"/>
-        </w:rPr>
-        <w:t xml:space="preserve"> to the user but it is stopped and parked outside of the safe areas.</w:t>
-      </w:r>
-    </w:p>
-    <w:p>
-      <w:pPr>
-        <w:jc w:val="both"/>
-        <w:rPr>
-          <w:lang w:val="en-US"/>
-        </w:rPr>
-      </w:pPr>
-      <w:proofErr w:type="gramStart"/>
+        <w:t>Anytime during the driving, users can set the car in pit stop mode to park the car in a sort of “reserved” state where the car is still linked to the user but it is stopped and parked outside of the safe areas.</w:t>
+      </w:r>
+    </w:p>
+    <w:p>
+      <w:pPr>
+        <w:jc w:val="both"/>
+        <w:rPr>
+          <w:lang w:val="en-US"/>
+        </w:rPr>
+      </w:pPr>
       <w:r>
         <w:rPr>
           <w:lang w:val="en-US"/>
@@ -4629,7 +4459,6 @@
         </w:rPr>
         <w:t xml:space="preserve"> to get the maximum amount possible of discounts.</w:t>
       </w:r>
-      <w:proofErr w:type="gramEnd"/>
     </w:p>
     <w:p>
       <w:pPr>
@@ -5944,7 +5773,6 @@
         <w:t xml:space="preserve">) is a standard </w:t>
       </w:r>
       <w:hyperlink r:id="rId34" w:tooltip="Application programming interface" w:history="1">
-        <w:proofErr w:type="gramStart"/>
         <w:r>
           <w:rPr>
             <w:rStyle w:val="Collegamentoipertestuale"/>
@@ -5953,18 +5781,7 @@
             <w:u w:val="none"/>
             <w:lang w:val="en-US"/>
           </w:rPr>
-          <w:t>application programming</w:t>
-        </w:r>
-        <w:proofErr w:type="gramEnd"/>
-        <w:r>
-          <w:rPr>
-            <w:rStyle w:val="Collegamentoipertestuale"/>
-            <w:rFonts w:eastAsia="Times New Roman" w:cstheme="minorHAnsi"/>
-            <w:color w:val="000000" w:themeColor="text1"/>
-            <w:u w:val="none"/>
-            <w:lang w:val="en-US"/>
-          </w:rPr>
-          <w:t xml:space="preserve"> interface</w:t>
+          <w:t>application programming interface</w:t>
         </w:r>
       </w:hyperlink>
       <w:r>
@@ -6008,7 +5825,6 @@
           <w:lang w:val="en-US"/>
         </w:rPr>
       </w:pPr>
-      <w:proofErr w:type="gramStart"/>
       <w:r>
         <w:rPr>
           <w:rFonts w:cstheme="minorHAnsi"/>
@@ -6023,7 +5839,6 @@
         </w:rPr>
         <w:t>:</w:t>
       </w:r>
-      <w:proofErr w:type="gramEnd"/>
       <w:r>
         <w:rPr>
           <w:rFonts w:eastAsia="Times New Roman" w:cstheme="minorHAnsi"/>
@@ -6292,21 +6107,12 @@
           <w:lang w:val="en-US"/>
         </w:rPr>
       </w:pPr>
-      <w:proofErr w:type="spellStart"/>
-      <w:r>
-        <w:rPr>
-          <w:rFonts w:cstheme="minorHAnsi"/>
-          <w:lang w:val="en-US"/>
-        </w:rPr>
-        <w:t>UIKit</w:t>
-      </w:r>
-      <w:proofErr w:type="spellEnd"/>
-      <w:r>
-        <w:rPr>
-          <w:rFonts w:cstheme="minorHAnsi"/>
-          <w:lang w:val="en-US"/>
-        </w:rPr>
-        <w:t xml:space="preserve"> framework:</w:t>
+      <w:r>
+        <w:rPr>
+          <w:rFonts w:cstheme="minorHAnsi"/>
+          <w:lang w:val="en-US"/>
+        </w:rPr>
+        <w:t>UIKit framework:</w:t>
       </w:r>
       <w:r>
         <w:rPr>
@@ -6315,7 +6121,6 @@
         </w:rPr>
         <w:t xml:space="preserve"> </w:t>
       </w:r>
-      <w:proofErr w:type="spellStart"/>
       <w:r>
         <w:rPr>
           <w:rFonts w:eastAsia="Times New Roman" w:cstheme="minorHAnsi"/>
@@ -6325,7 +6130,6 @@
         </w:rPr>
         <w:t>UIKit</w:t>
       </w:r>
-      <w:proofErr w:type="spellEnd"/>
       <w:r>
         <w:rPr>
           <w:rFonts w:eastAsia="Times New Roman" w:cstheme="minorHAnsi"/>
@@ -7317,25 +7121,7 @@
           <w:rFonts w:cstheme="minorHAnsi"/>
           <w:lang w:val="en-US"/>
         </w:rPr>
-        <w:t xml:space="preserve">As we can see our </w:t>
-      </w:r>
-      <w:proofErr w:type="spellStart"/>
-      <w:proofErr w:type="gramStart"/>
-      <w:r>
-        <w:rPr>
-          <w:rFonts w:cstheme="minorHAnsi"/>
-          <w:lang w:val="en-US"/>
-        </w:rPr>
-        <w:t>PowerEnJoy</w:t>
-      </w:r>
-      <w:proofErr w:type="spellEnd"/>
-      <w:proofErr w:type="gramEnd"/>
-      <w:r>
-        <w:rPr>
-          <w:rFonts w:cstheme="minorHAnsi"/>
-          <w:lang w:val="en-US"/>
-        </w:rPr>
-        <w:t xml:space="preserve"> system has a 3-tier architecture:</w:t>
+        <w:t>As we can see our PowerEnJoy system has a 3-tier architecture:</w:t>
       </w:r>
     </w:p>
     <w:p>
@@ -7540,39 +7326,7 @@
           <w:color w:val="000000" w:themeColor="text1"/>
           <w:lang w:val="en-US" w:eastAsia="it-IT"/>
         </w:rPr>
-        <w:t xml:space="preserve">: This is the actual DBMS access layer. It </w:t>
-      </w:r>
-      <w:proofErr w:type="gramStart"/>
-      <w:r>
-        <w:rPr>
-          <w:color w:val="000000" w:themeColor="text1"/>
-          <w:lang w:val="en-US" w:eastAsia="it-IT"/>
-        </w:rPr>
-        <w:t>can be accessed</w:t>
-      </w:r>
-      <w:proofErr w:type="gramEnd"/>
-      <w:r>
-        <w:rPr>
-          <w:color w:val="000000" w:themeColor="text1"/>
-          <w:lang w:val="en-US" w:eastAsia="it-IT"/>
-        </w:rPr>
-        <w:t xml:space="preserve"> through the application layer. This layer consists of data access components to aid in resource sharing and to allow clients to </w:t>
-      </w:r>
-      <w:proofErr w:type="gramStart"/>
-      <w:r>
-        <w:rPr>
-          <w:color w:val="000000" w:themeColor="text1"/>
-          <w:lang w:val="en-US" w:eastAsia="it-IT"/>
-        </w:rPr>
-        <w:t>be configured</w:t>
-      </w:r>
-      <w:proofErr w:type="gramEnd"/>
-      <w:r>
-        <w:rPr>
-          <w:color w:val="000000" w:themeColor="text1"/>
-          <w:lang w:val="en-US" w:eastAsia="it-IT"/>
-        </w:rPr>
-        <w:t xml:space="preserve"> without installing the DBMS libraries and ODBC drivers on each client.</w:t>
+        <w:t>: This is the actual DBMS access layer. It can be accessed through the application layer. This layer consists of data access components to aid in resource sharing and to allow clients to be configured without installing the DBMS libraries and ODBC drivers on each client.</w:t>
       </w:r>
     </w:p>
     <w:p>
@@ -7634,78 +7388,43 @@
           <w:lang w:val="en-US" w:eastAsia="it-IT"/>
         </w:rPr>
       </w:pPr>
-      <w:proofErr w:type="gramStart"/>
       <w:r>
         <w:rPr>
           <w:rFonts w:eastAsia="Times New Roman"/>
           <w:color w:val="000000" w:themeColor="text1"/>
           <w:lang w:val="en-US" w:eastAsia="it-IT"/>
         </w:rPr>
-        <w:t>we</w:t>
-      </w:r>
-      <w:proofErr w:type="gramEnd"/>
-      <w:r>
-        <w:rPr>
-          <w:rFonts w:eastAsia="Times New Roman"/>
+        <w:t>we want also to be able to update the server regularly without needing to update the client software.</w:t>
+      </w:r>
+    </w:p>
+    <w:p>
+      <w:pPr>
+        <w:jc w:val="both"/>
+        <w:rPr>
+          <w:color w:val="000000"/>
+          <w:lang w:val="en-US" w:eastAsia="it-IT"/>
+        </w:rPr>
+      </w:pPr>
+      <w:r>
+        <w:rPr>
           <w:color w:val="000000" w:themeColor="text1"/>
           <w:lang w:val="en-US" w:eastAsia="it-IT"/>
         </w:rPr>
-        <w:t xml:space="preserve"> want also to be able to update the server regularly without needing to update the client software.</w:t>
-      </w:r>
-    </w:p>
-    <w:p>
-      <w:pPr>
-        <w:jc w:val="both"/>
+        <w:t xml:space="preserve">So we need to minimize the coupling between client and server components in this application. </w:t>
+      </w:r>
+      <w:r>
         <w:rPr>
           <w:color w:val="000000"/>
           <w:lang w:val="en-US" w:eastAsia="it-IT"/>
         </w:rPr>
-      </w:pPr>
-      <w:proofErr w:type="gramStart"/>
-      <w:r>
-        <w:rPr>
-          <w:color w:val="000000" w:themeColor="text1"/>
-          <w:lang w:val="en-US" w:eastAsia="it-IT"/>
-        </w:rPr>
-        <w:t>So</w:t>
-      </w:r>
-      <w:proofErr w:type="gramEnd"/>
-      <w:r>
-        <w:rPr>
-          <w:color w:val="000000" w:themeColor="text1"/>
-          <w:lang w:val="en-US" w:eastAsia="it-IT"/>
-        </w:rPr>
-        <w:t xml:space="preserve"> we need to minimize the coupling between client and server components in this application. </w:t>
+        <w:t xml:space="preserve">In order to cover this </w:t>
       </w:r>
       <w:r>
         <w:rPr>
           <w:color w:val="000000"/>
           <w:lang w:val="en-US" w:eastAsia="it-IT"/>
         </w:rPr>
-        <w:t xml:space="preserve">In order to cover </w:t>
-      </w:r>
-      <w:proofErr w:type="gramStart"/>
-      <w:r>
-        <w:rPr>
-          <w:color w:val="000000"/>
-          <w:lang w:val="en-US" w:eastAsia="it-IT"/>
-        </w:rPr>
-        <w:t xml:space="preserve">this </w:t>
-      </w:r>
-      <w:r>
-        <w:rPr>
-          <w:color w:val="000000"/>
-          <w:lang w:val="en-US" w:eastAsia="it-IT"/>
-        </w:rPr>
-        <w:t>requirements</w:t>
-      </w:r>
-      <w:proofErr w:type="gramEnd"/>
-      <w:r>
-        <w:rPr>
-          <w:color w:val="000000"/>
-          <w:lang w:val="en-US" w:eastAsia="it-IT"/>
-        </w:rPr>
-        <w:t>,</w:t>
+        <w:t>requirements,</w:t>
       </w:r>
       <w:r>
         <w:rPr>
@@ -7727,71 +7446,23 @@
           <w:color w:val="000000"/>
           <w:lang w:val="en-US" w:eastAsia="it-IT"/>
         </w:rPr>
-        <w:t xml:space="preserve">. RESTful web services, as the name suggests, are resources on the web that </w:t>
-      </w:r>
-      <w:proofErr w:type="gramStart"/>
-      <w:r>
+        <w:t>. RESTful web services, as the name suggests, are resources on the web that can be used to get specific information. These services basically portray the working of the REST API. The client requests a resource from the server and the server sends back the response.</w:t>
+      </w:r>
+    </w:p>
+    <w:p>
+      <w:pPr>
+        <w:jc w:val="both"/>
         <w:rPr>
           <w:color w:val="000000"/>
           <w:lang w:val="en-US" w:eastAsia="it-IT"/>
         </w:rPr>
-        <w:t>can be used</w:t>
-      </w:r>
-      <w:proofErr w:type="gramEnd"/>
+      </w:pPr>
       <w:r>
         <w:rPr>
           <w:color w:val="000000"/>
           <w:lang w:val="en-US" w:eastAsia="it-IT"/>
         </w:rPr>
-        <w:t xml:space="preserve"> to get specific information. These </w:t>
-      </w:r>
-      <w:proofErr w:type="gramStart"/>
-      <w:r>
-        <w:rPr>
-          <w:color w:val="000000"/>
-          <w:lang w:val="en-US" w:eastAsia="it-IT"/>
-        </w:rPr>
-        <w:t>services basically</w:t>
-      </w:r>
-      <w:proofErr w:type="gramEnd"/>
-      <w:r>
-        <w:rPr>
-          <w:color w:val="000000"/>
-          <w:lang w:val="en-US" w:eastAsia="it-IT"/>
-        </w:rPr>
-        <w:t xml:space="preserve"> portray the working of the REST API. The client requests a resource from the server and the server sends back the response.</w:t>
-      </w:r>
-    </w:p>
-    <w:p>
-      <w:pPr>
-        <w:jc w:val="both"/>
-        <w:rPr>
-          <w:color w:val="000000"/>
-          <w:lang w:val="en-US" w:eastAsia="it-IT"/>
-        </w:rPr>
-      </w:pPr>
-      <w:r>
-        <w:rPr>
-          <w:color w:val="000000"/>
-          <w:lang w:val="en-US" w:eastAsia="it-IT"/>
-        </w:rPr>
-        <w:t xml:space="preserve">In this way on the </w:t>
-      </w:r>
-      <w:proofErr w:type="gramStart"/>
-      <w:r>
-        <w:rPr>
-          <w:color w:val="000000"/>
-          <w:lang w:val="en-US" w:eastAsia="it-IT"/>
-        </w:rPr>
-        <w:t>Client</w:t>
-      </w:r>
-      <w:proofErr w:type="gramEnd"/>
-      <w:r>
-        <w:rPr>
-          <w:color w:val="000000"/>
-          <w:lang w:val="en-US" w:eastAsia="it-IT"/>
-        </w:rPr>
-        <w:t xml:space="preserve"> there will be not a static GUI but a dynamic one that is generated on client side.</w:t>
+        <w:t>In this way on the Client there will be not a static GUI but a dynamic one that is generated on client side.</w:t>
       </w:r>
     </w:p>
     <w:p>
@@ -8002,21 +7673,7 @@
         <w:rPr>
           <w:lang w:val="en-US"/>
         </w:rPr>
-        <w:t xml:space="preserve">This communication </w:t>
-      </w:r>
-      <w:proofErr w:type="gramStart"/>
-      <w:r>
-        <w:rPr>
-          <w:lang w:val="en-US"/>
-        </w:rPr>
-        <w:t>is made</w:t>
-      </w:r>
-      <w:proofErr w:type="gramEnd"/>
-      <w:r>
-        <w:rPr>
-          <w:lang w:val="en-US"/>
-        </w:rPr>
-        <w:t xml:space="preserve"> in a</w:t>
+        <w:t>This communication is made in a</w:t>
       </w:r>
       <w:r>
         <w:rPr>
@@ -9352,85 +9009,31 @@
           <w:color w:val="000000" w:themeColor="text1"/>
           <w:lang w:val="en-US"/>
         </w:rPr>
-        <w:t xml:space="preserve">In the following component </w:t>
-      </w:r>
-      <w:proofErr w:type="gramStart"/>
+        <w:t>In the following component diagram the architecture of the system has been expanded.</w:t>
+      </w:r>
+      <w:r>
+        <w:rPr>
+          <w:rStyle w:val="apple-converted-space"/>
+          <w:color w:val="000000" w:themeColor="text1"/>
+          <w:lang w:val="en-US"/>
+        </w:rPr>
+        <w:t xml:space="preserve"> </w:t>
+      </w:r>
       <w:r>
         <w:rPr>
           <w:rFonts w:cs="Times New Roman"/>
           <w:color w:val="000000" w:themeColor="text1"/>
           <w:lang w:val="en-US"/>
         </w:rPr>
-        <w:t>diagram</w:t>
-      </w:r>
-      <w:proofErr w:type="gramEnd"/>
+        <w:t> In the diagram, each application of the system (System, third part system, user app, employee app, car computer and admin browser) is represented, together with its own component</w:t>
+      </w:r>
       <w:r>
         <w:rPr>
           <w:rFonts w:cs="Times New Roman"/>
           <w:color w:val="000000" w:themeColor="text1"/>
           <w:lang w:val="en-US"/>
         </w:rPr>
-        <w:t xml:space="preserve"> the architecture of the system has been expanded.</w:t>
-      </w:r>
-      <w:r>
-        <w:rPr>
-          <w:rStyle w:val="apple-converted-space"/>
-          <w:color w:val="000000" w:themeColor="text1"/>
-          <w:lang w:val="en-US"/>
-        </w:rPr>
-        <w:t xml:space="preserve"> </w:t>
-      </w:r>
-      <w:r>
-        <w:rPr>
-          <w:rFonts w:cs="Times New Roman"/>
-          <w:color w:val="000000" w:themeColor="text1"/>
-          <w:lang w:val="en-US"/>
-        </w:rPr>
-        <w:t xml:space="preserve"> In the diagram, each application of the system (System, third part system, user app, employee app, car computer and admin browser) </w:t>
-      </w:r>
-      <w:proofErr w:type="gramStart"/>
-      <w:r>
-        <w:rPr>
-          <w:rFonts w:cs="Times New Roman"/>
-          <w:color w:val="000000" w:themeColor="text1"/>
-          <w:lang w:val="en-US"/>
-        </w:rPr>
-        <w:t>is represented</w:t>
-      </w:r>
-      <w:proofErr w:type="gramEnd"/>
-      <w:r>
-        <w:rPr>
-          <w:rFonts w:cs="Times New Roman"/>
-          <w:color w:val="000000" w:themeColor="text1"/>
-          <w:lang w:val="en-US"/>
-        </w:rPr>
-        <w:t>, together with its own component</w:t>
-      </w:r>
-      <w:r>
-        <w:rPr>
-          <w:rFonts w:cs="Times New Roman"/>
-          <w:color w:val="000000" w:themeColor="text1"/>
-          <w:lang w:val="en-US"/>
-        </w:rPr>
-        <w:t xml:space="preserve">s. Moreover, for the sake of clarity, some subsystems </w:t>
-      </w:r>
-      <w:proofErr w:type="gramStart"/>
-      <w:r>
-        <w:rPr>
-          <w:rFonts w:cs="Times New Roman"/>
-          <w:color w:val="000000" w:themeColor="text1"/>
-          <w:lang w:val="en-US"/>
-        </w:rPr>
-        <w:t>have been introduced</w:t>
-      </w:r>
-      <w:proofErr w:type="gramEnd"/>
-      <w:r>
-        <w:rPr>
-          <w:rFonts w:cs="Times New Roman"/>
-          <w:color w:val="000000" w:themeColor="text1"/>
-          <w:lang w:val="en-US"/>
-        </w:rPr>
-        <w:t>, to gather logically similar components. Each component may offer or require some interfaces.</w:t>
+        <w:t>s. Moreover, for the sake of clarity, some subsystems have been introduced, to gather logically similar components. Each component may offer or require some interfaces.</w:t>
       </w:r>
     </w:p>
     <w:p>
@@ -9581,118 +9184,72 @@
           <w:color w:val="000000"/>
           <w:lang w:val="en-US"/>
         </w:rPr>
+        <w:t xml:space="preserve"> is implemented in the </w:t>
+      </w:r>
+      <w:r>
+        <w:rPr>
+          <w:rFonts w:cstheme="minorHAnsi"/>
+          <w:color w:val="000000"/>
+          <w:lang w:val="en-US"/>
+        </w:rPr>
+        <w:t>application server</w:t>
+      </w:r>
+      <w:r>
+        <w:rPr>
+          <w:rFonts w:cstheme="minorHAnsi"/>
+          <w:color w:val="000000"/>
+          <w:lang w:val="en-US"/>
+        </w:rPr>
+        <w:t xml:space="preserve"> tier using Java EE; it runs on Apache Server. </w:t>
+      </w:r>
+      <w:r>
+        <w:rPr>
+          <w:rFonts w:cstheme="minorHAnsi"/>
+          <w:color w:val="000000"/>
+          <w:lang w:val="en-US"/>
+        </w:rPr>
+        <w:br/>
+        <w:t xml:space="preserve">The access to the DBMS is not implemented with direct SQL queries: instead, it is completely wrapped by </w:t>
+      </w:r>
+      <w:r>
+        <w:rPr>
+          <w:rFonts w:cstheme="minorHAnsi"/>
+          <w:color w:val="000000"/>
+          <w:lang w:val="en-US"/>
+        </w:rPr>
+        <w:t xml:space="preserve">the Java Persistence API. </w:t>
+      </w:r>
+      <w:r>
+        <w:rPr>
+          <w:rFonts w:cstheme="minorHAnsi"/>
+          <w:color w:val="000000"/>
+          <w:lang w:val="en-US"/>
+        </w:rPr>
+        <w:t>The business logic is implemented by custom-built stateless Enterprise</w:t>
+      </w:r>
+      <w:r>
+        <w:rPr>
+          <w:rFonts w:cstheme="minorHAnsi"/>
+          <w:color w:val="000000"/>
+          <w:lang w:val="en-US"/>
+        </w:rPr>
         <w:t xml:space="preserve"> </w:t>
       </w:r>
-      <w:proofErr w:type="gramStart"/>
       <w:r>
         <w:rPr>
           <w:rFonts w:cstheme="minorHAnsi"/>
           <w:color w:val="000000"/>
           <w:lang w:val="en-US"/>
         </w:rPr>
-        <w:t>is implemented</w:t>
-      </w:r>
-      <w:proofErr w:type="gramEnd"/>
+        <w:t>JavaBeans (EJB</w:t>
+      </w:r>
       <w:r>
         <w:rPr>
           <w:rFonts w:cstheme="minorHAnsi"/>
           <w:color w:val="000000"/>
           <w:lang w:val="en-US"/>
         </w:rPr>
-        <w:t xml:space="preserve"> in the </w:t>
-      </w:r>
-      <w:r>
-        <w:rPr>
-          <w:rFonts w:cstheme="minorHAnsi"/>
-          <w:color w:val="000000"/>
-          <w:lang w:val="en-US"/>
-        </w:rPr>
-        <w:t>application server</w:t>
-      </w:r>
-      <w:r>
-        <w:rPr>
-          <w:rFonts w:cstheme="minorHAnsi"/>
-          <w:color w:val="000000"/>
-          <w:lang w:val="en-US"/>
-        </w:rPr>
-        <w:t xml:space="preserve"> tier using Java EE; it runs on Apache Server. </w:t>
-      </w:r>
-      <w:r>
-        <w:rPr>
-          <w:rFonts w:cstheme="minorHAnsi"/>
-          <w:color w:val="000000"/>
-          <w:lang w:val="en-US"/>
-        </w:rPr>
-        <w:br/>
-        <w:t xml:space="preserve">The access to the DBMS </w:t>
-      </w:r>
-      <w:proofErr w:type="gramStart"/>
-      <w:r>
-        <w:rPr>
-          <w:rFonts w:cstheme="minorHAnsi"/>
-          <w:color w:val="000000"/>
-          <w:lang w:val="en-US"/>
-        </w:rPr>
-        <w:t>is not implemented</w:t>
-      </w:r>
-      <w:proofErr w:type="gramEnd"/>
-      <w:r>
-        <w:rPr>
-          <w:rFonts w:cstheme="minorHAnsi"/>
-          <w:color w:val="000000"/>
-          <w:lang w:val="en-US"/>
-        </w:rPr>
-        <w:t xml:space="preserve"> with direct SQL queries: instead, it is completely wrapped by </w:t>
-      </w:r>
-      <w:r>
-        <w:rPr>
-          <w:rFonts w:cstheme="minorHAnsi"/>
-          <w:color w:val="000000"/>
-          <w:lang w:val="en-US"/>
-        </w:rPr>
-        <w:t xml:space="preserve">the Java Persistence API. </w:t>
-      </w:r>
-      <w:proofErr w:type="gramStart"/>
-      <w:r>
-        <w:rPr>
-          <w:rFonts w:cstheme="minorHAnsi"/>
-          <w:color w:val="000000"/>
-          <w:lang w:val="en-US"/>
-        </w:rPr>
-        <w:t>The business logic is implemented by custom-built stateless Enterprise</w:t>
-      </w:r>
-      <w:r>
-        <w:rPr>
-          <w:rFonts w:cstheme="minorHAnsi"/>
-          <w:color w:val="000000"/>
-          <w:lang w:val="en-US"/>
-        </w:rPr>
-        <w:t xml:space="preserve"> </w:t>
-      </w:r>
-      <w:r>
-        <w:rPr>
-          <w:rFonts w:cstheme="minorHAnsi"/>
-          <w:color w:val="000000"/>
-          <w:lang w:val="en-US"/>
-        </w:rPr>
-        <w:t>JavaBeans (EJB</w:t>
-      </w:r>
-      <w:r>
-        <w:rPr>
-          <w:rFonts w:cstheme="minorHAnsi"/>
-          <w:color w:val="000000"/>
-          <w:lang w:val="en-US"/>
-        </w:rPr>
-        <w:t>)</w:t>
-      </w:r>
-      <w:proofErr w:type="gramEnd"/>
-      <w:r>
-        <w:rPr>
-          <w:rFonts w:cstheme="minorHAnsi"/>
-          <w:color w:val="000000"/>
-          <w:lang w:val="en-US"/>
-        </w:rPr>
-        <w:t xml:space="preserve">. </w:t>
+        <w:t xml:space="preserve">). </w:t>
       </w:r>
       <w:r>
         <w:rPr>
@@ -9788,25 +9345,23 @@
           <w:color w:val="000000"/>
           <w:lang w:val="en-US"/>
         </w:rPr>
-        <w:t xml:space="preserve">there is a duplication of some </w:t>
-      </w:r>
-      <w:proofErr w:type="gramStart"/>
+        <w:t>there is a duplication of some functionalities, we decided to maintain this controller because we</w:t>
+      </w:r>
       <w:r>
         <w:rPr>
           <w:rFonts w:cstheme="minorHAnsi"/>
           <w:color w:val="000000"/>
           <w:lang w:val="en-US"/>
         </w:rPr>
-        <w:t>functionalities,</w:t>
-      </w:r>
-      <w:proofErr w:type="gramEnd"/>
+        <w:t xml:space="preserve"> </w:t>
+      </w:r>
       <w:r>
         <w:rPr>
           <w:rFonts w:cstheme="minorHAnsi"/>
           <w:color w:val="000000"/>
           <w:lang w:val="en-US"/>
         </w:rPr>
-        <w:t xml:space="preserve"> we decided to maintain this controller because we</w:t>
+        <w:t>wanted a clear separation b</w:t>
       </w:r>
       <w:r>
         <w:rPr>
@@ -9814,7 +9369,7 @@
           <w:color w:val="000000"/>
           <w:lang w:val="en-US"/>
         </w:rPr>
-        <w:t xml:space="preserve"> </w:t>
+        <w:t xml:space="preserve">etween the API and Application. </w:t>
       </w:r>
       <w:r>
         <w:rPr>
@@ -9822,7 +9377,7 @@
           <w:color w:val="000000"/>
           <w:lang w:val="en-US"/>
         </w:rPr>
-        <w:t>wanted a clear separation b</w:t>
+        <w:t>The API controller expose the DBMS and other components of the application to extern</w:t>
       </w:r>
       <w:r>
         <w:rPr>
@@ -9830,7 +9385,7 @@
           <w:color w:val="000000"/>
           <w:lang w:val="en-US"/>
         </w:rPr>
-        <w:t xml:space="preserve">etween the API and Application. </w:t>
+        <w:t xml:space="preserve">al requests. </w:t>
       </w:r>
       <w:r>
         <w:rPr>
@@ -9838,7 +9393,7 @@
           <w:color w:val="000000"/>
           <w:lang w:val="en-US"/>
         </w:rPr>
-        <w:t>The API controller expose the DBMS and other components of the application to extern</w:t>
+        <w:t>In case of a car’s book</w:t>
       </w:r>
       <w:r>
         <w:rPr>
@@ -9846,41 +9401,7 @@
           <w:color w:val="000000"/>
           <w:lang w:val="en-US"/>
         </w:rPr>
-        <w:t xml:space="preserve">al requests. </w:t>
-      </w:r>
-      <w:r>
-        <w:rPr>
-          <w:rFonts w:cstheme="minorHAnsi"/>
-          <w:color w:val="000000"/>
-          <w:lang w:val="en-US"/>
-        </w:rPr>
-        <w:t>In case of a car’s book</w:t>
-      </w:r>
-      <w:r>
-        <w:rPr>
-          <w:rFonts w:cstheme="minorHAnsi"/>
-          <w:color w:val="000000"/>
-          <w:lang w:val="en-US"/>
-        </w:rPr>
-        <w:t xml:space="preserve"> </w:t>
-      </w:r>
-      <w:proofErr w:type="gramStart"/>
-      <w:r>
-        <w:rPr>
-          <w:rFonts w:cstheme="minorHAnsi"/>
-          <w:color w:val="000000"/>
-          <w:lang w:val="en-US"/>
-        </w:rPr>
-        <w:t>requests</w:t>
-      </w:r>
-      <w:proofErr w:type="gramEnd"/>
-      <w:r>
-        <w:rPr>
-          <w:rFonts w:cstheme="minorHAnsi"/>
-          <w:color w:val="000000"/>
-          <w:lang w:val="en-US"/>
-        </w:rPr>
-        <w:t xml:space="preserve"> (for example) it allow the algorithm t</w:t>
+        <w:t xml:space="preserve"> requests (for example) it allow the algorithm t</w:t>
       </w:r>
       <w:r>
         <w:rPr>
@@ -10412,16 +9933,15 @@
           <w:color w:val="000000"/>
           <w:lang w:val="en-US"/>
         </w:rPr>
-        <w:t xml:space="preserve">available </w:t>
-      </w:r>
-      <w:proofErr w:type="gramStart"/>
+        <w:t>available car</w:t>
+      </w:r>
       <w:r>
         <w:rPr>
           <w:rFonts w:cstheme="minorHAnsi"/>
           <w:color w:val="000000"/>
           <w:lang w:val="en-US"/>
         </w:rPr>
-        <w:t>car</w:t>
+        <w:t>s</w:t>
       </w:r>
       <w:r>
         <w:rPr>
@@ -10429,24 +9949,7 @@
           <w:color w:val="000000"/>
           <w:lang w:val="en-US"/>
         </w:rPr>
-        <w:t>s</w:t>
-      </w:r>
-      <w:r>
-        <w:rPr>
-          <w:rFonts w:cstheme="minorHAnsi"/>
-          <w:color w:val="000000"/>
-          <w:lang w:val="en-US"/>
-        </w:rPr>
-        <w:t>,</w:t>
-      </w:r>
-      <w:proofErr w:type="gramEnd"/>
-      <w:r>
-        <w:rPr>
-          <w:rFonts w:cstheme="minorHAnsi"/>
-          <w:color w:val="000000"/>
-          <w:lang w:val="en-US"/>
-        </w:rPr>
-        <w:t xml:space="preserve"> it gives the possibility to book </w:t>
+        <w:t xml:space="preserve">, it gives the possibility to book </w:t>
       </w:r>
       <w:r>
         <w:rPr>
@@ -10802,25 +10305,23 @@
           <w:color w:val="000000"/>
           <w:lang w:val="en-US"/>
         </w:rPr>
-        <w:t xml:space="preserve">: the DBMS has to support transactions and ensure ACID properties. The DBMS </w:t>
-      </w:r>
-      <w:proofErr w:type="gramStart"/>
+        <w:t>: the DBMS has to support transactions and ensure ACID properties. The DBMS will not be internally designed because it is</w:t>
+      </w:r>
       <w:r>
         <w:rPr>
           <w:rFonts w:cstheme="minorHAnsi"/>
           <w:color w:val="000000"/>
           <w:lang w:val="en-US"/>
         </w:rPr>
-        <w:t>will not be internally designed</w:t>
-      </w:r>
-      <w:proofErr w:type="gramEnd"/>
+        <w:t xml:space="preserve"> </w:t>
+      </w:r>
       <w:r>
         <w:rPr>
           <w:rFonts w:cstheme="minorHAnsi"/>
           <w:color w:val="000000"/>
           <w:lang w:val="en-US"/>
         </w:rPr>
-        <w:t xml:space="preserve"> because it is</w:t>
+        <w:t>an external component used as a “black box” offering some services: it only needs to be configured and tuned in the implementation phase. The database can communicate only with the business logic tier using the standard network interface. Security restrictions will be</w:t>
       </w:r>
       <w:r>
         <w:rPr>
@@ -10836,16 +10337,15 @@
           <w:color w:val="000000"/>
           <w:lang w:val="en-US"/>
         </w:rPr>
-        <w:t xml:space="preserve">an external component used as a “black box” offering some services: it only needs to be configured and tuned in the implementation phase. The database can communicate only with the business logic tier using the standard network interface. Security restrictions </w:t>
-      </w:r>
-      <w:proofErr w:type="gramStart"/>
+        <w:t>implemented to protect the data from unauthorized access: the database must be physically protected and the communication has to be encrypted. Access to the data must be granted only to authorized users possessing the right credentials. Every software component that needs to access the DBMS must do so with the minimum level of privilege needed to perform the operations. All th</w:t>
+      </w:r>
       <w:r>
         <w:rPr>
           <w:rFonts w:cstheme="minorHAnsi"/>
           <w:color w:val="000000"/>
           <w:lang w:val="en-US"/>
         </w:rPr>
-        <w:t>will be</w:t>
+        <w:t>e persistent application data are</w:t>
       </w:r>
       <w:r>
         <w:rPr>
@@ -10853,60 +10353,8 @@
           <w:color w:val="000000"/>
           <w:lang w:val="en-US"/>
         </w:rPr>
-        <w:t xml:space="preserve"> </w:t>
-      </w:r>
-      <w:r>
-        <w:rPr>
-          <w:rFonts w:cstheme="minorHAnsi"/>
-          <w:color w:val="000000"/>
-          <w:lang w:val="en-US"/>
-        </w:rPr>
-        <w:t>implemented</w:t>
-      </w:r>
-      <w:proofErr w:type="gramEnd"/>
-      <w:r>
-        <w:rPr>
-          <w:rFonts w:cstheme="minorHAnsi"/>
-          <w:color w:val="000000"/>
-          <w:lang w:val="en-US"/>
-        </w:rPr>
-        <w:t xml:space="preserve"> to protect the data from unauthorized access: the database must be physically protected and the communication has to be encrypted. Access to the data must be granted only to </w:t>
-      </w:r>
-      <w:proofErr w:type="gramStart"/>
-      <w:r>
-        <w:rPr>
-          <w:rFonts w:cstheme="minorHAnsi"/>
-          <w:color w:val="000000"/>
-          <w:lang w:val="en-US"/>
-        </w:rPr>
-        <w:t>authorized</w:t>
-      </w:r>
-      <w:proofErr w:type="gramEnd"/>
-      <w:r>
-        <w:rPr>
-          <w:rFonts w:cstheme="minorHAnsi"/>
-          <w:color w:val="000000"/>
-          <w:lang w:val="en-US"/>
-        </w:rPr>
-        <w:t xml:space="preserve"> users possessing the right credentials. Every software component that needs to access the DBMS must do so with the minimum level of privilege needed to perform the operations. All th</w:t>
-      </w:r>
-      <w:r>
-        <w:rPr>
-          <w:rFonts w:cstheme="minorHAnsi"/>
-          <w:color w:val="000000"/>
-          <w:lang w:val="en-US"/>
-        </w:rPr>
-        <w:t>e persistent application data are</w:t>
-      </w:r>
-      <w:r>
-        <w:rPr>
-          <w:rFonts w:cstheme="minorHAnsi"/>
-          <w:color w:val="000000"/>
-          <w:lang w:val="en-US"/>
-        </w:rPr>
         <w:t xml:space="preserve"> stored in the database. </w:t>
       </w:r>
-      <w:proofErr w:type="gramStart"/>
       <w:r>
         <w:rPr>
           <w:rFonts w:cstheme="minorHAnsi"/>
@@ -10919,15 +10367,7 @@
           <w:rFonts w:cstheme="minorHAnsi"/>
           <w:lang w:val="en-US"/>
         </w:rPr>
-        <w:t>e database is illustrated by this E-R diagram</w:t>
-      </w:r>
-      <w:proofErr w:type="gramEnd"/>
-      <w:r>
-        <w:rPr>
-          <w:rFonts w:cstheme="minorHAnsi"/>
-          <w:lang w:val="en-US"/>
-        </w:rPr>
-        <w:t>:</w:t>
+        <w:t>e database is illustrated by this E-R diagram:</w:t>
       </w:r>
     </w:p>
     <w:p>
@@ -11140,71 +10580,7 @@
           <w:rFonts w:cstheme="minorHAnsi"/>
           <w:lang w:val="en-US"/>
         </w:rPr>
-        <w:t xml:space="preserve"> specific platform. The iOS application </w:t>
-      </w:r>
-      <w:proofErr w:type="gramStart"/>
-      <w:r>
-        <w:rPr>
-          <w:rFonts w:cstheme="minorHAnsi"/>
-          <w:lang w:val="en-US"/>
-        </w:rPr>
-        <w:t>is implemented</w:t>
-      </w:r>
-      <w:proofErr w:type="gramEnd"/>
-      <w:r>
-        <w:rPr>
-          <w:rFonts w:cstheme="minorHAnsi"/>
-          <w:lang w:val="en-US"/>
-        </w:rPr>
-        <w:t xml:space="preserve"> in Swift and mainly uses </w:t>
-      </w:r>
-      <w:proofErr w:type="spellStart"/>
-      <w:r>
-        <w:rPr>
-          <w:rFonts w:cstheme="minorHAnsi"/>
-          <w:lang w:val="en-US"/>
-        </w:rPr>
-        <w:t>UIKit</w:t>
-      </w:r>
-      <w:proofErr w:type="spellEnd"/>
-      <w:r>
-        <w:rPr>
-          <w:rFonts w:cstheme="minorHAnsi"/>
-          <w:lang w:val="en-US"/>
-        </w:rPr>
-        <w:t xml:space="preserve"> framework to manage the UI interface. Instead, the Android application </w:t>
-      </w:r>
-      <w:proofErr w:type="gramStart"/>
-      <w:r>
-        <w:rPr>
-          <w:rFonts w:cstheme="minorHAnsi"/>
-          <w:lang w:val="en-US"/>
-        </w:rPr>
-        <w:t>is implemented</w:t>
-      </w:r>
-      <w:proofErr w:type="gramEnd"/>
-      <w:r>
-        <w:rPr>
-          <w:rFonts w:cstheme="minorHAnsi"/>
-          <w:lang w:val="en-US"/>
-        </w:rPr>
-        <w:t xml:space="preserve"> in Java and mainly uses </w:t>
-      </w:r>
-      <w:proofErr w:type="spellStart"/>
-      <w:r>
-        <w:rPr>
-          <w:rFonts w:cstheme="minorHAnsi"/>
-          <w:lang w:val="en-US"/>
-        </w:rPr>
-        <w:t>android.view</w:t>
-      </w:r>
-      <w:proofErr w:type="spellEnd"/>
-      <w:r>
-        <w:rPr>
-          <w:rFonts w:cstheme="minorHAnsi"/>
-          <w:lang w:val="en-US"/>
-        </w:rPr>
-        <w:t xml:space="preserve"> package for graphical management. The application core is composed by a </w:t>
+        <w:t xml:space="preserve"> specific platform. The iOS application is implemented in Swift and mainly uses UIKit framework to manage the UI interface. Instead, the Android application is implemented in Java and mainly uses android.view package for graphical management. The application core is composed by a </w:t>
       </w:r>
       <w:r>
         <w:rPr>
@@ -11213,48 +10589,14 @@
           <w:bCs/>
           <w:lang w:val="en-US"/>
         </w:rPr>
-        <w:t xml:space="preserve">Mobile application </w:t>
-      </w:r>
-      <w:proofErr w:type="gramStart"/>
-      <w:r>
-        <w:rPr>
-          <w:rFonts w:cstheme="minorHAnsi"/>
-          <w:b/>
-          <w:bCs/>
-          <w:lang w:val="en-US"/>
-        </w:rPr>
-        <w:t xml:space="preserve">controller </w:t>
-      </w:r>
-      <w:r>
-        <w:rPr>
-          <w:rFonts w:cstheme="minorHAnsi"/>
-          <w:lang w:val="en-US"/>
-        </w:rPr>
-        <w:t>which</w:t>
-      </w:r>
-      <w:proofErr w:type="gramEnd"/>
-      <w:r>
-        <w:rPr>
-          <w:rFonts w:cstheme="minorHAnsi"/>
-          <w:lang w:val="en-US"/>
-        </w:rPr>
-        <w:t xml:space="preserve"> translates the inputs from the UI into remote functions calls via RESTful APIs. The controller also manages the interaction with the GPS component using Core-Location framework in iOS app and </w:t>
-      </w:r>
-      <w:proofErr w:type="spellStart"/>
-      <w:r>
-        <w:rPr>
-          <w:rFonts w:cstheme="minorHAnsi"/>
-          <w:lang w:val="en-US"/>
-        </w:rPr>
-        <w:t>LocationListener</w:t>
-      </w:r>
-      <w:proofErr w:type="spellEnd"/>
-      <w:r>
-        <w:rPr>
-          <w:rFonts w:cstheme="minorHAnsi"/>
-          <w:lang w:val="en-US"/>
-        </w:rPr>
-        <w:t xml:space="preserve"> interface in the Android one.</w:t>
+        <w:t xml:space="preserve">Mobile application controller </w:t>
+      </w:r>
+      <w:r>
+        <w:rPr>
+          <w:rFonts w:cstheme="minorHAnsi"/>
+          <w:lang w:val="en-US"/>
+        </w:rPr>
+        <w:t>which translates the inputs from the UI into remote functions calls via RESTful APIs. The controller also manages the interaction with the GPS component using Core-Location framework in iOS app and LocationListener interface in the Android one.</w:t>
       </w:r>
     </w:p>
     <w:p>
@@ -11361,15 +10703,7 @@
           <w:rFonts w:cstheme="minorHAnsi"/>
           <w:lang w:val="en-US"/>
         </w:rPr>
-        <w:t xml:space="preserve">correct data, in order to make a best fruition of the service in mobile. Via this controller </w:t>
-      </w:r>
-      <w:proofErr w:type="gramStart"/>
-      <w:r>
-        <w:rPr>
-          <w:rFonts w:cstheme="minorHAnsi"/>
-          <w:lang w:val="en-US"/>
-        </w:rPr>
-        <w:t>can be</w:t>
+        <w:t>correct data, in order to make a best fruition of the service in mobile. Via this controller can be</w:t>
       </w:r>
       <w:r>
         <w:rPr>
@@ -11383,15 +10717,7 @@
           <w:rFonts w:cstheme="minorHAnsi"/>
           <w:lang w:val="en-US"/>
         </w:rPr>
-        <w:t>made</w:t>
-      </w:r>
-      <w:proofErr w:type="gramEnd"/>
-      <w:r>
-        <w:rPr>
-          <w:rFonts w:cstheme="minorHAnsi"/>
-          <w:lang w:val="en-US"/>
-        </w:rPr>
-        <w:t xml:space="preserve"> ride request and all the other ride managements in a mobile environment.</w:t>
+        <w:t>made ride request and all the other ride managements in a mobile environment.</w:t>
       </w:r>
       <w:r>
         <w:rPr>
@@ -12054,23 +11380,7 @@
           <w:rFonts w:cstheme="minorHAnsi"/>
           <w:lang w:val="en-US"/>
         </w:rPr>
-        <w:t xml:space="preserve"> As we can </w:t>
-      </w:r>
-      <w:proofErr w:type="gramStart"/>
-      <w:r>
-        <w:rPr>
-          <w:rFonts w:cstheme="minorHAnsi"/>
-          <w:lang w:val="en-US"/>
-        </w:rPr>
-        <w:t>see</w:t>
-      </w:r>
-      <w:proofErr w:type="gramEnd"/>
-      <w:r>
-        <w:rPr>
-          <w:rFonts w:cstheme="minorHAnsi"/>
-          <w:lang w:val="en-US"/>
-        </w:rPr>
-        <w:t xml:space="preserve"> the two </w:t>
+        <w:t xml:space="preserve"> As we can see the two </w:t>
       </w:r>
       <w:r>
         <w:rPr>
@@ -12287,7 +11597,6 @@
           <w:lang w:val="en-US"/>
         </w:rPr>
       </w:pPr>
-      <w:proofErr w:type="spellStart"/>
       <w:r>
         <w:rPr>
           <w:rFonts w:cstheme="minorHAnsi"/>
@@ -12295,9 +11604,8 @@
           <w:bCs/>
           <w:lang w:val="en-US"/>
         </w:rPr>
-        <w:t>AdminManager</w:t>
-      </w:r>
-      <w:proofErr w:type="spellEnd"/>
+        <w:t xml:space="preserve">AdminManager </w:t>
+      </w:r>
       <w:r>
         <w:rPr>
           <w:rFonts w:cstheme="minorHAnsi"/>
@@ -12305,54 +11613,42 @@
           <w:bCs/>
           <w:lang w:val="en-US"/>
         </w:rPr>
-        <w:t xml:space="preserve"> </w:t>
-      </w:r>
-      <w:r>
+        <w:br/>
+      </w:r>
+      <w:r>
+        <w:rPr>
+          <w:rFonts w:cstheme="minorHAnsi"/>
+          <w:lang w:val="en-US"/>
+        </w:rPr>
+        <w:t xml:space="preserve">This component is used from the Admin that access to the system with a Browser and from there can operate very important organization action. </w:t>
+      </w:r>
+      <w:r>
+        <w:rPr>
+          <w:rFonts w:cstheme="minorHAnsi"/>
+          <w:lang w:val="en-US"/>
+        </w:rPr>
+        <w:t>T</w:t>
+      </w:r>
+      <w:r>
+        <w:rPr>
+          <w:rFonts w:cstheme="minorHAnsi"/>
+          <w:lang w:val="en-US"/>
+        </w:rPr>
+        <w:t>his component manages the action of the admin: as bureaucracy thing (fine and assurance expiry), as maintenance and security of the system.</w:t>
+      </w:r>
+    </w:p>
+    <w:p>
+      <w:pPr>
+        <w:pStyle w:val="Paragrafoelenco"/>
+        <w:ind w:left="0"/>
+        <w:jc w:val="both"/>
         <w:rPr>
           <w:rFonts w:cstheme="minorHAnsi"/>
           <w:b/>
           <w:bCs/>
           <w:lang w:val="en-US"/>
         </w:rPr>
-        <w:br/>
-      </w:r>
-      <w:r>
-        <w:rPr>
-          <w:rFonts w:cstheme="minorHAnsi"/>
-          <w:lang w:val="en-US"/>
-        </w:rPr>
-        <w:t xml:space="preserve">This component </w:t>
-      </w:r>
-      <w:proofErr w:type="gramStart"/>
-      <w:r>
-        <w:rPr>
-          <w:rFonts w:cstheme="minorHAnsi"/>
-          <w:lang w:val="en-US"/>
-        </w:rPr>
-        <w:t>is used</w:t>
-      </w:r>
-      <w:proofErr w:type="gramEnd"/>
-      <w:r>
-        <w:rPr>
-          <w:rFonts w:cstheme="minorHAnsi"/>
-          <w:lang w:val="en-US"/>
-        </w:rPr>
-        <w:t xml:space="preserve"> from the Admin that access to the system with a Browser and from there can operate very important organization action. </w:t>
-      </w:r>
-      <w:r>
-        <w:rPr>
-          <w:rFonts w:cstheme="minorHAnsi"/>
-          <w:lang w:val="en-US"/>
-        </w:rPr>
-        <w:t>T</w:t>
-      </w:r>
-      <w:r>
-        <w:rPr>
-          <w:rFonts w:cstheme="minorHAnsi"/>
-          <w:lang w:val="en-US"/>
-        </w:rPr>
-        <w:t>his component manages the action of the admin: as bureaucracy thing (fine and assurance expiry), as maintenance and security of the system.</w:t>
-      </w:r>
+      </w:pPr>
     </w:p>
     <w:p>
       <w:pPr>
@@ -12366,6 +11662,15 @@
           <w:lang w:val="en-US"/>
         </w:rPr>
       </w:pPr>
+      <w:r>
+        <w:rPr>
+          <w:rFonts w:cstheme="minorHAnsi"/>
+          <w:b/>
+          <w:bCs/>
+          <w:lang w:val="en-US"/>
+        </w:rPr>
+        <w:t>EmployeeManager</w:t>
+      </w:r>
     </w:p>
     <w:p>
       <w:pPr>
@@ -12374,30 +11679,6 @@
         <w:jc w:val="both"/>
         <w:rPr>
           <w:rFonts w:cstheme="minorHAnsi"/>
-          <w:b/>
-          <w:bCs/>
-          <w:lang w:val="en-US"/>
-        </w:rPr>
-      </w:pPr>
-      <w:proofErr w:type="spellStart"/>
-      <w:r>
-        <w:rPr>
-          <w:rFonts w:cstheme="minorHAnsi"/>
-          <w:b/>
-          <w:bCs/>
-          <w:lang w:val="en-US"/>
-        </w:rPr>
-        <w:t>EmployeeManager</w:t>
-      </w:r>
-      <w:proofErr w:type="spellEnd"/>
-    </w:p>
-    <w:p>
-      <w:pPr>
-        <w:pStyle w:val="Paragrafoelenco"/>
-        <w:ind w:left="0"/>
-        <w:jc w:val="both"/>
-        <w:rPr>
-          <w:rFonts w:cstheme="minorHAnsi"/>
           <w:lang w:val="en-US"/>
         </w:rPr>
       </w:pPr>
@@ -12441,23 +11722,7 @@
           <w:rFonts w:cstheme="minorHAnsi"/>
           <w:lang w:val="en-US"/>
         </w:rPr>
-        <w:t xml:space="preserve"> that he must do to keep the entire </w:t>
-      </w:r>
-      <w:proofErr w:type="spellStart"/>
-      <w:r>
-        <w:rPr>
-          <w:rFonts w:cstheme="minorHAnsi"/>
-          <w:lang w:val="en-US"/>
-        </w:rPr>
-        <w:t>carSharing</w:t>
-      </w:r>
-      <w:proofErr w:type="spellEnd"/>
-      <w:r>
-        <w:rPr>
-          <w:rFonts w:cstheme="minorHAnsi"/>
-          <w:lang w:val="en-US"/>
-        </w:rPr>
-        <w:t xml:space="preserve"> System working.</w:t>
+        <w:t xml:space="preserve"> that he must do to keep the entire carSharing System working.</w:t>
       </w:r>
     </w:p>
     <w:p>
@@ -12743,21 +12008,12 @@
         </w:rPr>
         <w:t xml:space="preserve"> </w:t>
       </w:r>
-      <w:proofErr w:type="spellStart"/>
-      <w:r>
-        <w:rPr>
-          <w:rFonts w:cstheme="minorHAnsi"/>
-          <w:lang w:val="en-US"/>
-        </w:rPr>
-        <w:t>JavaServer</w:t>
-      </w:r>
-      <w:proofErr w:type="spellEnd"/>
-      <w:r>
-        <w:rPr>
-          <w:rFonts w:cstheme="minorHAnsi"/>
-          <w:lang w:val="en-US"/>
-        </w:rPr>
-        <w:t xml:space="preserve"> Faces (JSF), which is a server-side framework based on MVC.</w:t>
+      <w:r>
+        <w:rPr>
+          <w:rFonts w:cstheme="minorHAnsi"/>
+          <w:lang w:val="en-US"/>
+        </w:rPr>
+        <w:t>JavaServer Faces (JSF), which is a server-side framework based on MVC.</w:t>
       </w:r>
       <w:r>
         <w:rPr>
@@ -12813,17 +12069,22 @@
           <w:rFonts w:cstheme="minorHAnsi"/>
           <w:lang w:val="en-US"/>
         </w:rPr>
-        <w:t xml:space="preserve">logic </w:t>
-      </w:r>
-      <w:proofErr w:type="gramStart"/>
-      <w:r>
-        <w:rPr>
-          <w:rFonts w:cstheme="minorHAnsi"/>
-          <w:lang w:val="en-US"/>
-        </w:rPr>
-        <w:t>is handled</w:t>
-      </w:r>
-      <w:proofErr w:type="gramEnd"/>
+        <w:t xml:space="preserve">logic is handled </w:t>
+      </w:r>
+      <w:r>
+        <w:rPr>
+          <w:rFonts w:cstheme="minorHAnsi"/>
+          <w:lang w:val="en-US"/>
+        </w:rPr>
+        <w:t xml:space="preserve">by the application server tier. </w:t>
+      </w:r>
+      <w:r>
+        <w:rPr>
+          <w:rFonts w:cstheme="minorHAnsi"/>
+          <w:lang w:val="en-US"/>
+        </w:rPr>
+        <w:t>The web tier uses the RESTful</w:t>
+      </w:r>
       <w:r>
         <w:rPr>
           <w:rFonts w:cstheme="minorHAnsi"/>
@@ -12836,14 +12097,7 @@
           <w:rFonts w:cstheme="minorHAnsi"/>
           <w:lang w:val="en-US"/>
         </w:rPr>
-        <w:t xml:space="preserve">by the application server tier. </w:t>
-      </w:r>
-      <w:r>
-        <w:rPr>
-          <w:rFonts w:cstheme="minorHAnsi"/>
-          <w:lang w:val="en-US"/>
-        </w:rPr>
-        <w:t>The web tier uses the RESTful</w:t>
+        <w:t>interface of the application tier.</w:t>
       </w:r>
       <w:r>
         <w:rPr>
@@ -12857,37 +12111,7 @@
           <w:rFonts w:cstheme="minorHAnsi"/>
           <w:lang w:val="en-US"/>
         </w:rPr>
-        <w:t>interface of the application tier.</w:t>
-      </w:r>
-      <w:r>
-        <w:rPr>
-          <w:rFonts w:cstheme="minorHAnsi"/>
-          <w:lang w:val="en-US"/>
-        </w:rPr>
-        <w:t xml:space="preserve"> </w:t>
-      </w:r>
-      <w:r>
-        <w:rPr>
-          <w:rFonts w:cstheme="minorHAnsi"/>
-          <w:lang w:val="en-US"/>
-        </w:rPr>
-        <w:t xml:space="preserve">Using JSF, the view </w:t>
-      </w:r>
-      <w:proofErr w:type="gramStart"/>
-      <w:r>
-        <w:rPr>
-          <w:rFonts w:cstheme="minorHAnsi"/>
-          <w:lang w:val="en-US"/>
-        </w:rPr>
-        <w:t>is written</w:t>
-      </w:r>
-      <w:proofErr w:type="gramEnd"/>
-      <w:r>
-        <w:rPr>
-          <w:rFonts w:cstheme="minorHAnsi"/>
-          <w:lang w:val="en-US"/>
-        </w:rPr>
-        <w:t xml:space="preserve"> as XML files and is completely separated</w:t>
+        <w:t>Using JSF, the view is written as XML files and is completely separated</w:t>
       </w:r>
       <w:r>
         <w:rPr>
@@ -13218,7 +12442,6 @@
         </w:rPr>
         <w:t xml:space="preserve">and </w:t>
       </w:r>
-      <w:proofErr w:type="spellStart"/>
       <w:r>
         <w:rPr>
           <w:rFonts w:cstheme="minorHAnsi"/>
@@ -13228,7 +12451,6 @@
         </w:rPr>
         <w:t>onBoardComputer</w:t>
       </w:r>
-      <w:proofErr w:type="spellEnd"/>
       <w:r>
         <w:rPr>
           <w:rFonts w:cstheme="minorHAnsi"/>
@@ -13241,25 +12463,8 @@
           <w:rFonts w:cstheme="minorHAnsi"/>
           <w:lang w:val="en-US"/>
         </w:rPr>
-        <w:t xml:space="preserve">are the three possible client machines, </w:t>
-      </w:r>
-      <w:proofErr w:type="gramStart"/>
-      <w:r>
-        <w:rPr>
-          <w:rFonts w:cstheme="minorHAnsi"/>
-          <w:lang w:val="en-US"/>
-        </w:rPr>
-        <w:t>then</w:t>
-      </w:r>
-      <w:proofErr w:type="gramEnd"/>
-      <w:r>
-        <w:rPr>
-          <w:rFonts w:cstheme="minorHAnsi"/>
-          <w:lang w:val="en-US"/>
-        </w:rPr>
-        <w:t xml:space="preserve"> we have the </w:t>
-      </w:r>
-      <w:proofErr w:type="spellStart"/>
+        <w:t xml:space="preserve">are the three possible client machines, then we have the </w:t>
+      </w:r>
       <w:r>
         <w:rPr>
           <w:rFonts w:cstheme="minorHAnsi"/>
@@ -13269,7 +12474,6 @@
         </w:rPr>
         <w:t>carSharing</w:t>
       </w:r>
-      <w:proofErr w:type="spellEnd"/>
       <w:r>
         <w:rPr>
           <w:rFonts w:cstheme="minorHAnsi"/>
@@ -13316,7 +12520,6 @@
         </w:rPr>
         <w:t xml:space="preserve">the business logic, and the </w:t>
       </w:r>
-      <w:proofErr w:type="spellStart"/>
       <w:r>
         <w:rPr>
           <w:rFonts w:cstheme="minorHAnsi"/>
@@ -13324,17 +12527,7 @@
           <w:bCs/>
           <w:lang w:val="en-US"/>
         </w:rPr>
-        <w:t>CarSharing</w:t>
-      </w:r>
-      <w:proofErr w:type="spellEnd"/>
-      <w:r>
-        <w:rPr>
-          <w:rFonts w:cstheme="minorHAnsi"/>
-          <w:b/>
-          <w:bCs/>
-          <w:lang w:val="en-US"/>
-        </w:rPr>
-        <w:t xml:space="preserve"> Database server</w:t>
+        <w:t>CarSharing Database server</w:t>
       </w:r>
       <w:r>
         <w:rPr>
@@ -13355,23 +12548,7 @@
           <w:rFonts w:cstheme="minorHAnsi"/>
           <w:lang w:val="en-US"/>
         </w:rPr>
-        <w:t xml:space="preserve"> the components </w:t>
-      </w:r>
-      <w:proofErr w:type="gramStart"/>
-      <w:r>
-        <w:rPr>
-          <w:rFonts w:cstheme="minorHAnsi"/>
-          <w:lang w:val="en-US"/>
-        </w:rPr>
-        <w:t>have been drawn</w:t>
-      </w:r>
-      <w:proofErr w:type="gramEnd"/>
-      <w:r>
-        <w:rPr>
-          <w:rFonts w:cstheme="minorHAnsi"/>
-          <w:lang w:val="en-US"/>
-        </w:rPr>
-        <w:t xml:space="preserve"> </w:t>
+        <w:t xml:space="preserve"> the components have been drawn </w:t>
       </w:r>
       <w:r>
         <w:rPr>
@@ -13608,35 +12785,7 @@
         <w:rPr>
           <w:lang w:val="en-US"/>
         </w:rPr>
-        <w:t xml:space="preserve">If the user is an unregistered user, he has to click on the “register” button in order to join the community. The system sends to the client a registration form that has to </w:t>
-      </w:r>
-      <w:proofErr w:type="gramStart"/>
-      <w:r>
-        <w:rPr>
-          <w:lang w:val="en-US"/>
-        </w:rPr>
-        <w:t>be filled</w:t>
-      </w:r>
-      <w:proofErr w:type="gramEnd"/>
-      <w:r>
-        <w:rPr>
-          <w:lang w:val="en-US"/>
-        </w:rPr>
-        <w:t xml:space="preserve"> with different data, such as name, surname, username, email address, birth date, driving license number and payment method. The “errors” variable sent within the form is a variable that controls the number of text fields to be reinserted: system increases this variable in case of mismatches during the several checks that it performs in order to verify user’s data and until the variable is not equal to </w:t>
-      </w:r>
-      <w:proofErr w:type="gramStart"/>
-      <w:r>
-        <w:rPr>
-          <w:lang w:val="en-US"/>
-        </w:rPr>
-        <w:t>0</w:t>
-      </w:r>
-      <w:proofErr w:type="gramEnd"/>
-      <w:r>
-        <w:rPr>
-          <w:lang w:val="en-US"/>
-        </w:rPr>
-        <w:t>, the client remains in the registration form. At the end of the task, if the data are all correct, system sends a message of successful registration.</w:t>
+        <w:t>If the user is an unregistered user, he has to click on the “register” button in order to join the community. The system sends to the client a registration form that has to be filled with different data, such as name, surname, username, email address, birth date, driving license number and payment method. The “errors” variable sent within the form is a variable that controls the number of text fields to be reinserted: system increases this variable in case of mismatches during the several checks that it performs in order to verify user’s data and until the variable is not equal to 0, the client remains in the registration form. At the end of the task, if the data are all correct, system sends a message of successful registration.</w:t>
       </w:r>
     </w:p>
     <w:p>
@@ -14065,23 +13214,7 @@
           <w:rFonts w:cs="Helvetica"/>
           <w:lang w:val="en-US"/>
         </w:rPr>
-        <w:t xml:space="preserve">specific DBMS, because </w:t>
-      </w:r>
-      <w:proofErr w:type="gramStart"/>
-      <w:r>
-        <w:rPr>
-          <w:rFonts w:cs="Helvetica"/>
-          <w:lang w:val="en-US"/>
-        </w:rPr>
-        <w:t>it’s</w:t>
-      </w:r>
-      <w:proofErr w:type="gramEnd"/>
-      <w:r>
-        <w:rPr>
-          <w:rFonts w:cs="Helvetica"/>
-          <w:lang w:val="en-US"/>
-        </w:rPr>
-        <w:t xml:space="preserve"> only an abstr</w:t>
+        <w:t>specific DBMS, because it’s only an abstr</w:t>
       </w:r>
       <w:r>
         <w:rPr>
@@ -14213,23 +13346,7 @@
           <w:rFonts w:cs="Helvetica"/>
           <w:lang w:val="en-US"/>
         </w:rPr>
-        <w:t xml:space="preserve">interface </w:t>
-      </w:r>
-      <w:proofErr w:type="gramStart"/>
-      <w:r>
-        <w:rPr>
-          <w:rFonts w:cs="Helvetica"/>
-          <w:lang w:val="en-US"/>
-        </w:rPr>
-        <w:t>is implemented</w:t>
-      </w:r>
-      <w:proofErr w:type="gramEnd"/>
-      <w:r>
-        <w:rPr>
-          <w:rFonts w:cs="Helvetica"/>
-          <w:lang w:val="en-US"/>
-        </w:rPr>
-        <w:t xml:space="preserve"> in the </w:t>
+        <w:t xml:space="preserve">interface is implemented in the </w:t>
       </w:r>
       <w:r>
         <w:rPr>
@@ -14575,21 +13692,12 @@
         </w:rPr>
         <w:t xml:space="preserve">og in a User. It interacts with </w:t>
       </w:r>
-      <w:proofErr w:type="spellStart"/>
       <w:r>
         <w:rPr>
           <w:rFonts w:cs="Helvetica"/>
           <w:lang w:val="en-US"/>
         </w:rPr>
-        <w:t>PersonalDataManager</w:t>
-      </w:r>
-      <w:proofErr w:type="spellEnd"/>
-      <w:r>
-        <w:rPr>
-          <w:rFonts w:cs="Helvetica"/>
-          <w:lang w:val="en-US"/>
-        </w:rPr>
-        <w:t xml:space="preserve"> component to comple</w:t>
+        <w:t>PersonalDataManager component to comple</w:t>
       </w:r>
       <w:r>
         <w:rPr>
@@ -15010,23 +14118,7 @@
           <w:rFonts w:cs="Helvetica"/>
           <w:lang w:val="en-US"/>
         </w:rPr>
-        <w:t xml:space="preserve">f </w:t>
-      </w:r>
-      <w:proofErr w:type="spellStart"/>
-      <w:r>
-        <w:rPr>
-          <w:rFonts w:cs="Helvetica"/>
-          <w:lang w:val="en-US"/>
-        </w:rPr>
-        <w:t>carSharing</w:t>
-      </w:r>
-      <w:proofErr w:type="spellEnd"/>
-      <w:r>
-        <w:rPr>
-          <w:rFonts w:cs="Helvetica"/>
-          <w:lang w:val="en-US"/>
-        </w:rPr>
-        <w:t xml:space="preserve">, </w:t>
+        <w:t xml:space="preserve">f carSharing, </w:t>
       </w:r>
       <w:r>
         <w:rPr>
@@ -15264,21 +14356,7 @@
         <w:rPr>
           <w:lang w:val="en-US"/>
         </w:rPr>
-        <w:t xml:space="preserve">Our application </w:t>
-      </w:r>
-      <w:proofErr w:type="gramStart"/>
-      <w:r>
-        <w:rPr>
-          <w:lang w:val="en-US"/>
-        </w:rPr>
-        <w:t>will be divided</w:t>
-      </w:r>
-      <w:proofErr w:type="gramEnd"/>
-      <w:r>
-        <w:rPr>
-          <w:lang w:val="en-US"/>
-        </w:rPr>
-        <w:t xml:space="preserve"> into 3 tiers</w:t>
+        <w:t>Our application will be divided into 3 tiers</w:t>
       </w:r>
       <w:r>
         <w:rPr>
@@ -15578,35 +14656,7 @@
         <w:rPr>
           <w:lang w:val="en-US"/>
         </w:rPr>
-        <w:t xml:space="preserve"> </w:t>
-      </w:r>
-      <w:proofErr w:type="gramStart"/>
-      <w:r>
-        <w:rPr>
-          <w:lang w:val="en-US"/>
-        </w:rPr>
-        <w:t>It is implemented by Connectors, a proxy</w:t>
-      </w:r>
-      <w:proofErr w:type="gramEnd"/>
-      <w:r>
-        <w:rPr>
-          <w:lang w:val="en-US"/>
-        </w:rPr>
-        <w:t xml:space="preserve"> and a communication between master slave replicated servers. It gives a set of ready-made Java functions </w:t>
-      </w:r>
-      <w:proofErr w:type="gramStart"/>
-      <w:r>
-        <w:rPr>
-          <w:lang w:val="en-US"/>
-        </w:rPr>
-        <w:t>in order to better manage</w:t>
-      </w:r>
-      <w:proofErr w:type="gramEnd"/>
-      <w:r>
-        <w:rPr>
-          <w:lang w:val="en-US"/>
-        </w:rPr>
-        <w:t xml:space="preserve"> the database from the application server.</w:t>
+        <w:t xml:space="preserve"> It is implemented by Connectors, a proxy and a communication between master slave replicated servers. It gives a set of ready-made Java functions in order to better manage the database from the application server.</w:t>
       </w:r>
     </w:p>
     <w:p>
@@ -15975,14 +15025,7 @@
         <w:rPr>
           <w:lang w:val="en-US"/>
         </w:rPr>
-        <w:t xml:space="preserve"> of use, makes structured requests to the server according to the </w:t>
-      </w:r>
-      <w:proofErr w:type="gramStart"/>
-      <w:r>
-        <w:rPr>
-          <w:lang w:val="en-US"/>
-        </w:rPr>
-        <w:t>user</w:t>
+        <w:t xml:space="preserve"> of use, makes structured requests to the server according to the user</w:t>
       </w:r>
       <w:r>
         <w:rPr>
@@ -15990,7 +15033,6 @@
         </w:rPr>
         <w:t>’s</w:t>
       </w:r>
-      <w:proofErr w:type="gramEnd"/>
       <w:r>
         <w:rPr>
           <w:lang w:val="en-US"/>
@@ -16089,21 +15131,7 @@
         <w:rPr>
           <w:lang w:val="en-US"/>
         </w:rPr>
-        <w:t xml:space="preserve"> the vehicles we deal with are finite and </w:t>
-      </w:r>
-      <w:proofErr w:type="gramStart"/>
-      <w:r>
-        <w:rPr>
-          <w:lang w:val="en-US"/>
-        </w:rPr>
-        <w:t>doesn’t</w:t>
-      </w:r>
-      <w:proofErr w:type="gramEnd"/>
-      <w:r>
-        <w:rPr>
-          <w:lang w:val="en-US"/>
-        </w:rPr>
-        <w:t xml:space="preserve"> change during the runtime. For this reason, an object pool helps with the reuse of existing objects</w:t>
+        <w:t xml:space="preserve"> the vehicles we deal with are finite and doesn’t change during the runtime. For this reason, an object pool helps with the reuse of existing objects</w:t>
       </w:r>
       <w:r>
         <w:rPr>
@@ -16127,27 +15155,13 @@
         <w:rPr>
           <w:lang w:val="en-US"/>
         </w:rPr>
-        <w:t xml:space="preserve"> dynamic of </w:t>
-      </w:r>
-      <w:proofErr w:type="gramStart"/>
-      <w:r>
-        <w:rPr>
-          <w:lang w:val="en-US"/>
-        </w:rPr>
-        <w:t>rentable/not rent</w:t>
-      </w:r>
-      <w:r>
-        <w:rPr>
-          <w:lang w:val="en-US"/>
-        </w:rPr>
-        <w:t>able</w:t>
-      </w:r>
-      <w:proofErr w:type="gramEnd"/>
-      <w:r>
-        <w:rPr>
-          <w:lang w:val="en-US"/>
-        </w:rPr>
-        <w:t xml:space="preserve"> cars</w:t>
+        <w:t xml:space="preserve"> dynamic of rentable/not rent</w:t>
+      </w:r>
+      <w:r>
+        <w:rPr>
+          <w:lang w:val="en-US"/>
+        </w:rPr>
+        <w:t>able cars</w:t>
       </w:r>
       <w:r>
         <w:rPr>
@@ -16177,21 +15191,7 @@
         <w:rPr>
           <w:lang w:val="en-US"/>
         </w:rPr>
-        <w:t xml:space="preserve">” object and when it finishes </w:t>
-      </w:r>
-      <w:proofErr w:type="gramStart"/>
-      <w:r>
-        <w:rPr>
-          <w:lang w:val="en-US"/>
-        </w:rPr>
-        <w:t>to use</w:t>
-      </w:r>
-      <w:proofErr w:type="gramEnd"/>
-      <w:r>
-        <w:rPr>
-          <w:lang w:val="en-US"/>
-        </w:rPr>
-        <w:t xml:space="preserve"> it, this returns to the</w:t>
+        <w:t>” object and when it finishes to use it, this returns to the</w:t>
       </w:r>
       <w:r>
         <w:rPr>
@@ -16417,29 +15417,13 @@
         <w:rPr>
           <w:lang w:val="en-US"/>
         </w:rPr>
-        <w:t xml:space="preserve">Parking </w:t>
-      </w:r>
-      <w:proofErr w:type="spellStart"/>
-      <w:proofErr w:type="gramStart"/>
-      <w:r>
-        <w:rPr>
-          <w:lang w:val="en-US"/>
-        </w:rPr>
-        <w:t>DestinationAnalyzer</w:t>
-      </w:r>
-      <w:proofErr w:type="spellEnd"/>
-      <w:r>
-        <w:rPr>
-          <w:lang w:val="en-US"/>
-        </w:rPr>
-        <w:t>(</w:t>
-      </w:r>
-      <w:proofErr w:type="gramEnd"/>
-      <w:r>
-        <w:rPr>
-          <w:lang w:val="en-US"/>
-        </w:rPr>
-        <w:t>double x, double y) {</w:t>
+        <w:t>Parking DestinationAnalyzer</w:t>
+      </w:r>
+      <w:r>
+        <w:rPr>
+          <w:lang w:val="en-US"/>
+        </w:rPr>
+        <w:t>(double x, double y) {</w:t>
       </w:r>
     </w:p>
     <w:p>
@@ -16454,76 +15438,63 @@
         <w:rPr>
           <w:lang w:val="en-US"/>
         </w:rPr>
-        <w:t xml:space="preserve">double x = </w:t>
-      </w:r>
-      <w:proofErr w:type="spellStart"/>
-      <w:r>
-        <w:rPr>
-          <w:lang w:val="en-US"/>
-        </w:rPr>
-        <w:t>parking.get</w:t>
-      </w:r>
-      <w:proofErr w:type="spellEnd"/>
-      <w:r>
-        <w:rPr>
-          <w:lang w:val="en-US"/>
-        </w:rPr>
-        <w:t>(0)</w:t>
-      </w:r>
-      <w:r>
-        <w:rPr>
-          <w:lang w:val="en-US"/>
-        </w:rPr>
-        <w:t>.</w:t>
-      </w:r>
-      <w:proofErr w:type="spellStart"/>
-      <w:r>
-        <w:rPr>
-          <w:lang w:val="en-US"/>
-        </w:rPr>
-        <w:t>posX</w:t>
-      </w:r>
-      <w:proofErr w:type="spellEnd"/>
-      <w:r>
-        <w:rPr>
-          <w:lang w:val="en-US"/>
-        </w:rPr>
-        <w:t xml:space="preserve">, y = </w:t>
-      </w:r>
-      <w:proofErr w:type="spellStart"/>
-      <w:r>
-        <w:rPr>
-          <w:lang w:val="en-US"/>
-        </w:rPr>
-        <w:t>parking</w:t>
-      </w:r>
-      <w:r>
-        <w:rPr>
-          <w:lang w:val="en-US"/>
-        </w:rPr>
-        <w:t>.get</w:t>
-      </w:r>
-      <w:proofErr w:type="spellEnd"/>
-      <w:r>
-        <w:rPr>
-          <w:lang w:val="en-US"/>
-        </w:rPr>
-        <w:t>(0)</w:t>
-      </w:r>
-      <w:r>
-        <w:rPr>
-          <w:lang w:val="en-US"/>
-        </w:rPr>
-        <w:t>.</w:t>
-      </w:r>
-      <w:proofErr w:type="spellStart"/>
-      <w:r>
-        <w:rPr>
-          <w:lang w:val="en-US"/>
-        </w:rPr>
-        <w:t>posY</w:t>
-      </w:r>
-      <w:proofErr w:type="spellEnd"/>
+        <w:t>double x = parking.get(0)</w:t>
+      </w:r>
+      <w:r>
+        <w:rPr>
+          <w:lang w:val="en-US"/>
+        </w:rPr>
+        <w:t>.posX, y = parking</w:t>
+      </w:r>
+      <w:r>
+        <w:rPr>
+          <w:lang w:val="en-US"/>
+        </w:rPr>
+        <w:t>.get(0)</w:t>
+      </w:r>
+      <w:r>
+        <w:rPr>
+          <w:lang w:val="en-US"/>
+        </w:rPr>
+        <w:t>.posY;</w:t>
+      </w:r>
+      <w:r>
+        <w:rPr>
+          <w:lang w:val="en-US"/>
+        </w:rPr>
+        <w:br/>
+        <w:t>list&lt;Parking&gt; availableParking = new ArrayList&lt;Parking&gt;(), slcParking = new ArrayList&lt;Parking&gt;();</w:t>
+      </w:r>
+      <w:r>
+        <w:rPr>
+          <w:lang w:val="en-US"/>
+        </w:rPr>
+        <w:br/>
+      </w:r>
+      <w:r>
+        <w:rPr>
+          <w:lang w:val="en-US"/>
+        </w:rPr>
+        <w:t>Parking[] availableParking = searchParking</w:t>
+      </w:r>
+      <w:r>
+        <w:rPr>
+          <w:lang w:val="en-US"/>
+        </w:rPr>
+        <w:t>(parking), s</w:t>
+      </w:r>
+      <w:r>
+        <w:rPr>
+          <w:lang w:val="en-US"/>
+        </w:rPr>
+        <w:t>lc</w:t>
+      </w:r>
+      <w:r>
+        <w:rPr>
+          <w:lang w:val="en-US"/>
+        </w:rPr>
+        <w:t>Parking</w:t>
+      </w:r>
       <w:r>
         <w:rPr>
           <w:lang w:val="en-US"/>
@@ -16535,110 +15506,24 @@
           <w:lang w:val="en-US"/>
         </w:rPr>
         <w:br/>
-        <w:t xml:space="preserve">list&lt;Parking&gt; </w:t>
-      </w:r>
-      <w:proofErr w:type="spellStart"/>
-      <w:r>
-        <w:rPr>
-          <w:lang w:val="en-US"/>
-        </w:rPr>
-        <w:t>availableParking</w:t>
-      </w:r>
-      <w:proofErr w:type="spellEnd"/>
-      <w:r>
-        <w:rPr>
-          <w:lang w:val="en-US"/>
-        </w:rPr>
-        <w:t xml:space="preserve"> = new </w:t>
-      </w:r>
-      <w:proofErr w:type="spellStart"/>
-      <w:r>
-        <w:rPr>
-          <w:lang w:val="en-US"/>
-        </w:rPr>
-        <w:t>ArrayList</w:t>
-      </w:r>
-      <w:proofErr w:type="spellEnd"/>
-      <w:r>
-        <w:rPr>
-          <w:lang w:val="en-US"/>
-        </w:rPr>
-        <w:t xml:space="preserve">&lt;Parking&gt;(), </w:t>
-      </w:r>
-      <w:proofErr w:type="spellStart"/>
-      <w:r>
-        <w:rPr>
-          <w:lang w:val="en-US"/>
-        </w:rPr>
-        <w:t>slcParking</w:t>
-      </w:r>
-      <w:proofErr w:type="spellEnd"/>
-      <w:r>
-        <w:rPr>
-          <w:lang w:val="en-US"/>
-        </w:rPr>
-        <w:t xml:space="preserve"> = new </w:t>
-      </w:r>
-      <w:proofErr w:type="spellStart"/>
-      <w:r>
-        <w:rPr>
-          <w:lang w:val="en-US"/>
-        </w:rPr>
-        <w:t>ArrayList</w:t>
-      </w:r>
-      <w:proofErr w:type="spellEnd"/>
-      <w:r>
-        <w:rPr>
-          <w:lang w:val="en-US"/>
-        </w:rPr>
-        <w:t>&lt;Parking&gt;();</w:t>
-      </w:r>
-      <w:r>
-        <w:rPr>
-          <w:lang w:val="en-US"/>
-        </w:rPr>
-        <w:br/>
-      </w:r>
-      <w:r>
-        <w:rPr>
-          <w:lang w:val="en-US"/>
-        </w:rPr>
-        <w:t xml:space="preserve">Parking[] </w:t>
-      </w:r>
-      <w:proofErr w:type="spellStart"/>
-      <w:r>
-        <w:rPr>
-          <w:lang w:val="en-US"/>
-        </w:rPr>
-        <w:t>availableParking</w:t>
-      </w:r>
-      <w:proofErr w:type="spellEnd"/>
-      <w:r>
-        <w:rPr>
-          <w:lang w:val="en-US"/>
-        </w:rPr>
-        <w:t xml:space="preserve"> = </w:t>
-      </w:r>
-      <w:proofErr w:type="spellStart"/>
-      <w:r>
-        <w:rPr>
-          <w:lang w:val="en-US"/>
-        </w:rPr>
-        <w:t>searchParking</w:t>
-      </w:r>
-      <w:proofErr w:type="spellEnd"/>
-      <w:r>
-        <w:rPr>
-          <w:lang w:val="en-US"/>
-        </w:rPr>
-        <w:t xml:space="preserve">(parking), </w:t>
-      </w:r>
-      <w:proofErr w:type="spellStart"/>
-      <w:r>
-        <w:rPr>
-          <w:lang w:val="en-US"/>
-        </w:rPr>
-        <w:t>s</w:t>
+      </w:r>
+      <w:r>
+        <w:rPr>
+          <w:lang w:val="en-US"/>
+        </w:rPr>
+        <w:t xml:space="preserve">for(double </w:t>
+      </w:r>
+      <w:r>
+        <w:rPr>
+          <w:lang w:val="en-US"/>
+        </w:rPr>
+        <w:t>distance</w:t>
+      </w:r>
+      <w:r>
+        <w:rPr>
+          <w:lang w:val="en-US"/>
+        </w:rPr>
+        <w:t xml:space="preserve"> = 1000; s</w:t>
       </w:r>
       <w:r>
         <w:rPr>
@@ -16650,26 +15535,7 @@
         <w:rPr>
           <w:lang w:val="en-US"/>
         </w:rPr>
-        <w:t>Parking</w:t>
-      </w:r>
-      <w:proofErr w:type="spellEnd"/>
-      <w:r>
-        <w:rPr>
-          <w:lang w:val="en-US"/>
-        </w:rPr>
-        <w:t>;</w:t>
-      </w:r>
-      <w:r>
-        <w:rPr>
-          <w:lang w:val="en-US"/>
-        </w:rPr>
-        <w:br/>
-      </w:r>
-      <w:r>
-        <w:rPr>
-          <w:lang w:val="en-US"/>
-        </w:rPr>
-        <w:t xml:space="preserve">for(double </w:t>
+        <w:t xml:space="preserve">Parking.size() &lt;= 0; </w:t>
       </w:r>
       <w:r>
         <w:rPr>
@@ -16681,44 +15547,6 @@
         <w:rPr>
           <w:lang w:val="en-US"/>
         </w:rPr>
-        <w:t xml:space="preserve"> = 1000; </w:t>
-      </w:r>
-      <w:proofErr w:type="spellStart"/>
-      <w:r>
-        <w:rPr>
-          <w:lang w:val="en-US"/>
-        </w:rPr>
-        <w:t>s</w:t>
-      </w:r>
-      <w:r>
-        <w:rPr>
-          <w:lang w:val="en-US"/>
-        </w:rPr>
-        <w:t>lc</w:t>
-      </w:r>
-      <w:r>
-        <w:rPr>
-          <w:lang w:val="en-US"/>
-        </w:rPr>
-        <w:t>Parking.size</w:t>
-      </w:r>
-      <w:proofErr w:type="spellEnd"/>
-      <w:r>
-        <w:rPr>
-          <w:lang w:val="en-US"/>
-        </w:rPr>
-        <w:t xml:space="preserve">() &lt;= 0; </w:t>
-      </w:r>
-      <w:r>
-        <w:rPr>
-          <w:lang w:val="en-US"/>
-        </w:rPr>
-        <w:t>distance</w:t>
-      </w:r>
-      <w:r>
-        <w:rPr>
-          <w:lang w:val="en-US"/>
-        </w:rPr>
         <w:t>+=100)</w:t>
       </w:r>
     </w:p>
@@ -16740,20 +15568,7 @@
           <w:lang w:val="en-US"/>
         </w:rPr>
         <w:tab/>
-      </w:r>
-      <w:proofErr w:type="gramStart"/>
-      <w:r>
-        <w:rPr>
-          <w:lang w:val="en-US"/>
-        </w:rPr>
-        <w:t>for</w:t>
-      </w:r>
-      <w:proofErr w:type="gramEnd"/>
-      <w:r>
-        <w:rPr>
-          <w:lang w:val="en-US"/>
-        </w:rPr>
-        <w:t xml:space="preserve"> (park </w:t>
+        <w:t xml:space="preserve">for (park </w:t>
       </w:r>
       <w:r>
         <w:rPr>
@@ -16792,62 +15607,7 @@
           <w:lang w:val="en-US"/>
         </w:rPr>
         <w:tab/>
-      </w:r>
-      <w:proofErr w:type="gramStart"/>
-      <w:r>
-        <w:rPr>
-          <w:lang w:val="en-US"/>
-        </w:rPr>
-        <w:t>if</w:t>
-      </w:r>
-      <w:proofErr w:type="gramEnd"/>
-      <w:r>
-        <w:rPr>
-          <w:lang w:val="en-US"/>
-        </w:rPr>
-        <w:t xml:space="preserve"> (</w:t>
-      </w:r>
-      <w:proofErr w:type="spellStart"/>
-      <w:r>
-        <w:rPr>
-          <w:lang w:val="en-US"/>
-        </w:rPr>
-        <w:t>distanceCalculator</w:t>
-      </w:r>
-      <w:proofErr w:type="spellEnd"/>
-      <w:r>
-        <w:rPr>
-          <w:lang w:val="en-US"/>
-        </w:rPr>
-        <w:t>(</w:t>
-      </w:r>
-      <w:proofErr w:type="spellStart"/>
-      <w:r>
-        <w:rPr>
-          <w:lang w:val="en-US"/>
-        </w:rPr>
-        <w:t>posX</w:t>
-      </w:r>
-      <w:proofErr w:type="spellEnd"/>
-      <w:r>
-        <w:rPr>
-          <w:lang w:val="en-US"/>
-        </w:rPr>
-        <w:t xml:space="preserve">, </w:t>
-      </w:r>
-      <w:proofErr w:type="spellStart"/>
-      <w:r>
-        <w:rPr>
-          <w:lang w:val="en-US"/>
-        </w:rPr>
-        <w:t>posY</w:t>
-      </w:r>
-      <w:proofErr w:type="spellEnd"/>
-      <w:r>
-        <w:rPr>
-          <w:lang w:val="en-US"/>
-        </w:rPr>
-        <w:t xml:space="preserve">, x, y) &lt; </w:t>
+        <w:t xml:space="preserve">if (distanceCalculator(posX, posY, x, y) &lt; </w:t>
       </w:r>
       <w:r>
         <w:rPr>
@@ -16874,44 +15634,14 @@
         <w:rPr>
           <w:lang w:val="en-US"/>
         </w:rPr>
-        <w:t xml:space="preserve">x = </w:t>
-      </w:r>
-      <w:proofErr w:type="spellStart"/>
-      <w:r>
-        <w:rPr>
-          <w:lang w:val="en-US"/>
-        </w:rPr>
-        <w:t>park.posX</w:t>
-      </w:r>
-      <w:proofErr w:type="spellEnd"/>
-      <w:proofErr w:type="gramStart"/>
-      <w:r>
-        <w:rPr>
-          <w:lang w:val="en-US"/>
-        </w:rPr>
-        <w:t>;</w:t>
-      </w:r>
-      <w:proofErr w:type="gramEnd"/>
+        <w:t>x = park.posX;</w:t>
+      </w:r>
       <w:r>
         <w:rPr>
           <w:lang w:val="en-US"/>
         </w:rPr>
         <w:br/>
-        <w:t xml:space="preserve">y = </w:t>
-      </w:r>
-      <w:proofErr w:type="spellStart"/>
-      <w:r>
-        <w:rPr>
-          <w:lang w:val="en-US"/>
-        </w:rPr>
-        <w:t>park.posY</w:t>
-      </w:r>
-      <w:proofErr w:type="spellEnd"/>
-      <w:r>
-        <w:rPr>
-          <w:lang w:val="en-US"/>
-        </w:rPr>
-        <w:t>;</w:t>
+        <w:t>y = park.posY;</w:t>
       </w:r>
       <w:r>
         <w:rPr>
@@ -16919,7 +15649,6 @@
         </w:rPr>
         <w:br/>
       </w:r>
-      <w:proofErr w:type="spellStart"/>
       <w:r>
         <w:rPr>
           <w:lang w:val="en-US"/>
@@ -16936,14 +15665,7 @@
         <w:rPr>
           <w:lang w:val="en-US"/>
         </w:rPr>
-        <w:t>.add</w:t>
-      </w:r>
-      <w:proofErr w:type="spellEnd"/>
-      <w:r>
-        <w:rPr>
-          <w:lang w:val="en-US"/>
-        </w:rPr>
-        <w:t>(park);</w:t>
+        <w:t>.add(park);</w:t>
       </w:r>
     </w:p>
     <w:p>
@@ -16973,29 +15695,7 @@
         <w:rPr>
           <w:lang w:val="en-US"/>
         </w:rPr>
-        <w:t xml:space="preserve">Parking </w:t>
-      </w:r>
-      <w:proofErr w:type="spellStart"/>
-      <w:r>
-        <w:rPr>
-          <w:lang w:val="en-US"/>
-        </w:rPr>
-        <w:t>finalParking</w:t>
-      </w:r>
-      <w:proofErr w:type="spellEnd"/>
-      <w:r>
-        <w:rPr>
-          <w:lang w:val="en-US"/>
-        </w:rPr>
-        <w:t xml:space="preserve"> = </w:t>
-      </w:r>
-      <w:proofErr w:type="spellStart"/>
-      <w:proofErr w:type="gramStart"/>
-      <w:r>
-        <w:rPr>
-          <w:lang w:val="en-US"/>
-        </w:rPr>
-        <w:t>s</w:t>
+        <w:t>Parking finalParking = s</w:t>
       </w:r>
       <w:r>
         <w:rPr>
@@ -17013,21 +15713,7 @@
         <w:rPr>
           <w:lang w:val="en-US"/>
         </w:rPr>
-        <w:t>.get</w:t>
-      </w:r>
-      <w:proofErr w:type="spellEnd"/>
-      <w:r>
-        <w:rPr>
-          <w:lang w:val="en-US"/>
-        </w:rPr>
-        <w:t>(</w:t>
-      </w:r>
-      <w:proofErr w:type="gramEnd"/>
-      <w:r>
-        <w:rPr>
-          <w:lang w:val="en-US"/>
-        </w:rPr>
-        <w:t>0)</w:t>
+        <w:t>.get(0)</w:t>
       </w:r>
       <w:r>
         <w:rPr>
@@ -17053,7 +15739,6 @@
         </w:rPr>
         <w:t xml:space="preserve"> </w:t>
       </w:r>
-      <w:proofErr w:type="spellStart"/>
       <w:r>
         <w:rPr>
           <w:lang w:val="en-US"/>
@@ -17064,14 +15749,7 @@
         <w:rPr>
           <w:lang w:val="en-US"/>
         </w:rPr>
-        <w:t>Parking</w:t>
-      </w:r>
-      <w:proofErr w:type="spellEnd"/>
-      <w:r>
-        <w:rPr>
-          <w:lang w:val="en-US"/>
-        </w:rPr>
-        <w:t>)</w:t>
+        <w:t>Parking)</w:t>
       </w:r>
     </w:p>
     <w:p>
@@ -17092,42 +15770,7 @@
           <w:lang w:val="en-US"/>
         </w:rPr>
         <w:tab/>
-      </w:r>
-      <w:proofErr w:type="gramStart"/>
-      <w:r>
-        <w:rPr>
-          <w:lang w:val="en-US"/>
-        </w:rPr>
-        <w:t>if(</w:t>
-      </w:r>
-      <w:proofErr w:type="spellStart"/>
-      <w:proofErr w:type="gramEnd"/>
-      <w:r>
-        <w:rPr>
-          <w:lang w:val="en-US"/>
-        </w:rPr>
-        <w:t>park.isPlugParking</w:t>
-      </w:r>
-      <w:proofErr w:type="spellEnd"/>
-      <w:r>
-        <w:rPr>
-          <w:lang w:val="en-US"/>
-        </w:rPr>
-        <w:t xml:space="preserve"> &amp;&amp; </w:t>
-      </w:r>
-      <w:proofErr w:type="spellStart"/>
-      <w:r>
-        <w:rPr>
-          <w:lang w:val="en-US"/>
-        </w:rPr>
-        <w:t>park.freePlugNumber</w:t>
-      </w:r>
-      <w:proofErr w:type="spellEnd"/>
-      <w:r>
-        <w:rPr>
-          <w:lang w:val="en-US"/>
-        </w:rPr>
-        <w:t xml:space="preserve"> &gt; 0)</w:t>
+        <w:t>if(park.isPlugParking &amp;&amp; park.freePlugNumber &gt; 0)</w:t>
       </w:r>
     </w:p>
     <w:p>
@@ -17137,28 +15780,12 @@
           <w:lang w:val="en-US"/>
         </w:rPr>
       </w:pPr>
-      <w:proofErr w:type="gramStart"/>
-      <w:r>
-        <w:rPr>
-          <w:lang w:val="en-US"/>
-        </w:rPr>
-        <w:t>if(</w:t>
-      </w:r>
-      <w:proofErr w:type="gramEnd"/>
-      <w:r>
-        <w:rPr>
-          <w:lang w:val="en-US"/>
-        </w:rPr>
-        <w:t>!</w:t>
-      </w:r>
-      <w:proofErr w:type="spellStart"/>
-      <w:r>
-        <w:rPr>
-          <w:lang w:val="en-US"/>
-        </w:rPr>
-        <w:t>finalParking.isPlugParking</w:t>
-      </w:r>
-      <w:proofErr w:type="spellEnd"/>
+      <w:r>
+        <w:rPr>
+          <w:lang w:val="en-US"/>
+        </w:rPr>
+        <w:t>if(!finalParking.isPlugParking</w:t>
+      </w:r>
       <w:r>
         <w:rPr>
           <w:lang w:val="en-US"/>
@@ -17169,21 +15796,7 @@
         <w:rPr>
           <w:lang w:val="en-US"/>
         </w:rPr>
-        <w:t>(</w:t>
-      </w:r>
-      <w:proofErr w:type="spellStart"/>
-      <w:r>
-        <w:rPr>
-          <w:lang w:val="en-US"/>
-        </w:rPr>
-        <w:t>finalParking.isPlugParking</w:t>
-      </w:r>
-      <w:proofErr w:type="spellEnd"/>
-      <w:r>
-        <w:rPr>
-          <w:lang w:val="en-US"/>
-        </w:rPr>
-        <w:t xml:space="preserve"> &amp;&amp;</w:t>
+        <w:t>(finalParking.isPlugParking &amp;&amp;</w:t>
       </w:r>
       <w:r>
         <w:rPr>
@@ -17192,47 +15805,11 @@
         <w:br/>
         <w:t xml:space="preserve">     </w:t>
       </w:r>
-      <w:proofErr w:type="spellStart"/>
-      <w:r>
-        <w:rPr>
-          <w:lang w:val="en-US"/>
-        </w:rPr>
-        <w:t>distanceCalculator</w:t>
-      </w:r>
-      <w:proofErr w:type="spellEnd"/>
-      <w:r>
-        <w:rPr>
-          <w:lang w:val="en-US"/>
-        </w:rPr>
-        <w:t>(</w:t>
-      </w:r>
-      <w:proofErr w:type="spellStart"/>
-      <w:r>
-        <w:rPr>
-          <w:lang w:val="en-US"/>
-        </w:rPr>
-        <w:t>finalParking.posX</w:t>
-      </w:r>
-      <w:proofErr w:type="spellEnd"/>
-      <w:r>
-        <w:rPr>
-          <w:lang w:val="en-US"/>
-        </w:rPr>
-        <w:t xml:space="preserve">, </w:t>
-      </w:r>
-      <w:proofErr w:type="spellStart"/>
-      <w:r>
-        <w:rPr>
-          <w:lang w:val="en-US"/>
-        </w:rPr>
-        <w:t>finalParking.posY</w:t>
-      </w:r>
-      <w:proofErr w:type="spellEnd"/>
-      <w:r>
-        <w:rPr>
-          <w:lang w:val="en-US"/>
-        </w:rPr>
-        <w:t>, x, y) &gt;</w:t>
+      <w:r>
+        <w:rPr>
+          <w:lang w:val="en-US"/>
+        </w:rPr>
+        <w:t>distanceCalculator(finalParking.posX, finalParking.posY, x, y) &gt;</w:t>
       </w:r>
       <w:r>
         <w:rPr>
@@ -17247,7 +15824,6 @@
         <w:br/>
         <w:t xml:space="preserve">     </w:t>
       </w:r>
-      <w:proofErr w:type="spellStart"/>
       <w:r>
         <w:rPr>
           <w:lang w:val="en-US"/>
@@ -17258,42 +15834,7 @@
         <w:rPr>
           <w:lang w:val="en-US"/>
         </w:rPr>
-        <w:t>or</w:t>
-      </w:r>
-      <w:proofErr w:type="spellEnd"/>
-      <w:r>
-        <w:rPr>
-          <w:lang w:val="en-US"/>
-        </w:rPr>
-        <w:t>(</w:t>
-      </w:r>
-      <w:proofErr w:type="spellStart"/>
-      <w:r>
-        <w:rPr>
-          <w:lang w:val="en-US"/>
-        </w:rPr>
-        <w:t>park.posX</w:t>
-      </w:r>
-      <w:proofErr w:type="spellEnd"/>
-      <w:r>
-        <w:rPr>
-          <w:lang w:val="en-US"/>
-        </w:rPr>
-        <w:t xml:space="preserve">, </w:t>
-      </w:r>
-      <w:proofErr w:type="spellStart"/>
-      <w:r>
-        <w:rPr>
-          <w:lang w:val="en-US"/>
-        </w:rPr>
-        <w:t>park.posY</w:t>
-      </w:r>
-      <w:proofErr w:type="spellEnd"/>
-      <w:r>
-        <w:rPr>
-          <w:lang w:val="en-US"/>
-        </w:rPr>
-        <w:t>, x, y)))</w:t>
+        <w:t>or(park.posX, park.posY, x, y)))</w:t>
       </w:r>
     </w:p>
     <w:p>
@@ -17303,21 +15844,11 @@
           <w:lang w:val="en-US"/>
         </w:rPr>
       </w:pPr>
-      <w:proofErr w:type="spellStart"/>
-      <w:proofErr w:type="gramStart"/>
-      <w:r>
-        <w:rPr>
-          <w:lang w:val="en-US"/>
-        </w:rPr>
-        <w:t>finalParking</w:t>
-      </w:r>
-      <w:proofErr w:type="spellEnd"/>
-      <w:proofErr w:type="gramEnd"/>
-      <w:r>
-        <w:rPr>
-          <w:lang w:val="en-US"/>
-        </w:rPr>
-        <w:t xml:space="preserve"> = park;</w:t>
+      <w:r>
+        <w:rPr>
+          <w:lang w:val="en-US"/>
+        </w:rPr>
+        <w:t>finalParking = park;</w:t>
       </w:r>
     </w:p>
     <w:p>
@@ -17327,33 +15858,11 @@
           <w:lang w:val="en-US"/>
         </w:rPr>
       </w:pPr>
-      <w:proofErr w:type="gramStart"/>
-      <w:r>
-        <w:rPr>
-          <w:lang w:val="en-US"/>
-        </w:rPr>
-        <w:t>else</w:t>
-      </w:r>
-      <w:proofErr w:type="gramEnd"/>
-      <w:r>
-        <w:rPr>
-          <w:lang w:val="en-US"/>
-        </w:rPr>
-        <w:t xml:space="preserve"> if((!</w:t>
-      </w:r>
-      <w:proofErr w:type="spellStart"/>
-      <w:r>
-        <w:rPr>
-          <w:lang w:val="en-US"/>
-        </w:rPr>
-        <w:t>finalParking.isPlugParking</w:t>
-      </w:r>
-      <w:proofErr w:type="spellEnd"/>
-      <w:r>
-        <w:rPr>
-          <w:lang w:val="en-US"/>
-        </w:rPr>
-        <w:t>)</w:t>
+      <w:r>
+        <w:rPr>
+          <w:lang w:val="en-US"/>
+        </w:rPr>
+        <w:t>else if((!finalParking.isPlugParking)</w:t>
       </w:r>
       <w:r>
         <w:rPr>
@@ -17366,41 +15875,13 @@
         <w:rPr>
           <w:lang w:val="en-US"/>
         </w:rPr>
-        <w:t>&amp;&amp;(</w:t>
-      </w:r>
-      <w:proofErr w:type="spellStart"/>
-      <w:r>
-        <w:rPr>
-          <w:lang w:val="en-US"/>
-        </w:rPr>
-        <w:t>park.occupiedParkingSlots</w:t>
-      </w:r>
-      <w:proofErr w:type="spellEnd"/>
-      <w:r>
-        <w:rPr>
-          <w:lang w:val="en-US"/>
-        </w:rPr>
-        <w:t xml:space="preserve"> &lt;= </w:t>
-      </w:r>
-      <w:proofErr w:type="spellStart"/>
-      <w:r>
-        <w:rPr>
-          <w:lang w:val="en-US"/>
-        </w:rPr>
-        <w:t>fin</w:t>
-      </w:r>
-      <w:r>
-        <w:rPr>
-          <w:lang w:val="en-US"/>
-        </w:rPr>
-        <w:t>alParking.occupiedParkingSlots</w:t>
-      </w:r>
-      <w:proofErr w:type="spellEnd"/>
-      <w:r>
-        <w:rPr>
-          <w:lang w:val="en-US"/>
-        </w:rPr>
-        <w:t>)</w:t>
+        <w:t>&amp;&amp;(park.occupiedParkingSlots &lt;= fin</w:t>
+      </w:r>
+      <w:r>
+        <w:rPr>
+          <w:lang w:val="en-US"/>
+        </w:rPr>
+        <w:t>alParking.occupiedParkingSlots)</w:t>
       </w:r>
       <w:r>
         <w:rPr>
@@ -17418,35 +15899,7 @@
         <w:rPr>
           <w:lang w:val="en-US"/>
         </w:rPr>
-        <w:t>&amp;&amp;(</w:t>
-      </w:r>
-      <w:proofErr w:type="spellStart"/>
-      <w:r>
-        <w:rPr>
-          <w:lang w:val="en-US"/>
-        </w:rPr>
-        <w:t>park.parkingSlots.size</w:t>
-      </w:r>
-      <w:proofErr w:type="spellEnd"/>
-      <w:r>
-        <w:rPr>
-          <w:lang w:val="en-US"/>
-        </w:rPr>
-        <w:t xml:space="preserve">() &gt; </w:t>
-      </w:r>
-      <w:proofErr w:type="spellStart"/>
-      <w:r>
-        <w:rPr>
-          <w:lang w:val="en-US"/>
-        </w:rPr>
-        <w:t>finalParking.parkingSolts.size</w:t>
-      </w:r>
-      <w:proofErr w:type="spellEnd"/>
-      <w:r>
-        <w:rPr>
-          <w:lang w:val="en-US"/>
-        </w:rPr>
-        <w:t>()))</w:t>
+        <w:t>&amp;&amp;(park.parkingSlots.size() &gt; finalParking.parkingSolts.size()))</w:t>
       </w:r>
     </w:p>
     <w:p>
@@ -17457,21 +15910,11 @@
           <w:lang w:val="en-US"/>
         </w:rPr>
       </w:pPr>
-      <w:proofErr w:type="spellStart"/>
-      <w:proofErr w:type="gramStart"/>
-      <w:r>
-        <w:rPr>
-          <w:lang w:val="en-US"/>
-        </w:rPr>
-        <w:t>finalParking</w:t>
-      </w:r>
-      <w:proofErr w:type="spellEnd"/>
-      <w:proofErr w:type="gramEnd"/>
-      <w:r>
-        <w:rPr>
-          <w:lang w:val="en-US"/>
-        </w:rPr>
-        <w:t xml:space="preserve"> = park;</w:t>
+      <w:r>
+        <w:rPr>
+          <w:lang w:val="en-US"/>
+        </w:rPr>
+        <w:t>finalParking = park;</w:t>
       </w:r>
     </w:p>
     <w:p>
@@ -17482,33 +15925,11 @@
           <w:lang w:val="en-US"/>
         </w:rPr>
       </w:pPr>
-      <w:proofErr w:type="gramStart"/>
-      <w:r>
-        <w:rPr>
-          <w:lang w:val="en-US"/>
-        </w:rPr>
-        <w:t>return</w:t>
-      </w:r>
-      <w:proofErr w:type="gramEnd"/>
-      <w:r>
-        <w:rPr>
-          <w:lang w:val="en-US"/>
-        </w:rPr>
-        <w:t xml:space="preserve"> </w:t>
-      </w:r>
-      <w:proofErr w:type="spellStart"/>
-      <w:r>
-        <w:rPr>
-          <w:lang w:val="en-US"/>
-        </w:rPr>
-        <w:t>finalParking</w:t>
-      </w:r>
-      <w:proofErr w:type="spellEnd"/>
-      <w:r>
-        <w:rPr>
-          <w:lang w:val="en-US"/>
-        </w:rPr>
-        <w:t>;</w:t>
+      <w:r>
+        <w:rPr>
+          <w:lang w:val="en-US"/>
+        </w:rPr>
+        <w:t>return finalParking;</w:t>
       </w:r>
     </w:p>
     <w:p>
@@ -17518,14 +15939,12 @@
           <w:lang w:val="en-US"/>
         </w:rPr>
       </w:pPr>
-      <w:proofErr w:type="gramStart"/>
       <w:r>
         <w:rPr>
           <w:lang w:val="en-US"/>
         </w:rPr>
         <w:t>}</w:t>
       </w:r>
-      <w:proofErr w:type="gramEnd"/>
       <w:r>
         <w:rPr>
           <w:lang w:val="en-US"/>
@@ -17542,21 +15961,7 @@
         <w:rPr>
           <w:lang w:val="en-US"/>
         </w:rPr>
-        <w:t xml:space="preserve"> </w:t>
-      </w:r>
-      <w:proofErr w:type="spellStart"/>
-      <w:r>
-        <w:rPr>
-          <w:lang w:val="en-US"/>
-        </w:rPr>
-        <w:t>searchParking</w:t>
-      </w:r>
-      <w:proofErr w:type="spellEnd"/>
-      <w:r>
-        <w:rPr>
-          <w:lang w:val="en-US"/>
-        </w:rPr>
-        <w:t>(</w:t>
+        <w:t xml:space="preserve"> searchParking(</w:t>
       </w:r>
       <w:r>
         <w:rPr>
@@ -17591,90 +15996,60 @@
         </w:rPr>
         <w:t xml:space="preserve"> </w:t>
       </w:r>
-      <w:proofErr w:type="spellStart"/>
       <w:r>
         <w:rPr>
           <w:lang w:val="en-US"/>
         </w:rPr>
         <w:t>availableParking</w:t>
       </w:r>
-      <w:proofErr w:type="spellEnd"/>
-      <w:r>
-        <w:rPr>
-          <w:lang w:val="en-US"/>
-        </w:rPr>
-        <w:t xml:space="preserve"> = new </w:t>
-      </w:r>
-      <w:proofErr w:type="spellStart"/>
-      <w:r>
-        <w:rPr>
-          <w:lang w:val="en-US"/>
-        </w:rPr>
-        <w:t>ArrayList</w:t>
-      </w:r>
-      <w:proofErr w:type="spellEnd"/>
-      <w:r>
-        <w:rPr>
-          <w:lang w:val="en-US"/>
-        </w:rPr>
-        <w:t>&lt;Parking</w:t>
-      </w:r>
-      <w:proofErr w:type="gramStart"/>
-      <w:r>
-        <w:rPr>
-          <w:lang w:val="en-US"/>
-        </w:rPr>
-        <w:t>&gt;(</w:t>
-      </w:r>
-      <w:proofErr w:type="gramEnd"/>
+      <w:r>
+        <w:rPr>
+          <w:lang w:val="en-US"/>
+        </w:rPr>
+        <w:t xml:space="preserve"> = new ArrayList&lt;Parking&gt;()</w:t>
+      </w:r>
+      <w:r>
+        <w:rPr>
+          <w:lang w:val="en-US"/>
+        </w:rPr>
+        <w:t>;</w:t>
+      </w:r>
+      <w:r>
+        <w:rPr>
+          <w:lang w:val="en-US"/>
+        </w:rPr>
+        <w:br/>
+      </w:r>
+      <w:r>
+        <w:rPr>
+          <w:lang w:val="en-US"/>
+        </w:rPr>
+        <w:t>for(p</w:t>
+      </w:r>
+      <w:r>
+        <w:rPr>
+          <w:lang w:val="en-US"/>
+        </w:rPr>
+        <w:t>ark of</w:t>
+      </w:r>
+      <w:r>
+        <w:rPr>
+          <w:lang w:val="en-US"/>
+        </w:rPr>
+        <w:t xml:space="preserve"> </w:t>
+      </w:r>
+      <w:r>
+        <w:rPr>
+          <w:lang w:val="en-US"/>
+        </w:rPr>
+        <w:t>parking</w:t>
+      </w:r>
       <w:r>
         <w:rPr>
           <w:lang w:val="en-US"/>
         </w:rPr>
         <w:t>)</w:t>
       </w:r>
-      <w:r>
-        <w:rPr>
-          <w:lang w:val="en-US"/>
-        </w:rPr>
-        <w:t>;</w:t>
-      </w:r>
-      <w:r>
-        <w:rPr>
-          <w:lang w:val="en-US"/>
-        </w:rPr>
-        <w:br/>
-      </w:r>
-      <w:r>
-        <w:rPr>
-          <w:lang w:val="en-US"/>
-        </w:rPr>
-        <w:t>for(p</w:t>
-      </w:r>
-      <w:r>
-        <w:rPr>
-          <w:lang w:val="en-US"/>
-        </w:rPr>
-        <w:t>ark of</w:t>
-      </w:r>
-      <w:r>
-        <w:rPr>
-          <w:lang w:val="en-US"/>
-        </w:rPr>
-        <w:t xml:space="preserve"> </w:t>
-      </w:r>
-      <w:r>
-        <w:rPr>
-          <w:lang w:val="en-US"/>
-        </w:rPr>
-        <w:t>parking</w:t>
-      </w:r>
-      <w:r>
-        <w:rPr>
-          <w:lang w:val="en-US"/>
-        </w:rPr>
-        <w:t>)</w:t>
-      </w:r>
     </w:p>
     <w:p>
       <w:pPr>
@@ -17694,42 +16069,7 @@
           <w:lang w:val="en-US"/>
         </w:rPr>
         <w:tab/>
-      </w:r>
-      <w:proofErr w:type="gramStart"/>
-      <w:r>
-        <w:rPr>
-          <w:lang w:val="en-US"/>
-        </w:rPr>
-        <w:t>if(</w:t>
-      </w:r>
-      <w:proofErr w:type="spellStart"/>
-      <w:proofErr w:type="gramEnd"/>
-      <w:r>
-        <w:rPr>
-          <w:lang w:val="en-US"/>
-        </w:rPr>
-        <w:t>park.occpiedParkingSlots</w:t>
-      </w:r>
-      <w:proofErr w:type="spellEnd"/>
-      <w:r>
-        <w:rPr>
-          <w:lang w:val="en-US"/>
-        </w:rPr>
-        <w:t xml:space="preserve"> &lt; </w:t>
-      </w:r>
-      <w:proofErr w:type="spellStart"/>
-      <w:r>
-        <w:rPr>
-          <w:lang w:val="en-US"/>
-        </w:rPr>
-        <w:t>park.parkingSlots.size</w:t>
-      </w:r>
-      <w:proofErr w:type="spellEnd"/>
-      <w:r>
-        <w:rPr>
-          <w:lang w:val="en-US"/>
-        </w:rPr>
-        <w:t>())</w:t>
+        <w:t>if(park.occpiedParkingSlots &lt; park.parkingSlots.size())</w:t>
       </w:r>
     </w:p>
     <w:p>
@@ -17740,27 +16080,11 @@
           <w:lang w:val="en-US"/>
         </w:rPr>
       </w:pPr>
-      <w:proofErr w:type="spellStart"/>
-      <w:proofErr w:type="gramStart"/>
-      <w:r>
-        <w:rPr>
-          <w:lang w:val="en-US"/>
-        </w:rPr>
-        <w:t>availableParking.add</w:t>
-      </w:r>
-      <w:proofErr w:type="spellEnd"/>
-      <w:r>
-        <w:rPr>
-          <w:lang w:val="en-US"/>
-        </w:rPr>
-        <w:t>(</w:t>
-      </w:r>
-      <w:proofErr w:type="gramEnd"/>
-      <w:r>
-        <w:rPr>
-          <w:lang w:val="en-US"/>
-        </w:rPr>
-        <w:t>park);</w:t>
+      <w:r>
+        <w:rPr>
+          <w:lang w:val="en-US"/>
+        </w:rPr>
+        <w:t>availableParking.add(park);</w:t>
       </w:r>
       <w:r>
         <w:rPr>
@@ -17772,21 +16096,7 @@
         <w:rPr>
           <w:lang w:val="en-US"/>
         </w:rPr>
-        <w:t xml:space="preserve">return </w:t>
-      </w:r>
-      <w:proofErr w:type="spellStart"/>
-      <w:r>
-        <w:rPr>
-          <w:lang w:val="en-US"/>
-        </w:rPr>
-        <w:t>availableParking</w:t>
-      </w:r>
-      <w:proofErr w:type="spellEnd"/>
-      <w:r>
-        <w:rPr>
-          <w:lang w:val="en-US"/>
-        </w:rPr>
-        <w:t>;</w:t>
+        <w:t>return availableParking;</w:t>
       </w:r>
     </w:p>
     <w:p>
@@ -17879,21 +16189,7 @@
         <w:rPr>
           <w:lang w:val="en-US"/>
         </w:rPr>
-        <w:t xml:space="preserve">Checks for parking at a certain distance from the designed point. If no parking is found </w:t>
-      </w:r>
-      <w:proofErr w:type="gramStart"/>
-      <w:r>
-        <w:rPr>
-          <w:lang w:val="en-US"/>
-        </w:rPr>
-        <w:t>it</w:t>
-      </w:r>
-      <w:proofErr w:type="gramEnd"/>
-      <w:r>
-        <w:rPr>
-          <w:lang w:val="en-US"/>
-        </w:rPr>
-        <w:t xml:space="preserve"> increases the distance of search until it can find at least one parking with a free parking slot.</w:t>
+        <w:t>Checks for parking at a certain distance from the designed point. If no parking is found it increases the distance of search until it can find at least one parking with a free parking slot.</w:t>
       </w:r>
     </w:p>
     <w:p>
@@ -17912,21 +16208,7 @@
         <w:rPr>
           <w:lang w:val="en-US"/>
         </w:rPr>
-        <w:t xml:space="preserve">The system selects the most suitable parking giving priority to plug parking in order to avoid the necessity of moving the car to charge. If no </w:t>
-      </w:r>
-      <w:proofErr w:type="gramStart"/>
-      <w:r>
-        <w:rPr>
-          <w:lang w:val="en-US"/>
-        </w:rPr>
-        <w:t>plug</w:t>
-      </w:r>
-      <w:proofErr w:type="gramEnd"/>
-      <w:r>
-        <w:rPr>
-          <w:lang w:val="en-US"/>
-        </w:rPr>
-        <w:t xml:space="preserve"> parking is found t</w:t>
+        <w:t>The system selects the most suitable parking giving priority to plug parking in order to avoid the necessity of moving the car to charge. If no plug parking is found t</w:t>
       </w:r>
       <w:r>
         <w:rPr>
@@ -18018,38 +16300,14 @@
         <w:rPr>
           <w:lang w:val="en-US"/>
         </w:rPr>
-        <w:t xml:space="preserve"> </w:t>
-      </w:r>
-      <w:proofErr w:type="spellStart"/>
-      <w:proofErr w:type="gramStart"/>
-      <w:r>
-        <w:rPr>
-          <w:lang w:val="en-US"/>
-        </w:rPr>
-        <w:t>searchACar</w:t>
-      </w:r>
-      <w:proofErr w:type="spellEnd"/>
-      <w:r>
-        <w:rPr>
-          <w:lang w:val="en-US"/>
-        </w:rPr>
-        <w:t>(</w:t>
-      </w:r>
-      <w:proofErr w:type="gramEnd"/>
-      <w:r>
-        <w:rPr>
-          <w:lang w:val="en-US"/>
-        </w:rPr>
-        <w:t xml:space="preserve">Position </w:t>
-      </w:r>
-      <w:proofErr w:type="spellStart"/>
-      <w:r>
-        <w:rPr>
-          <w:lang w:val="en-US"/>
-        </w:rPr>
-        <w:t>pos</w:t>
-      </w:r>
-      <w:proofErr w:type="spellEnd"/>
+        <w:t xml:space="preserve"> searchACar(</w:t>
+      </w:r>
+      <w:r>
+        <w:rPr>
+          <w:lang w:val="en-US"/>
+        </w:rPr>
+        <w:t>Position pos</w:t>
+      </w:r>
       <w:r>
         <w:rPr>
           <w:lang w:val="en-US"/>
@@ -18065,19 +16323,11 @@
           <w:lang w:val="en-US"/>
         </w:rPr>
       </w:pPr>
-      <w:proofErr w:type="gramStart"/>
-      <w:r>
-        <w:rPr>
-          <w:lang w:val="en-US"/>
-        </w:rPr>
-        <w:t>double</w:t>
-      </w:r>
-      <w:proofErr w:type="gramEnd"/>
-      <w:r>
-        <w:rPr>
-          <w:lang w:val="en-US"/>
-        </w:rPr>
-        <w:t xml:space="preserve"> distance = 1000;</w:t>
+      <w:r>
+        <w:rPr>
+          <w:lang w:val="en-US"/>
+        </w:rPr>
+        <w:t>double distance = 1000;</w:t>
       </w:r>
       <w:r>
         <w:rPr>
@@ -18090,35 +16340,7 @@
           <w:lang w:val="en-US"/>
         </w:rPr>
         <w:br/>
-        <w:t xml:space="preserve">List&lt;Parking&gt; </w:t>
-      </w:r>
-      <w:proofErr w:type="spellStart"/>
-      <w:r>
-        <w:rPr>
-          <w:lang w:val="en-US"/>
-        </w:rPr>
-        <w:t>availableParking</w:t>
-      </w:r>
-      <w:proofErr w:type="spellEnd"/>
-      <w:r>
-        <w:rPr>
-          <w:lang w:val="en-US"/>
-        </w:rPr>
-        <w:t xml:space="preserve"> = new </w:t>
-      </w:r>
-      <w:proofErr w:type="spellStart"/>
-      <w:r>
-        <w:rPr>
-          <w:lang w:val="en-US"/>
-        </w:rPr>
-        <w:t>ArrayList</w:t>
-      </w:r>
-      <w:proofErr w:type="spellEnd"/>
-      <w:r>
-        <w:rPr>
-          <w:lang w:val="en-US"/>
-        </w:rPr>
-        <w:t>&lt;Parking&gt;();</w:t>
+        <w:t>List&lt;Parking&gt; availableParking = new ArrayList&lt;Parking&gt;();</w:t>
       </w:r>
       <w:r>
         <w:rPr>
@@ -18130,21 +16352,7 @@
         <w:rPr>
           <w:lang w:val="en-US"/>
         </w:rPr>
-        <w:t xml:space="preserve">for(double distance = 1000; </w:t>
-      </w:r>
-      <w:proofErr w:type="spellStart"/>
-      <w:r>
-        <w:rPr>
-          <w:lang w:val="en-US"/>
-        </w:rPr>
-        <w:t>available.size</w:t>
-      </w:r>
-      <w:proofErr w:type="spellEnd"/>
-      <w:r>
-        <w:rPr>
-          <w:lang w:val="en-US"/>
-        </w:rPr>
-        <w:t>() &gt; 0; distance+=100)</w:t>
+        <w:t>for(double distance = 1000; available.size() &gt; 0; distance+=100)</w:t>
       </w:r>
     </w:p>
     <w:p>
@@ -18166,20 +16374,7 @@
           <w:lang w:val="en-US"/>
         </w:rPr>
         <w:tab/>
-      </w:r>
-      <w:proofErr w:type="gramStart"/>
-      <w:r>
-        <w:rPr>
-          <w:lang w:val="en-US"/>
-        </w:rPr>
-        <w:t>for</w:t>
-      </w:r>
-      <w:proofErr w:type="gramEnd"/>
-      <w:r>
-        <w:rPr>
-          <w:lang w:val="en-US"/>
-        </w:rPr>
-        <w:t xml:space="preserve"> (park of</w:t>
+        <w:t>for (park of</w:t>
       </w:r>
       <w:r>
         <w:rPr>
@@ -18212,62 +16407,13 @@
           <w:lang w:val="en-US"/>
         </w:rPr>
         <w:tab/>
-      </w:r>
-      <w:proofErr w:type="gramStart"/>
-      <w:r>
-        <w:rPr>
-          <w:lang w:val="en-US"/>
-        </w:rPr>
-        <w:t>if</w:t>
-      </w:r>
-      <w:proofErr w:type="gramEnd"/>
-      <w:r>
-        <w:rPr>
-          <w:lang w:val="en-US"/>
-        </w:rPr>
-        <w:t xml:space="preserve"> (</w:t>
-      </w:r>
-      <w:proofErr w:type="spellStart"/>
-      <w:r>
-        <w:rPr>
-          <w:lang w:val="en-US"/>
-        </w:rPr>
-        <w:t>dCalc</w:t>
-      </w:r>
-      <w:proofErr w:type="spellEnd"/>
-      <w:r>
-        <w:rPr>
-          <w:lang w:val="en-US"/>
-        </w:rPr>
-        <w:t>(</w:t>
-      </w:r>
-      <w:proofErr w:type="spellStart"/>
-      <w:r>
-        <w:rPr>
-          <w:lang w:val="en-US"/>
-        </w:rPr>
-        <w:t>park.position.latitude</w:t>
-      </w:r>
-      <w:proofErr w:type="spellEnd"/>
-      <w:r>
-        <w:rPr>
-          <w:lang w:val="en-US"/>
-        </w:rPr>
-        <w:t xml:space="preserve">, </w:t>
-      </w:r>
-      <w:proofErr w:type="spellStart"/>
-      <w:r>
-        <w:rPr>
-          <w:lang w:val="en-US"/>
-        </w:rPr>
-        <w:t>park.position.longitude</w:t>
-      </w:r>
-      <w:proofErr w:type="spellEnd"/>
-      <w:r>
-        <w:rPr>
-          <w:lang w:val="en-US"/>
-        </w:rPr>
-        <w:t>, x, y) &lt; distance</w:t>
+        <w:t>if (</w:t>
+      </w:r>
+      <w:r>
+        <w:rPr>
+          <w:lang w:val="en-US"/>
+        </w:rPr>
+        <w:t>dCalc(park.position.latitude, park.position.longitude, x, y) &lt; distance</w:t>
       </w:r>
       <w:r>
         <w:rPr>
@@ -18282,19 +16428,11 @@
         </w:rPr>
         <w:t xml:space="preserve">&amp;&amp; </w:t>
       </w:r>
-      <w:proofErr w:type="spellStart"/>
-      <w:r>
-        <w:rPr>
-          <w:lang w:val="en-US"/>
-        </w:rPr>
-        <w:t>availableVehicleCheck</w:t>
-      </w:r>
-      <w:proofErr w:type="spellEnd"/>
-      <w:r>
-        <w:rPr>
-          <w:lang w:val="en-US"/>
-        </w:rPr>
-        <w:t>(park))</w:t>
+      <w:r>
+        <w:rPr>
+          <w:lang w:val="en-US"/>
+        </w:rPr>
+        <w:t>availableVehicleCheck(park))</w:t>
       </w:r>
     </w:p>
     <w:p>
@@ -18328,28 +16466,7 @@
           <w:lang w:val="en-US"/>
         </w:rPr>
         <w:tab/>
-      </w:r>
-      <w:proofErr w:type="spellStart"/>
-      <w:proofErr w:type="gramStart"/>
-      <w:r>
-        <w:rPr>
-          <w:lang w:val="en-US"/>
-        </w:rPr>
-        <w:t>available.add</w:t>
-      </w:r>
-      <w:proofErr w:type="spellEnd"/>
-      <w:r>
-        <w:rPr>
-          <w:lang w:val="en-US"/>
-        </w:rPr>
-        <w:t>(</w:t>
-      </w:r>
-      <w:proofErr w:type="gramEnd"/>
-      <w:r>
-        <w:rPr>
-          <w:lang w:val="en-US"/>
-        </w:rPr>
-        <w:t>park);</w:t>
+        <w:t>available.add(park);</w:t>
       </w:r>
       <w:r>
         <w:rPr>
@@ -18361,21 +16478,7 @@
         <w:rPr>
           <w:lang w:val="en-US"/>
         </w:rPr>
-        <w:t xml:space="preserve">return </w:t>
-      </w:r>
-      <w:proofErr w:type="spellStart"/>
-      <w:r>
-        <w:rPr>
-          <w:lang w:val="en-US"/>
-        </w:rPr>
-        <w:t>availableParking</w:t>
-      </w:r>
-      <w:proofErr w:type="spellEnd"/>
-      <w:r>
-        <w:rPr>
-          <w:lang w:val="en-US"/>
-        </w:rPr>
-        <w:t>;</w:t>
+        <w:t>return availableParking;</w:t>
       </w:r>
     </w:p>
     <w:p>
@@ -18385,14 +16488,12 @@
           <w:lang w:val="en-US"/>
         </w:rPr>
       </w:pPr>
-      <w:proofErr w:type="gramStart"/>
       <w:r>
         <w:rPr>
           <w:lang w:val="en-US"/>
         </w:rPr>
         <w:t>}</w:t>
       </w:r>
-      <w:proofErr w:type="gramEnd"/>
       <w:r>
         <w:rPr>
           <w:lang w:val="en-US"/>
@@ -18409,14 +16510,7 @@
         <w:rPr>
           <w:lang w:val="en-US"/>
         </w:rPr>
-        <w:t xml:space="preserve"> </w:t>
-      </w:r>
-      <w:proofErr w:type="spellStart"/>
-      <w:r>
-        <w:rPr>
-          <w:lang w:val="en-US"/>
-        </w:rPr>
-        <w:t>availableVehicle</w:t>
+        <w:t xml:space="preserve"> availableVehicle</w:t>
       </w:r>
       <w:r>
         <w:rPr>
@@ -18424,7 +16518,6 @@
         </w:rPr>
         <w:t>Check</w:t>
       </w:r>
-      <w:proofErr w:type="spellEnd"/>
       <w:r>
         <w:rPr>
           <w:lang w:val="en-US"/>
@@ -18440,39 +16533,17 @@
           <w:lang w:val="en-US"/>
         </w:rPr>
       </w:pPr>
-      <w:proofErr w:type="gramStart"/>
-      <w:r>
-        <w:rPr>
-          <w:lang w:val="en-US"/>
-        </w:rPr>
-        <w:t>for(</w:t>
-      </w:r>
-      <w:proofErr w:type="gramEnd"/>
-      <w:r>
-        <w:rPr>
-          <w:lang w:val="en-US"/>
-        </w:rPr>
-        <w:t>vehicle of</w:t>
-      </w:r>
-      <w:r>
-        <w:rPr>
-          <w:lang w:val="en-US"/>
-        </w:rPr>
-        <w:t xml:space="preserve"> </w:t>
-      </w:r>
-      <w:proofErr w:type="spellStart"/>
-      <w:r>
-        <w:rPr>
-          <w:lang w:val="en-US"/>
-        </w:rPr>
-        <w:t>park.auto</w:t>
-      </w:r>
-      <w:proofErr w:type="spellEnd"/>
-      <w:r>
-        <w:rPr>
-          <w:lang w:val="en-US"/>
-        </w:rPr>
-        <w:t>)</w:t>
+      <w:r>
+        <w:rPr>
+          <w:lang w:val="en-US"/>
+        </w:rPr>
+        <w:t>for(vehicle of</w:t>
+      </w:r>
+      <w:r>
+        <w:rPr>
+          <w:lang w:val="en-US"/>
+        </w:rPr>
+        <w:t xml:space="preserve"> park.auto)</w:t>
       </w:r>
     </w:p>
     <w:p>
@@ -18493,28 +16564,7 @@
           <w:lang w:val="en-US"/>
         </w:rPr>
         <w:tab/>
-      </w:r>
-      <w:proofErr w:type="gramStart"/>
-      <w:r>
-        <w:rPr>
-          <w:lang w:val="en-US"/>
-        </w:rPr>
-        <w:t>for(</w:t>
-      </w:r>
-      <w:proofErr w:type="spellStart"/>
-      <w:proofErr w:type="gramEnd"/>
-      <w:r>
-        <w:rPr>
-          <w:lang w:val="en-US"/>
-        </w:rPr>
-        <w:t>currentState</w:t>
-      </w:r>
-      <w:proofErr w:type="spellEnd"/>
-      <w:r>
-        <w:rPr>
-          <w:lang w:val="en-US"/>
-        </w:rPr>
-        <w:t xml:space="preserve"> state of</w:t>
+        <w:t>for(currentState state of</w:t>
       </w:r>
       <w:r>
         <w:rPr>
@@ -18547,28 +16597,7 @@
           <w:lang w:val="en-US"/>
         </w:rPr>
         <w:tab/>
-      </w:r>
-      <w:proofErr w:type="gramStart"/>
-      <w:r>
-        <w:rPr>
-          <w:lang w:val="en-US"/>
-        </w:rPr>
-        <w:t>if(</w:t>
-      </w:r>
-      <w:proofErr w:type="spellStart"/>
-      <w:proofErr w:type="gramEnd"/>
-      <w:r>
-        <w:rPr>
-          <w:lang w:val="en-US"/>
-        </w:rPr>
-        <w:t>currentState</w:t>
-      </w:r>
-      <w:proofErr w:type="spellEnd"/>
-      <w:r>
-        <w:rPr>
-          <w:lang w:val="en-US"/>
-        </w:rPr>
-        <w:t xml:space="preserve"> =</w:t>
+        <w:t>if(currentState =</w:t>
       </w:r>
       <w:r>
         <w:rPr>
@@ -18580,21 +16609,7 @@
         <w:rPr>
           <w:lang w:val="en-US"/>
         </w:rPr>
-        <w:t xml:space="preserve"> </w:t>
-      </w:r>
-      <w:proofErr w:type="spellStart"/>
-      <w:r>
-        <w:rPr>
-          <w:lang w:val="en-US"/>
-        </w:rPr>
-        <w:t>State.available</w:t>
-      </w:r>
-      <w:proofErr w:type="spellEnd"/>
-      <w:r>
-        <w:rPr>
-          <w:lang w:val="en-US"/>
-        </w:rPr>
-        <w:t>)</w:t>
+        <w:t xml:space="preserve"> State.available)</w:t>
       </w:r>
     </w:p>
     <w:p>
@@ -18628,19 +16643,11 @@
         </w:rPr>
         <w:tab/>
       </w:r>
-      <w:proofErr w:type="gramStart"/>
-      <w:r>
-        <w:rPr>
-          <w:lang w:val="en-US"/>
-        </w:rPr>
-        <w:t>return</w:t>
-      </w:r>
-      <w:proofErr w:type="gramEnd"/>
-      <w:r>
-        <w:rPr>
-          <w:lang w:val="en-US"/>
-        </w:rPr>
-        <w:t xml:space="preserve"> true;</w:t>
+      <w:r>
+        <w:rPr>
+          <w:lang w:val="en-US"/>
+        </w:rPr>
+        <w:t>return true;</w:t>
       </w:r>
     </w:p>
     <w:p>
@@ -18651,19 +16658,11 @@
           <w:lang w:val="en-US"/>
         </w:rPr>
       </w:pPr>
-      <w:proofErr w:type="gramStart"/>
-      <w:r>
-        <w:rPr>
-          <w:lang w:val="en-US"/>
-        </w:rPr>
-        <w:t>return</w:t>
-      </w:r>
-      <w:proofErr w:type="gramEnd"/>
-      <w:r>
-        <w:rPr>
-          <w:lang w:val="en-US"/>
-        </w:rPr>
-        <w:t xml:space="preserve"> false</w:t>
+      <w:r>
+        <w:rPr>
+          <w:lang w:val="en-US"/>
+        </w:rPr>
+        <w:t>return false</w:t>
       </w:r>
       <w:r>
         <w:rPr>
@@ -18696,49 +16695,7 @@
         <w:rPr>
           <w:lang w:val="en-US"/>
         </w:rPr>
-        <w:t xml:space="preserve">These are some key functions that explain how the searching of available cars </w:t>
-      </w:r>
-      <w:proofErr w:type="gramStart"/>
-      <w:r>
-        <w:rPr>
-          <w:lang w:val="en-US"/>
-        </w:rPr>
-        <w:t>is handled</w:t>
-      </w:r>
-      <w:proofErr w:type="gramEnd"/>
-      <w:r>
-        <w:rPr>
-          <w:lang w:val="en-US"/>
-        </w:rPr>
-        <w:t xml:space="preserve"> in order to give the possibility to the user to make a reservation. These actions </w:t>
-      </w:r>
-      <w:proofErr w:type="gramStart"/>
-      <w:r>
-        <w:rPr>
-          <w:lang w:val="en-US"/>
-        </w:rPr>
-        <w:t>are triggered</w:t>
-      </w:r>
-      <w:proofErr w:type="gramEnd"/>
-      <w:r>
-        <w:rPr>
-          <w:lang w:val="en-US"/>
-        </w:rPr>
-        <w:t xml:space="preserve"> from a request of the user, through the application, to find the available cars near him or near the given position. Reaching the system, this request triggers the </w:t>
-      </w:r>
-      <w:proofErr w:type="spellStart"/>
-      <w:r>
-        <w:rPr>
-          <w:lang w:val="en-US"/>
-        </w:rPr>
-        <w:t>serchACar</w:t>
-      </w:r>
-      <w:proofErr w:type="spellEnd"/>
-      <w:r>
-        <w:rPr>
-          <w:lang w:val="en-US"/>
-        </w:rPr>
-        <w:t xml:space="preserve"> function that checks for all the parking near the position.</w:t>
+        <w:t>These are some key functions that explain how the searching of available cars is handled in order to give the possibility to the user to make a reservation. These actions are triggered from a request of the user, through the application, to find the available cars near him or near the given position. Reaching the system, this request triggers the serchACar function that checks for all the parking near the position.</w:t>
       </w:r>
       <w:r>
         <w:rPr>
@@ -18765,21 +16722,7 @@
         <w:rPr>
           <w:lang w:val="en-US"/>
         </w:rPr>
-        <w:t xml:space="preserve">Distance check: the </w:t>
-      </w:r>
-      <w:proofErr w:type="spellStart"/>
-      <w:r>
-        <w:rPr>
-          <w:lang w:val="en-US"/>
-        </w:rPr>
-        <w:t>dCalc</w:t>
-      </w:r>
-      <w:proofErr w:type="spellEnd"/>
-      <w:r>
-        <w:rPr>
-          <w:lang w:val="en-US"/>
-        </w:rPr>
-        <w:t xml:space="preserve"> function works using Google Maps API, sends a request to Google Maps server and receives the distance between two geographical points.</w:t>
+        <w:t>Distance check: the dCalc function works using Google Maps API, sends a request to Google Maps server and receives the distance between two geographical points.</w:t>
       </w:r>
     </w:p>
     <w:p>
@@ -18812,49 +16755,7 @@
         <w:rPr>
           <w:lang w:val="en-US"/>
         </w:rPr>
-        <w:t xml:space="preserve">The result of </w:t>
-      </w:r>
-      <w:proofErr w:type="spellStart"/>
-      <w:r>
-        <w:rPr>
-          <w:lang w:val="en-US"/>
-        </w:rPr>
-        <w:t>serchACar</w:t>
-      </w:r>
-      <w:proofErr w:type="spellEnd"/>
-      <w:r>
-        <w:rPr>
-          <w:lang w:val="en-US"/>
-        </w:rPr>
-        <w:t xml:space="preserve"> function </w:t>
-      </w:r>
-      <w:proofErr w:type="gramStart"/>
-      <w:r>
-        <w:rPr>
-          <w:lang w:val="en-US"/>
-        </w:rPr>
-        <w:t>is sent</w:t>
-      </w:r>
-      <w:proofErr w:type="gramEnd"/>
-      <w:r>
-        <w:rPr>
-          <w:lang w:val="en-US"/>
-        </w:rPr>
-        <w:t xml:space="preserve"> to the user that can proceed to book a car. The selected parking area is sent back to the system that checks again if </w:t>
-      </w:r>
-      <w:proofErr w:type="gramStart"/>
-      <w:r>
-        <w:rPr>
-          <w:lang w:val="en-US"/>
-        </w:rPr>
-        <w:t>there’s</w:t>
-      </w:r>
-      <w:proofErr w:type="gramEnd"/>
-      <w:r>
-        <w:rPr>
-          <w:lang w:val="en-US"/>
-        </w:rPr>
-        <w:t xml:space="preserve"> an available car and then proceed to the change of vehicle state, the reservation object creation</w:t>
+        <w:t>The result of serchACar function is sent to the user that can proceed to book a car. The selected parking area is sent back to the system that checks again if there’s an available car and then proceed to the change of vehicle state, the reservation object creation</w:t>
       </w:r>
       <w:r>
         <w:rPr>
@@ -19069,7 +16970,6 @@
           <w:lang w:val="en-US"/>
         </w:rPr>
       </w:pPr>
-      <w:proofErr w:type="spellStart"/>
       <w:r>
         <w:rPr>
           <w:sz w:val="20"/>
@@ -19078,7 +16978,6 @@
         </w:rPr>
         <w:t>UserAPP.AuthenticationManager.Registration</w:t>
       </w:r>
-      <w:proofErr w:type="spellEnd"/>
       <w:r>
         <w:rPr>
           <w:sz w:val="20"/>
@@ -19102,23 +17001,13 @@
           <w:lang w:val="en-US"/>
         </w:rPr>
       </w:pPr>
-      <w:proofErr w:type="spellStart"/>
       <w:r>
         <w:rPr>
           <w:sz w:val="20"/>
           <w:szCs w:val="20"/>
           <w:lang w:val="en-US"/>
         </w:rPr>
-        <w:t>System.UserManager.UserRegistration</w:t>
-      </w:r>
-      <w:proofErr w:type="spellEnd"/>
-      <w:r>
-        <w:rPr>
-          <w:sz w:val="20"/>
-          <w:szCs w:val="20"/>
-          <w:lang w:val="en-US"/>
-        </w:rPr>
-        <w:t>;</w:t>
+        <w:t>System.UserManager.UserRegistration;</w:t>
       </w:r>
     </w:p>
     <w:p>
@@ -19135,23 +17024,13 @@
           <w:lang w:val="en-US"/>
         </w:rPr>
       </w:pPr>
-      <w:proofErr w:type="spellStart"/>
       <w:r>
         <w:rPr>
           <w:sz w:val="20"/>
           <w:szCs w:val="20"/>
           <w:lang w:val="en-US"/>
         </w:rPr>
-        <w:t>System.DataManagement</w:t>
-      </w:r>
-      <w:proofErr w:type="spellEnd"/>
-      <w:r>
-        <w:rPr>
-          <w:sz w:val="20"/>
-          <w:szCs w:val="20"/>
-          <w:lang w:val="en-US"/>
-        </w:rPr>
-        <w:t>;</w:t>
+        <w:t>System.DataManagement;</w:t>
       </w:r>
     </w:p>
     <w:p>
@@ -19210,23 +17089,13 @@
           <w:lang w:val="en-US"/>
         </w:rPr>
       </w:pPr>
-      <w:proofErr w:type="spellStart"/>
       <w:r>
         <w:rPr>
           <w:sz w:val="20"/>
           <w:szCs w:val="20"/>
           <w:lang w:val="en-US"/>
         </w:rPr>
-        <w:t>UserAPP.ReservationManager.ReservationCreation</w:t>
-      </w:r>
-      <w:proofErr w:type="spellEnd"/>
-      <w:r>
-        <w:rPr>
-          <w:sz w:val="20"/>
-          <w:szCs w:val="20"/>
-          <w:lang w:val="en-US"/>
-        </w:rPr>
-        <w:t>;</w:t>
+        <w:t>UserAPP.ReservationManager.ReservationCreation;</w:t>
       </w:r>
     </w:p>
     <w:p>
@@ -19243,23 +17112,13 @@
           <w:lang w:val="en-US"/>
         </w:rPr>
       </w:pPr>
-      <w:proofErr w:type="spellStart"/>
       <w:r>
         <w:rPr>
           <w:sz w:val="20"/>
           <w:szCs w:val="20"/>
           <w:lang w:val="en-US"/>
         </w:rPr>
-        <w:t>System.ReservationManager.ReservationManager</w:t>
-      </w:r>
-      <w:proofErr w:type="spellEnd"/>
-      <w:r>
-        <w:rPr>
-          <w:sz w:val="20"/>
-          <w:szCs w:val="20"/>
-          <w:lang w:val="en-US"/>
-        </w:rPr>
-        <w:t>;</w:t>
+        <w:t>System.ReservationManager.ReservationManager;</w:t>
       </w:r>
     </w:p>
     <w:p>
@@ -19276,23 +17135,13 @@
           <w:lang w:val="en-US"/>
         </w:rPr>
       </w:pPr>
-      <w:proofErr w:type="spellStart"/>
       <w:r>
         <w:rPr>
           <w:sz w:val="20"/>
           <w:szCs w:val="20"/>
           <w:lang w:val="en-US"/>
         </w:rPr>
-        <w:t>System.ReservationManager.BookingManager</w:t>
-      </w:r>
-      <w:proofErr w:type="spellEnd"/>
-      <w:r>
-        <w:rPr>
-          <w:sz w:val="20"/>
-          <w:szCs w:val="20"/>
-          <w:lang w:val="en-US"/>
-        </w:rPr>
-        <w:t>;</w:t>
+        <w:t>System.ReservationManager.BookingManager;</w:t>
       </w:r>
     </w:p>
     <w:p>
@@ -19309,23 +17158,13 @@
           <w:lang w:val="en-US"/>
         </w:rPr>
       </w:pPr>
-      <w:proofErr w:type="spellStart"/>
       <w:r>
         <w:rPr>
           <w:sz w:val="20"/>
           <w:szCs w:val="20"/>
           <w:lang w:val="en-US"/>
         </w:rPr>
-        <w:t>Car.GPS</w:t>
-      </w:r>
-      <w:proofErr w:type="spellEnd"/>
-      <w:r>
-        <w:rPr>
-          <w:sz w:val="20"/>
-          <w:szCs w:val="20"/>
-          <w:lang w:val="en-US"/>
-        </w:rPr>
-        <w:t>;</w:t>
+        <w:t>Car.GPS;</w:t>
       </w:r>
     </w:p>
     <w:p>
@@ -19361,23 +17200,13 @@
           <w:lang w:val="en-US"/>
         </w:rPr>
       </w:pPr>
-      <w:proofErr w:type="spellStart"/>
       <w:r>
         <w:rPr>
           <w:sz w:val="20"/>
           <w:szCs w:val="20"/>
           <w:lang w:val="en-US"/>
         </w:rPr>
-        <w:t>System.ReservationManager.ReservationManager</w:t>
-      </w:r>
-      <w:proofErr w:type="spellEnd"/>
-      <w:r>
-        <w:rPr>
-          <w:sz w:val="20"/>
-          <w:szCs w:val="20"/>
-          <w:lang w:val="en-US"/>
-        </w:rPr>
-        <w:t>;</w:t>
+        <w:t>System.ReservationManager.ReservationManager;</w:t>
       </w:r>
     </w:p>
     <w:p>
@@ -19394,23 +17223,13 @@
           <w:lang w:val="en-US"/>
         </w:rPr>
       </w:pPr>
-      <w:proofErr w:type="spellStart"/>
       <w:r>
         <w:rPr>
           <w:sz w:val="20"/>
           <w:szCs w:val="20"/>
           <w:lang w:val="en-US"/>
         </w:rPr>
-        <w:t>System.ReservationManager.BookingManager</w:t>
-      </w:r>
-      <w:proofErr w:type="spellEnd"/>
-      <w:r>
-        <w:rPr>
-          <w:sz w:val="20"/>
-          <w:szCs w:val="20"/>
-          <w:lang w:val="en-US"/>
-        </w:rPr>
-        <w:t>;</w:t>
+        <w:t>System.ReservationManager.BookingManager;</w:t>
       </w:r>
     </w:p>
     <w:p>
@@ -19427,23 +17246,13 @@
           <w:lang w:val="en-US"/>
         </w:rPr>
       </w:pPr>
-      <w:proofErr w:type="spellStart"/>
       <w:r>
         <w:rPr>
           <w:sz w:val="20"/>
           <w:szCs w:val="20"/>
           <w:lang w:val="en-US"/>
         </w:rPr>
-        <w:t>Car.GPS</w:t>
-      </w:r>
-      <w:proofErr w:type="spellEnd"/>
-      <w:r>
-        <w:rPr>
-          <w:sz w:val="20"/>
-          <w:szCs w:val="20"/>
-          <w:lang w:val="en-US"/>
-        </w:rPr>
-        <w:t>;</w:t>
+        <w:t>Car.GPS;</w:t>
       </w:r>
     </w:p>
     <w:p>
@@ -19460,23 +17269,13 @@
           <w:lang w:val="en-US"/>
         </w:rPr>
       </w:pPr>
-      <w:proofErr w:type="spellStart"/>
       <w:r>
         <w:rPr>
           <w:sz w:val="20"/>
           <w:szCs w:val="20"/>
           <w:lang w:val="en-US"/>
         </w:rPr>
-        <w:t>System.DataManagement</w:t>
-      </w:r>
-      <w:proofErr w:type="spellEnd"/>
-      <w:r>
-        <w:rPr>
-          <w:sz w:val="20"/>
-          <w:szCs w:val="20"/>
-          <w:lang w:val="en-US"/>
-        </w:rPr>
-        <w:t>;</w:t>
+        <w:t>System.DataManagement;</w:t>
       </w:r>
     </w:p>
     <w:p>
@@ -19535,23 +17334,13 @@
           <w:lang w:val="en-US"/>
         </w:rPr>
       </w:pPr>
-      <w:proofErr w:type="spellStart"/>
       <w:r>
         <w:rPr>
           <w:sz w:val="20"/>
           <w:szCs w:val="20"/>
           <w:lang w:val="en-US"/>
         </w:rPr>
-        <w:t>UserAPP.UtilityUserManager.UnlockCarManager</w:t>
-      </w:r>
-      <w:proofErr w:type="spellEnd"/>
-      <w:r>
-        <w:rPr>
-          <w:sz w:val="20"/>
-          <w:szCs w:val="20"/>
-          <w:lang w:val="en-US"/>
-        </w:rPr>
-        <w:t>;</w:t>
+        <w:t>UserAPP.UtilityUserManager.UnlockCarManager;</w:t>
       </w:r>
     </w:p>
     <w:p>
@@ -19568,23 +17357,13 @@
           <w:lang w:val="en-US"/>
         </w:rPr>
       </w:pPr>
-      <w:proofErr w:type="spellStart"/>
       <w:r>
         <w:rPr>
           <w:sz w:val="20"/>
           <w:szCs w:val="20"/>
           <w:lang w:val="en-US"/>
         </w:rPr>
-        <w:t>UserAPP.UtilityUserManager.NotificationReader</w:t>
-      </w:r>
-      <w:proofErr w:type="spellEnd"/>
-      <w:r>
-        <w:rPr>
-          <w:sz w:val="20"/>
-          <w:szCs w:val="20"/>
-          <w:lang w:val="en-US"/>
-        </w:rPr>
-        <w:t>;</w:t>
+        <w:t>UserAPP.UtilityUserManager.NotificationReader;</w:t>
       </w:r>
     </w:p>
     <w:p>
@@ -19601,23 +17380,13 @@
           <w:lang w:val="en-US"/>
         </w:rPr>
       </w:pPr>
-      <w:proofErr w:type="spellStart"/>
       <w:r>
         <w:rPr>
           <w:sz w:val="20"/>
           <w:szCs w:val="20"/>
           <w:lang w:val="en-US"/>
         </w:rPr>
-        <w:t>System.ReservationManager.ReservationManager</w:t>
-      </w:r>
-      <w:proofErr w:type="spellEnd"/>
-      <w:r>
-        <w:rPr>
-          <w:sz w:val="20"/>
-          <w:szCs w:val="20"/>
-          <w:lang w:val="en-US"/>
-        </w:rPr>
-        <w:t>;</w:t>
+        <w:t>System.ReservationManager.ReservationManager;</w:t>
       </w:r>
     </w:p>
     <w:p>
@@ -19634,23 +17403,13 @@
           <w:lang w:val="en-US"/>
         </w:rPr>
       </w:pPr>
-      <w:proofErr w:type="spellStart"/>
       <w:r>
         <w:rPr>
           <w:sz w:val="20"/>
           <w:szCs w:val="20"/>
           <w:lang w:val="en-US"/>
         </w:rPr>
-        <w:t>System.ReservationManager.BookingManager</w:t>
-      </w:r>
-      <w:proofErr w:type="spellEnd"/>
-      <w:r>
-        <w:rPr>
-          <w:sz w:val="20"/>
-          <w:szCs w:val="20"/>
-          <w:lang w:val="en-US"/>
-        </w:rPr>
-        <w:t>;</w:t>
+        <w:t>System.ReservationManager.BookingManager;</w:t>
       </w:r>
     </w:p>
     <w:p>
@@ -19667,23 +17426,13 @@
           <w:lang w:val="en-US"/>
         </w:rPr>
       </w:pPr>
-      <w:proofErr w:type="spellStart"/>
       <w:r>
         <w:rPr>
           <w:sz w:val="20"/>
           <w:szCs w:val="20"/>
           <w:lang w:val="en-US"/>
         </w:rPr>
-        <w:t>System.ReservationManager.UnlockCarManager</w:t>
-      </w:r>
-      <w:proofErr w:type="spellEnd"/>
-      <w:r>
-        <w:rPr>
-          <w:sz w:val="20"/>
-          <w:szCs w:val="20"/>
-          <w:lang w:val="en-US"/>
-        </w:rPr>
-        <w:t>;</w:t>
+        <w:t>System.ReservationManager.UnlockCarManager;</w:t>
       </w:r>
     </w:p>
     <w:p>
@@ -19700,23 +17449,13 @@
           <w:lang w:val="en-US"/>
         </w:rPr>
       </w:pPr>
-      <w:proofErr w:type="spellStart"/>
       <w:r>
         <w:rPr>
           <w:sz w:val="20"/>
           <w:szCs w:val="20"/>
           <w:lang w:val="en-US"/>
         </w:rPr>
-        <w:t>Car.SensorManager.UnlockCar</w:t>
-      </w:r>
-      <w:proofErr w:type="spellEnd"/>
-      <w:r>
-        <w:rPr>
-          <w:sz w:val="20"/>
-          <w:szCs w:val="20"/>
-          <w:lang w:val="en-US"/>
-        </w:rPr>
-        <w:t>;</w:t>
+        <w:t>Car.SensorManager.UnlockCar;</w:t>
       </w:r>
     </w:p>
     <w:p>
@@ -19752,23 +17491,13 @@
           <w:lang w:val="en-US"/>
         </w:rPr>
       </w:pPr>
-      <w:proofErr w:type="spellStart"/>
       <w:r>
         <w:rPr>
           <w:sz w:val="20"/>
           <w:szCs w:val="20"/>
           <w:lang w:val="en-US"/>
         </w:rPr>
-        <w:t>Car.GPS</w:t>
-      </w:r>
-      <w:proofErr w:type="spellEnd"/>
-      <w:r>
-        <w:rPr>
-          <w:sz w:val="20"/>
-          <w:szCs w:val="20"/>
-          <w:lang w:val="en-US"/>
-        </w:rPr>
-        <w:t>;</w:t>
+        <w:t>Car.GPS;</w:t>
       </w:r>
     </w:p>
     <w:p>
@@ -19785,23 +17514,13 @@
           <w:lang w:val="en-US"/>
         </w:rPr>
       </w:pPr>
-      <w:proofErr w:type="spellStart"/>
       <w:r>
         <w:rPr>
           <w:sz w:val="20"/>
           <w:szCs w:val="20"/>
           <w:lang w:val="en-US"/>
         </w:rPr>
-        <w:t>Car.SensorManager.UnlockCar</w:t>
-      </w:r>
-      <w:proofErr w:type="spellEnd"/>
-      <w:r>
-        <w:rPr>
-          <w:sz w:val="20"/>
-          <w:szCs w:val="20"/>
-          <w:lang w:val="en-US"/>
-        </w:rPr>
-        <w:t>;</w:t>
+        <w:t>Car.SensorManager.UnlockCar;</w:t>
       </w:r>
     </w:p>
     <w:p>
@@ -19818,23 +17537,13 @@
           <w:lang w:val="en-US"/>
         </w:rPr>
       </w:pPr>
-      <w:proofErr w:type="spellStart"/>
       <w:r>
         <w:rPr>
           <w:sz w:val="20"/>
           <w:szCs w:val="20"/>
           <w:lang w:val="en-US"/>
         </w:rPr>
-        <w:t>System.ReservationManager.UnlockCarManager</w:t>
-      </w:r>
-      <w:proofErr w:type="spellEnd"/>
-      <w:r>
-        <w:rPr>
-          <w:sz w:val="20"/>
-          <w:szCs w:val="20"/>
-          <w:lang w:val="en-US"/>
-        </w:rPr>
-        <w:t>;</w:t>
+        <w:t>System.ReservationManager.UnlockCarManager;</w:t>
       </w:r>
     </w:p>
     <w:p>
@@ -19851,23 +17560,13 @@
           <w:lang w:val="en-US"/>
         </w:rPr>
       </w:pPr>
-      <w:proofErr w:type="spellStart"/>
       <w:r>
         <w:rPr>
           <w:sz w:val="20"/>
           <w:szCs w:val="20"/>
           <w:lang w:val="en-US"/>
         </w:rPr>
-        <w:t>System.ReservationManager.PaymentManager</w:t>
-      </w:r>
-      <w:proofErr w:type="spellEnd"/>
-      <w:r>
-        <w:rPr>
-          <w:sz w:val="20"/>
-          <w:szCs w:val="20"/>
-          <w:lang w:val="en-US"/>
-        </w:rPr>
-        <w:t>;</w:t>
+        <w:t>System.ReservationManager.PaymentManager;</w:t>
       </w:r>
     </w:p>
     <w:p>
@@ -19884,23 +17583,13 @@
           <w:lang w:val="en-US"/>
         </w:rPr>
       </w:pPr>
-      <w:proofErr w:type="spellStart"/>
       <w:r>
         <w:rPr>
           <w:sz w:val="20"/>
           <w:szCs w:val="20"/>
           <w:lang w:val="en-US"/>
         </w:rPr>
-        <w:t>UserAPP.UtilityUserManager.Payment</w:t>
-      </w:r>
-      <w:proofErr w:type="spellEnd"/>
-      <w:r>
-        <w:rPr>
-          <w:sz w:val="20"/>
-          <w:szCs w:val="20"/>
-          <w:lang w:val="en-US"/>
-        </w:rPr>
-        <w:t>;</w:t>
+        <w:t>UserAPP.UtilityUserManager.Payment;</w:t>
       </w:r>
     </w:p>
     <w:p>
@@ -19936,23 +17625,13 @@
           <w:lang w:val="en-US"/>
         </w:rPr>
       </w:pPr>
-      <w:proofErr w:type="spellStart"/>
       <w:r>
         <w:rPr>
           <w:sz w:val="20"/>
           <w:szCs w:val="20"/>
           <w:lang w:val="en-US"/>
         </w:rPr>
-        <w:t>UserAPP.ReservationManager.ReservationCreation</w:t>
-      </w:r>
-      <w:proofErr w:type="spellEnd"/>
-      <w:r>
-        <w:rPr>
-          <w:sz w:val="20"/>
-          <w:szCs w:val="20"/>
-          <w:lang w:val="en-US"/>
-        </w:rPr>
-        <w:t>;</w:t>
+        <w:t>UserAPP.ReservationManager.ReservationCreation;</w:t>
       </w:r>
     </w:p>
     <w:p>
@@ -19969,23 +17648,13 @@
           <w:lang w:val="en-US"/>
         </w:rPr>
       </w:pPr>
-      <w:proofErr w:type="spellStart"/>
       <w:r>
         <w:rPr>
           <w:sz w:val="20"/>
           <w:szCs w:val="20"/>
           <w:lang w:val="en-US"/>
         </w:rPr>
-        <w:t>System.ReservationManager.ReservationManager</w:t>
-      </w:r>
-      <w:proofErr w:type="spellEnd"/>
-      <w:r>
-        <w:rPr>
-          <w:sz w:val="20"/>
-          <w:szCs w:val="20"/>
-          <w:lang w:val="en-US"/>
-        </w:rPr>
-        <w:t>;</w:t>
+        <w:t>System.ReservationManager.ReservationManager;</w:t>
       </w:r>
     </w:p>
     <w:p>
@@ -20002,23 +17671,13 @@
           <w:lang w:val="en-US"/>
         </w:rPr>
       </w:pPr>
-      <w:proofErr w:type="spellStart"/>
       <w:r>
         <w:rPr>
           <w:sz w:val="20"/>
           <w:szCs w:val="20"/>
           <w:lang w:val="en-US"/>
         </w:rPr>
-        <w:t>System.ReservationManager.BookingManager</w:t>
-      </w:r>
-      <w:proofErr w:type="spellEnd"/>
-      <w:r>
-        <w:rPr>
-          <w:sz w:val="20"/>
-          <w:szCs w:val="20"/>
-          <w:lang w:val="en-US"/>
-        </w:rPr>
-        <w:t>;</w:t>
+        <w:t>System.ReservationManager.BookingManager;</w:t>
       </w:r>
     </w:p>
     <w:p>
@@ -20035,23 +17694,13 @@
           <w:lang w:val="en-US"/>
         </w:rPr>
       </w:pPr>
-      <w:proofErr w:type="spellStart"/>
       <w:r>
         <w:rPr>
           <w:sz w:val="20"/>
           <w:szCs w:val="20"/>
           <w:lang w:val="en-US"/>
         </w:rPr>
-        <w:t>Car.GPS</w:t>
-      </w:r>
-      <w:proofErr w:type="spellEnd"/>
-      <w:r>
-        <w:rPr>
-          <w:sz w:val="20"/>
-          <w:szCs w:val="20"/>
-          <w:lang w:val="en-US"/>
-        </w:rPr>
-        <w:t>;</w:t>
+        <w:t>Car.GPS;</w:t>
       </w:r>
     </w:p>
     <w:p>
@@ -20087,23 +17736,13 @@
           <w:lang w:val="en-US"/>
         </w:rPr>
       </w:pPr>
-      <w:proofErr w:type="spellStart"/>
       <w:r>
         <w:rPr>
           <w:sz w:val="20"/>
           <w:szCs w:val="20"/>
           <w:lang w:val="en-US"/>
         </w:rPr>
-        <w:t>System.ReservationManager.ReservationManager</w:t>
-      </w:r>
-      <w:proofErr w:type="spellEnd"/>
-      <w:r>
-        <w:rPr>
-          <w:sz w:val="20"/>
-          <w:szCs w:val="20"/>
-          <w:lang w:val="en-US"/>
-        </w:rPr>
-        <w:t>;</w:t>
+        <w:t>System.ReservationManager.ReservationManager;</w:t>
       </w:r>
     </w:p>
     <w:p>
@@ -20120,23 +17759,13 @@
           <w:lang w:val="en-US"/>
         </w:rPr>
       </w:pPr>
-      <w:proofErr w:type="spellStart"/>
       <w:r>
         <w:rPr>
           <w:sz w:val="20"/>
           <w:szCs w:val="20"/>
           <w:lang w:val="en-US"/>
         </w:rPr>
-        <w:t>System.ReservationManager.BookingManager</w:t>
-      </w:r>
-      <w:proofErr w:type="spellEnd"/>
-      <w:r>
-        <w:rPr>
-          <w:sz w:val="20"/>
-          <w:szCs w:val="20"/>
-          <w:lang w:val="en-US"/>
-        </w:rPr>
-        <w:t>;</w:t>
+        <w:t>System.ReservationManager.BookingManager;</w:t>
       </w:r>
     </w:p>
     <w:p>
@@ -20153,23 +17782,13 @@
           <w:lang w:val="en-US"/>
         </w:rPr>
       </w:pPr>
-      <w:proofErr w:type="spellStart"/>
       <w:r>
         <w:rPr>
           <w:sz w:val="20"/>
           <w:szCs w:val="20"/>
           <w:lang w:val="en-US"/>
         </w:rPr>
-        <w:t>Car.GPS</w:t>
-      </w:r>
-      <w:proofErr w:type="spellEnd"/>
-      <w:r>
-        <w:rPr>
-          <w:sz w:val="20"/>
-          <w:szCs w:val="20"/>
-          <w:lang w:val="en-US"/>
-        </w:rPr>
-        <w:t>;</w:t>
+        <w:t>Car.GPS;</w:t>
       </w:r>
     </w:p>
     <w:p>
@@ -20186,23 +17805,13 @@
           <w:lang w:val="en-US"/>
         </w:rPr>
       </w:pPr>
-      <w:proofErr w:type="spellStart"/>
       <w:r>
         <w:rPr>
           <w:sz w:val="20"/>
           <w:szCs w:val="20"/>
           <w:lang w:val="en-US"/>
         </w:rPr>
-        <w:t>System.ReservationManager.PaymentManager</w:t>
-      </w:r>
-      <w:proofErr w:type="spellEnd"/>
-      <w:r>
-        <w:rPr>
-          <w:sz w:val="20"/>
-          <w:szCs w:val="20"/>
-          <w:lang w:val="en-US"/>
-        </w:rPr>
-        <w:t>;</w:t>
+        <w:t>System.ReservationManager.PaymentManager;</w:t>
       </w:r>
     </w:p>
     <w:p>
@@ -20219,23 +17828,13 @@
           <w:lang w:val="en-US"/>
         </w:rPr>
       </w:pPr>
-      <w:proofErr w:type="spellStart"/>
       <w:r>
         <w:rPr>
           <w:sz w:val="20"/>
           <w:szCs w:val="20"/>
           <w:lang w:val="en-US"/>
         </w:rPr>
-        <w:t>UserAPP.UtilityUserManager.Payment</w:t>
-      </w:r>
-      <w:proofErr w:type="spellEnd"/>
-      <w:r>
-        <w:rPr>
-          <w:sz w:val="20"/>
-          <w:szCs w:val="20"/>
-          <w:lang w:val="en-US"/>
-        </w:rPr>
-        <w:t>;</w:t>
+        <w:t>UserAPP.UtilityUserManager.Payment;</w:t>
       </w:r>
     </w:p>
     <w:p>
@@ -20252,23 +17851,13 @@
           <w:lang w:val="en-US"/>
         </w:rPr>
       </w:pPr>
-      <w:proofErr w:type="spellStart"/>
       <w:r>
         <w:rPr>
           <w:sz w:val="20"/>
           <w:szCs w:val="20"/>
           <w:lang w:val="en-US"/>
         </w:rPr>
-        <w:t>System.DataManagement</w:t>
-      </w:r>
-      <w:proofErr w:type="spellEnd"/>
-      <w:r>
-        <w:rPr>
-          <w:sz w:val="20"/>
-          <w:szCs w:val="20"/>
-          <w:lang w:val="en-US"/>
-        </w:rPr>
-        <w:t>;</w:t>
+        <w:t>System.DataManagement;</w:t>
       </w:r>
     </w:p>
     <w:p>
@@ -20385,19 +17974,11 @@
           <w:lang w:val="en-US"/>
         </w:rPr>
       </w:pPr>
-      <w:proofErr w:type="spellStart"/>
-      <w:r>
-        <w:rPr>
-          <w:lang w:val="en-US"/>
-        </w:rPr>
-        <w:t>StarUML</w:t>
-      </w:r>
-      <w:proofErr w:type="spellEnd"/>
-      <w:r>
-        <w:rPr>
-          <w:lang w:val="en-US"/>
-        </w:rPr>
-        <w:t>: UML diagram editor, used to design the UML diagrams;</w:t>
+      <w:r>
+        <w:rPr>
+          <w:lang w:val="en-US"/>
+        </w:rPr>
+        <w:t>StarUML: UML diagram editor, used to design the UML diagrams;</w:t>
       </w:r>
     </w:p>
     <w:p>
@@ -20716,7 +18297,7 @@
                   <w:rPr>
                     <w:noProof/>
                   </w:rPr>
-                  <w:t>2</w:t>
+                  <w:t>1</w:t>
                 </w:r>
                 <w:r>
                   <w:rPr>
@@ -20764,7 +18345,7 @@
           <w:rPr>
             <w:noProof/>
           </w:rPr>
-          <w:t>30</w:t>
+          <w:t>31</w:t>
         </w:r>
         <w:r>
           <w:fldChar w:fldCharType="end"/>
@@ -23769,7 +21350,7 @@
 </file>
 
 <file path=customXml/itemProps1.xml><?xml version="1.0" encoding="utf-8"?>
-<ds:datastoreItem xmlns:ds="http://schemas.openxmlformats.org/officeDocument/2006/customXml" ds:itemID="{614F39D7-3A9E-46EE-B8FE-118401EBD6BB}">
+<ds:datastoreItem xmlns:ds="http://schemas.openxmlformats.org/officeDocument/2006/customXml" ds:itemID="{E6A12809-391A-4330-96E9-C6C15C8A7777}">
   <ds:schemaRefs>
     <ds:schemaRef ds:uri="http://schemas.openxmlformats.org/officeDocument/2006/bibliography"/>
   </ds:schemaRefs>

</xml_diff>

<commit_message>
piccole modifiche ad alcuni file
</commit_message>
<xml_diff>
--- a/DD.docx
+++ b/DD.docx
@@ -1039,7 +1039,7 @@
           <w:lang w:val="en-US"/>
         </w:rPr>
       </w:pPr>
-      <w:bookmarkStart w:id="0" w:name="_Toc469589006"/>
+      <w:bookmarkStart w:id="0" w:name="_Toc473909942"/>
       <w:r>
         <w:rPr>
           <w:lang w:val="en-US"/>
@@ -1101,7 +1101,7 @@
           <w:r>
             <w:fldChar w:fldCharType="separate"/>
           </w:r>
-          <w:hyperlink w:anchor="_Toc469589006" w:history="1">
+          <w:hyperlink w:anchor="_Toc473909942" w:history="1">
             <w:r>
               <w:rPr>
                 <w:rStyle w:val="Collegamentoipertestuale"/>
@@ -1129,7 +1129,7 @@
                 <w:noProof/>
                 <w:webHidden/>
               </w:rPr>
-              <w:instrText xml:space="preserve"> PAGEREF _Toc469589006 \h </w:instrText>
+              <w:instrText xml:space="preserve"> PAGEREF _Toc473909942 \h </w:instrText>
             </w:r>
             <w:r>
               <w:rPr>
@@ -1172,7 +1172,7 @@
               <w:lang w:eastAsia="it-IT"/>
             </w:rPr>
           </w:pPr>
-          <w:hyperlink w:anchor="_Toc469589007" w:history="1">
+          <w:hyperlink w:anchor="_Toc473909943" w:history="1">
             <w:r>
               <w:rPr>
                 <w:rStyle w:val="Collegamentoipertestuale"/>
@@ -1200,7 +1200,7 @@
                 <w:noProof/>
                 <w:webHidden/>
               </w:rPr>
-              <w:instrText xml:space="preserve"> PAGEREF _Toc469589007 \h </w:instrText>
+              <w:instrText xml:space="preserve"> PAGEREF _Toc473909943 \h </w:instrText>
             </w:r>
             <w:r>
               <w:rPr>
@@ -1243,7 +1243,7 @@
               <w:lang w:eastAsia="it-IT"/>
             </w:rPr>
           </w:pPr>
-          <w:hyperlink w:anchor="_Toc469589008" w:history="1">
+          <w:hyperlink w:anchor="_Toc473909944" w:history="1">
             <w:r>
               <w:rPr>
                 <w:rStyle w:val="Collegamentoipertestuale"/>
@@ -1271,7 +1271,7 @@
                 <w:noProof/>
                 <w:webHidden/>
               </w:rPr>
-              <w:instrText xml:space="preserve"> PAGEREF _Toc469589008 \h </w:instrText>
+              <w:instrText xml:space="preserve"> PAGEREF _Toc473909944 \h </w:instrText>
             </w:r>
             <w:r>
               <w:rPr>
@@ -1314,7 +1314,7 @@
               <w:lang w:eastAsia="it-IT"/>
             </w:rPr>
           </w:pPr>
-          <w:hyperlink w:anchor="_Toc469589009" w:history="1">
+          <w:hyperlink w:anchor="_Toc473909945" w:history="1">
             <w:r>
               <w:rPr>
                 <w:rStyle w:val="Collegamentoipertestuale"/>
@@ -1342,7 +1342,7 @@
                 <w:noProof/>
                 <w:webHidden/>
               </w:rPr>
-              <w:instrText xml:space="preserve"> PAGEREF _Toc469589009 \h </w:instrText>
+              <w:instrText xml:space="preserve"> PAGEREF _Toc473909945 \h </w:instrText>
             </w:r>
             <w:r>
               <w:rPr>
@@ -1385,7 +1385,7 @@
               <w:lang w:eastAsia="it-IT"/>
             </w:rPr>
           </w:pPr>
-          <w:hyperlink w:anchor="_Toc469589010" w:history="1">
+          <w:hyperlink w:anchor="_Toc473909946" w:history="1">
             <w:r>
               <w:rPr>
                 <w:rStyle w:val="Collegamentoipertestuale"/>
@@ -1413,7 +1413,7 @@
                 <w:noProof/>
                 <w:webHidden/>
               </w:rPr>
-              <w:instrText xml:space="preserve"> PAGEREF _Toc469589010 \h </w:instrText>
+              <w:instrText xml:space="preserve"> PAGEREF _Toc473909946 \h </w:instrText>
             </w:r>
             <w:r>
               <w:rPr>
@@ -1456,7 +1456,7 @@
               <w:lang w:eastAsia="it-IT"/>
             </w:rPr>
           </w:pPr>
-          <w:hyperlink w:anchor="_Toc469589011" w:history="1">
+          <w:hyperlink w:anchor="_Toc473909947" w:history="1">
             <w:r>
               <w:rPr>
                 <w:rStyle w:val="Collegamentoipertestuale"/>
@@ -1484,7 +1484,7 @@
                 <w:noProof/>
                 <w:webHidden/>
               </w:rPr>
-              <w:instrText xml:space="preserve"> PAGEREF _Toc469589011 \h </w:instrText>
+              <w:instrText xml:space="preserve"> PAGEREF _Toc473909947 \h </w:instrText>
             </w:r>
             <w:r>
               <w:rPr>
@@ -1527,7 +1527,7 @@
               <w:lang w:eastAsia="it-IT"/>
             </w:rPr>
           </w:pPr>
-          <w:hyperlink w:anchor="_Toc469589012" w:history="1">
+          <w:hyperlink w:anchor="_Toc473909948" w:history="1">
             <w:r>
               <w:rPr>
                 <w:rStyle w:val="Collegamentoipertestuale"/>
@@ -1555,7 +1555,7 @@
                 <w:noProof/>
                 <w:webHidden/>
               </w:rPr>
-              <w:instrText xml:space="preserve"> PAGEREF _Toc469589012 \h </w:instrText>
+              <w:instrText xml:space="preserve"> PAGEREF _Toc473909948 \h </w:instrText>
             </w:r>
             <w:r>
               <w:rPr>
@@ -1598,7 +1598,7 @@
               <w:lang w:eastAsia="it-IT"/>
             </w:rPr>
           </w:pPr>
-          <w:hyperlink w:anchor="_Toc469589013" w:history="1">
+          <w:hyperlink w:anchor="_Toc473909949" w:history="1">
             <w:r>
               <w:rPr>
                 <w:rStyle w:val="Collegamentoipertestuale"/>
@@ -1626,7 +1626,7 @@
                 <w:noProof/>
                 <w:webHidden/>
               </w:rPr>
-              <w:instrText xml:space="preserve"> PAGEREF _Toc469589013 \h </w:instrText>
+              <w:instrText xml:space="preserve"> PAGEREF _Toc473909949 \h </w:instrText>
             </w:r>
             <w:r>
               <w:rPr>
@@ -1669,7 +1669,7 @@
               <w:lang w:eastAsia="it-IT"/>
             </w:rPr>
           </w:pPr>
-          <w:hyperlink w:anchor="_Toc469589014" w:history="1">
+          <w:hyperlink w:anchor="_Toc473909950" w:history="1">
             <w:r>
               <w:rPr>
                 <w:rStyle w:val="Collegamentoipertestuale"/>
@@ -1697,7 +1697,7 @@
                 <w:noProof/>
                 <w:webHidden/>
               </w:rPr>
-              <w:instrText xml:space="preserve"> PAGEREF _Toc469589014 \h </w:instrText>
+              <w:instrText xml:space="preserve"> PAGEREF _Toc473909950 \h </w:instrText>
             </w:r>
             <w:r>
               <w:rPr>
@@ -1740,7 +1740,7 @@
               <w:lang w:eastAsia="it-IT"/>
             </w:rPr>
           </w:pPr>
-          <w:hyperlink w:anchor="_Toc469589015" w:history="1">
+          <w:hyperlink w:anchor="_Toc473909951" w:history="1">
             <w:r>
               <w:rPr>
                 <w:rStyle w:val="Collegamentoipertestuale"/>
@@ -1768,7 +1768,7 @@
                 <w:noProof/>
                 <w:webHidden/>
               </w:rPr>
-              <w:instrText xml:space="preserve"> PAGEREF _Toc469589015 \h </w:instrText>
+              <w:instrText xml:space="preserve"> PAGEREF _Toc473909951 \h </w:instrText>
             </w:r>
             <w:r>
               <w:rPr>
@@ -1811,7 +1811,7 @@
               <w:lang w:eastAsia="it-IT"/>
             </w:rPr>
           </w:pPr>
-          <w:hyperlink w:anchor="_Toc469589016" w:history="1">
+          <w:hyperlink w:anchor="_Toc473909952" w:history="1">
             <w:r>
               <w:rPr>
                 <w:rStyle w:val="Collegamentoipertestuale"/>
@@ -1839,7 +1839,7 @@
                 <w:noProof/>
                 <w:webHidden/>
               </w:rPr>
-              <w:instrText xml:space="preserve"> PAGEREF _Toc469589016 \h </w:instrText>
+              <w:instrText xml:space="preserve"> PAGEREF _Toc473909952 \h </w:instrText>
             </w:r>
             <w:r>
               <w:rPr>
@@ -1882,7 +1882,7 @@
               <w:lang w:eastAsia="it-IT"/>
             </w:rPr>
           </w:pPr>
-          <w:hyperlink w:anchor="_Toc469589017" w:history="1">
+          <w:hyperlink w:anchor="_Toc473909953" w:history="1">
             <w:r>
               <w:rPr>
                 <w:rStyle w:val="Collegamentoipertestuale"/>
@@ -1910,7 +1910,7 @@
                 <w:noProof/>
                 <w:webHidden/>
               </w:rPr>
-              <w:instrText xml:space="preserve"> PAGEREF _Toc469589017 \h </w:instrText>
+              <w:instrText xml:space="preserve"> PAGEREF _Toc473909953 \h </w:instrText>
             </w:r>
             <w:r>
               <w:rPr>
@@ -1952,7 +1952,7 @@
               <w:noProof/>
             </w:rPr>
           </w:pPr>
-          <w:hyperlink w:anchor="_Toc469589018" w:history="1">
+          <w:hyperlink w:anchor="_Toc473909954" w:history="1">
             <w:r>
               <w:rPr>
                 <w:rStyle w:val="Collegamentoipertestuale"/>
@@ -1980,7 +1980,7 @@
                 <w:noProof/>
                 <w:webHidden/>
               </w:rPr>
-              <w:instrText xml:space="preserve"> PAGEREF _Toc469589018 \h </w:instrText>
+              <w:instrText xml:space="preserve"> PAGEREF _Toc473909954 \h </w:instrText>
             </w:r>
             <w:r>
               <w:rPr>
@@ -2022,7 +2022,7 @@
               <w:noProof/>
             </w:rPr>
           </w:pPr>
-          <w:hyperlink w:anchor="_Toc469589019" w:history="1">
+          <w:hyperlink w:anchor="_Toc473909955" w:history="1">
             <w:r>
               <w:rPr>
                 <w:rStyle w:val="Collegamentoipertestuale"/>
@@ -2050,7 +2050,7 @@
                 <w:noProof/>
                 <w:webHidden/>
               </w:rPr>
-              <w:instrText xml:space="preserve"> PAGEREF _Toc469589019 \h </w:instrText>
+              <w:instrText xml:space="preserve"> PAGEREF _Toc473909955 \h </w:instrText>
             </w:r>
             <w:r>
               <w:rPr>
@@ -2093,7 +2093,7 @@
               <w:lang w:eastAsia="it-IT"/>
             </w:rPr>
           </w:pPr>
-          <w:hyperlink w:anchor="_Toc469589020" w:history="1">
+          <w:hyperlink w:anchor="_Toc473909956" w:history="1">
             <w:r>
               <w:rPr>
                 <w:rStyle w:val="Collegamentoipertestuale"/>
@@ -2121,7 +2121,7 @@
                 <w:noProof/>
                 <w:webHidden/>
               </w:rPr>
-              <w:instrText xml:space="preserve"> PAGEREF _Toc469589020 \h </w:instrText>
+              <w:instrText xml:space="preserve"> PAGEREF _Toc473909956 \h </w:instrText>
             </w:r>
             <w:r>
               <w:rPr>
@@ -2164,7 +2164,7 @@
               <w:lang w:eastAsia="it-IT"/>
             </w:rPr>
           </w:pPr>
-          <w:hyperlink w:anchor="_Toc469589021" w:history="1">
+          <w:hyperlink w:anchor="_Toc473909957" w:history="1">
             <w:r>
               <w:rPr>
                 <w:rStyle w:val="Collegamentoipertestuale"/>
@@ -2192,7 +2192,7 @@
                 <w:noProof/>
                 <w:webHidden/>
               </w:rPr>
-              <w:instrText xml:space="preserve"> PAGEREF _Toc469589021 \h </w:instrText>
+              <w:instrText xml:space="preserve"> PAGEREF _Toc473909957 \h </w:instrText>
             </w:r>
             <w:r>
               <w:rPr>
@@ -2234,7 +2234,7 @@
               <w:noProof/>
             </w:rPr>
           </w:pPr>
-          <w:hyperlink w:anchor="_Toc469589022" w:history="1">
+          <w:hyperlink w:anchor="_Toc473909958" w:history="1">
             <w:r>
               <w:rPr>
                 <w:rStyle w:val="Collegamentoipertestuale"/>
@@ -2262,7 +2262,7 @@
                 <w:noProof/>
                 <w:webHidden/>
               </w:rPr>
-              <w:instrText xml:space="preserve"> PAGEREF _Toc469589022 \h </w:instrText>
+              <w:instrText xml:space="preserve"> PAGEREF _Toc473909958 \h </w:instrText>
             </w:r>
             <w:r>
               <w:rPr>
@@ -2304,7 +2304,7 @@
               <w:noProof/>
             </w:rPr>
           </w:pPr>
-          <w:hyperlink w:anchor="_Toc469589023" w:history="1">
+          <w:hyperlink w:anchor="_Toc473909959" w:history="1">
             <w:r>
               <w:rPr>
                 <w:rStyle w:val="Collegamentoipertestuale"/>
@@ -2332,7 +2332,7 @@
                 <w:noProof/>
                 <w:webHidden/>
               </w:rPr>
-              <w:instrText xml:space="preserve"> PAGEREF _Toc469589023 \h </w:instrText>
+              <w:instrText xml:space="preserve"> PAGEREF _Toc473909959 \h </w:instrText>
             </w:r>
             <w:r>
               <w:rPr>
@@ -2374,7 +2374,7 @@
               <w:noProof/>
             </w:rPr>
           </w:pPr>
-          <w:hyperlink w:anchor="_Toc469589024" w:history="1">
+          <w:hyperlink w:anchor="_Toc473909960" w:history="1">
             <w:r>
               <w:rPr>
                 <w:rStyle w:val="Collegamentoipertestuale"/>
@@ -2402,7 +2402,7 @@
                 <w:noProof/>
                 <w:webHidden/>
               </w:rPr>
-              <w:instrText xml:space="preserve"> PAGEREF _Toc469589024 \h </w:instrText>
+              <w:instrText xml:space="preserve"> PAGEREF _Toc473909960 \h </w:instrText>
             </w:r>
             <w:r>
               <w:rPr>
@@ -2445,7 +2445,7 @@
               <w:lang w:eastAsia="it-IT"/>
             </w:rPr>
           </w:pPr>
-          <w:hyperlink w:anchor="_Toc469589025" w:history="1">
+          <w:hyperlink w:anchor="_Toc473909961" w:history="1">
             <w:r>
               <w:rPr>
                 <w:rStyle w:val="Collegamentoipertestuale"/>
@@ -2473,7 +2473,7 @@
                 <w:noProof/>
                 <w:webHidden/>
               </w:rPr>
-              <w:instrText xml:space="preserve"> PAGEREF _Toc469589025 \h </w:instrText>
+              <w:instrText xml:space="preserve"> PAGEREF _Toc473909961 \h </w:instrText>
             </w:r>
             <w:r>
               <w:rPr>
@@ -2516,7 +2516,7 @@
               <w:lang w:eastAsia="it-IT"/>
             </w:rPr>
           </w:pPr>
-          <w:hyperlink w:anchor="_Toc469589026" w:history="1">
+          <w:hyperlink w:anchor="_Toc473909962" w:history="1">
             <w:r>
               <w:rPr>
                 <w:rStyle w:val="Collegamentoipertestuale"/>
@@ -2553,7 +2553,7 @@
                 <w:noProof/>
                 <w:webHidden/>
               </w:rPr>
-              <w:instrText xml:space="preserve"> PAGEREF _Toc469589026 \h </w:instrText>
+              <w:instrText xml:space="preserve"> PAGEREF _Toc473909962 \h </w:instrText>
             </w:r>
             <w:r>
               <w:rPr>
@@ -2595,7 +2595,7 @@
               <w:noProof/>
             </w:rPr>
           </w:pPr>
-          <w:hyperlink w:anchor="_Toc469589027" w:history="1">
+          <w:hyperlink w:anchor="_Toc473909963" w:history="1">
             <w:r>
               <w:rPr>
                 <w:rStyle w:val="Collegamentoipertestuale"/>
@@ -2623,7 +2623,7 @@
                 <w:noProof/>
                 <w:webHidden/>
               </w:rPr>
-              <w:instrText xml:space="preserve"> PAGEREF _Toc469589027 \h </w:instrText>
+              <w:instrText xml:space="preserve"> PAGEREF _Toc473909963 \h </w:instrText>
             </w:r>
             <w:r>
               <w:rPr>
@@ -2665,7 +2665,7 @@
               <w:noProof/>
             </w:rPr>
           </w:pPr>
-          <w:hyperlink w:anchor="_Toc469589028" w:history="1">
+          <w:hyperlink w:anchor="_Toc473909964" w:history="1">
             <w:r>
               <w:rPr>
                 <w:rStyle w:val="Collegamentoipertestuale"/>
@@ -2693,7 +2693,7 @@
                 <w:noProof/>
                 <w:webHidden/>
               </w:rPr>
-              <w:instrText xml:space="preserve"> PAGEREF _Toc469589028 \h </w:instrText>
+              <w:instrText xml:space="preserve"> PAGEREF _Toc473909964 \h </w:instrText>
             </w:r>
             <w:r>
               <w:rPr>
@@ -2735,7 +2735,7 @@
               <w:noProof/>
             </w:rPr>
           </w:pPr>
-          <w:hyperlink w:anchor="_Toc469589029" w:history="1">
+          <w:hyperlink w:anchor="_Toc473909965" w:history="1">
             <w:r>
               <w:rPr>
                 <w:rStyle w:val="Collegamentoipertestuale"/>
@@ -2763,7 +2763,7 @@
                 <w:noProof/>
                 <w:webHidden/>
               </w:rPr>
-              <w:instrText xml:space="preserve"> PAGEREF _Toc469589029 \h </w:instrText>
+              <w:instrText xml:space="preserve"> PAGEREF _Toc473909965 \h </w:instrText>
             </w:r>
             <w:r>
               <w:rPr>
@@ -2806,7 +2806,7 @@
               <w:lang w:eastAsia="it-IT"/>
             </w:rPr>
           </w:pPr>
-          <w:hyperlink w:anchor="_Toc469589030" w:history="1">
+          <w:hyperlink w:anchor="_Toc473909966" w:history="1">
             <w:r>
               <w:rPr>
                 <w:rStyle w:val="Collegamentoipertestuale"/>
@@ -2834,7 +2834,7 @@
                 <w:noProof/>
                 <w:webHidden/>
               </w:rPr>
-              <w:instrText xml:space="preserve"> PAGEREF _Toc469589030 \h </w:instrText>
+              <w:instrText xml:space="preserve"> PAGEREF _Toc473909966 \h </w:instrText>
             </w:r>
             <w:r>
               <w:rPr>
@@ -2877,7 +2877,7 @@
               <w:lang w:eastAsia="it-IT"/>
             </w:rPr>
           </w:pPr>
-          <w:hyperlink w:anchor="_Toc469589031" w:history="1">
+          <w:hyperlink w:anchor="_Toc473909967" w:history="1">
             <w:r>
               <w:rPr>
                 <w:rStyle w:val="Collegamentoipertestuale"/>
@@ -2905,7 +2905,7 @@
                 <w:noProof/>
                 <w:webHidden/>
               </w:rPr>
-              <w:instrText xml:space="preserve"> PAGEREF _Toc469589031 \h </w:instrText>
+              <w:instrText xml:space="preserve"> PAGEREF _Toc473909967 \h </w:instrText>
             </w:r>
             <w:r>
               <w:rPr>
@@ -2948,7 +2948,7 @@
               <w:lang w:eastAsia="it-IT"/>
             </w:rPr>
           </w:pPr>
-          <w:hyperlink w:anchor="_Toc469589032" w:history="1">
+          <w:hyperlink w:anchor="_Toc473909968" w:history="1">
             <w:r>
               <w:rPr>
                 <w:rStyle w:val="Collegamentoipertestuale"/>
@@ -2976,7 +2976,7 @@
                 <w:noProof/>
                 <w:webHidden/>
               </w:rPr>
-              <w:instrText xml:space="preserve"> PAGEREF _Toc469589032 \h </w:instrText>
+              <w:instrText xml:space="preserve"> PAGEREF _Toc473909968 \h </w:instrText>
             </w:r>
             <w:r>
               <w:rPr>
@@ -3019,7 +3019,7 @@
               <w:lang w:eastAsia="it-IT"/>
             </w:rPr>
           </w:pPr>
-          <w:hyperlink w:anchor="_Toc469589033" w:history="1">
+          <w:hyperlink w:anchor="_Toc473909969" w:history="1">
             <w:r>
               <w:rPr>
                 <w:rStyle w:val="Collegamentoipertestuale"/>
@@ -3047,7 +3047,7 @@
                 <w:noProof/>
                 <w:webHidden/>
               </w:rPr>
-              <w:instrText xml:space="preserve"> PAGEREF _Toc469589033 \h </w:instrText>
+              <w:instrText xml:space="preserve"> PAGEREF _Toc473909969 \h </w:instrText>
             </w:r>
             <w:r>
               <w:rPr>
@@ -3090,7 +3090,7 @@
               <w:lang w:eastAsia="it-IT"/>
             </w:rPr>
           </w:pPr>
-          <w:hyperlink w:anchor="_Toc469589034" w:history="1">
+          <w:hyperlink w:anchor="_Toc473909970" w:history="1">
             <w:r>
               <w:rPr>
                 <w:rStyle w:val="Collegamentoipertestuale"/>
@@ -3118,7 +3118,7 @@
                 <w:noProof/>
                 <w:webHidden/>
               </w:rPr>
-              <w:instrText xml:space="preserve"> PAGEREF _Toc469589034 \h </w:instrText>
+              <w:instrText xml:space="preserve"> PAGEREF _Toc473909970 \h </w:instrText>
             </w:r>
             <w:r>
               <w:rPr>
@@ -3161,7 +3161,7 @@
               <w:lang w:eastAsia="it-IT"/>
             </w:rPr>
           </w:pPr>
-          <w:hyperlink w:anchor="_Toc469589035" w:history="1">
+          <w:hyperlink w:anchor="_Toc473909971" w:history="1">
             <w:r>
               <w:rPr>
                 <w:rStyle w:val="Collegamentoipertestuale"/>
@@ -3189,7 +3189,7 @@
                 <w:noProof/>
                 <w:webHidden/>
               </w:rPr>
-              <w:instrText xml:space="preserve"> PAGEREF _Toc469589035 \h </w:instrText>
+              <w:instrText xml:space="preserve"> PAGEREF _Toc473909971 \h </w:instrText>
             </w:r>
             <w:r>
               <w:rPr>
@@ -3232,7 +3232,7 @@
               <w:lang w:eastAsia="it-IT"/>
             </w:rPr>
           </w:pPr>
-          <w:hyperlink w:anchor="_Toc469589036" w:history="1">
+          <w:hyperlink w:anchor="_Toc473909972" w:history="1">
             <w:r>
               <w:rPr>
                 <w:rStyle w:val="Collegamentoipertestuale"/>
@@ -3260,7 +3260,7 @@
                 <w:noProof/>
                 <w:webHidden/>
               </w:rPr>
-              <w:instrText xml:space="preserve"> PAGEREF _Toc469589036 \h </w:instrText>
+              <w:instrText xml:space="preserve"> PAGEREF _Toc473909972 \h </w:instrText>
             </w:r>
             <w:r>
               <w:rPr>
@@ -3303,7 +3303,7 @@
               <w:lang w:eastAsia="it-IT"/>
             </w:rPr>
           </w:pPr>
-          <w:hyperlink w:anchor="_Toc469589037" w:history="1">
+          <w:hyperlink w:anchor="_Toc473909973" w:history="1">
             <w:r>
               <w:rPr>
                 <w:rStyle w:val="Collegamentoipertestuale"/>
@@ -3331,7 +3331,7 @@
                 <w:noProof/>
                 <w:webHidden/>
               </w:rPr>
-              <w:instrText xml:space="preserve"> PAGEREF _Toc469589037 \h </w:instrText>
+              <w:instrText xml:space="preserve"> PAGEREF _Toc473909973 \h </w:instrText>
             </w:r>
             <w:r>
               <w:rPr>
@@ -3374,11 +3374,81 @@
               <w:lang w:eastAsia="it-IT"/>
             </w:rPr>
           </w:pPr>
-          <w:hyperlink w:anchor="_Toc469589038" w:history="1">
+          <w:hyperlink w:anchor="_Toc473909974" w:history="1">
             <w:r>
               <w:rPr>
                 <w:rStyle w:val="Collegamentoipertestuale"/>
                 <w:noProof/>
+              </w:rPr>
+              <w:t>7 HOURS OF WORK</w:t>
+            </w:r>
+            <w:r>
+              <w:rPr>
+                <w:noProof/>
+                <w:webHidden/>
+              </w:rPr>
+              <w:tab/>
+            </w:r>
+            <w:r>
+              <w:rPr>
+                <w:noProof/>
+                <w:webHidden/>
+              </w:rPr>
+              <w:fldChar w:fldCharType="begin"/>
+            </w:r>
+            <w:r>
+              <w:rPr>
+                <w:noProof/>
+                <w:webHidden/>
+              </w:rPr>
+              <w:instrText xml:space="preserve"> PAGEREF _Toc473909974 \h </w:instrText>
+            </w:r>
+            <w:r>
+              <w:rPr>
+                <w:noProof/>
+                <w:webHidden/>
+              </w:rPr>
+            </w:r>
+            <w:r>
+              <w:rPr>
+                <w:noProof/>
+                <w:webHidden/>
+              </w:rPr>
+              <w:fldChar w:fldCharType="separate"/>
+            </w:r>
+            <w:r>
+              <w:rPr>
+                <w:noProof/>
+                <w:webHidden/>
+              </w:rPr>
+              <w:t>29</w:t>
+            </w:r>
+            <w:r>
+              <w:rPr>
+                <w:noProof/>
+                <w:webHidden/>
+              </w:rPr>
+              <w:fldChar w:fldCharType="end"/>
+            </w:r>
+          </w:hyperlink>
+        </w:p>
+        <w:p>
+          <w:pPr>
+            <w:pStyle w:val="Sommario1"/>
+            <w:tabs>
+              <w:tab w:val="right" w:leader="dot" w:pos="9628"/>
+            </w:tabs>
+            <w:rPr>
+              <w:rFonts w:eastAsiaTheme="minorEastAsia"/>
+              <w:noProof/>
+              <w:lang w:eastAsia="it-IT"/>
+            </w:rPr>
+          </w:pPr>
+          <w:hyperlink w:anchor="_Toc473909975" w:history="1">
+            <w:r>
+              <w:rPr>
+                <w:rStyle w:val="Collegamentoipertestuale"/>
+                <w:noProof/>
                 <w:lang w:val="en-US"/>
               </w:rPr>
               <w:t>8 CHANGELOG</w:t>
@@ -3402,7 +3472,7 @@
                 <w:noProof/>
                 <w:webHidden/>
               </w:rPr>
-              <w:instrText xml:space="preserve"> PAGEREF _Toc469589038 \h </w:instrText>
+              <w:instrText xml:space="preserve"> PAGEREF _Toc473909975 \h </w:instrText>
             </w:r>
             <w:r>
               <w:rPr>
@@ -3457,7 +3527,7 @@
           <w:lang w:val="en-US"/>
         </w:rPr>
       </w:pPr>
-      <w:bookmarkStart w:id="1" w:name="_Toc469589007"/>
+      <w:bookmarkStart w:id="1" w:name="_Toc473909943"/>
       <w:r>
         <w:rPr>
           <w:lang w:val="en-US"/>
@@ -4194,7 +4264,7 @@
           <w:lang w:val="en-US"/>
         </w:rPr>
       </w:pPr>
-      <w:bookmarkStart w:id="2" w:name="_Toc469589008"/>
+      <w:bookmarkStart w:id="2" w:name="_Toc473909944"/>
       <w:r>
         <w:rPr>
           <w:lang w:val="en-US"/>
@@ -4217,7 +4287,7 @@
           <w:lang w:val="en-US"/>
         </w:rPr>
       </w:pPr>
-      <w:bookmarkStart w:id="3" w:name="_Toc469589009"/>
+      <w:bookmarkStart w:id="3" w:name="_Toc473909945"/>
       <w:r>
         <w:rPr>
           <w:lang w:val="en-US"/>
@@ -4351,7 +4421,7 @@
           <w:lang w:val="en-US"/>
         </w:rPr>
       </w:pPr>
-      <w:bookmarkStart w:id="4" w:name="_Toc469589010"/>
+      <w:bookmarkStart w:id="4" w:name="_Toc473909946"/>
       <w:r>
         <w:rPr>
           <w:lang w:val="en-US"/>
@@ -4495,7 +4565,7 @@
           <w:lang w:val="en-US"/>
         </w:rPr>
       </w:pPr>
-      <w:bookmarkStart w:id="5" w:name="_Toc469589011"/>
+      <w:bookmarkStart w:id="5" w:name="_Toc473909947"/>
       <w:r>
         <w:rPr>
           <w:lang w:val="en-US"/>
@@ -6339,7 +6409,7 @@
           <w:lang w:val="en-US"/>
         </w:rPr>
       </w:pPr>
-      <w:bookmarkStart w:id="6" w:name="_Toc469589012"/>
+      <w:bookmarkStart w:id="6" w:name="_Toc473909948"/>
       <w:r>
         <w:rPr>
           <w:lang w:val="en-US"/>
@@ -6426,7 +6496,7 @@
           <w:lang w:val="en-US"/>
         </w:rPr>
       </w:pPr>
-      <w:bookmarkStart w:id="7" w:name="_Toc469589013"/>
+      <w:bookmarkStart w:id="7" w:name="_Toc473909949"/>
       <w:r>
         <w:rPr>
           <w:lang w:val="en-US"/>
@@ -6798,7 +6868,7 @@
           <w:lang w:val="en-US"/>
         </w:rPr>
       </w:pPr>
-      <w:bookmarkStart w:id="8" w:name="_Toc469589014"/>
+      <w:bookmarkStart w:id="8" w:name="_Toc473909950"/>
       <w:r>
         <w:rPr>
           <w:lang w:val="en-US"/>
@@ -6827,7 +6897,7 @@
           <w:lang w:val="en-US"/>
         </w:rPr>
       </w:pPr>
-      <w:bookmarkStart w:id="9" w:name="_Toc469589015"/>
+      <w:bookmarkStart w:id="9" w:name="_Toc473909951"/>
       <w:r>
         <w:rPr>
           <w:lang w:val="en-US"/>
@@ -7080,47 +7150,12 @@
           <w:lang w:val="en-US"/>
         </w:rPr>
       </w:pPr>
-    </w:p>
-    <w:p>
-      <w:pPr>
-        <w:jc w:val="both"/>
-        <w:rPr>
-          <w:rFonts w:cstheme="minorHAnsi"/>
-          <w:lang w:val="en-US"/>
-        </w:rPr>
-      </w:pPr>
-    </w:p>
-    <w:p>
-      <w:pPr>
-        <w:jc w:val="both"/>
-        <w:rPr>
-          <w:rFonts w:cstheme="minorHAnsi"/>
-          <w:lang w:val="en-US"/>
-        </w:rPr>
-      </w:pPr>
-    </w:p>
-    <w:p>
-      <w:pPr>
-        <w:jc w:val="both"/>
-        <w:rPr>
-          <w:rFonts w:cstheme="minorHAnsi"/>
-          <w:lang w:val="en-US"/>
-        </w:rPr>
-      </w:pPr>
-    </w:p>
-    <w:p>
-      <w:pPr>
-        <w:jc w:val="both"/>
-        <w:rPr>
-          <w:rFonts w:cstheme="minorHAnsi"/>
-          <w:lang w:val="en-US"/>
-        </w:rPr>
-      </w:pPr>
-      <w:r>
-        <w:rPr>
-          <w:rFonts w:cstheme="minorHAnsi"/>
-          <w:lang w:val="en-US"/>
-        </w:rPr>
+      <w:r>
+        <w:rPr>
+          <w:rFonts w:cstheme="minorHAnsi"/>
+          <w:lang w:val="en-US"/>
+        </w:rPr>
+        <w:lastRenderedPageBreak/>
         <w:t>As we can see our PowerEnJoy system has a 3-tier architecture:</w:t>
       </w:r>
     </w:p>
@@ -7489,7 +7524,7 @@
           <w:lang w:val="en-US"/>
         </w:rPr>
       </w:pPr>
-      <w:bookmarkStart w:id="10" w:name="_Toc469589016"/>
+      <w:bookmarkStart w:id="10" w:name="_Toc473909952"/>
       <w:r>
         <w:rPr>
           <w:lang w:val="en-US"/>
@@ -8273,7 +8308,7 @@
           <w:lang w:val="en-US"/>
         </w:rPr>
       </w:pPr>
-      <w:bookmarkStart w:id="11" w:name="_Toc469589017"/>
+      <w:bookmarkStart w:id="11" w:name="_Toc473909953"/>
       <w:r>
         <w:rPr>
           <w:lang w:val="en-US"/>
@@ -8364,7 +8399,7 @@
               </wp:anchor>
             </w:drawing>
           </mc:Choice>
-          <mc:Fallback xmlns:cx="http://schemas.microsoft.com/office/drawing/2014/chartex" xmlns:cx1="http://schemas.microsoft.com/office/drawing/2015/9/8/chartex" xmlns:cx2="http://schemas.microsoft.com/office/drawing/2015/10/21/chartex" xmlns:w16se="http://schemas.microsoft.com/office/word/2015/wordml/symex" xmlns:mv="urn:schemas-microsoft-com:mac:vml" xmlns:mo="http://schemas.microsoft.com/office/mac/office/2008/main">
+          <mc:Fallback xmlns:mo="http://schemas.microsoft.com/office/mac/office/2008/main" xmlns:mv="urn:schemas-microsoft-com:mac:vml" xmlns:w16se="http://schemas.microsoft.com/office/word/2015/wordml/symex" xmlns:cx2="http://schemas.microsoft.com/office/drawing/2015/10/21/chartex" xmlns:cx1="http://schemas.microsoft.com/office/drawing/2015/9/8/chartex" xmlns:cx="http://schemas.microsoft.com/office/drawing/2014/chartex">
             <w:pict>
               <v:rect w14:anchorId="64BCCE5A" id="Rettangolo 24" o:spid="_x0000_s1026" href="#_Application_Server" style="position:absolute;margin-left:5.15pt;margin-top:113.65pt;width:250.9pt;height:166.5pt;z-index:251664384;visibility:visible;mso-wrap-style:square;mso-width-percent:0;mso-wrap-distance-left:9pt;mso-wrap-distance-top:0;mso-wrap-distance-right:9pt;mso-wrap-distance-bottom:0;mso-position-horizontal:absolute;mso-position-horizontal-relative:text;mso-position-vertical:absolute;mso-position-vertical-relative:text;mso-width-percent:0;mso-width-relative:margin;v-text-anchor:middle" o:gfxdata="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" o:button="t" filled="f" stroked="f" strokeweight="1pt">
                 <v:fill o:detectmouseclick="t"/>
@@ -8447,7 +8482,7 @@
               </wp:anchor>
             </w:drawing>
           </mc:Choice>
-          <mc:Fallback xmlns:cx="http://schemas.microsoft.com/office/drawing/2014/chartex" xmlns:cx1="http://schemas.microsoft.com/office/drawing/2015/9/8/chartex" xmlns:cx2="http://schemas.microsoft.com/office/drawing/2015/10/21/chartex" xmlns:w16se="http://schemas.microsoft.com/office/word/2015/wordml/symex" xmlns:mv="urn:schemas-microsoft-com:mac:vml" xmlns:mo="http://schemas.microsoft.com/office/mac/office/2008/main">
+          <mc:Fallback xmlns:mo="http://schemas.microsoft.com/office/mac/office/2008/main" xmlns:mv="urn:schemas-microsoft-com:mac:vml" xmlns:w16se="http://schemas.microsoft.com/office/word/2015/wordml/symex" xmlns:cx2="http://schemas.microsoft.com/office/drawing/2015/10/21/chartex" xmlns:cx1="http://schemas.microsoft.com/office/drawing/2015/9/8/chartex" xmlns:cx="http://schemas.microsoft.com/office/drawing/2014/chartex">
             <w:pict>
               <v:rect w14:anchorId="190BAA22" id="Rettangolo 26" o:spid="_x0000_s1026" href="#_Employee_App" style="position:absolute;margin-left:293.6pt;margin-top:55.8pt;width:125.4pt;height:50.5pt;z-index:251666432;visibility:visible;mso-wrap-style:square;mso-width-percent:0;mso-height-percent:0;mso-wrap-distance-left:9pt;mso-wrap-distance-top:0;mso-wrap-distance-right:9pt;mso-wrap-distance-bottom:0;mso-position-horizontal:absolute;mso-position-horizontal-relative:text;mso-position-vertical:absolute;mso-position-vertical-relative:text;mso-width-percent:0;mso-height-percent:0;mso-width-relative:margin;mso-height-relative:margin;v-text-anchor:middle" o:gfxdata="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" o:button="t" filled="f" stroked="f" strokeweight="1pt">
                 <v:fill o:detectmouseclick="t"/>
@@ -8530,7 +8565,7 @@
               </wp:anchor>
             </w:drawing>
           </mc:Choice>
-          <mc:Fallback xmlns:cx="http://schemas.microsoft.com/office/drawing/2014/chartex" xmlns:cx1="http://schemas.microsoft.com/office/drawing/2015/9/8/chartex" xmlns:cx2="http://schemas.microsoft.com/office/drawing/2015/10/21/chartex" xmlns:w16se="http://schemas.microsoft.com/office/word/2015/wordml/symex" xmlns:mv="urn:schemas-microsoft-com:mac:vml" xmlns:mo="http://schemas.microsoft.com/office/mac/office/2008/main">
+          <mc:Fallback xmlns:mo="http://schemas.microsoft.com/office/mac/office/2008/main" xmlns:mv="urn:schemas-microsoft-com:mac:vml" xmlns:w16se="http://schemas.microsoft.com/office/word/2015/wordml/symex" xmlns:cx2="http://schemas.microsoft.com/office/drawing/2015/10/21/chartex" xmlns:cx1="http://schemas.microsoft.com/office/drawing/2015/9/8/chartex" xmlns:cx="http://schemas.microsoft.com/office/drawing/2014/chartex">
             <w:pict>
               <v:rect w14:anchorId="3C296E9F" id="Rettangolo 25" o:spid="_x0000_s1026" href="#_Admin_Browser" style="position:absolute;margin-left:292.7pt;margin-top:2.35pt;width:126.35pt;height:48.9pt;z-index:251665408;visibility:visible;mso-wrap-style:square;mso-width-percent:0;mso-height-percent:0;mso-wrap-distance-left:9pt;mso-wrap-distance-top:0;mso-wrap-distance-right:9pt;mso-wrap-distance-bottom:0;mso-position-horizontal:absolute;mso-position-horizontal-relative:text;mso-position-vertical:absolute;mso-position-vertical-relative:text;mso-width-percent:0;mso-height-percent:0;mso-width-relative:margin;mso-height-relative:margin;v-text-anchor:middle" o:gfxdata="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" o:button="t" filled="f" stroked="f" strokeweight="1pt">
                 <v:fill o:detectmouseclick="t"/>
@@ -8613,7 +8648,7 @@
               </wp:anchor>
             </w:drawing>
           </mc:Choice>
-          <mc:Fallback xmlns:cx="http://schemas.microsoft.com/office/drawing/2014/chartex" xmlns:cx1="http://schemas.microsoft.com/office/drawing/2015/9/8/chartex" xmlns:cx2="http://schemas.microsoft.com/office/drawing/2015/10/21/chartex" xmlns:w16se="http://schemas.microsoft.com/office/word/2015/wordml/symex" xmlns:mv="urn:schemas-microsoft-com:mac:vml" xmlns:mo="http://schemas.microsoft.com/office/mac/office/2008/main">
+          <mc:Fallback xmlns:mo="http://schemas.microsoft.com/office/mac/office/2008/main" xmlns:mv="urn:schemas-microsoft-com:mac:vml" xmlns:w16se="http://schemas.microsoft.com/office/word/2015/wordml/symex" xmlns:cx2="http://schemas.microsoft.com/office/drawing/2015/10/21/chartex" xmlns:cx1="http://schemas.microsoft.com/office/drawing/2015/9/8/chartex" xmlns:cx="http://schemas.microsoft.com/office/drawing/2014/chartex">
             <w:pict>
               <v:rect w14:anchorId="71617A96" id="Rettangolo 28" o:spid="_x0000_s1026" href="#_Database" style="position:absolute;margin-left:191.1pt;margin-top:36.35pt;width:92.25pt;height:37.1pt;z-index:251668480;visibility:visible;mso-wrap-style:square;mso-width-percent:0;mso-height-percent:0;mso-wrap-distance-left:9pt;mso-wrap-distance-top:0;mso-wrap-distance-right:9pt;mso-wrap-distance-bottom:0;mso-position-horizontal:absolute;mso-position-horizontal-relative:margin;mso-position-vertical:absolute;mso-position-vertical-relative:text;mso-width-percent:0;mso-height-percent:0;mso-width-relative:margin;mso-height-relative:margin;v-text-anchor:middle" o:gfxdata="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" o:button="t" filled="f" stroked="f" strokeweight="1pt">
                 <v:fill o:detectmouseclick="t"/>
@@ -8697,7 +8732,7 @@
               </wp:anchor>
             </w:drawing>
           </mc:Choice>
-          <mc:Fallback xmlns:cx="http://schemas.microsoft.com/office/drawing/2014/chartex" xmlns:cx1="http://schemas.microsoft.com/office/drawing/2015/9/8/chartex" xmlns:cx2="http://schemas.microsoft.com/office/drawing/2015/10/21/chartex" xmlns:w16se="http://schemas.microsoft.com/office/word/2015/wordml/symex" xmlns:mv="urn:schemas-microsoft-com:mac:vml" xmlns:mo="http://schemas.microsoft.com/office/mac/office/2008/main">
+          <mc:Fallback xmlns:mo="http://schemas.microsoft.com/office/mac/office/2008/main" xmlns:mv="urn:schemas-microsoft-com:mac:vml" xmlns:w16se="http://schemas.microsoft.com/office/word/2015/wordml/symex" xmlns:cx2="http://schemas.microsoft.com/office/drawing/2015/10/21/chartex" xmlns:cx1="http://schemas.microsoft.com/office/drawing/2015/9/8/chartex" xmlns:cx="http://schemas.microsoft.com/office/drawing/2014/chartex">
             <w:pict>
               <v:rect w14:anchorId="24DB478E" id="Rettangolo 22" o:spid="_x0000_s1026" href="#_User_App" style="position:absolute;margin-left:49.75pt;margin-top:58.9pt;width:132pt;height:51.1pt;z-index:251662336;visibility:visible;mso-wrap-style:square;mso-width-percent:0;mso-height-percent:0;mso-wrap-distance-left:9pt;mso-wrap-distance-top:0;mso-wrap-distance-right:9pt;mso-wrap-distance-bottom:0;mso-position-horizontal:absolute;mso-position-horizontal-relative:text;mso-position-vertical:absolute;mso-position-vertical-relative:text;mso-width-percent:0;mso-height-percent:0;mso-width-relative:margin;mso-height-relative:margin;v-text-anchor:middle" o:gfxdata="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" o:button="t" filled="f" stroked="f" strokeweight="1pt">
                 <v:fill o:detectmouseclick="t"/>
@@ -8780,7 +8815,7 @@
               </wp:anchor>
             </w:drawing>
           </mc:Choice>
-          <mc:Fallback xmlns:cx="http://schemas.microsoft.com/office/drawing/2014/chartex" xmlns:cx1="http://schemas.microsoft.com/office/drawing/2015/9/8/chartex" xmlns:cx2="http://schemas.microsoft.com/office/drawing/2015/10/21/chartex" xmlns:w16se="http://schemas.microsoft.com/office/word/2015/wordml/symex" xmlns:mv="urn:schemas-microsoft-com:mac:vml" xmlns:mo="http://schemas.microsoft.com/office/mac/office/2008/main">
+          <mc:Fallback xmlns:mo="http://schemas.microsoft.com/office/mac/office/2008/main" xmlns:mv="urn:schemas-microsoft-com:mac:vml" xmlns:w16se="http://schemas.microsoft.com/office/word/2015/wordml/symex" xmlns:cx2="http://schemas.microsoft.com/office/drawing/2015/10/21/chartex" xmlns:cx1="http://schemas.microsoft.com/office/drawing/2015/9/8/chartex" xmlns:cx="http://schemas.microsoft.com/office/drawing/2014/chartex">
             <w:pict>
               <v:rect w14:anchorId="3A0767C3" id="Rettangolo 21" o:spid="_x0000_s1026" href="#_Car_Computer" style="position:absolute;margin-left:47.55pt;margin-top:4.1pt;width:134.25pt;height:47.15pt;z-index:251661312;visibility:visible;mso-wrap-style:square;mso-width-percent:0;mso-height-percent:0;mso-wrap-distance-left:9pt;mso-wrap-distance-top:0;mso-wrap-distance-right:9pt;mso-wrap-distance-bottom:0;mso-position-horizontal:absolute;mso-position-horizontal-relative:text;mso-position-vertical:absolute;mso-position-vertical-relative:text;mso-width-percent:0;mso-height-percent:0;mso-width-relative:margin;mso-height-relative:margin;v-text-anchor:middle" o:gfxdata="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" o:button="t" filled="f" stroked="f" strokeweight="1pt">
                 <v:fill o:detectmouseclick="t"/>
@@ -8857,7 +8892,7 @@
               </wp:anchor>
             </w:drawing>
           </mc:Choice>
-          <mc:Fallback xmlns:cx="http://schemas.microsoft.com/office/drawing/2014/chartex" xmlns:cx1="http://schemas.microsoft.com/office/drawing/2015/9/8/chartex" xmlns:cx2="http://schemas.microsoft.com/office/drawing/2015/10/21/chartex" xmlns:w16se="http://schemas.microsoft.com/office/word/2015/wordml/symex" xmlns:mv="urn:schemas-microsoft-com:mac:vml" xmlns:mo="http://schemas.microsoft.com/office/mac/office/2008/main">
+          <mc:Fallback xmlns:mo="http://schemas.microsoft.com/office/mac/office/2008/main" xmlns:mv="urn:schemas-microsoft-com:mac:vml" xmlns:w16se="http://schemas.microsoft.com/office/word/2015/wordml/symex" xmlns:cx2="http://schemas.microsoft.com/office/drawing/2015/10/21/chartex" xmlns:cx1="http://schemas.microsoft.com/office/drawing/2015/9/8/chartex" xmlns:cx="http://schemas.microsoft.com/office/drawing/2014/chartex">
             <w:pict>
               <v:rect w14:anchorId="6B8DCCD0" id="Rettangolo 27" o:spid="_x0000_s1026" href="#_Application_Server_1" style="position:absolute;margin-left:258.3pt;margin-top:111.4pt;width:199.5pt;height:167.25pt;z-index:251667456;visibility:visible;mso-wrap-style:square;mso-wrap-distance-left:9pt;mso-wrap-distance-top:0;mso-wrap-distance-right:9pt;mso-wrap-distance-bottom:0;mso-position-horizontal:absolute;mso-position-horizontal-relative:text;mso-position-vertical:absolute;mso-position-vertical-relative:text;v-text-anchor:middle" o:gfxdata="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" o:button="t" filled="f" stroked="f" strokeweight="1pt">
                 <v:fill o:detectmouseclick="t"/>
@@ -8932,7 +8967,7 @@
               </wp:anchor>
             </w:drawing>
           </mc:Choice>
-          <mc:Fallback xmlns:cx="http://schemas.microsoft.com/office/drawing/2014/chartex" xmlns:cx1="http://schemas.microsoft.com/office/drawing/2015/9/8/chartex" xmlns:cx2="http://schemas.microsoft.com/office/drawing/2015/10/21/chartex" xmlns:w16se="http://schemas.microsoft.com/office/word/2015/wordml/symex" xmlns:mv="urn:schemas-microsoft-com:mac:vml" xmlns:mo="http://schemas.microsoft.com/office/mac/office/2008/main">
+          <mc:Fallback xmlns:mo="http://schemas.microsoft.com/office/mac/office/2008/main" xmlns:mv="urn:schemas-microsoft-com:mac:vml" xmlns:w16se="http://schemas.microsoft.com/office/word/2015/wordml/symex" xmlns:cx2="http://schemas.microsoft.com/office/drawing/2015/10/21/chartex" xmlns:cx1="http://schemas.microsoft.com/office/drawing/2015/9/8/chartex" xmlns:cx="http://schemas.microsoft.com/office/drawing/2014/chartex">
             <w:pict>
               <v:rect w14:anchorId="69C95236" id="Rettangolo 23" o:spid="_x0000_s1026" style="position:absolute;margin-left:2.55pt;margin-top:112.15pt;width:243pt;height:165.75pt;z-index:251663360;visibility:visible;mso-wrap-style:square;mso-wrap-distance-left:9pt;mso-wrap-distance-top:0;mso-wrap-distance-right:9pt;mso-wrap-distance-bottom:0;mso-position-horizontal:absolute;mso-position-horizontal-relative:text;mso-position-vertical:absolute;mso-position-vertical-relative:text;v-text-anchor:middle" o:gfxdata="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" filled="f" stroked="f" strokeweight="1pt"/>
             </w:pict>
@@ -9040,7 +9075,7 @@
       <w:pPr>
         <w:pStyle w:val="Titolo3"/>
       </w:pPr>
-      <w:bookmarkStart w:id="12" w:name="_Toc469589018"/>
+      <w:bookmarkStart w:id="12" w:name="_Toc473909954"/>
       <w:r>
         <w:rPr>
           <w:lang w:val="en-US"/>
@@ -11312,7 +11347,7 @@
           <w:lang w:val="en-US"/>
         </w:rPr>
       </w:pPr>
-      <w:bookmarkStart w:id="18" w:name="_Toc469589019"/>
+      <w:bookmarkStart w:id="18" w:name="_Toc473909955"/>
       <w:r>
         <w:rPr>
           <w:lang w:val="en-US"/>
@@ -12242,7 +12277,7 @@
           <w:lang w:val="en-US"/>
         </w:rPr>
       </w:pPr>
-      <w:bookmarkStart w:id="22" w:name="_Toc469589020"/>
+      <w:bookmarkStart w:id="22" w:name="_Toc473909956"/>
       <w:r>
         <w:rPr>
           <w:lang w:val="en-US"/>
@@ -12565,7 +12600,7 @@
           <w:lang w:val="en-US"/>
         </w:rPr>
       </w:pPr>
-      <w:bookmarkStart w:id="23" w:name="_Toc469589021"/>
+      <w:bookmarkStart w:id="23" w:name="_Toc473909957"/>
       <w:r>
         <w:rPr>
           <w:lang w:val="en-US"/>
@@ -12588,7 +12623,7 @@
           <w:lang w:val="en-US"/>
         </w:rPr>
       </w:pPr>
-      <w:bookmarkStart w:id="24" w:name="_Toc469589022"/>
+      <w:bookmarkStart w:id="24" w:name="_Toc473909958"/>
       <w:r>
         <w:rPr>
           <w:lang w:val="en-US"/>
@@ -12694,7 +12729,7 @@
           <w:lang w:val="en-US"/>
         </w:rPr>
       </w:pPr>
-      <w:bookmarkStart w:id="25" w:name="_Toc469589023"/>
+      <w:bookmarkStart w:id="25" w:name="_Toc473909959"/>
       <w:r>
         <w:rPr>
           <w:lang w:val="en-US"/>
@@ -12795,7 +12830,7 @@
           <w:lang w:val="en-US"/>
         </w:rPr>
       </w:pPr>
-      <w:bookmarkStart w:id="26" w:name="_Toc469589024"/>
+      <w:bookmarkStart w:id="26" w:name="_Toc473909960"/>
       <w:r>
         <w:rPr>
           <w:lang w:val="en-US"/>
@@ -12896,7 +12931,7 @@
           <w:lang w:val="en-US"/>
         </w:rPr>
       </w:pPr>
-      <w:bookmarkStart w:id="27" w:name="_Toc469589025"/>
+      <w:bookmarkStart w:id="27" w:name="_Toc473909961"/>
       <w:r>
         <w:rPr>
           <w:lang w:val="en-US"/>
@@ -14236,7 +14271,7 @@
           <w:lang w:val="en-US"/>
         </w:rPr>
       </w:pPr>
-      <w:bookmarkStart w:id="28" w:name="_Toc469589026"/>
+      <w:bookmarkStart w:id="28" w:name="_Toc473909962"/>
       <w:r>
         <w:rPr>
           <w:rFonts w:cs="Helvetica"/>
@@ -14330,7 +14365,7 @@
           <w:lang w:val="en-US"/>
         </w:rPr>
       </w:pPr>
-      <w:bookmarkStart w:id="29" w:name="_Toc469589027"/>
+      <w:bookmarkStart w:id="29" w:name="_Toc473909963"/>
       <w:r>
         <w:rPr>
           <w:lang w:val="en-US"/>
@@ -14467,7 +14502,7 @@
           <w:lang w:val="en-US"/>
         </w:rPr>
       </w:pPr>
-      <w:bookmarkStart w:id="30" w:name="_Toc469589028"/>
+      <w:bookmarkStart w:id="30" w:name="_Toc473909964"/>
       <w:r>
         <w:rPr>
           <w:lang w:val="en-US"/>
@@ -14666,7 +14701,7 @@
           <w:lang w:val="en-US"/>
         </w:rPr>
       </w:pPr>
-      <w:bookmarkStart w:id="31" w:name="_Toc469589029"/>
+      <w:bookmarkStart w:id="31" w:name="_Toc473909965"/>
       <w:r>
         <w:rPr>
           <w:lang w:val="en-US"/>
@@ -15320,7 +15355,7 @@
           <w:lang w:val="en-US"/>
         </w:rPr>
       </w:pPr>
-      <w:bookmarkStart w:id="32" w:name="_Toc469589030"/>
+      <w:bookmarkStart w:id="32" w:name="_Toc473909966"/>
       <w:r>
         <w:rPr>
           <w:lang w:val="en-US"/>
@@ -15375,7 +15410,7 @@
           <w:lang w:val="en-US"/>
         </w:rPr>
       </w:pPr>
-      <w:bookmarkStart w:id="33" w:name="_Toc469589031"/>
+      <w:bookmarkStart w:id="33" w:name="_Toc473909967"/>
       <w:r>
         <w:rPr>
           <w:lang w:val="en-US"/>
@@ -15397,7 +15432,7 @@
           <w:lang w:val="en-US"/>
         </w:rPr>
       </w:pPr>
-      <w:bookmarkStart w:id="34" w:name="_Toc469589032"/>
+      <w:bookmarkStart w:id="34" w:name="_Toc473909968"/>
       <w:r>
         <w:rPr>
           <w:lang w:val="en-US"/>
@@ -16274,7 +16309,7 @@
           <w:lang w:val="en-US"/>
         </w:rPr>
       </w:pPr>
-      <w:bookmarkStart w:id="35" w:name="_Toc469589033"/>
+      <w:bookmarkStart w:id="35" w:name="_Toc473909969"/>
       <w:r>
         <w:rPr>
           <w:lang w:val="en-US"/>
@@ -16771,7 +16806,7 @@
           <w:lang w:val="en-US"/>
         </w:rPr>
       </w:pPr>
-      <w:bookmarkStart w:id="36" w:name="_Toc469589034"/>
+      <w:bookmarkStart w:id="36" w:name="_Toc473909970"/>
       <w:r>
         <w:rPr>
           <w:lang w:val="en-US"/>
@@ -16907,7 +16942,7 @@
           <w:lang w:val="en-US"/>
         </w:rPr>
       </w:pPr>
-      <w:bookmarkStart w:id="37" w:name="_Toc469589035"/>
+      <w:bookmarkStart w:id="37" w:name="_Toc473909971"/>
       <w:r>
         <w:rPr>
           <w:lang w:val="en-US"/>
@@ -17890,7 +17925,7 @@
           <w:lang w:val="en-US"/>
         </w:rPr>
       </w:pPr>
-      <w:bookmarkStart w:id="38" w:name="_Toc469589036"/>
+      <w:bookmarkStart w:id="38" w:name="_Toc473909972"/>
       <w:r>
         <w:rPr>
           <w:lang w:val="en-US"/>
@@ -17913,7 +17948,7 @@
           <w:lang w:val="en-US"/>
         </w:rPr>
       </w:pPr>
-      <w:bookmarkStart w:id="39" w:name="_Toc469589037"/>
+      <w:bookmarkStart w:id="39" w:name="_Toc473909973"/>
       <w:r>
         <w:rPr>
           <w:lang w:val="en-US"/>
@@ -18005,22 +18040,25 @@
     </w:p>
     <w:p>
       <w:pPr>
-        <w:rPr>
-          <w:lang w:val="en-US"/>
-        </w:rPr>
-      </w:pPr>
-      <w:r>
-        <w:rPr>
-          <w:lang w:val="en-US"/>
+        <w:jc w:val="center"/>
+        <w:rPr>
+          <w:lang w:val="en-US"/>
+        </w:rPr>
+      </w:pPr>
+      <w:bookmarkStart w:id="40" w:name="_Toc473909974"/>
+      <w:r>
+        <w:rPr>
+          <w:rStyle w:val="Titolo1Carattere"/>
         </w:rPr>
         <w:t xml:space="preserve">7 </w:t>
       </w:r>
       <w:r>
         <w:rPr>
-          <w:lang w:val="en-US"/>
+          <w:rStyle w:val="Titolo1Carattere"/>
         </w:rPr>
         <w:t>HOURS OF WORK</w:t>
       </w:r>
+      <w:bookmarkEnd w:id="40"/>
       <w:r>
         <w:rPr>
           <w:noProof/>
@@ -18172,14 +18210,14 @@
           <w:lang w:val="en-US"/>
         </w:rPr>
       </w:pPr>
-      <w:bookmarkStart w:id="40" w:name="_Toc469589038"/>
+      <w:bookmarkStart w:id="41" w:name="_Toc473909975"/>
       <w:r>
         <w:rPr>
           <w:lang w:val="en-US"/>
         </w:rPr>
         <w:t>8 CHANGELOG</w:t>
       </w:r>
-      <w:bookmarkEnd w:id="40"/>
+      <w:bookmarkEnd w:id="41"/>
     </w:p>
     <w:p>
       <w:pPr>
@@ -18206,8 +18244,21 @@
         </w:rPr>
         <w:t>V 1.2: added new design pattern: observer.</w:t>
       </w:r>
-      <w:bookmarkStart w:id="41" w:name="_GoBack"/>
-      <w:bookmarkEnd w:id="41"/>
+    </w:p>
+    <w:p>
+      <w:pPr>
+        <w:rPr>
+          <w:lang w:val="en-US"/>
+        </w:rPr>
+      </w:pPr>
+      <w:r>
+        <w:rPr>
+          <w:lang w:val="en-US"/>
+        </w:rPr>
+        <w:t>V 1.3: little text fixes.</w:t>
+      </w:r>
+      <w:bookmarkStart w:id="42" w:name="_GoBack"/>
+      <w:bookmarkEnd w:id="42"/>
     </w:p>
     <w:sectPr>
       <w:footerReference w:type="default" r:id="rId79"/>
@@ -18326,6 +18377,7 @@
         <w:docPartUnique/>
       </w:docPartObj>
     </w:sdtPr>
+    <w:sdtEndPr/>
     <w:sdtContent>
       <w:p>
         <w:pPr>
@@ -18345,7 +18397,7 @@
           <w:rPr>
             <w:noProof/>
           </w:rPr>
-          <w:t>31</w:t>
+          <w:t>30</w:t>
         </w:r>
         <w:r>
           <w:fldChar w:fldCharType="end"/>
@@ -21350,7 +21402,7 @@
 </file>
 
 <file path=customXml/itemProps1.xml><?xml version="1.0" encoding="utf-8"?>
-<ds:datastoreItem xmlns:ds="http://schemas.openxmlformats.org/officeDocument/2006/customXml" ds:itemID="{E6A12809-391A-4330-96E9-C6C15C8A7777}">
+<ds:datastoreItem xmlns:ds="http://schemas.openxmlformats.org/officeDocument/2006/customXml" ds:itemID="{16522E64-E741-4D4D-B886-3AF32D98155B}">
   <ds:schemaRefs>
     <ds:schemaRef ds:uri="http://schemas.openxmlformats.org/officeDocument/2006/bibliography"/>
   </ds:schemaRefs>

</xml_diff>